<commit_message>
Memory: doing 'state of the art' section. Message module functions tested.
</commit_message>
<xml_diff>
--- a/Documentation/Memory.docx
+++ b/Documentation/Memory.docx
@@ -5,17 +5,433 @@
     <w:p>
       <w:pPr>
         <w:pStyle w:val="Predeterminado"/>
-        <w:rPr>
-          <w:rFonts w:ascii="Times New Roman" w:hAnsi="Times New Roman" w:cs="Times New Roman"/>
-          <w:lang w:val="en-US"/>
-        </w:rPr>
-      </w:pPr>
-      <w:r>
-        <w:rPr>
-          <w:rFonts w:ascii="Times New Roman" w:hAnsi="Times New Roman" w:cs="Times New Roman"/>
+        <w:jc w:val="center"/>
+        <w:rPr>
+          <w:rFonts w:ascii="Times New Roman" w:hAnsi="Times New Roman" w:cs="Times New Roman"/>
+          <w:lang w:val="en-US"/>
+        </w:rPr>
+      </w:pPr>
+      <w:r>
+        <w:rPr>
+          <w:noProof/>
+          <w:lang w:val="en-US" w:eastAsia="es-ES" w:bidi="ar-SA"/>
+        </w:rPr>
+        <w:drawing>
+          <wp:inline distT="0" distB="0" distL="0" distR="0">
+            <wp:extent cx="1515110" cy="586740"/>
+            <wp:effectExtent l="19050" t="0" r="8890" b="0"/>
+            <wp:docPr id="2" name="Imagen 1" descr="Inicio URJC"/>
+            <wp:cNvGraphicFramePr>
+              <a:graphicFrameLocks xmlns:a="http://schemas.openxmlformats.org/drawingml/2006/main" noChangeAspect="1"/>
+            </wp:cNvGraphicFramePr>
+            <a:graphic xmlns:a="http://schemas.openxmlformats.org/drawingml/2006/main">
+              <a:graphicData uri="http://schemas.openxmlformats.org/drawingml/2006/picture">
+                <pic:pic xmlns:pic="http://schemas.openxmlformats.org/drawingml/2006/picture">
+                  <pic:nvPicPr>
+                    <pic:cNvPr id="0" name="Picture 1" descr="Inicio URJC"/>
+                    <pic:cNvPicPr>
+                      <a:picLocks noChangeAspect="1" noChangeArrowheads="1"/>
+                    </pic:cNvPicPr>
+                  </pic:nvPicPr>
+                  <pic:blipFill>
+                    <a:blip r:embed="rId8"/>
+                    <a:srcRect/>
+                    <a:stretch>
+                      <a:fillRect/>
+                    </a:stretch>
+                  </pic:blipFill>
+                  <pic:spPr bwMode="auto">
+                    <a:xfrm>
+                      <a:off x="0" y="0"/>
+                      <a:ext cx="1515110" cy="586740"/>
+                    </a:xfrm>
+                    <a:prstGeom prst="rect">
+                      <a:avLst/>
+                    </a:prstGeom>
+                    <a:noFill/>
+                    <a:ln w="9525">
+                      <a:noFill/>
+                      <a:miter lim="800000"/>
+                      <a:headEnd/>
+                      <a:tailEnd/>
+                    </a:ln>
+                  </pic:spPr>
+                </pic:pic>
+              </a:graphicData>
+            </a:graphic>
+          </wp:inline>
+        </w:drawing>
+      </w:r>
+    </w:p>
+    <w:p>
+      <w:pPr>
+        <w:pStyle w:val="Predeterminado"/>
+        <w:jc w:val="center"/>
+        <w:rPr>
+          <w:rFonts w:ascii="Times New Roman" w:hAnsi="Times New Roman" w:cs="Times New Roman"/>
+          <w:lang w:val="en-US"/>
+        </w:rPr>
+      </w:pPr>
+    </w:p>
+    <w:p>
+      <w:pPr>
+        <w:pStyle w:val="Predeterminado"/>
+        <w:spacing w:after="0"/>
+        <w:jc w:val="center"/>
+        <w:rPr>
+          <w:rFonts w:ascii="Times New Roman" w:hAnsi="Times New Roman" w:cs="Times New Roman"/>
+          <w:sz w:val="32"/>
+          <w:szCs w:val="32"/>
+          <w:lang w:val="en-US"/>
+        </w:rPr>
+      </w:pPr>
+      <w:r>
+        <w:rPr>
+          <w:rFonts w:ascii="Times New Roman" w:hAnsi="Times New Roman" w:cs="Times New Roman"/>
+          <w:sz w:val="32"/>
+          <w:szCs w:val="32"/>
+          <w:lang w:val="en-US"/>
+        </w:rPr>
+        <w:t>ESCUELA TÉCNICA SUPERIOR DE INGENIERÍA</w:t>
+      </w:r>
+    </w:p>
+    <w:p>
+      <w:pPr>
+        <w:pStyle w:val="Predeterminado"/>
+        <w:jc w:val="center"/>
+        <w:rPr>
+          <w:rFonts w:ascii="Times New Roman" w:hAnsi="Times New Roman" w:cs="Times New Roman"/>
+          <w:sz w:val="32"/>
+          <w:szCs w:val="32"/>
+          <w:lang w:val="en-US"/>
+        </w:rPr>
+      </w:pPr>
+      <w:r>
+        <w:rPr>
+          <w:rFonts w:ascii="Times New Roman" w:hAnsi="Times New Roman" w:cs="Times New Roman"/>
+          <w:sz w:val="32"/>
+          <w:szCs w:val="32"/>
+          <w:lang w:val="en-US"/>
+        </w:rPr>
+        <w:t>DE TELECOMUNICACIÓN</w:t>
+      </w:r>
+    </w:p>
+    <w:p>
+      <w:pPr>
+        <w:pStyle w:val="Predeterminado"/>
+        <w:jc w:val="center"/>
+        <w:rPr>
+          <w:rFonts w:ascii="Times New Roman" w:hAnsi="Times New Roman" w:cs="Times New Roman"/>
+          <w:lang w:val="en-US"/>
+        </w:rPr>
+      </w:pPr>
+    </w:p>
+    <w:p>
+      <w:pPr>
+        <w:pStyle w:val="Predeterminado"/>
+        <w:jc w:val="center"/>
+        <w:rPr>
+          <w:rFonts w:ascii="Times New Roman" w:hAnsi="Times New Roman" w:cs="Times New Roman"/>
+          <w:lang w:val="en-US"/>
+        </w:rPr>
+      </w:pPr>
+    </w:p>
+    <w:p>
+      <w:pPr>
+        <w:pStyle w:val="Predeterminado"/>
+        <w:jc w:val="center"/>
+        <w:rPr>
+          <w:rFonts w:ascii="Times New Roman" w:hAnsi="Times New Roman" w:cs="Times New Roman"/>
+          <w:lang w:val="en-US"/>
+        </w:rPr>
+      </w:pPr>
+    </w:p>
+    <w:p>
+      <w:pPr>
+        <w:pStyle w:val="Predeterminado"/>
+        <w:jc w:val="center"/>
+        <w:rPr>
+          <w:rFonts w:ascii="Times New Roman" w:hAnsi="Times New Roman" w:cs="Times New Roman"/>
+          <w:sz w:val="28"/>
+          <w:szCs w:val="28"/>
+          <w:lang w:val="en-US"/>
+        </w:rPr>
+      </w:pPr>
+    </w:p>
+    <w:p>
+      <w:pPr>
+        <w:pStyle w:val="Predeterminado"/>
+        <w:spacing w:after="0"/>
+        <w:jc w:val="center"/>
+        <w:rPr>
+          <w:rFonts w:ascii="Times New Roman" w:hAnsi="Times New Roman" w:cs="Times New Roman"/>
+          <w:sz w:val="28"/>
+          <w:szCs w:val="28"/>
+          <w:lang w:val="en-US"/>
+        </w:rPr>
+      </w:pPr>
+      <w:r>
+        <w:rPr>
+          <w:rFonts w:ascii="Times New Roman" w:hAnsi="Times New Roman" w:cs="Times New Roman"/>
+          <w:sz w:val="28"/>
+          <w:szCs w:val="28"/>
+          <w:lang w:val="en-US"/>
+        </w:rPr>
+        <w:t>INGENIERÍA DE TELECOMUNICACIÓN –</w:t>
+      </w:r>
+    </w:p>
+    <w:p>
+      <w:pPr>
+        <w:pStyle w:val="Predeterminado"/>
+        <w:jc w:val="center"/>
+        <w:rPr>
+          <w:rFonts w:ascii="Times New Roman" w:hAnsi="Times New Roman" w:cs="Times New Roman"/>
+          <w:sz w:val="28"/>
+          <w:szCs w:val="28"/>
+          <w:lang w:val="en-US"/>
+        </w:rPr>
+      </w:pPr>
+      <w:r>
+        <w:rPr>
+          <w:rFonts w:ascii="Times New Roman" w:hAnsi="Times New Roman" w:cs="Times New Roman"/>
+          <w:sz w:val="28"/>
+          <w:szCs w:val="28"/>
+          <w:lang w:val="en-US"/>
+        </w:rPr>
+        <w:t>INGENIERÍA TÉCNICA EN INFORMÁTICA DE SISTEMAS</w:t>
+      </w:r>
+    </w:p>
+    <w:p>
+      <w:pPr>
+        <w:pStyle w:val="Predeterminado"/>
+        <w:jc w:val="center"/>
+        <w:rPr>
+          <w:rFonts w:ascii="Times New Roman" w:hAnsi="Times New Roman" w:cs="Times New Roman"/>
+          <w:lang w:val="en-US"/>
+        </w:rPr>
+      </w:pPr>
+    </w:p>
+    <w:p>
+      <w:pPr>
+        <w:pStyle w:val="Predeterminado"/>
+        <w:jc w:val="center"/>
+        <w:rPr>
+          <w:rFonts w:ascii="Times New Roman" w:hAnsi="Times New Roman" w:cs="Times New Roman"/>
+          <w:lang w:val="en-US"/>
+        </w:rPr>
+      </w:pPr>
+    </w:p>
+    <w:p>
+      <w:pPr>
+        <w:pStyle w:val="Predeterminado"/>
+        <w:jc w:val="center"/>
+        <w:rPr>
+          <w:rFonts w:ascii="Times New Roman" w:hAnsi="Times New Roman" w:cs="Times New Roman"/>
+          <w:lang w:val="en-US"/>
+        </w:rPr>
+      </w:pPr>
+    </w:p>
+    <w:p>
+      <w:pPr>
+        <w:pStyle w:val="Predeterminado"/>
+        <w:jc w:val="center"/>
+        <w:rPr>
+          <w:rFonts w:ascii="Times New Roman" w:hAnsi="Times New Roman" w:cs="Times New Roman"/>
+          <w:lang w:val="en-US"/>
+        </w:rPr>
+      </w:pPr>
+    </w:p>
+    <w:p>
+      <w:pPr>
+        <w:pStyle w:val="Predeterminado"/>
+        <w:jc w:val="center"/>
+        <w:rPr>
+          <w:rFonts w:ascii="Arial" w:hAnsi="Arial" w:cs="Arial"/>
           <w:b/>
-          <w:lang w:val="en-US"/>
-        </w:rPr>
+          <w:sz w:val="32"/>
+          <w:szCs w:val="32"/>
+          <w:lang w:val="en-US"/>
+        </w:rPr>
+      </w:pPr>
+      <w:r>
+        <w:rPr>
+          <w:rFonts w:ascii="Arial" w:hAnsi="Arial" w:cs="Arial"/>
+          <w:b/>
+          <w:sz w:val="32"/>
+          <w:szCs w:val="32"/>
+          <w:lang w:val="en-US"/>
+        </w:rPr>
+        <w:t>PROYECTO FIN DE CARRERA</w:t>
+      </w:r>
+    </w:p>
+    <w:p>
+      <w:pPr>
+        <w:pStyle w:val="Predeterminado"/>
+        <w:jc w:val="center"/>
+        <w:rPr>
+          <w:rFonts w:ascii="Times New Roman" w:hAnsi="Times New Roman" w:cs="Times New Roman"/>
+          <w:lang w:val="en-US"/>
+        </w:rPr>
+      </w:pPr>
+    </w:p>
+    <w:p>
+      <w:pPr>
+        <w:pStyle w:val="Predeterminado"/>
+        <w:jc w:val="center"/>
+        <w:rPr>
+          <w:rFonts w:ascii="Times New Roman" w:hAnsi="Times New Roman" w:cs="Times New Roman"/>
+          <w:lang w:val="en-US"/>
+        </w:rPr>
+      </w:pPr>
+    </w:p>
+    <w:p>
+      <w:pPr>
+        <w:pStyle w:val="Predeterminado"/>
+        <w:jc w:val="center"/>
+        <w:rPr>
+          <w:rFonts w:ascii="Times New Roman" w:hAnsi="Times New Roman" w:cs="Times New Roman"/>
+          <w:lang w:val="en-US"/>
+        </w:rPr>
+      </w:pPr>
+    </w:p>
+    <w:p>
+      <w:pPr>
+        <w:pStyle w:val="Predeterminado"/>
+        <w:jc w:val="center"/>
+        <w:rPr>
+          <w:rFonts w:ascii="Arial" w:hAnsi="Arial" w:cs="Arial"/>
+          <w:sz w:val="28"/>
+          <w:szCs w:val="28"/>
+          <w:lang w:val="en-US"/>
+        </w:rPr>
+      </w:pPr>
+      <w:r>
+        <w:rPr>
+          <w:rFonts w:ascii="Arial" w:hAnsi="Arial" w:cs="Arial"/>
+          <w:sz w:val="28"/>
+          <w:szCs w:val="28"/>
+          <w:lang w:val="en-US"/>
+        </w:rPr>
+        <w:t>Desarrollo y uso de la librería MoodPhyt para la creación de</w:t>
+      </w:r>
+    </w:p>
+    <w:p>
+      <w:pPr>
+        <w:pStyle w:val="Predeterminado"/>
+        <w:jc w:val="center"/>
+        <w:rPr>
+          <w:rFonts w:ascii="Arial" w:hAnsi="Arial" w:cs="Arial"/>
+          <w:sz w:val="28"/>
+          <w:szCs w:val="28"/>
+          <w:lang w:val="en-US"/>
+        </w:rPr>
+      </w:pPr>
+      <w:r>
+        <w:rPr>
+          <w:rFonts w:ascii="Arial" w:hAnsi="Arial" w:cs="Arial"/>
+          <w:sz w:val="28"/>
+          <w:szCs w:val="28"/>
+          <w:lang w:val="en-US"/>
+        </w:rPr>
+        <w:t>aplicaciones que interactúen con Moodle vía REST</w:t>
+      </w:r>
+    </w:p>
+    <w:p>
+      <w:pPr>
+        <w:pStyle w:val="Predeterminado"/>
+        <w:jc w:val="center"/>
+        <w:rPr>
+          <w:rFonts w:ascii="Arial" w:hAnsi="Arial" w:cs="Arial"/>
+          <w:lang w:val="en-US"/>
+        </w:rPr>
+      </w:pPr>
+    </w:p>
+    <w:p>
+      <w:pPr>
+        <w:pStyle w:val="Predeterminado"/>
+        <w:jc w:val="center"/>
+        <w:rPr>
+          <w:rFonts w:ascii="Arial" w:hAnsi="Arial" w:cs="Arial"/>
+          <w:lang w:val="en-US"/>
+        </w:rPr>
+      </w:pPr>
+    </w:p>
+    <w:p>
+      <w:pPr>
+        <w:pStyle w:val="Predeterminado"/>
+        <w:jc w:val="center"/>
+        <w:rPr>
+          <w:rFonts w:ascii="Arial" w:hAnsi="Arial" w:cs="Arial"/>
+          <w:lang w:val="en-US"/>
+        </w:rPr>
+      </w:pPr>
+    </w:p>
+    <w:p>
+      <w:pPr>
+        <w:pStyle w:val="Predeterminado"/>
+        <w:jc w:val="center"/>
+        <w:rPr>
+          <w:rFonts w:ascii="Arial" w:hAnsi="Arial" w:cs="Arial"/>
+          <w:lang w:val="en-US"/>
+        </w:rPr>
+      </w:pPr>
+      <w:r>
+        <w:rPr>
+          <w:rFonts w:ascii="Arial" w:hAnsi="Arial" w:cs="Arial"/>
+          <w:lang w:val="en-US"/>
+        </w:rPr>
+        <w:t>Autor: Javier Benito García-Mochales</w:t>
+      </w:r>
+    </w:p>
+    <w:p>
+      <w:pPr>
+        <w:pStyle w:val="Predeterminado"/>
+        <w:jc w:val="center"/>
+        <w:rPr>
+          <w:rFonts w:ascii="Arial" w:hAnsi="Arial" w:cs="Arial"/>
+          <w:lang w:val="en-US"/>
+        </w:rPr>
+      </w:pPr>
+      <w:r>
+        <w:rPr>
+          <w:rFonts w:ascii="Arial" w:hAnsi="Arial" w:cs="Arial"/>
+          <w:lang w:val="en-US"/>
+        </w:rPr>
+        <w:t xml:space="preserve">Tutor: </w:t>
+      </w:r>
+    </w:p>
+    <w:p>
+      <w:pPr>
+        <w:pStyle w:val="Predeterminado"/>
+        <w:jc w:val="center"/>
+        <w:rPr>
+          <w:rFonts w:ascii="Arial" w:hAnsi="Arial" w:cs="Arial"/>
+          <w:lang w:val="en-US"/>
+        </w:rPr>
+      </w:pPr>
+      <w:r>
+        <w:rPr>
+          <w:rFonts w:ascii="Arial" w:hAnsi="Arial" w:cs="Arial"/>
+          <w:lang w:val="en-US"/>
+        </w:rPr>
+        <w:t>Curso académico 2012/2013</w:t>
+      </w:r>
+    </w:p>
+    <w:p>
+      <w:pPr>
+        <w:pStyle w:val="Predeterminado"/>
+        <w:rPr>
+          <w:rFonts w:ascii="Times New Roman" w:hAnsi="Times New Roman" w:cs="Times New Roman"/>
+          <w:lang w:val="en-US"/>
+        </w:rPr>
+      </w:pPr>
+      <w:r>
+        <w:rPr>
+          <w:rFonts w:ascii="Times New Roman" w:hAnsi="Times New Roman" w:cs="Times New Roman"/>
+          <w:b/>
+          <w:lang w:val="en-US"/>
+        </w:rPr>
+        <w:lastRenderedPageBreak/>
         <w:t>Partes del trabajo</w:t>
       </w:r>
     </w:p>
@@ -81,11 +497,13 @@
         <w:pStyle w:val="Predeterminado"/>
         <w:rPr>
           <w:rFonts w:ascii="Times New Roman" w:hAnsi="Times New Roman" w:cs="Times New Roman"/>
-        </w:rPr>
-      </w:pPr>
-      <w:r>
-        <w:rPr>
-          <w:rFonts w:ascii="Times New Roman" w:hAnsi="Times New Roman" w:cs="Times New Roman"/>
+          <w:lang w:val="en-US"/>
+        </w:rPr>
+      </w:pPr>
+      <w:r>
+        <w:rPr>
+          <w:rFonts w:ascii="Times New Roman" w:hAnsi="Times New Roman" w:cs="Times New Roman"/>
+          <w:lang w:val="en-US"/>
         </w:rPr>
         <w:t>Introduction</w:t>
       </w:r>
@@ -95,11 +513,13 @@
         <w:pStyle w:val="Predeterminado"/>
         <w:rPr>
           <w:rFonts w:ascii="Times New Roman" w:hAnsi="Times New Roman" w:cs="Times New Roman"/>
-        </w:rPr>
-      </w:pPr>
-      <w:r>
-        <w:rPr>
-          <w:rFonts w:ascii="Times New Roman" w:hAnsi="Times New Roman" w:cs="Times New Roman"/>
+          <w:lang w:val="en-US"/>
+        </w:rPr>
+      </w:pPr>
+      <w:r>
+        <w:rPr>
+          <w:rFonts w:ascii="Times New Roman" w:hAnsi="Times New Roman" w:cs="Times New Roman"/>
+          <w:lang w:val="en-US"/>
         </w:rPr>
         <w:t xml:space="preserve">Objectives (incluyendo descripción del problema, estudio de alternativas y </w:t>
       </w:r>
@@ -109,11 +529,13 @@
         <w:pStyle w:val="Predeterminado"/>
         <w:rPr>
           <w:rFonts w:ascii="Times New Roman" w:hAnsi="Times New Roman" w:cs="Times New Roman"/>
-        </w:rPr>
-      </w:pPr>
-      <w:r>
-        <w:rPr>
-          <w:rFonts w:ascii="Times New Roman" w:hAnsi="Times New Roman" w:cs="Times New Roman"/>
+          <w:lang w:val="en-US"/>
+        </w:rPr>
+      </w:pPr>
+      <w:r>
+        <w:rPr>
+          <w:rFonts w:ascii="Times New Roman" w:hAnsi="Times New Roman" w:cs="Times New Roman"/>
+          <w:lang w:val="en-US"/>
         </w:rPr>
         <w:t>metodología empleada).</w:t>
       </w:r>
@@ -123,11 +545,13 @@
         <w:pStyle w:val="Predeterminado"/>
         <w:rPr>
           <w:rFonts w:ascii="Times New Roman" w:hAnsi="Times New Roman" w:cs="Times New Roman"/>
-        </w:rPr>
-      </w:pPr>
-      <w:r>
-        <w:rPr>
-          <w:rFonts w:ascii="Times New Roman" w:hAnsi="Times New Roman" w:cs="Times New Roman"/>
+          <w:lang w:val="en-US"/>
+        </w:rPr>
+      </w:pPr>
+      <w:r>
+        <w:rPr>
+          <w:rFonts w:ascii="Times New Roman" w:hAnsi="Times New Roman" w:cs="Times New Roman"/>
+          <w:lang w:val="en-US"/>
         </w:rPr>
         <w:t xml:space="preserve">Technological description (puede incluir especificación, diseño e </w:t>
       </w:r>
@@ -137,11 +561,13 @@
         <w:pStyle w:val="Predeterminado"/>
         <w:rPr>
           <w:rFonts w:ascii="Times New Roman" w:hAnsi="Times New Roman" w:cs="Times New Roman"/>
-        </w:rPr>
-      </w:pPr>
-      <w:r>
-        <w:rPr>
-          <w:rFonts w:ascii="Times New Roman" w:hAnsi="Times New Roman" w:cs="Times New Roman"/>
+          <w:lang w:val="en-US"/>
+        </w:rPr>
+      </w:pPr>
+      <w:r>
+        <w:rPr>
+          <w:rFonts w:ascii="Times New Roman" w:hAnsi="Times New Roman" w:cs="Times New Roman"/>
+          <w:lang w:val="en-US"/>
         </w:rPr>
         <w:t>implementación).</w:t>
       </w:r>
@@ -151,11 +577,13 @@
         <w:pStyle w:val="Predeterminado"/>
         <w:rPr>
           <w:rFonts w:ascii="Times New Roman" w:hAnsi="Times New Roman" w:cs="Times New Roman"/>
-        </w:rPr>
-      </w:pPr>
-      <w:r>
-        <w:rPr>
-          <w:rFonts w:ascii="Times New Roman" w:hAnsi="Times New Roman" w:cs="Times New Roman"/>
+          <w:lang w:val="en-US"/>
+        </w:rPr>
+      </w:pPr>
+      <w:r>
+        <w:rPr>
+          <w:rFonts w:ascii="Times New Roman" w:hAnsi="Times New Roman" w:cs="Times New Roman"/>
+          <w:lang w:val="en-US"/>
         </w:rPr>
         <w:t xml:space="preserve">Conclusions (incluyendo los logros principales alcanzados y posibles </w:t>
       </w:r>
@@ -337,12 +765,18 @@
     <w:p>
       <w:pPr>
         <w:pStyle w:val="Estilo2"/>
+        <w:rPr>
+          <w:color w:val="auto"/>
+        </w:rPr>
       </w:pPr>
       <w:bookmarkStart w:id="1" w:name="_Toc354948573"/>
       <w:bookmarkStart w:id="2" w:name="_Toc354948792"/>
       <w:bookmarkStart w:id="3" w:name="_Toc354948957"/>
       <w:bookmarkStart w:id="4" w:name="_Toc354950622"/>
       <w:r>
+        <w:rPr>
+          <w:color w:val="auto"/>
+        </w:rPr>
         <w:lastRenderedPageBreak/>
         <w:t>Summary</w:t>
       </w:r>
@@ -413,21 +847,7 @@
           <w:rFonts w:ascii="Times New Roman" w:hAnsi="Times New Roman" w:cs="Times New Roman"/>
           <w:lang w:val="en-US"/>
         </w:rPr>
-        <w:t xml:space="preserve">In first place, the starting Moodle's development point will be seen, which are his </w:t>
-      </w:r>
-      <w:r>
-        <w:rPr>
-          <w:rFonts w:ascii="Times New Roman" w:hAnsi="Times New Roman" w:cs="Times New Roman"/>
-          <w:lang w:val="en-US"/>
-        </w:rPr>
-        <w:t>characteristics</w:t>
-      </w:r>
-      <w:r>
-        <w:rPr>
-          <w:rFonts w:ascii="Times New Roman" w:hAnsi="Times New Roman" w:cs="Times New Roman"/>
-          <w:lang w:val="en-US"/>
-        </w:rPr>
-        <w:t xml:space="preserve"> and what can be done with them.</w:t>
+        <w:t>In first place, the starting Moodle's development point will be seen, which are his characteristics and what can be done with them.</w:t>
       </w:r>
     </w:p>
     <w:p>
@@ -643,29 +1063,33 @@
     </w:p>
     <w:sdt>
       <w:sdtPr>
+        <w:rPr>
+          <w:rFonts w:asciiTheme="minorHAnsi" w:eastAsiaTheme="minorEastAsia" w:hAnsiTheme="minorHAnsi" w:cstheme="minorBidi"/>
+          <w:b w:val="0"/>
+          <w:bCs w:val="0"/>
+          <w:sz w:val="22"/>
+          <w:szCs w:val="22"/>
+          <w:u w:val="none"/>
+          <w:lang w:val="en-US" w:eastAsia="es-ES"/>
+        </w:rPr>
         <w:id w:val="34128553"/>
         <w:docPartObj>
           <w:docPartGallery w:val="Table of Contents"/>
           <w:docPartUnique/>
         </w:docPartObj>
       </w:sdtPr>
-      <w:sdtEndPr>
-        <w:rPr>
-          <w:rFonts w:asciiTheme="minorHAnsi" w:eastAsiaTheme="minorEastAsia" w:hAnsiTheme="minorHAnsi" w:cstheme="minorBidi"/>
-          <w:b w:val="0"/>
-          <w:bCs w:val="0"/>
-          <w:color w:val="auto"/>
-          <w:sz w:val="22"/>
-          <w:szCs w:val="22"/>
-          <w:lang w:eastAsia="es-ES"/>
-        </w:rPr>
-      </w:sdtEndPr>
       <w:sdtContent>
         <w:p>
           <w:pPr>
             <w:pStyle w:val="TtulodeTDC"/>
+            <w:rPr>
+              <w:lang w:val="en-US"/>
+            </w:rPr>
           </w:pPr>
           <w:r>
+            <w:rPr>
+              <w:lang w:val="en-US"/>
+            </w:rPr>
             <w:t>Index</w:t>
           </w:r>
         </w:p>
@@ -678,18 +1102,28 @@
             </w:tabs>
             <w:rPr>
               <w:noProof/>
+              <w:lang w:val="en-US"/>
             </w:rPr>
           </w:pPr>
           <w:r>
+            <w:rPr>
+              <w:lang w:val="en-US"/>
+            </w:rPr>
             <w:fldChar w:fldCharType="begin"/>
           </w:r>
           <w:r>
+            <w:rPr>
+              <w:lang w:val="en-US"/>
+            </w:rPr>
             <w:instrText xml:space="preserve"> TOC \o "1-3" \h \z \u </w:instrText>
           </w:r>
           <w:r>
+            <w:rPr>
+              <w:lang w:val="en-US"/>
+            </w:rPr>
             <w:fldChar w:fldCharType="separate"/>
           </w:r>
-          <w:hyperlink w:anchor="_Toc354956589" w:history="1">
+          <w:hyperlink w:anchor="_Toc355043314" w:history="1">
             <w:r>
               <w:rPr>
                 <w:rStyle w:val="Hipervnculo"/>
@@ -701,6 +1135,7 @@
             <w:r>
               <w:rPr>
                 <w:noProof/>
+                <w:lang w:val="en-US"/>
               </w:rPr>
               <w:tab/>
             </w:r>
@@ -716,6 +1151,7 @@
               <w:rPr>
                 <w:noProof/>
                 <w:webHidden/>
+                <w:lang w:val="en-US"/>
               </w:rPr>
               <w:tab/>
             </w:r>
@@ -723,6 +1159,7 @@
               <w:rPr>
                 <w:noProof/>
                 <w:webHidden/>
+                <w:lang w:val="en-US"/>
               </w:rPr>
               <w:fldChar w:fldCharType="begin"/>
             </w:r>
@@ -730,19 +1167,22 @@
               <w:rPr>
                 <w:noProof/>
                 <w:webHidden/>
+                <w:lang w:val="en-US"/>
               </w:rPr>
-              <w:instrText xml:space="preserve"> PAGEREF _Toc354956589 \h </w:instrText>
+              <w:instrText xml:space="preserve"> PAGEREF _Toc355043314 \h </w:instrText>
             </w:r>
             <w:r>
               <w:rPr>
                 <w:noProof/>
                 <w:webHidden/>
+                <w:lang w:val="en-US"/>
               </w:rPr>
             </w:r>
             <w:r>
               <w:rPr>
                 <w:noProof/>
                 <w:webHidden/>
+                <w:lang w:val="en-US"/>
               </w:rPr>
               <w:fldChar w:fldCharType="separate"/>
             </w:r>
@@ -750,6 +1190,7 @@
               <w:rPr>
                 <w:noProof/>
                 <w:webHidden/>
+                <w:lang w:val="en-US"/>
               </w:rPr>
               <w:t>3</w:t>
             </w:r>
@@ -757,6 +1198,7 @@
               <w:rPr>
                 <w:noProof/>
                 <w:webHidden/>
+                <w:lang w:val="en-US"/>
               </w:rPr>
               <w:fldChar w:fldCharType="end"/>
             </w:r>
@@ -771,13 +1213,13 @@
             </w:tabs>
             <w:rPr>
               <w:noProof/>
+              <w:lang w:val="en-US"/>
             </w:rPr>
           </w:pPr>
-          <w:hyperlink w:anchor="_Toc354956590" w:history="1">
+          <w:hyperlink w:anchor="_Toc355043315" w:history="1">
             <w:r>
               <w:rPr>
                 <w:rStyle w:val="Hipervnculo"/>
-                <w:rFonts w:ascii="Times New Roman" w:hAnsi="Times New Roman" w:cs="Times New Roman"/>
                 <w:noProof/>
                 <w:lang w:val="en-US"/>
               </w:rPr>
@@ -786,6 +1228,7 @@
             <w:r>
               <w:rPr>
                 <w:noProof/>
+                <w:lang w:val="en-US"/>
               </w:rPr>
               <w:tab/>
             </w:r>
@@ -794,6 +1237,7 @@
                 <w:rStyle w:val="Hipervnculo"/>
                 <w:noProof/>
                 <w:shd w:val="clear" w:color="auto" w:fill="FFFFFF"/>
+                <w:lang w:val="en-US"/>
               </w:rPr>
               <w:t>State of the art</w:t>
             </w:r>
@@ -801,6 +1245,7 @@
               <w:rPr>
                 <w:noProof/>
                 <w:webHidden/>
+                <w:lang w:val="en-US"/>
               </w:rPr>
               <w:tab/>
             </w:r>
@@ -808,6 +1253,7 @@
               <w:rPr>
                 <w:noProof/>
                 <w:webHidden/>
+                <w:lang w:val="en-US"/>
               </w:rPr>
               <w:fldChar w:fldCharType="begin"/>
             </w:r>
@@ -815,19 +1261,22 @@
               <w:rPr>
                 <w:noProof/>
                 <w:webHidden/>
+                <w:lang w:val="en-US"/>
               </w:rPr>
-              <w:instrText xml:space="preserve"> PAGEREF _Toc354956590 \h </w:instrText>
+              <w:instrText xml:space="preserve"> PAGEREF _Toc355043315 \h </w:instrText>
             </w:r>
             <w:r>
               <w:rPr>
                 <w:noProof/>
                 <w:webHidden/>
+                <w:lang w:val="en-US"/>
               </w:rPr>
             </w:r>
             <w:r>
               <w:rPr>
                 <w:noProof/>
                 <w:webHidden/>
+                <w:lang w:val="en-US"/>
               </w:rPr>
               <w:fldChar w:fldCharType="separate"/>
             </w:r>
@@ -835,6 +1284,7 @@
               <w:rPr>
                 <w:noProof/>
                 <w:webHidden/>
+                <w:lang w:val="en-US"/>
               </w:rPr>
               <w:t>5</w:t>
             </w:r>
@@ -842,6 +1292,238 @@
               <w:rPr>
                 <w:noProof/>
                 <w:webHidden/>
+                <w:lang w:val="en-US"/>
+              </w:rPr>
+              <w:fldChar w:fldCharType="end"/>
+            </w:r>
+          </w:hyperlink>
+        </w:p>
+        <w:p>
+          <w:pPr>
+            <w:pStyle w:val="TDC2"/>
+            <w:tabs>
+              <w:tab w:val="right" w:leader="dot" w:pos="8828"/>
+            </w:tabs>
+            <w:rPr>
+              <w:noProof/>
+              <w:lang w:val="en-US"/>
+            </w:rPr>
+          </w:pPr>
+          <w:hyperlink w:anchor="_Toc355043316" w:history="1">
+            <w:r>
+              <w:rPr>
+                <w:rStyle w:val="Hipervnculo"/>
+                <w:noProof/>
+                <w:lang w:val="en-US"/>
+              </w:rPr>
+              <w:t>2.1 Parsing HTML applications</w:t>
+            </w:r>
+            <w:r>
+              <w:rPr>
+                <w:noProof/>
+                <w:webHidden/>
+                <w:lang w:val="en-US"/>
+              </w:rPr>
+              <w:tab/>
+            </w:r>
+            <w:r>
+              <w:rPr>
+                <w:noProof/>
+                <w:webHidden/>
+                <w:lang w:val="en-US"/>
+              </w:rPr>
+              <w:fldChar w:fldCharType="begin"/>
+            </w:r>
+            <w:r>
+              <w:rPr>
+                <w:noProof/>
+                <w:webHidden/>
+                <w:lang w:val="en-US"/>
+              </w:rPr>
+              <w:instrText xml:space="preserve"> PAGEREF _Toc355043316 \h </w:instrText>
+            </w:r>
+            <w:r>
+              <w:rPr>
+                <w:noProof/>
+                <w:webHidden/>
+                <w:lang w:val="en-US"/>
+              </w:rPr>
+            </w:r>
+            <w:r>
+              <w:rPr>
+                <w:noProof/>
+                <w:webHidden/>
+                <w:lang w:val="en-US"/>
+              </w:rPr>
+              <w:fldChar w:fldCharType="separate"/>
+            </w:r>
+            <w:r>
+              <w:rPr>
+                <w:noProof/>
+                <w:webHidden/>
+                <w:lang w:val="en-US"/>
+              </w:rPr>
+              <w:t>5</w:t>
+            </w:r>
+            <w:r>
+              <w:rPr>
+                <w:noProof/>
+                <w:webHidden/>
+                <w:lang w:val="en-US"/>
+              </w:rPr>
+              <w:fldChar w:fldCharType="end"/>
+            </w:r>
+          </w:hyperlink>
+        </w:p>
+        <w:p>
+          <w:pPr>
+            <w:pStyle w:val="TDC2"/>
+            <w:tabs>
+              <w:tab w:val="right" w:leader="dot" w:pos="8828"/>
+            </w:tabs>
+            <w:rPr>
+              <w:noProof/>
+              <w:lang w:val="en-US"/>
+            </w:rPr>
+          </w:pPr>
+          <w:hyperlink w:anchor="_Toc355043317" w:history="1">
+            <w:r>
+              <w:rPr>
+                <w:rStyle w:val="Hipervnculo"/>
+                <w:noProof/>
+                <w:lang w:val="en-US"/>
+              </w:rPr>
+              <w:t>2.2 Using Moodle Mobile app</w:t>
+            </w:r>
+            <w:r>
+              <w:rPr>
+                <w:noProof/>
+                <w:webHidden/>
+                <w:lang w:val="en-US"/>
+              </w:rPr>
+              <w:tab/>
+            </w:r>
+            <w:r>
+              <w:rPr>
+                <w:noProof/>
+                <w:webHidden/>
+                <w:lang w:val="en-US"/>
+              </w:rPr>
+              <w:fldChar w:fldCharType="begin"/>
+            </w:r>
+            <w:r>
+              <w:rPr>
+                <w:noProof/>
+                <w:webHidden/>
+                <w:lang w:val="en-US"/>
+              </w:rPr>
+              <w:instrText xml:space="preserve"> PAGEREF _Toc355043317 \h </w:instrText>
+            </w:r>
+            <w:r>
+              <w:rPr>
+                <w:noProof/>
+                <w:webHidden/>
+                <w:lang w:val="en-US"/>
+              </w:rPr>
+            </w:r>
+            <w:r>
+              <w:rPr>
+                <w:noProof/>
+                <w:webHidden/>
+                <w:lang w:val="en-US"/>
+              </w:rPr>
+              <w:fldChar w:fldCharType="separate"/>
+            </w:r>
+            <w:r>
+              <w:rPr>
+                <w:noProof/>
+                <w:webHidden/>
+                <w:lang w:val="en-US"/>
+              </w:rPr>
+              <w:t>5</w:t>
+            </w:r>
+            <w:r>
+              <w:rPr>
+                <w:noProof/>
+                <w:webHidden/>
+                <w:lang w:val="en-US"/>
+              </w:rPr>
+              <w:fldChar w:fldCharType="end"/>
+            </w:r>
+          </w:hyperlink>
+        </w:p>
+        <w:p>
+          <w:pPr>
+            <w:pStyle w:val="TDC2"/>
+            <w:tabs>
+              <w:tab w:val="right" w:leader="dot" w:pos="8828"/>
+            </w:tabs>
+            <w:rPr>
+              <w:noProof/>
+              <w:lang w:val="en-US"/>
+            </w:rPr>
+          </w:pPr>
+          <w:hyperlink w:anchor="_Toc355043318" w:history="1">
+            <w:r>
+              <w:rPr>
+                <w:rStyle w:val="Hipervnculo"/>
+                <w:noProof/>
+                <w:lang w:val="en-US"/>
+              </w:rPr>
+              <w:t>2.3 Using other web services</w:t>
+            </w:r>
+            <w:r>
+              <w:rPr>
+                <w:noProof/>
+                <w:webHidden/>
+                <w:lang w:val="en-US"/>
+              </w:rPr>
+              <w:tab/>
+            </w:r>
+            <w:r>
+              <w:rPr>
+                <w:noProof/>
+                <w:webHidden/>
+                <w:lang w:val="en-US"/>
+              </w:rPr>
+              <w:fldChar w:fldCharType="begin"/>
+            </w:r>
+            <w:r>
+              <w:rPr>
+                <w:noProof/>
+                <w:webHidden/>
+                <w:lang w:val="en-US"/>
+              </w:rPr>
+              <w:instrText xml:space="preserve"> PAGEREF _Toc355043318 \h </w:instrText>
+            </w:r>
+            <w:r>
+              <w:rPr>
+                <w:noProof/>
+                <w:webHidden/>
+                <w:lang w:val="en-US"/>
+              </w:rPr>
+            </w:r>
+            <w:r>
+              <w:rPr>
+                <w:noProof/>
+                <w:webHidden/>
+                <w:lang w:val="en-US"/>
+              </w:rPr>
+              <w:fldChar w:fldCharType="separate"/>
+            </w:r>
+            <w:r>
+              <w:rPr>
+                <w:noProof/>
+                <w:webHidden/>
+                <w:lang w:val="en-US"/>
+              </w:rPr>
+              <w:t>5</w:t>
+            </w:r>
+            <w:r>
+              <w:rPr>
+                <w:noProof/>
+                <w:webHidden/>
+                <w:lang w:val="en-US"/>
               </w:rPr>
               <w:fldChar w:fldCharType="end"/>
             </w:r>
@@ -851,24 +1533,43 @@
           <w:pPr>
             <w:pStyle w:val="TDC1"/>
             <w:tabs>
+              <w:tab w:val="left" w:pos="440"/>
               <w:tab w:val="right" w:leader="dot" w:pos="8828"/>
             </w:tabs>
             <w:rPr>
               <w:noProof/>
+              <w:lang w:val="en-US"/>
             </w:rPr>
           </w:pPr>
-          <w:hyperlink w:anchor="_Toc354956591" w:history="1">
+          <w:hyperlink w:anchor="_Toc355043319" w:history="1">
             <w:r>
               <w:rPr>
                 <w:rStyle w:val="Hipervnculo"/>
                 <w:noProof/>
+                <w:lang w:val="en-US"/>
               </w:rPr>
-              <w:t>Bibliografía</w:t>
+              <w:t>3.</w:t>
+            </w:r>
+            <w:r>
+              <w:rPr>
+                <w:noProof/>
+                <w:lang w:val="en-US"/>
+              </w:rPr>
+              <w:tab/>
+            </w:r>
+            <w:r>
+              <w:rPr>
+                <w:rStyle w:val="Hipervnculo"/>
+                <w:noProof/>
+                <w:lang w:val="en-US"/>
+              </w:rPr>
+              <w:t>Bibliography</w:t>
             </w:r>
             <w:r>
               <w:rPr>
                 <w:noProof/>
                 <w:webHidden/>
+                <w:lang w:val="en-US"/>
               </w:rPr>
               <w:tab/>
             </w:r>
@@ -876,6 +1577,7 @@
               <w:rPr>
                 <w:noProof/>
                 <w:webHidden/>
+                <w:lang w:val="en-US"/>
               </w:rPr>
               <w:fldChar w:fldCharType="begin"/>
             </w:r>
@@ -883,19 +1585,22 @@
               <w:rPr>
                 <w:noProof/>
                 <w:webHidden/>
+                <w:lang w:val="en-US"/>
               </w:rPr>
-              <w:instrText xml:space="preserve"> PAGEREF _Toc354956591 \h </w:instrText>
+              <w:instrText xml:space="preserve"> PAGEREF _Toc355043319 \h </w:instrText>
             </w:r>
             <w:r>
               <w:rPr>
                 <w:noProof/>
                 <w:webHidden/>
+                <w:lang w:val="en-US"/>
               </w:rPr>
             </w:r>
             <w:r>
               <w:rPr>
                 <w:noProof/>
                 <w:webHidden/>
+                <w:lang w:val="en-US"/>
               </w:rPr>
               <w:fldChar w:fldCharType="separate"/>
             </w:r>
@@ -903,6 +1608,7 @@
               <w:rPr>
                 <w:noProof/>
                 <w:webHidden/>
+                <w:lang w:val="en-US"/>
               </w:rPr>
               <w:t>10</w:t>
             </w:r>
@@ -910,13 +1616,22 @@
               <w:rPr>
                 <w:noProof/>
                 <w:webHidden/>
+                <w:lang w:val="en-US"/>
               </w:rPr>
               <w:fldChar w:fldCharType="end"/>
             </w:r>
           </w:hyperlink>
         </w:p>
         <w:p>
+          <w:pPr>
+            <w:rPr>
+              <w:lang w:val="en-US"/>
+            </w:rPr>
+          </w:pPr>
           <w:r>
+            <w:rPr>
+              <w:lang w:val="en-US"/>
+            </w:rPr>
             <w:fldChar w:fldCharType="end"/>
           </w:r>
         </w:p>
@@ -927,41 +1642,6 @@
         <w:pStyle w:val="Predeterminado"/>
         <w:rPr>
           <w:rFonts w:ascii="Times New Roman" w:hAnsi="Times New Roman" w:cs="Times New Roman"/>
-        </w:rPr>
-      </w:pPr>
-    </w:p>
-    <w:p>
-      <w:pPr>
-        <w:pStyle w:val="Predeterminado"/>
-        <w:rPr>
-          <w:rFonts w:ascii="Times New Roman" w:hAnsi="Times New Roman" w:cs="Times New Roman"/>
-          <w:lang w:val="en-US"/>
-        </w:rPr>
-      </w:pPr>
-    </w:p>
-    <w:p>
-      <w:pPr>
-        <w:pStyle w:val="Predeterminado"/>
-        <w:rPr>
-          <w:rFonts w:ascii="Times New Roman" w:hAnsi="Times New Roman" w:cs="Times New Roman"/>
-          <w:lang w:val="en-US"/>
-        </w:rPr>
-      </w:pPr>
-    </w:p>
-    <w:p>
-      <w:pPr>
-        <w:pStyle w:val="Predeterminado"/>
-        <w:rPr>
-          <w:rFonts w:ascii="Times New Roman" w:hAnsi="Times New Roman" w:cs="Times New Roman"/>
-          <w:lang w:val="en-US"/>
-        </w:rPr>
-      </w:pPr>
-    </w:p>
-    <w:p>
-      <w:pPr>
-        <w:pStyle w:val="Predeterminado"/>
-        <w:rPr>
-          <w:rFonts w:ascii="Times New Roman" w:hAnsi="Times New Roman" w:cs="Times New Roman"/>
           <w:lang w:val="en-US"/>
         </w:rPr>
       </w:pPr>
@@ -1049,8 +1729,9 @@
           <w:lang w:val="en-US"/>
         </w:rPr>
       </w:pPr>
-      <w:bookmarkStart w:id="6" w:name="Introduction"/>
-      <w:bookmarkStart w:id="7" w:name="_Toc354956589"/>
+      <w:bookmarkStart w:id="6" w:name="_Introduction"/>
+      <w:bookmarkStart w:id="7" w:name="_Toc355043314"/>
+      <w:bookmarkEnd w:id="6"/>
       <w:r>
         <w:rPr>
           <w:lang w:val="en-US"/>
@@ -1059,7 +1740,6 @@
       </w:r>
       <w:bookmarkEnd w:id="7"/>
     </w:p>
-    <w:bookmarkEnd w:id="6"/>
     <w:p>
       <w:pPr>
         <w:pStyle w:val="Predeterminado"/>
@@ -1184,43 +1864,37 @@
           <w:lang w:val="en-US"/>
         </w:rPr>
         <w:br/>
-      </w:r>
+        <w:t xml:space="preserve">These functions are implemented </w:t>
+      </w:r>
+      <w:r>
+        <w:rPr>
+          <w:rFonts w:ascii="Times New Roman" w:hAnsi="Times New Roman" w:cs="Times New Roman"/>
+          <w:lang w:val="en-US"/>
+        </w:rPr>
+        <w:t>as</w:t>
+      </w:r>
+      <w:r>
+        <w:rPr>
+          <w:rFonts w:ascii="Times New Roman" w:hAnsi="Times New Roman" w:cs="Times New Roman"/>
+          <w:lang w:val="en-US"/>
+        </w:rPr>
+        <w:t xml:space="preserve"> a Moodle plug-in, and its functionality initially was limited.</w:t>
+      </w:r>
+    </w:p>
+    <w:p>
+      <w:pPr>
+        <w:pStyle w:val="Predeterminado"/>
+        <w:rPr>
+          <w:rFonts w:ascii="Times New Roman" w:hAnsi="Times New Roman" w:cs="Times New Roman"/>
+          <w:lang w:val="en-US"/>
+        </w:rPr>
+      </w:pPr>
       <w:r>
         <w:rPr>
           <w:rFonts w:ascii="Times New Roman" w:hAnsi="Times New Roman" w:cs="Times New Roman"/>
           <w:lang w:val="en-US"/>
         </w:rPr>
         <w:lastRenderedPageBreak/>
-        <w:t xml:space="preserve">These functions are implemented </w:t>
-      </w:r>
-      <w:r>
-        <w:rPr>
-          <w:rFonts w:ascii="Times New Roman" w:hAnsi="Times New Roman" w:cs="Times New Roman"/>
-          <w:lang w:val="en-US"/>
-        </w:rPr>
-        <w:t>as</w:t>
-      </w:r>
-      <w:r>
-        <w:rPr>
-          <w:rFonts w:ascii="Times New Roman" w:hAnsi="Times New Roman" w:cs="Times New Roman"/>
-          <w:lang w:val="en-US"/>
-        </w:rPr>
-        <w:t xml:space="preserve"> a Moodle plug-in, and its functionality initially was limited.</w:t>
-      </w:r>
-    </w:p>
-    <w:p>
-      <w:pPr>
-        <w:pStyle w:val="Predeterminado"/>
-        <w:rPr>
-          <w:rFonts w:ascii="Times New Roman" w:hAnsi="Times New Roman" w:cs="Times New Roman"/>
-          <w:lang w:val="en-US"/>
-        </w:rPr>
-      </w:pPr>
-      <w:r>
-        <w:rPr>
-          <w:rFonts w:ascii="Times New Roman" w:hAnsi="Times New Roman" w:cs="Times New Roman"/>
-          <w:lang w:val="en-US"/>
-        </w:rPr>
         <w:t xml:space="preserve">Later, </w:t>
       </w:r>
       <w:r>
@@ -1856,44 +2530,37 @@
           <w:rFonts w:ascii="Times New Roman" w:hAnsi="Times New Roman" w:cs="Times New Roman"/>
           <w:lang w:val="en-US"/>
         </w:rPr>
-        <w:t xml:space="preserve">, so this part will be </w:t>
-      </w:r>
+        <w:t>, so this part will be summarized and referenced to some external official documentation, w</w:t>
+      </w:r>
+      <w:r>
+        <w:rPr>
+          <w:rFonts w:ascii="Times New Roman" w:hAnsi="Times New Roman" w:cs="Times New Roman"/>
+          <w:lang w:val="en-US"/>
+        </w:rPr>
+        <w:t>h</w:t>
+      </w:r>
+      <w:r>
+        <w:rPr>
+          <w:rFonts w:ascii="Times New Roman" w:hAnsi="Times New Roman" w:cs="Times New Roman"/>
+          <w:lang w:val="en-US"/>
+        </w:rPr>
+        <w:t>ere this installation process is explained in detail.</w:t>
+      </w:r>
+    </w:p>
+    <w:p>
+      <w:pPr>
+        <w:pStyle w:val="Predeterminado"/>
+        <w:rPr>
+          <w:rFonts w:ascii="Times New Roman" w:hAnsi="Times New Roman" w:cs="Times New Roman"/>
+          <w:lang w:val="en-US"/>
+        </w:rPr>
+      </w:pPr>
       <w:r>
         <w:rPr>
           <w:rFonts w:ascii="Times New Roman" w:hAnsi="Times New Roman" w:cs="Times New Roman"/>
           <w:lang w:val="en-US"/>
         </w:rPr>
         <w:lastRenderedPageBreak/>
-        <w:t>summarized and referenced to some external official documentation, w</w:t>
-      </w:r>
-      <w:r>
-        <w:rPr>
-          <w:rFonts w:ascii="Times New Roman" w:hAnsi="Times New Roman" w:cs="Times New Roman"/>
-          <w:lang w:val="en-US"/>
-        </w:rPr>
-        <w:t>h</w:t>
-      </w:r>
-      <w:r>
-        <w:rPr>
-          <w:rFonts w:ascii="Times New Roman" w:hAnsi="Times New Roman" w:cs="Times New Roman"/>
-          <w:lang w:val="en-US"/>
-        </w:rPr>
-        <w:t>ere this installation process is explained in detail.</w:t>
-      </w:r>
-    </w:p>
-    <w:p>
-      <w:pPr>
-        <w:pStyle w:val="Predeterminado"/>
-        <w:rPr>
-          <w:rFonts w:ascii="Times New Roman" w:hAnsi="Times New Roman" w:cs="Times New Roman"/>
-          <w:lang w:val="en-US"/>
-        </w:rPr>
-      </w:pPr>
-      <w:r>
-        <w:rPr>
-          <w:rFonts w:ascii="Times New Roman" w:hAnsi="Times New Roman" w:cs="Times New Roman"/>
-          <w:lang w:val="en-US"/>
-        </w:rPr>
         <w:t>Then, Moodle</w:t>
       </w:r>
       <w:r>
@@ -2521,45 +3188,111 @@
     <w:p>
       <w:pPr>
         <w:pStyle w:val="Ttulo1"/>
+        <w:rPr>
+          <w:lang w:val="en-US"/>
+        </w:rPr>
+      </w:pPr>
+      <w:bookmarkStart w:id="9" w:name="_Toc355043315"/>
+      <w:r>
+        <w:rPr>
+          <w:shd w:val="clear" w:color="auto" w:fill="FFFFFF"/>
+          <w:lang w:val="en-US"/>
+        </w:rPr>
+        <w:t>State of the art</w:t>
+      </w:r>
+      <w:bookmarkEnd w:id="9"/>
+    </w:p>
+    <w:p>
+      <w:pPr>
+        <w:pStyle w:val="Predeterminado"/>
+        <w:rPr>
+          <w:rFonts w:ascii="Times New Roman" w:hAnsi="Times New Roman" w:cs="Times New Roman"/>
+          <w:lang w:val="en-US"/>
+        </w:rPr>
+      </w:pPr>
+      <w:r>
+        <w:rPr>
+          <w:rFonts w:ascii="Times New Roman" w:hAnsi="Times New Roman" w:cs="Times New Roman"/>
+          <w:lang w:val="en-US"/>
+        </w:rPr>
+        <w:t>On this chapter it will be seen the different kind of applications for Moodle and how they work to get the information they need to work. After that it will be shown the solution to this problem chosen in this project and other possible solutions.</w:t>
+      </w:r>
+    </w:p>
+    <w:p>
+      <w:pPr>
+        <w:pStyle w:val="Ttulo2"/>
         <w:numPr>
-          <w:ilvl w:val="0"/>
-          <w:numId w:val="15"/>
+          <w:ilvl w:val="1"/>
+          <w:numId w:val="16"/>
         </w:numPr>
         <w:rPr>
-          <w:rFonts w:ascii="Times New Roman" w:hAnsi="Times New Roman" w:cs="Times New Roman"/>
-          <w:lang w:val="en-US"/>
-        </w:rPr>
-      </w:pPr>
-      <w:bookmarkStart w:id="9" w:name="_Toc354956590"/>
-      <w:r>
-        <w:rPr>
-          <w:shd w:val="clear" w:color="auto" w:fill="FFFFFF"/>
-        </w:rPr>
-        <w:t>State of the art</w:t>
-      </w:r>
-      <w:bookmarkEnd w:id="9"/>
-    </w:p>
-    <w:p>
-      <w:pPr>
-        <w:pStyle w:val="Predeterminado"/>
-        <w:rPr>
-          <w:rFonts w:ascii="Times New Roman" w:hAnsi="Times New Roman" w:cs="Times New Roman"/>
-          <w:lang w:val="en-US"/>
-        </w:rPr>
-      </w:pPr>
-      <w:r>
-        <w:rPr>
-          <w:rFonts w:ascii="Times New Roman" w:hAnsi="Times New Roman" w:cs="Times New Roman"/>
-          <w:lang w:val="en-US"/>
-        </w:rPr>
-        <w:t>On this chapter it w</w:t>
-      </w:r>
-      <w:r>
-        <w:rPr>
-          <w:rFonts w:ascii="Times New Roman" w:hAnsi="Times New Roman" w:cs="Times New Roman"/>
-          <w:lang w:val="en-US"/>
-        </w:rPr>
-        <w:t>ill be seen the different kind of applications for Moodle and how they work to get the information they need to work. After that it will be shown the solution to this problem chosen in this project and other possible solutions.</w:t>
+          <w:lang w:val="en-US"/>
+        </w:rPr>
+      </w:pPr>
+      <w:bookmarkStart w:id="10" w:name="_Toc355043316"/>
+      <w:r>
+        <w:rPr>
+          <w:lang w:val="en-US"/>
+        </w:rPr>
+        <w:t xml:space="preserve"> </w:t>
+      </w:r>
+      <w:r>
+        <w:rPr>
+          <w:lang w:val="en-US"/>
+        </w:rPr>
+        <w:t>Parsing HTML applications</w:t>
+      </w:r>
+      <w:bookmarkEnd w:id="10"/>
+    </w:p>
+    <w:p>
+      <w:pPr>
+        <w:pStyle w:val="Predeterminado"/>
+        <w:rPr>
+          <w:rFonts w:ascii="Times New Roman" w:hAnsi="Times New Roman" w:cs="Times New Roman"/>
+          <w:lang w:val="en-US"/>
+        </w:rPr>
+      </w:pPr>
+      <w:r>
+        <w:rPr>
+          <w:rFonts w:ascii="Times New Roman" w:hAnsi="Times New Roman" w:cs="Times New Roman"/>
+          <w:lang w:val="en-US"/>
+        </w:rPr>
+        <w:t>Moodle web services are</w:t>
+      </w:r>
+      <w:r>
+        <w:rPr>
+          <w:rFonts w:ascii="Times New Roman" w:hAnsi="Times New Roman" w:cs="Times New Roman"/>
+          <w:lang w:val="en-US"/>
+        </w:rPr>
+        <w:t xml:space="preserve"> an additional functionality added to Moodle on its version 2.0 and later version. However, Moodle applications development started before this plugin exists, so they cannot use this system to interact with the Moodle system. Instead of this, they usually do a parsing </w:t>
+      </w:r>
+      <w:r>
+        <w:rPr>
+          <w:rFonts w:ascii="Times New Roman" w:hAnsi="Times New Roman" w:cs="Times New Roman"/>
+          <w:lang w:val="en-US"/>
+        </w:rPr>
+        <w:t xml:space="preserve">the HTML got </w:t>
+      </w:r>
+      <w:r>
+        <w:rPr>
+          <w:rFonts w:ascii="Times New Roman" w:hAnsi="Times New Roman" w:cs="Times New Roman"/>
+          <w:lang w:val="en-US"/>
+        </w:rPr>
+        <w:t>from a normal HTTP request</w:t>
+      </w:r>
+      <w:r>
+        <w:rPr>
+          <w:rFonts w:ascii="Times New Roman" w:hAnsi="Times New Roman" w:cs="Times New Roman"/>
+          <w:lang w:val="en-US"/>
+        </w:rPr>
+        <w:t xml:space="preserve"> to get the information they want</w:t>
+      </w:r>
+      <w:r>
+        <w:rPr>
+          <w:rFonts w:ascii="Times New Roman" w:hAnsi="Times New Roman" w:cs="Times New Roman"/>
+          <w:lang w:val="en-US"/>
+        </w:rPr>
+        <w:t>.</w:t>
       </w:r>
       <w:r>
         <w:rPr>
@@ -2567,6 +3300,113 @@
           <w:lang w:val="en-US"/>
         </w:rPr>
         <w:br/>
+        <w:t xml:space="preserve">Those applications usually search through the HTML file some specific </w:t>
+      </w:r>
+      <w:r>
+        <w:rPr>
+          <w:rFonts w:ascii="Times New Roman" w:hAnsi="Times New Roman" w:cs="Times New Roman"/>
+          <w:lang w:val="en-US"/>
+        </w:rPr>
+        <w:t xml:space="preserve">strings </w:t>
+      </w:r>
+      <w:r>
+        <w:rPr>
+          <w:rFonts w:ascii="Times New Roman" w:hAnsi="Times New Roman" w:cs="Times New Roman"/>
+          <w:lang w:val="en-US"/>
+        </w:rPr>
+        <w:t>or</w:t>
+      </w:r>
+      <w:r>
+        <w:rPr>
+          <w:rFonts w:ascii="Times New Roman" w:hAnsi="Times New Roman" w:cs="Times New Roman"/>
+          <w:lang w:val="en-US"/>
+        </w:rPr>
+        <w:t xml:space="preserve"> HTML </w:t>
+      </w:r>
+      <w:r>
+        <w:rPr>
+          <w:rFonts w:ascii="Times New Roman" w:hAnsi="Times New Roman" w:cs="Times New Roman"/>
+          <w:i/>
+          <w:lang w:val="en-US"/>
+        </w:rPr>
+        <w:t>tags</w:t>
+      </w:r>
+      <w:r>
+        <w:rPr>
+          <w:rFonts w:ascii="Times New Roman" w:hAnsi="Times New Roman" w:cs="Times New Roman"/>
+          <w:lang w:val="en-US"/>
+        </w:rPr>
+        <w:t xml:space="preserve"> to get specific information, like the tag </w:t>
+      </w:r>
+      <w:r>
+        <w:rPr>
+          <w:rFonts w:ascii="Times New Roman" w:hAnsi="Times New Roman" w:cs="Times New Roman"/>
+          <w:lang w:val="en-US"/>
+        </w:rPr>
+        <w:t>used to</w:t>
+      </w:r>
+      <w:r>
+        <w:rPr>
+          <w:rFonts w:ascii="Times New Roman" w:hAnsi="Times New Roman" w:cs="Times New Roman"/>
+          <w:lang w:val="en-US"/>
+        </w:rPr>
+        <w:t xml:space="preserve"> get the user</w:t>
+      </w:r>
+      <w:r>
+        <w:rPr>
+          <w:rFonts w:ascii="Times New Roman" w:hAnsi="Times New Roman" w:cs="Times New Roman"/>
+          <w:lang w:val="en-US"/>
+        </w:rPr>
+        <w:t>’s name</w:t>
+      </w:r>
+      <w:r>
+        <w:rPr>
+          <w:rFonts w:ascii="Times New Roman" w:hAnsi="Times New Roman" w:cs="Times New Roman"/>
+          <w:lang w:val="en-US"/>
+        </w:rPr>
+        <w:t xml:space="preserve"> logged in or the courses shown in the main page.</w:t>
+      </w:r>
+      <w:r>
+        <w:rPr>
+          <w:rFonts w:ascii="Times New Roman" w:hAnsi="Times New Roman" w:cs="Times New Roman"/>
+          <w:lang w:val="en-US"/>
+        </w:rPr>
+        <w:t xml:space="preserve"> They take the links necessary to navigate in the Moodle site</w:t>
+      </w:r>
+      <w:r>
+        <w:rPr>
+          <w:rFonts w:ascii="Times New Roman" w:hAnsi="Times New Roman" w:cs="Times New Roman"/>
+          <w:lang w:val="en-US"/>
+        </w:rPr>
+        <w:t xml:space="preserve"> from this HTML</w:t>
+      </w:r>
+      <w:r>
+        <w:rPr>
+          <w:rFonts w:ascii="Times New Roman" w:hAnsi="Times New Roman" w:cs="Times New Roman"/>
+          <w:lang w:val="en-US"/>
+        </w:rPr>
+        <w:t xml:space="preserve">, </w:t>
+      </w:r>
+      <w:r>
+        <w:rPr>
+          <w:rFonts w:ascii="Times New Roman" w:hAnsi="Times New Roman" w:cs="Times New Roman"/>
+          <w:lang w:val="en-US"/>
+        </w:rPr>
+        <w:t xml:space="preserve">so they get the information like </w:t>
+      </w:r>
+      <w:r>
+        <w:rPr>
+          <w:rFonts w:ascii="Times New Roman" w:hAnsi="Times New Roman" w:cs="Times New Roman"/>
+          <w:lang w:val="en-US"/>
+        </w:rPr>
+        <w:t>a normal web explorer would do</w:t>
+      </w:r>
+      <w:r>
+        <w:rPr>
+          <w:rFonts w:ascii="Times New Roman" w:hAnsi="Times New Roman" w:cs="Times New Roman"/>
+          <w:lang w:val="en-US"/>
+        </w:rPr>
+        <w:t>.</w:t>
       </w:r>
       <w:r>
         <w:rPr>
@@ -2575,6 +3415,152 @@
         </w:rPr>
         <w:br/>
       </w:r>
+      <w:r>
+        <w:rPr>
+          <w:rFonts w:ascii="Times New Roman" w:hAnsi="Times New Roman" w:cs="Times New Roman"/>
+          <w:lang w:val="en-US"/>
+        </w:rPr>
+        <w:t>With this, the applications can work without any additional system and be compatible in different web pages without configuring anything.</w:t>
+      </w:r>
+      <w:r>
+        <w:rPr>
+          <w:rFonts w:ascii="Times New Roman" w:hAnsi="Times New Roman" w:cs="Times New Roman"/>
+          <w:lang w:val="en-US"/>
+        </w:rPr>
+        <w:br/>
+        <w:t xml:space="preserve">However, those applications have some important problems. One of them is that they could </w:t>
+      </w:r>
+      <w:r>
+        <w:rPr>
+          <w:rFonts w:ascii="Times New Roman" w:hAnsi="Times New Roman" w:cs="Times New Roman"/>
+          <w:lang w:val="en-US"/>
+        </w:rPr>
+        <w:lastRenderedPageBreak/>
+        <w:t>not work in some Moodle places because of changing their appearance or version will affect to the HTML received</w:t>
+      </w:r>
+      <w:r>
+        <w:rPr>
+          <w:rFonts w:ascii="Times New Roman" w:hAnsi="Times New Roman" w:cs="Times New Roman"/>
+          <w:lang w:val="en-US"/>
+        </w:rPr>
+        <w:t>. This could cause that t</w:t>
+      </w:r>
+      <w:r>
+        <w:rPr>
+          <w:rFonts w:ascii="Times New Roman" w:hAnsi="Times New Roman" w:cs="Times New Roman"/>
+          <w:lang w:val="en-US"/>
+        </w:rPr>
+        <w:t>hose strings used to search</w:t>
+      </w:r>
+      <w:r>
+        <w:rPr>
+          <w:rFonts w:ascii="Times New Roman" w:hAnsi="Times New Roman" w:cs="Times New Roman"/>
+          <w:lang w:val="en-US"/>
+        </w:rPr>
+        <w:t xml:space="preserve"> the information necessary to the application will not be found, and make a malfunction of the application.</w:t>
+      </w:r>
+      <w:r>
+        <w:rPr>
+          <w:rFonts w:ascii="Times New Roman" w:hAnsi="Times New Roman" w:cs="Times New Roman"/>
+          <w:lang w:val="en-US"/>
+        </w:rPr>
+        <w:br/>
+        <w:t>Also, the HTML processing can be very complex in some cases, with all the problems that this processing could bring.</w:t>
+      </w:r>
+      <w:r>
+        <w:rPr>
+          <w:rFonts w:ascii="Times New Roman" w:hAnsi="Times New Roman" w:cs="Times New Roman"/>
+          <w:lang w:val="en-US"/>
+        </w:rPr>
+        <w:br/>
+        <w:t xml:space="preserve">Another </w:t>
+      </w:r>
+      <w:r>
+        <w:rPr>
+          <w:rFonts w:ascii="Times New Roman" w:hAnsi="Times New Roman" w:cs="Times New Roman"/>
+          <w:lang w:val="en-US"/>
+        </w:rPr>
+        <w:t xml:space="preserve">disadvantage is that each request gets the entire HTML file so much information is dropped because an external </w:t>
+      </w:r>
+      <w:r>
+        <w:rPr>
+          <w:rFonts w:ascii="Times New Roman" w:hAnsi="Times New Roman" w:cs="Times New Roman"/>
+          <w:lang w:val="en-US"/>
+        </w:rPr>
+        <w:t>application</w:t>
+      </w:r>
+      <w:r>
+        <w:rPr>
+          <w:rFonts w:ascii="Times New Roman" w:hAnsi="Times New Roman" w:cs="Times New Roman"/>
+          <w:lang w:val="en-US"/>
+        </w:rPr>
+        <w:t xml:space="preserve"> do not need it (for example, the information </w:t>
+      </w:r>
+      <w:r>
+        <w:rPr>
+          <w:rFonts w:ascii="Times New Roman" w:hAnsi="Times New Roman" w:cs="Times New Roman"/>
+          <w:lang w:val="en-US"/>
+        </w:rPr>
+        <w:t>used to show the elements in the web browser or that related with the page visual design).</w:t>
+      </w:r>
+      <w:r>
+        <w:rPr>
+          <w:rFonts w:ascii="Times New Roman" w:hAnsi="Times New Roman" w:cs="Times New Roman"/>
+          <w:lang w:val="en-US"/>
+        </w:rPr>
+        <w:t xml:space="preserve"> This carries several problems like using more bandwidth than necessary and </w:t>
+      </w:r>
+      <w:r>
+        <w:rPr>
+          <w:rFonts w:ascii="Times New Roman" w:hAnsi="Times New Roman" w:cs="Times New Roman"/>
+          <w:lang w:val="en-US"/>
+        </w:rPr>
+        <w:t>therefore</w:t>
+      </w:r>
+      <w:r>
+        <w:rPr>
+          <w:rFonts w:ascii="Times New Roman" w:hAnsi="Times New Roman" w:cs="Times New Roman"/>
+          <w:lang w:val="en-US"/>
+        </w:rPr>
+        <w:t xml:space="preserve"> more </w:t>
+      </w:r>
+      <w:r>
+        <w:rPr>
+          <w:rFonts w:ascii="Times New Roman" w:hAnsi="Times New Roman" w:cs="Times New Roman"/>
+          <w:lang w:val="en-US"/>
+        </w:rPr>
+        <w:t>delay in the obtaining data process.</w:t>
+      </w:r>
+    </w:p>
+    <w:p>
+      <w:pPr>
+        <w:pStyle w:val="Predeterminado"/>
+        <w:rPr>
+          <w:rFonts w:ascii="Times New Roman" w:hAnsi="Times New Roman" w:cs="Times New Roman"/>
+          <w:lang w:val="en-US"/>
+        </w:rPr>
+      </w:pPr>
+      <w:r>
+        <w:rPr>
+          <w:rFonts w:ascii="Times New Roman" w:hAnsi="Times New Roman" w:cs="Times New Roman"/>
+          <w:lang w:val="en-US"/>
+        </w:rPr>
+        <w:t xml:space="preserve">Besides, </w:t>
+      </w:r>
+      <w:r>
+        <w:rPr>
+          <w:rFonts w:ascii="Times New Roman" w:hAnsi="Times New Roman" w:cs="Times New Roman"/>
+          <w:lang w:val="en-US"/>
+        </w:rPr>
+        <w:t xml:space="preserve">the Moodle site cannot differentiate between users navigating with normal web browsers and applications that </w:t>
+      </w:r>
+      <w:r>
+        <w:rPr>
+          <w:rFonts w:ascii="Times New Roman" w:hAnsi="Times New Roman" w:cs="Times New Roman"/>
+          <w:lang w:val="en-US"/>
+        </w:rPr>
+        <w:t>work on this way.</w:t>
+      </w:r>
     </w:p>
     <w:p>
       <w:pPr>
@@ -2591,38 +3577,19 @@
         </w:rPr>
         <w:t xml:space="preserve">Look more: </w:t>
       </w:r>
-      <w:hyperlink r:id="rId8" w:history="1">
-        <w:r>
-          <w:rPr>
-            <w:rStyle w:val="Hipervnculo"/>
-            <w:rFonts w:ascii="Times New Roman" w:hAnsi="Times New Roman" w:cs="Times New Roman"/>
-            <w:lang w:val="en-US"/>
-          </w:rPr>
-          <w:t>https://play.google.com/store/apps/details?id=com.moodle.moodlemobile</w:t>
-        </w:r>
-      </w:hyperlink>
-    </w:p>
-    <w:p>
-      <w:pPr>
-        <w:pStyle w:val="Predeterminado"/>
-        <w:rPr>
-          <w:rFonts w:ascii="Times New Roman" w:hAnsi="Times New Roman" w:cs="Times New Roman"/>
-          <w:lang w:val="en-US"/>
-        </w:rPr>
-      </w:pPr>
-      <w:r>
-        <w:rPr>
-          <w:rFonts w:ascii="Times New Roman" w:hAnsi="Times New Roman" w:cs="Times New Roman"/>
-          <w:lang w:val="en-US"/>
-        </w:rPr>
-        <w:t xml:space="preserve">Aplication with </w:t>
-      </w:r>
-      <w:r>
-        <w:rPr>
-          <w:rFonts w:ascii="Times New Roman" w:hAnsi="Times New Roman" w:cs="Times New Roman"/>
-          <w:lang w:val="en-US"/>
-        </w:rPr>
-        <w:t xml:space="preserve">HTML parsing: </w:t>
+      <w:r>
+        <w:rPr>
+          <w:rFonts w:ascii="Times New Roman" w:hAnsi="Times New Roman" w:cs="Times New Roman"/>
+          <w:lang w:val="en-US"/>
+        </w:rPr>
+        <w:t>Application</w:t>
+      </w:r>
+      <w:r>
+        <w:rPr>
+          <w:rFonts w:ascii="Times New Roman" w:hAnsi="Times New Roman" w:cs="Times New Roman"/>
+          <w:lang w:val="en-US"/>
+        </w:rPr>
+        <w:t xml:space="preserve"> with HTML parsing: </w:t>
       </w:r>
       <w:hyperlink r:id="rId9" w:history="1">
         <w:r>
@@ -2637,18 +3604,87 @@
     </w:p>
     <w:p>
       <w:pPr>
-        <w:pStyle w:val="Predeterminado"/>
-        <w:rPr>
-          <w:lang w:val="en-US"/>
-        </w:rPr>
-      </w:pPr>
-      <w:r>
-        <w:rPr>
-          <w:rFonts w:ascii="Times New Roman" w:hAnsi="Times New Roman" w:cs="Times New Roman"/>
-          <w:lang w:val="en-US"/>
-        </w:rPr>
-        <w:t xml:space="preserve">A library similar to the one done on this proyect: </w:t>
-      </w:r>
+        <w:pStyle w:val="Ttulo2"/>
+        <w:numPr>
+          <w:ilvl w:val="1"/>
+          <w:numId w:val="16"/>
+        </w:numPr>
+        <w:rPr>
+          <w:lang w:val="en-US"/>
+        </w:rPr>
+      </w:pPr>
+      <w:bookmarkStart w:id="11" w:name="_Toc355043317"/>
+      <w:r>
+        <w:rPr>
+          <w:lang w:val="en-US"/>
+        </w:rPr>
+        <w:t xml:space="preserve"> </w:t>
+      </w:r>
+      <w:r>
+        <w:rPr>
+          <w:lang w:val="en-US"/>
+        </w:rPr>
+        <w:t>Using Moodle Mobile app</w:t>
+      </w:r>
+      <w:bookmarkEnd w:id="11"/>
+    </w:p>
+    <w:p>
+      <w:pPr>
+        <w:pStyle w:val="Predeterminado"/>
+        <w:rPr>
+          <w:rFonts w:ascii="Times New Roman" w:hAnsi="Times New Roman" w:cs="Times New Roman"/>
+          <w:lang w:val="en-US"/>
+        </w:rPr>
+      </w:pPr>
+      <w:r>
+        <w:rPr>
+          <w:rFonts w:ascii="Times New Roman" w:hAnsi="Times New Roman" w:cs="Times New Roman"/>
+          <w:lang w:val="en-US"/>
+        </w:rPr>
+        <w:t xml:space="preserve">Another option to do this is to use the Moodle Mobile app web service. This solution is similar to the chosen one in this project. As its name indicates, this option uses a special Moodle web service developed </w:t>
+      </w:r>
+      <w:r>
+        <w:rPr>
+          <w:rFonts w:ascii="Times New Roman" w:hAnsi="Times New Roman" w:cs="Times New Roman"/>
+          <w:lang w:val="en-US"/>
+        </w:rPr>
+        <w:t xml:space="preserve">for </w:t>
+      </w:r>
+      <w:r>
+        <w:rPr>
+          <w:rFonts w:ascii="Times New Roman" w:hAnsi="Times New Roman" w:cs="Times New Roman"/>
+          <w:lang w:val="en-US"/>
+        </w:rPr>
+        <w:t>mobile applications</w:t>
+      </w:r>
+      <w:r>
+        <w:rPr>
+          <w:rFonts w:ascii="Times New Roman" w:hAnsi="Times New Roman" w:cs="Times New Roman"/>
+          <w:lang w:val="en-US"/>
+        </w:rPr>
+        <w:t>. This service has some predefined web services functions and is available in the Moodle site by default since Moddle web services were implemented. However, like every web service, enabling web services option must be checked in the Moodle site to use it.</w:t>
+      </w:r>
+    </w:p>
+    <w:p>
+      <w:pPr>
+        <w:pStyle w:val="Predeterminado"/>
+      </w:pPr>
+      <w:r>
+        <w:rPr>
+          <w:rFonts w:ascii="Times New Roman" w:hAnsi="Times New Roman" w:cs="Times New Roman"/>
+          <w:lang w:val="en-US"/>
+        </w:rPr>
+        <w:t>This web service functions are unchangeable and limited, not every web service function can be used with this service. Because of this, in this project is decided to use generic Moodle web services, with which ones you can add every function available and exploit all this Moodle plugin.</w:t>
+      </w:r>
+    </w:p>
+    <w:p>
+      <w:pPr>
+        <w:pStyle w:val="Predeterminado"/>
+        <w:rPr>
+          <w:rFonts w:ascii="Times New Roman" w:hAnsi="Times New Roman" w:cs="Times New Roman"/>
+          <w:lang w:val="en-US"/>
+        </w:rPr>
+      </w:pPr>
       <w:hyperlink r:id="rId10" w:history="1">
         <w:r>
           <w:rPr>
@@ -2656,7 +3692,7 @@
             <w:rFonts w:ascii="Times New Roman" w:hAnsi="Times New Roman" w:cs="Times New Roman"/>
             <w:lang w:val="en-US"/>
           </w:rPr>
-          <w:t>https:/</w:t>
+          <w:t>https://play.google.com/store/apps/details?id=com.moodle.moodl</w:t>
         </w:r>
         <w:r>
           <w:rPr>
@@ -2664,7 +3700,7 @@
             <w:rFonts w:ascii="Times New Roman" w:hAnsi="Times New Roman" w:cs="Times New Roman"/>
             <w:lang w:val="en-US"/>
           </w:rPr>
-          <w:t>/</w:t>
+          <w:t>e</w:t>
         </w:r>
         <w:r>
           <w:rPr>
@@ -2672,18 +3708,69 @@
             <w:rFonts w:ascii="Times New Roman" w:hAnsi="Times New Roman" w:cs="Times New Roman"/>
             <w:lang w:val="en-US"/>
           </w:rPr>
-          <w:t>github.com/zikzakmedia/python-moodle</w:t>
+          <w:t>mobile</w:t>
         </w:r>
       </w:hyperlink>
     </w:p>
     <w:p>
       <w:pPr>
-        <w:pStyle w:val="Predeterminado"/>
-        <w:rPr>
-          <w:rFonts w:ascii="Times New Roman" w:hAnsi="Times New Roman" w:cs="Times New Roman"/>
-          <w:lang w:val="en-US"/>
-        </w:rPr>
-      </w:pPr>
+        <w:pStyle w:val="Ttulo2"/>
+        <w:numPr>
+          <w:ilvl w:val="1"/>
+          <w:numId w:val="16"/>
+        </w:numPr>
+        <w:rPr>
+          <w:lang w:val="en-US"/>
+        </w:rPr>
+      </w:pPr>
+      <w:bookmarkStart w:id="12" w:name="_Toc355043318"/>
+      <w:r>
+        <w:rPr>
+          <w:lang w:val="en-US"/>
+        </w:rPr>
+        <w:t xml:space="preserve"> Using other web services</w:t>
+      </w:r>
+      <w:bookmarkEnd w:id="12"/>
+    </w:p>
+    <w:p>
+      <w:pPr>
+        <w:pStyle w:val="Predeterminado"/>
+        <w:rPr>
+          <w:rFonts w:ascii="Times New Roman" w:hAnsi="Times New Roman" w:cs="Times New Roman"/>
+          <w:lang w:val="en-US"/>
+        </w:rPr>
+      </w:pPr>
+      <w:r>
+        <w:rPr>
+          <w:rFonts w:ascii="Times New Roman" w:hAnsi="Times New Roman" w:cs="Times New Roman"/>
+          <w:lang w:val="en-US"/>
+        </w:rPr>
+        <w:t xml:space="preserve">A library similar to the one done on this proyect: </w:t>
+      </w:r>
+      <w:hyperlink r:id="rId11" w:history="1">
+        <w:r>
+          <w:rPr>
+            <w:rStyle w:val="Hipervnculo"/>
+            <w:rFonts w:ascii="Times New Roman" w:hAnsi="Times New Roman" w:cs="Times New Roman"/>
+            <w:lang w:val="en-US"/>
+          </w:rPr>
+          <w:t>https://github.com/zikzakmedia/python-moodle</w:t>
+        </w:r>
+      </w:hyperlink>
+      <w:r>
+        <w:rPr>
+          <w:rFonts w:ascii="Times New Roman" w:hAnsi="Times New Roman" w:cs="Times New Roman"/>
+          <w:lang w:val="en-US"/>
+        </w:rPr>
+        <w:br/>
+      </w:r>
+      <w:r>
+        <w:rPr>
+          <w:rFonts w:ascii="Times New Roman" w:hAnsi="Times New Roman" w:cs="Times New Roman"/>
+          <w:lang w:val="en-US"/>
+        </w:rPr>
+        <w:br/>
+      </w:r>
     </w:p>
     <w:p>
       <w:pPr>
@@ -2703,7 +3790,6 @@
           <w:szCs w:val="36"/>
           <w:lang w:val="en-US"/>
         </w:rPr>
-        <w:lastRenderedPageBreak/>
         <w:t>What is Moodle</w:t>
       </w:r>
     </w:p>
@@ -2798,6 +3884,7 @@
           <w:szCs w:val="24"/>
           <w:lang w:val="en-US"/>
         </w:rPr>
+        <w:lastRenderedPageBreak/>
         <w:t xml:space="preserve">MySQL </w:t>
       </w:r>
       <w:r>
@@ -2994,7 +4081,7 @@
           <w:lang w:val="en-US"/>
         </w:rPr>
       </w:pPr>
-      <w:hyperlink r:id="rId11" w:history="1">
+      <w:hyperlink r:id="rId12" w:history="1">
         <w:r>
           <w:rPr>
             <w:rStyle w:val="Hipervnculo"/>
@@ -3033,23 +4120,7 @@
           <w:color w:val="auto"/>
           <w:lang w:val="en-US"/>
         </w:rPr>
-        <w:t xml:space="preserve">All images and references to Moodle parts </w:t>
-      </w:r>
-      <w:r>
-        <w:rPr>
-          <w:rFonts w:ascii="Times New Roman" w:hAnsi="Times New Roman" w:cs="Times New Roman"/>
-          <w:color w:val="auto"/>
-          <w:lang w:val="en-US"/>
-        </w:rPr>
-        <w:t xml:space="preserve">will be done with the standard </w:t>
-      </w:r>
-      <w:r>
-        <w:rPr>
-          <w:rFonts w:ascii="Times New Roman" w:hAnsi="Times New Roman" w:cs="Times New Roman"/>
-          <w:color w:val="auto"/>
-          <w:lang w:val="en-US"/>
-        </w:rPr>
-        <w:t>installation of Moodle version 2.5</w:t>
+        <w:t>All images and references to Moodle parts will be done with the standard installation of Moodle version 2.5</w:t>
       </w:r>
       <w:r>
         <w:rPr>
@@ -3127,6 +4198,7 @@
       <w:r>
         <w:rPr>
           <w:noProof/>
+          <w:lang w:val="en-US"/>
         </w:rPr>
         <w:pict>
           <v:shapetype id="_x0000_t202" coordsize="21600,21600" o:spt="202" path="m,l,21600r21600,l21600,xe">
@@ -3149,7 +4221,7 @@
                       <w:szCs w:val="24"/>
                     </w:rPr>
                   </w:pPr>
-                  <w:bookmarkStart w:id="10" w:name="_Toc354948343"/>
+                  <w:bookmarkStart w:id="13" w:name="_Toc354948343"/>
                   <w:r>
                     <w:rPr>
                       <w:color w:val="auto"/>
@@ -3200,7 +4272,7 @@
                     </w:rPr>
                     <w:t>Moodle’s default web interface</w:t>
                   </w:r>
-                  <w:bookmarkEnd w:id="10"/>
+                  <w:bookmarkEnd w:id="13"/>
                 </w:p>
               </w:txbxContent>
             </v:textbox>
@@ -3213,7 +4285,7 @@
           <w:rFonts w:ascii="Times New Roman" w:hAnsi="Times New Roman" w:cs="Times New Roman"/>
           <w:noProof/>
           <w:color w:val="auto"/>
-          <w:lang w:eastAsia="es-ES" w:bidi="ar-SA"/>
+          <w:lang w:val="en-US" w:eastAsia="es-ES" w:bidi="ar-SA"/>
         </w:rPr>
         <w:drawing>
           <wp:anchor distT="0" distB="0" distL="114300" distR="114300" simplePos="0" relativeHeight="251658240" behindDoc="1" locked="0" layoutInCell="1" allowOverlap="1">
@@ -3249,7 +4321,7 @@
                     </pic:cNvPicPr>
                   </pic:nvPicPr>
                   <pic:blipFill>
-                    <a:blip r:embed="rId12"/>
+                    <a:blip r:embed="rId13"/>
                     <a:srcRect/>
                     <a:stretch>
                       <a:fillRect/>
@@ -3348,7 +4420,6 @@
           <w:color w:val="548DD4" w:themeColor="text2" w:themeTint="99"/>
           <w:lang w:val="en-US"/>
         </w:rPr>
-        <w:lastRenderedPageBreak/>
         <w:t>2)</w:t>
       </w:r>
       <w:r>
@@ -3485,8 +4556,9 @@
           <w:rFonts w:ascii="Times New Roman" w:hAnsi="Times New Roman" w:cs="Times New Roman"/>
           <w:noProof/>
           <w:color w:val="663300"/>
-          <w:lang w:eastAsia="es-ES" w:bidi="ar-SA"/>
-        </w:rPr>
+          <w:lang w:val="en-US" w:eastAsia="es-ES" w:bidi="ar-SA"/>
+        </w:rPr>
+        <w:lastRenderedPageBreak/>
         <w:drawing>
           <wp:anchor distT="0" distB="0" distL="114300" distR="114300" simplePos="0" relativeHeight="251659264" behindDoc="1" locked="0" layoutInCell="1" allowOverlap="1">
             <wp:simplePos x="0" y="0"/>
@@ -3521,7 +4593,7 @@
                     </pic:cNvPicPr>
                   </pic:nvPicPr>
                   <pic:blipFill>
-                    <a:blip r:embed="rId13"/>
+                    <a:blip r:embed="rId14"/>
                     <a:srcRect l="21434" t="29752" r="68596" b="12806"/>
                     <a:stretch>
                       <a:fillRect/>
@@ -3766,31 +4838,7 @@
           <w:color w:val="auto"/>
           <w:lang w:val="en-US"/>
         </w:rPr>
-        <w:t>ery part of the Moodle web site. T</w:t>
-      </w:r>
-      <w:r>
-        <w:rPr>
-          <w:rFonts w:ascii="Times New Roman" w:hAnsi="Times New Roman" w:cs="Times New Roman"/>
-          <w:color w:val="auto"/>
-          <w:lang w:val="en-US"/>
-        </w:rPr>
-        <w:t xml:space="preserve">his </w:t>
-      </w:r>
-      <w:r>
-        <w:rPr>
-          <w:rFonts w:ascii="Times New Roman" w:hAnsi="Times New Roman" w:cs="Times New Roman"/>
-          <w:color w:val="auto"/>
-          <w:lang w:val="en-US"/>
-        </w:rPr>
-        <w:t xml:space="preserve">part </w:t>
-      </w:r>
-      <w:r>
-        <w:rPr>
-          <w:rFonts w:ascii="Times New Roman" w:hAnsi="Times New Roman" w:cs="Times New Roman"/>
-          <w:color w:val="auto"/>
-          <w:lang w:val="en-US"/>
-        </w:rPr>
-        <w:t>is what we are interested in</w:t>
+        <w:t>ery part of the Moodle web site. This part is what we are interested in</w:t>
       </w:r>
       <w:r>
         <w:rPr>
@@ -3957,7 +5005,6 @@
           <w:rFonts w:ascii="Times New Roman" w:hAnsi="Times New Roman" w:cs="Times New Roman"/>
           <w:lang w:val="en-US"/>
         </w:rPr>
-        <w:lastRenderedPageBreak/>
         <w:t>Student</w:t>
       </w:r>
     </w:p>
@@ -4034,6 +5081,7 @@
           <w:rFonts w:ascii="Times New Roman" w:hAnsi="Times New Roman" w:cs="Times New Roman"/>
           <w:lang w:val="en-US"/>
         </w:rPr>
+        <w:lastRenderedPageBreak/>
         <w:t>These roles can be assigned to work on these contexts:</w:t>
       </w:r>
     </w:p>
@@ -4181,7 +5229,7 @@
           <w:lang w:val="en-US"/>
         </w:rPr>
       </w:pPr>
-      <w:hyperlink r:id="rId14">
+      <w:hyperlink r:id="rId15">
         <w:r>
           <w:rPr>
             <w:rStyle w:val="VnculoInternet"/>
@@ -4344,7 +5392,7 @@
         </w:rPr>
         <w:t xml:space="preserve">Using web services: </w:t>
       </w:r>
-      <w:hyperlink r:id="rId15">
+      <w:hyperlink r:id="rId16">
         <w:r>
           <w:rPr>
             <w:rStyle w:val="VnculoInternet"/>
@@ -4368,7 +5416,6 @@
           <w:rFonts w:ascii="Times New Roman" w:hAnsi="Times New Roman" w:cs="Times New Roman"/>
           <w:lang w:val="en-US"/>
         </w:rPr>
-        <w:lastRenderedPageBreak/>
         <w:t>To a</w:t>
       </w:r>
       <w:r>
@@ -4462,7 +5509,7 @@
         </w:rPr>
         <w:t xml:space="preserve">users </w:t>
       </w:r>
-      <w:hyperlink r:id="rId16">
+      <w:hyperlink r:id="rId17">
         <w:r>
           <w:rPr>
             <w:rStyle w:val="VnculoInternet"/>
@@ -4492,7 +5539,7 @@
           <w:lang w:val="en-US"/>
         </w:rPr>
       </w:pPr>
-      <w:hyperlink r:id="rId17">
+      <w:hyperlink r:id="rId18">
         <w:r>
           <w:rPr>
             <w:rStyle w:val="VnculoInternet"/>
@@ -4520,6 +5567,7 @@
           <w:rFonts w:ascii="Times New Roman" w:hAnsi="Times New Roman" w:cs="Times New Roman"/>
           <w:lang w:val="en-US"/>
         </w:rPr>
+        <w:lastRenderedPageBreak/>
         <w:t>service required capability (depends of the service, check Settings</w:t>
       </w:r>
       <w:r>
@@ -4891,7 +5939,7 @@
         </w:rPr>
         <w:br/>
       </w:r>
-      <w:hyperlink r:id="rId18">
+      <w:hyperlink r:id="rId19">
         <w:r>
           <w:rPr>
             <w:rStyle w:val="VnculoInternet"/>
@@ -4917,7 +5965,7 @@
         </w:rPr>
         <w:t xml:space="preserve">Service short name info: </w:t>
       </w:r>
-      <w:hyperlink r:id="rId19">
+      <w:hyperlink r:id="rId20">
         <w:r>
           <w:rPr>
             <w:rStyle w:val="VnculoInternet"/>
@@ -4947,7 +5995,7 @@
         </w:rPr>
         <w:t xml:space="preserve">Get JSON answers to REST requests: </w:t>
       </w:r>
-      <w:hyperlink r:id="rId20">
+      <w:hyperlink r:id="rId21">
         <w:r>
           <w:rPr>
             <w:rStyle w:val="VnculoInternet"/>
@@ -5116,6 +6164,70 @@
           <w:color w:val="000000"/>
           <w:lang w:val="en-US"/>
         </w:rPr>
+        <w:t xml:space="preserve"> API Documentation.</w:t>
+      </w:r>
+      <w:r>
+        <w:rPr>
+          <w:rFonts w:ascii="Times New Roman" w:hAnsi="Times New Roman" w:cs="Times New Roman"/>
+          <w:color w:val="000000"/>
+          <w:lang w:val="en-US"/>
+        </w:rPr>
+        <w:t xml:space="preserve"> This section can be seen only by administrators so they can see the functions they want to activate with </w:t>
+      </w:r>
+      <w:r>
+        <w:rPr>
+          <w:rFonts w:ascii="Times New Roman" w:hAnsi="Times New Roman" w:cs="Times New Roman"/>
+          <w:color w:val="000000"/>
+          <w:lang w:val="en-US"/>
+        </w:rPr>
+        <w:t>the</w:t>
+      </w:r>
+      <w:r>
+        <w:rPr>
+          <w:rFonts w:ascii="Times New Roman" w:hAnsi="Times New Roman" w:cs="Times New Roman"/>
+          <w:color w:val="000000"/>
+          <w:lang w:val="en-US"/>
+        </w:rPr>
+        <w:t xml:space="preserve"> web service</w:t>
+      </w:r>
+      <w:r>
+        <w:rPr>
+          <w:rFonts w:ascii="Times New Roman" w:hAnsi="Times New Roman" w:cs="Times New Roman"/>
+          <w:color w:val="000000"/>
+          <w:lang w:val="en-US"/>
+        </w:rPr>
+        <w:t>s</w:t>
+      </w:r>
+      <w:r>
+        <w:rPr>
+          <w:rFonts w:ascii="Times New Roman" w:hAnsi="Times New Roman" w:cs="Times New Roman"/>
+          <w:color w:val="000000"/>
+          <w:lang w:val="en-US"/>
+        </w:rPr>
+        <w:t xml:space="preserve"> in the Moodle site.</w:t>
+      </w:r>
+      <w:r>
+        <w:rPr>
+          <w:rFonts w:ascii="Times New Roman" w:hAnsi="Times New Roman" w:cs="Times New Roman"/>
+          <w:color w:val="000000"/>
+          <w:lang w:val="en-US"/>
+        </w:rPr>
+        <w:t xml:space="preserve"> Normal users only can see the functions they are able to use according with their capabilities </w:t>
+      </w:r>
+      <w:r>
+        <w:rPr>
+          <w:rFonts w:ascii="Times New Roman" w:hAnsi="Times New Roman" w:cs="Times New Roman"/>
+          <w:color w:val="000000"/>
+          <w:lang w:val="en-US"/>
+        </w:rPr>
+        <w:t>with de Documentation link in</w:t>
+      </w:r>
+      <w:r>
+        <w:rPr>
+          <w:rFonts w:ascii="Times New Roman" w:hAnsi="Times New Roman" w:cs="Times New Roman"/>
+          <w:color w:val="000000"/>
+          <w:lang w:val="en-US"/>
+        </w:rPr>
         <w:t xml:space="preserve"> </w:t>
       </w:r>
       <w:r>
@@ -5124,7 +6236,7 @@
           <w:color w:val="000000"/>
           <w:lang w:val="en-US"/>
         </w:rPr>
-        <w:t>API Documentation</w:t>
+        <w:t xml:space="preserve">the Administration </w:t>
       </w:r>
       <w:r>
         <w:rPr>
@@ -5132,7 +6244,7 @@
           <w:color w:val="000000"/>
           <w:lang w:val="en-US"/>
         </w:rPr>
-        <w:t>.</w:t>
+        <w:sym w:font="Wingdings" w:char="F0E0"/>
       </w:r>
       <w:r>
         <w:rPr>
@@ -5140,7 +6252,7 @@
           <w:color w:val="000000"/>
           <w:lang w:val="en-US"/>
         </w:rPr>
-        <w:t xml:space="preserve"> This section can be seen only by administrators so they can see the functions they want to activate with </w:t>
+        <w:t xml:space="preserve"> My profile settings </w:t>
       </w:r>
       <w:r>
         <w:rPr>
@@ -5148,7 +6260,7 @@
           <w:color w:val="000000"/>
           <w:lang w:val="en-US"/>
         </w:rPr>
-        <w:t>the</w:t>
+        <w:sym w:font="Wingdings" w:char="F0E0"/>
       </w:r>
       <w:r>
         <w:rPr>
@@ -5156,7 +6268,7 @@
           <w:color w:val="000000"/>
           <w:lang w:val="en-US"/>
         </w:rPr>
-        <w:t xml:space="preserve"> web service</w:t>
+        <w:t xml:space="preserve"> Security keys page.</w:t>
       </w:r>
       <w:r>
         <w:rPr>
@@ -5164,7 +6276,7 @@
           <w:color w:val="000000"/>
           <w:lang w:val="en-US"/>
         </w:rPr>
-        <w:t>s</w:t>
+        <w:br/>
       </w:r>
       <w:r>
         <w:rPr>
@@ -5172,95 +6284,7 @@
           <w:color w:val="000000"/>
           <w:lang w:val="en-US"/>
         </w:rPr>
-        <w:t xml:space="preserve"> in the Moodle site.</w:t>
-      </w:r>
-      <w:r>
-        <w:rPr>
-          <w:rFonts w:ascii="Times New Roman" w:hAnsi="Times New Roman" w:cs="Times New Roman"/>
-          <w:color w:val="000000"/>
-          <w:lang w:val="en-US"/>
-        </w:rPr>
-        <w:t xml:space="preserve"> Normal users only can see the functions they are able to use according with their capabilities </w:t>
-      </w:r>
-      <w:r>
-        <w:rPr>
-          <w:rFonts w:ascii="Times New Roman" w:hAnsi="Times New Roman" w:cs="Times New Roman"/>
-          <w:color w:val="000000"/>
-          <w:lang w:val="en-US"/>
-        </w:rPr>
-        <w:t>with de Documentation link in</w:t>
-      </w:r>
-      <w:r>
-        <w:rPr>
-          <w:rFonts w:ascii="Times New Roman" w:hAnsi="Times New Roman" w:cs="Times New Roman"/>
-          <w:color w:val="000000"/>
-          <w:lang w:val="en-US"/>
-        </w:rPr>
-        <w:t xml:space="preserve"> </w:t>
-      </w:r>
-      <w:r>
-        <w:rPr>
-          <w:rFonts w:ascii="Times New Roman" w:hAnsi="Times New Roman" w:cs="Times New Roman"/>
-          <w:color w:val="000000"/>
-          <w:lang w:val="en-US"/>
-        </w:rPr>
-        <w:t xml:space="preserve">the Administration </w:t>
-      </w:r>
-      <w:r>
-        <w:rPr>
-          <w:rFonts w:ascii="Times New Roman" w:hAnsi="Times New Roman" w:cs="Times New Roman"/>
-          <w:color w:val="000000"/>
-          <w:lang w:val="en-US"/>
-        </w:rPr>
-        <w:sym w:font="Wingdings" w:char="F0E0"/>
-      </w:r>
-      <w:r>
-        <w:rPr>
-          <w:rFonts w:ascii="Times New Roman" w:hAnsi="Times New Roman" w:cs="Times New Roman"/>
-          <w:color w:val="000000"/>
-          <w:lang w:val="en-US"/>
-        </w:rPr>
-        <w:t xml:space="preserve"> My profile settings </w:t>
-      </w:r>
-      <w:r>
-        <w:rPr>
-          <w:rFonts w:ascii="Times New Roman" w:hAnsi="Times New Roman" w:cs="Times New Roman"/>
-          <w:color w:val="000000"/>
-          <w:lang w:val="en-US"/>
-        </w:rPr>
-        <w:sym w:font="Wingdings" w:char="F0E0"/>
-      </w:r>
-      <w:r>
-        <w:rPr>
-          <w:rFonts w:ascii="Times New Roman" w:hAnsi="Times New Roman" w:cs="Times New Roman"/>
-          <w:color w:val="000000"/>
-          <w:lang w:val="en-US"/>
-        </w:rPr>
-        <w:t xml:space="preserve"> Security keys page.</w:t>
-      </w:r>
-      <w:r>
-        <w:rPr>
-          <w:rFonts w:ascii="Times New Roman" w:hAnsi="Times New Roman" w:cs="Times New Roman"/>
-          <w:color w:val="000000"/>
-          <w:lang w:val="en-US"/>
-        </w:rPr>
-        <w:br/>
-      </w:r>
-      <w:r>
-        <w:rPr>
-          <w:rFonts w:ascii="Times New Roman" w:hAnsi="Times New Roman" w:cs="Times New Roman"/>
-          <w:color w:val="000000"/>
-          <w:lang w:val="en-US"/>
-        </w:rPr>
-        <w:t>Here can be seen every function, their description, the structure and description of their input parameters and their return values</w:t>
-      </w:r>
-      <w:r>
-        <w:rPr>
-          <w:rFonts w:ascii="Times New Roman" w:hAnsi="Times New Roman" w:cs="Times New Roman"/>
-          <w:color w:val="000000"/>
-          <w:lang w:val="en-US"/>
-        </w:rPr>
-        <w:t>.</w:t>
+        <w:t>Here can be seen every function, their description, the structure and description of their input parameters and their return values.</w:t>
       </w:r>
     </w:p>
     <w:p>
@@ -5336,119 +6360,91 @@
           <w:rFonts w:ascii="Times New Roman" w:hAnsi="Times New Roman" w:cs="Times New Roman"/>
           <w:lang w:val="en-US"/>
         </w:rPr>
+        <w:t xml:space="preserve">Library exceptions: </w:t>
+      </w:r>
+      <w:r>
+        <w:rPr>
+          <w:rFonts w:ascii="Times New Roman" w:hAnsi="Times New Roman" w:cs="Times New Roman"/>
+          <w:lang w:val="en-US"/>
+        </w:rPr>
+        <w:t xml:space="preserve">it will get </w:t>
+      </w:r>
+      <w:r>
+        <w:rPr>
+          <w:rFonts w:ascii="Times New Roman" w:hAnsi="Times New Roman" w:cs="Times New Roman"/>
+          <w:lang w:val="en-US"/>
+        </w:rPr>
+        <w:t xml:space="preserve">this kind of errors as a TypeError python exception when </w:t>
+      </w:r>
+      <w:r>
+        <w:rPr>
+          <w:rFonts w:ascii="Times New Roman" w:hAnsi="Times New Roman" w:cs="Times New Roman"/>
+          <w:lang w:val="en-US"/>
+        </w:rPr>
+        <w:t>it is</w:t>
+      </w:r>
+      <w:r>
+        <w:rPr>
+          <w:rFonts w:ascii="Times New Roman" w:hAnsi="Times New Roman" w:cs="Times New Roman"/>
+          <w:lang w:val="en-US"/>
+        </w:rPr>
+        <w:t xml:space="preserve"> use</w:t>
+      </w:r>
+      <w:r>
+        <w:rPr>
+          <w:rFonts w:ascii="Times New Roman" w:hAnsi="Times New Roman" w:cs="Times New Roman"/>
+          <w:lang w:val="en-US"/>
+        </w:rPr>
+        <w:t>d</w:t>
+      </w:r>
+      <w:r>
+        <w:rPr>
+          <w:lang w:val="en-US"/>
+        </w:rPr>
+        <w:t xml:space="preserve"> </w:t>
+      </w:r>
+      <w:r>
+        <w:rPr>
+          <w:rFonts w:ascii="Times New Roman" w:hAnsi="Times New Roman" w:cs="Times New Roman"/>
+          <w:lang w:val="en-US"/>
+        </w:rPr>
+        <w:t>wrongly one of the functions provided. For example, if a function needs a list and you give a</w:t>
+      </w:r>
+      <w:r>
+        <w:rPr>
+          <w:rFonts w:ascii="Times New Roman" w:hAnsi="Times New Roman" w:cs="Times New Roman"/>
+          <w:lang w:val="en-US"/>
+        </w:rPr>
+        <w:t>n</w:t>
+      </w:r>
+      <w:r>
+        <w:rPr>
+          <w:rFonts w:ascii="Times New Roman" w:hAnsi="Times New Roman" w:cs="Times New Roman"/>
+          <w:lang w:val="en-US"/>
+        </w:rPr>
+        <w:t xml:space="preserve"> integer as parameter to this function, you will get a TypeError exception. </w:t>
+      </w:r>
+      <w:r>
+        <w:rPr>
+          <w:rFonts w:ascii="Times New Roman" w:hAnsi="Times New Roman" w:cs="Times New Roman"/>
+          <w:lang w:val="en-US"/>
+        </w:rPr>
+        <w:t xml:space="preserve">In the same way, if the request needs specific parameters and these are not provided, a KeyError exception will be thrown. However, </w:t>
+      </w:r>
+      <w:r>
+        <w:rPr>
+          <w:rFonts w:ascii="Times New Roman" w:hAnsi="Times New Roman" w:cs="Times New Roman"/>
+          <w:lang w:val="en-US"/>
+        </w:rPr>
+        <w:t xml:space="preserve">if a function needs, for example, some parameters inside an array to work properly and these </w:t>
+      </w:r>
+      <w:r>
+        <w:rPr>
+          <w:rFonts w:ascii="Times New Roman" w:hAnsi="Times New Roman" w:cs="Times New Roman"/>
+          <w:lang w:val="en-US"/>
+        </w:rPr>
         <w:lastRenderedPageBreak/>
-        <w:t xml:space="preserve">Library exceptions: </w:t>
-      </w:r>
-      <w:r>
-        <w:rPr>
-          <w:rFonts w:ascii="Times New Roman" w:hAnsi="Times New Roman" w:cs="Times New Roman"/>
-          <w:lang w:val="en-US"/>
-        </w:rPr>
-        <w:t>it will g</w:t>
-      </w:r>
-      <w:r>
-        <w:rPr>
-          <w:rFonts w:ascii="Times New Roman" w:hAnsi="Times New Roman" w:cs="Times New Roman"/>
-          <w:lang w:val="en-US"/>
-        </w:rPr>
-        <w:t>et</w:t>
-      </w:r>
-      <w:r>
-        <w:rPr>
-          <w:rFonts w:ascii="Times New Roman" w:hAnsi="Times New Roman" w:cs="Times New Roman"/>
-          <w:lang w:val="en-US"/>
-        </w:rPr>
-        <w:t xml:space="preserve"> </w:t>
-      </w:r>
-      <w:r>
-        <w:rPr>
-          <w:rFonts w:ascii="Times New Roman" w:hAnsi="Times New Roman" w:cs="Times New Roman"/>
-          <w:lang w:val="en-US"/>
-        </w:rPr>
-        <w:t xml:space="preserve">this kind of errors as a TypeError python exception when </w:t>
-      </w:r>
-      <w:r>
-        <w:rPr>
-          <w:rFonts w:ascii="Times New Roman" w:hAnsi="Times New Roman" w:cs="Times New Roman"/>
-          <w:lang w:val="en-US"/>
-        </w:rPr>
-        <w:t>it is</w:t>
-      </w:r>
-      <w:r>
-        <w:rPr>
-          <w:rFonts w:ascii="Times New Roman" w:hAnsi="Times New Roman" w:cs="Times New Roman"/>
-          <w:lang w:val="en-US"/>
-        </w:rPr>
-        <w:t xml:space="preserve"> use</w:t>
-      </w:r>
-      <w:r>
-        <w:rPr>
-          <w:rFonts w:ascii="Times New Roman" w:hAnsi="Times New Roman" w:cs="Times New Roman"/>
-          <w:lang w:val="en-US"/>
-        </w:rPr>
-        <w:t>d</w:t>
-      </w:r>
-      <w:r>
-        <w:rPr>
-          <w:lang w:val="en-US"/>
-        </w:rPr>
-        <w:t xml:space="preserve"> </w:t>
-      </w:r>
-      <w:r>
-        <w:rPr>
-          <w:rFonts w:ascii="Times New Roman" w:hAnsi="Times New Roman" w:cs="Times New Roman"/>
-          <w:lang w:val="en-US"/>
-        </w:rPr>
-        <w:t>wrongly one of the functions provided. For example, if a function needs a list and you give a</w:t>
-      </w:r>
-      <w:r>
-        <w:rPr>
-          <w:rFonts w:ascii="Times New Roman" w:hAnsi="Times New Roman" w:cs="Times New Roman"/>
-          <w:lang w:val="en-US"/>
-        </w:rPr>
-        <w:t>n</w:t>
-      </w:r>
-      <w:r>
-        <w:rPr>
-          <w:rFonts w:ascii="Times New Roman" w:hAnsi="Times New Roman" w:cs="Times New Roman"/>
-          <w:lang w:val="en-US"/>
-        </w:rPr>
-        <w:t xml:space="preserve"> integer as parameter to this function, you will get a TypeError exception. </w:t>
-      </w:r>
-      <w:r>
-        <w:rPr>
-          <w:rFonts w:ascii="Times New Roman" w:hAnsi="Times New Roman" w:cs="Times New Roman"/>
-          <w:lang w:val="en-US"/>
-        </w:rPr>
-        <w:t xml:space="preserve">In the same way, if the request needs specific parameters and these are not provided, a KeyError exception will be thrown. </w:t>
-      </w:r>
-      <w:r>
-        <w:rPr>
-          <w:rFonts w:ascii="Times New Roman" w:hAnsi="Times New Roman" w:cs="Times New Roman"/>
-          <w:lang w:val="en-US"/>
-        </w:rPr>
-        <w:t xml:space="preserve">However, </w:t>
-      </w:r>
-      <w:r>
-        <w:rPr>
-          <w:rFonts w:ascii="Times New Roman" w:hAnsi="Times New Roman" w:cs="Times New Roman"/>
-          <w:lang w:val="en-US"/>
-        </w:rPr>
-        <w:t xml:space="preserve">if a function needs, for example, some parameters inside an array to work properly and these parameters are wrong </w:t>
-      </w:r>
-      <w:r>
-        <w:rPr>
-          <w:rFonts w:ascii="Times New Roman" w:hAnsi="Times New Roman" w:cs="Times New Roman"/>
-          <w:lang w:val="en-US"/>
-        </w:rPr>
-        <w:t>it will be received a next type error</w:t>
-      </w:r>
-      <w:r>
-        <w:rPr>
-          <w:rFonts w:ascii="Times New Roman" w:hAnsi="Times New Roman" w:cs="Times New Roman"/>
-          <w:lang w:val="en-US"/>
-        </w:rPr>
-        <w:t xml:space="preserve">, because this is </w:t>
+        <w:t xml:space="preserve">parameters are wrong it will be received a next type error, because this is </w:t>
       </w:r>
       <w:r>
         <w:rPr>
@@ -5555,48 +6551,23 @@
           <w:szCs w:val="36"/>
           <w:lang w:val="en-US"/>
         </w:rPr>
-        <w:t>Bugs</w:t>
-      </w:r>
-      <w:r>
-        <w:rPr>
-          <w:rFonts w:ascii="Times New Roman" w:hAnsi="Times New Roman" w:cs="Times New Roman"/>
-          <w:b/>
-          <w:bCs/>
-          <w:sz w:val="36"/>
-          <w:szCs w:val="36"/>
-          <w:lang w:val="en-US"/>
-        </w:rPr>
-        <w:t xml:space="preserve"> (check spelling)</w:t>
-      </w:r>
-    </w:p>
-    <w:p>
-      <w:pPr>
-        <w:pStyle w:val="Predeterminado"/>
-        <w:rPr>
-          <w:rFonts w:ascii="Times New Roman" w:hAnsi="Times New Roman" w:cs="Times New Roman"/>
-          <w:lang w:val="en-US"/>
-        </w:rPr>
-      </w:pPr>
-      <w:r>
-        <w:rPr>
-          <w:rFonts w:ascii="Times New Roman" w:hAnsi="Times New Roman" w:cs="Times New Roman"/>
-          <w:lang w:val="en-US"/>
-        </w:rPr>
-        <w:t xml:space="preserve">Function: </w:t>
-      </w:r>
-      <w:r>
-        <w:rPr>
-          <w:rFonts w:ascii="Times New Roman" w:hAnsi="Times New Roman" w:cs="Times New Roman"/>
-          <w:lang w:val="en-US"/>
-        </w:rPr>
-        <w:t>get_calendar_events</w:t>
-      </w:r>
-      <w:r>
-        <w:rPr>
-          <w:rFonts w:ascii="Times New Roman" w:hAnsi="Times New Roman" w:cs="Times New Roman"/>
-          <w:lang w:val="en-US"/>
-        </w:rPr>
-        <w:t>.</w:t>
+        <w:t>Bugs (check spelling)</w:t>
+      </w:r>
+    </w:p>
+    <w:p>
+      <w:pPr>
+        <w:pStyle w:val="Predeterminado"/>
+        <w:rPr>
+          <w:rFonts w:ascii="Times New Roman" w:hAnsi="Times New Roman" w:cs="Times New Roman"/>
+          <w:lang w:val="en-US"/>
+        </w:rPr>
+      </w:pPr>
+      <w:r>
+        <w:rPr>
+          <w:rFonts w:ascii="Times New Roman" w:hAnsi="Times New Roman" w:cs="Times New Roman"/>
+          <w:lang w:val="en-US"/>
+        </w:rPr>
+        <w:t>Function: get_calendar_events.</w:t>
       </w:r>
     </w:p>
     <w:p>
@@ -5683,35 +6654,43 @@
     </w:p>
     <w:sdt>
       <w:sdtPr>
+        <w:rPr>
+          <w:rFonts w:asciiTheme="minorHAnsi" w:eastAsiaTheme="minorEastAsia" w:hAnsiTheme="minorHAnsi" w:cstheme="minorBidi"/>
+          <w:b w:val="0"/>
+          <w:bCs w:val="0"/>
+          <w:sz w:val="22"/>
+          <w:szCs w:val="22"/>
+          <w:u w:val="none"/>
+          <w:lang w:val="en-US"/>
+        </w:rPr>
         <w:id w:val="34128565"/>
         <w:docPartObj>
           <w:docPartGallery w:val="Bibliographies"/>
           <w:docPartUnique/>
         </w:docPartObj>
       </w:sdtPr>
-      <w:sdtEndPr>
-        <w:rPr>
-          <w:rFonts w:asciiTheme="minorHAnsi" w:eastAsiaTheme="minorEastAsia" w:hAnsiTheme="minorHAnsi" w:cstheme="minorBidi"/>
-          <w:b w:val="0"/>
-          <w:bCs w:val="0"/>
-          <w:color w:val="auto"/>
-          <w:sz w:val="22"/>
-          <w:szCs w:val="22"/>
-        </w:rPr>
-      </w:sdtEndPr>
       <w:sdtContent>
-        <w:bookmarkStart w:id="11" w:name="_Toc354956591" w:displacedByCustomXml="prev"/>
+        <w:bookmarkStart w:id="14" w:name="_Toc355043319" w:displacedByCustomXml="prev"/>
         <w:p>
           <w:pPr>
             <w:pStyle w:val="Ttulo1"/>
+            <w:rPr>
+              <w:lang w:val="en-US"/>
+            </w:rPr>
           </w:pPr>
           <w:r>
-            <w:t>Bibliografía</w:t>
+            <w:rPr>
+              <w:lang w:val="en-US"/>
+            </w:rPr>
+            <w:t>Bibliography</w:t>
           </w:r>
-          <w:bookmarkEnd w:id="11"/>
+          <w:bookmarkEnd w:id="14"/>
         </w:p>
         <w:sdt>
           <w:sdtPr>
+            <w:rPr>
+              <w:lang w:val="en-US"/>
+            </w:rPr>
             <w:id w:val="111145805"/>
             <w:bibliography/>
           </w:sdtPr>
@@ -5721,20 +6700,38 @@
                 <w:pStyle w:val="Bibliografa"/>
                 <w:rPr>
                   <w:noProof/>
+                  <w:lang w:val="en-US"/>
                 </w:rPr>
               </w:pPr>
               <w:r>
+                <w:rPr>
+                  <w:lang w:val="en-US"/>
+                </w:rPr>
                 <w:fldChar w:fldCharType="begin"/>
               </w:r>
               <w:r>
+                <w:rPr>
+                  <w:lang w:val="en-US"/>
+                </w:rPr>
                 <w:instrText xml:space="preserve"> BIBLIOGRAPHY </w:instrText>
               </w:r>
               <w:r>
+                <w:rPr>
+                  <w:lang w:val="en-US"/>
+                </w:rPr>
                 <w:fldChar w:fldCharType="separate"/>
               </w:r>
             </w:p>
             <w:p>
+              <w:pPr>
+                <w:rPr>
+                  <w:lang w:val="en-US"/>
+                </w:rPr>
+              </w:pPr>
               <w:r>
+                <w:rPr>
+                  <w:lang w:val="en-US"/>
+                </w:rPr>
                 <w:fldChar w:fldCharType="end"/>
               </w:r>
             </w:p>
@@ -5747,11 +6744,12 @@
         <w:pStyle w:val="Predeterminado"/>
         <w:rPr>
           <w:rFonts w:ascii="Times New Roman" w:hAnsi="Times New Roman" w:cs="Times New Roman"/>
+          <w:lang w:val="en-US"/>
         </w:rPr>
       </w:pPr>
     </w:p>
     <w:sectPr>
-      <w:footerReference w:type="default" r:id="rId21"/>
+      <w:footerReference w:type="default" r:id="rId22"/>
       <w:pgSz w:w="12240" w:h="15840"/>
       <w:pgMar w:top="1417" w:right="1701" w:bottom="1417" w:left="1701" w:header="720" w:footer="720" w:gutter="0"/>
       <w:cols w:space="720"/>
@@ -5808,7 +6806,7 @@
             <w:rPr>
               <w:noProof/>
             </w:rPr>
-            <w:t>6</w:t>
+            <w:t>7</w:t>
           </w:r>
         </w:fldSimple>
       </w:p>
@@ -6574,6 +7572,125 @@
     </w:lvl>
   </w:abstractNum>
   <w:abstractNum w:abstractNumId="7">
+    <w:nsid w:val="3E713935"/>
+    <w:multiLevelType w:val="multilevel"/>
+    <w:tmpl w:val="05B0AEFC"/>
+    <w:lvl w:ilvl="0">
+      <w:start w:val="1"/>
+      <w:numFmt w:val="decimal"/>
+      <w:pStyle w:val="Ttulo1"/>
+      <w:lvlText w:val="%1."/>
+      <w:lvlJc w:val="left"/>
+      <w:pPr>
+        <w:ind w:left="360" w:hanging="360"/>
+      </w:pPr>
+    </w:lvl>
+    <w:lvl w:ilvl="1">
+      <w:start w:val="1"/>
+      <w:numFmt w:val="decimal"/>
+      <w:isLgl/>
+      <w:lvlText w:val="%1.%2."/>
+      <w:lvlJc w:val="left"/>
+      <w:pPr>
+        <w:ind w:left="644" w:hanging="360"/>
+      </w:pPr>
+      <w:rPr>
+        <w:rFonts w:hint="default"/>
+      </w:rPr>
+    </w:lvl>
+    <w:lvl w:ilvl="2">
+      <w:start w:val="1"/>
+      <w:numFmt w:val="decimal"/>
+      <w:isLgl/>
+      <w:lvlText w:val="%1.%2.%3."/>
+      <w:lvlJc w:val="left"/>
+      <w:pPr>
+        <w:ind w:left="720" w:hanging="720"/>
+      </w:pPr>
+      <w:rPr>
+        <w:rFonts w:hint="default"/>
+      </w:rPr>
+    </w:lvl>
+    <w:lvl w:ilvl="3">
+      <w:start w:val="1"/>
+      <w:numFmt w:val="decimal"/>
+      <w:isLgl/>
+      <w:lvlText w:val="%1.%2.%3.%4."/>
+      <w:lvlJc w:val="left"/>
+      <w:pPr>
+        <w:ind w:left="720" w:hanging="720"/>
+      </w:pPr>
+      <w:rPr>
+        <w:rFonts w:hint="default"/>
+      </w:rPr>
+    </w:lvl>
+    <w:lvl w:ilvl="4">
+      <w:start w:val="1"/>
+      <w:numFmt w:val="decimal"/>
+      <w:isLgl/>
+      <w:lvlText w:val="%1.%2.%3.%4.%5."/>
+      <w:lvlJc w:val="left"/>
+      <w:pPr>
+        <w:ind w:left="1080" w:hanging="1080"/>
+      </w:pPr>
+      <w:rPr>
+        <w:rFonts w:hint="default"/>
+      </w:rPr>
+    </w:lvl>
+    <w:lvl w:ilvl="5">
+      <w:start w:val="1"/>
+      <w:numFmt w:val="decimal"/>
+      <w:isLgl/>
+      <w:lvlText w:val="%1.%2.%3.%4.%5.%6."/>
+      <w:lvlJc w:val="left"/>
+      <w:pPr>
+        <w:ind w:left="1080" w:hanging="1080"/>
+      </w:pPr>
+      <w:rPr>
+        <w:rFonts w:hint="default"/>
+      </w:rPr>
+    </w:lvl>
+    <w:lvl w:ilvl="6">
+      <w:start w:val="1"/>
+      <w:numFmt w:val="decimal"/>
+      <w:isLgl/>
+      <w:lvlText w:val="%1.%2.%3.%4.%5.%6.%7."/>
+      <w:lvlJc w:val="left"/>
+      <w:pPr>
+        <w:ind w:left="1440" w:hanging="1440"/>
+      </w:pPr>
+      <w:rPr>
+        <w:rFonts w:hint="default"/>
+      </w:rPr>
+    </w:lvl>
+    <w:lvl w:ilvl="7">
+      <w:start w:val="1"/>
+      <w:numFmt w:val="decimal"/>
+      <w:isLgl/>
+      <w:lvlText w:val="%1.%2.%3.%4.%5.%6.%7.%8."/>
+      <w:lvlJc w:val="left"/>
+      <w:pPr>
+        <w:ind w:left="1440" w:hanging="1440"/>
+      </w:pPr>
+      <w:rPr>
+        <w:rFonts w:hint="default"/>
+      </w:rPr>
+    </w:lvl>
+    <w:lvl w:ilvl="8">
+      <w:start w:val="1"/>
+      <w:numFmt w:val="decimal"/>
+      <w:isLgl/>
+      <w:lvlText w:val="%1.%2.%3.%4.%5.%6.%7.%8.%9."/>
+      <w:lvlJc w:val="left"/>
+      <w:pPr>
+        <w:ind w:left="1800" w:hanging="1800"/>
+      </w:pPr>
+      <w:rPr>
+        <w:rFonts w:hint="default"/>
+      </w:rPr>
+    </w:lvl>
+  </w:abstractNum>
+  <w:abstractNum w:abstractNumId="8">
     <w:nsid w:val="47B23E54"/>
     <w:multiLevelType w:val="hybridMultilevel"/>
     <w:tmpl w:val="097AEF9E"/>
@@ -6662,7 +7779,7 @@
       </w:pPr>
     </w:lvl>
   </w:abstractNum>
-  <w:abstractNum w:abstractNumId="8">
+  <w:abstractNum w:abstractNumId="9">
     <w:nsid w:val="4ACD5411"/>
     <w:multiLevelType w:val="hybridMultilevel"/>
     <w:tmpl w:val="3802103A"/>
@@ -6751,7 +7868,7 @@
       </w:pPr>
     </w:lvl>
   </w:abstractNum>
-  <w:abstractNum w:abstractNumId="9">
+  <w:abstractNum w:abstractNumId="10">
     <w:nsid w:val="4BA24E3A"/>
     <w:multiLevelType w:val="multilevel"/>
     <w:tmpl w:val="907ECB84"/>
@@ -6900,7 +8017,7 @@
       </w:rPr>
     </w:lvl>
   </w:abstractNum>
-  <w:abstractNum w:abstractNumId="10">
+  <w:abstractNum w:abstractNumId="11">
     <w:nsid w:val="5074451F"/>
     <w:multiLevelType w:val="multilevel"/>
     <w:tmpl w:val="E8C458BE"/>
@@ -7049,7 +8166,7 @@
       </w:rPr>
     </w:lvl>
   </w:abstractNum>
-  <w:abstractNum w:abstractNumId="11">
+  <w:abstractNum w:abstractNumId="12">
     <w:nsid w:val="5D2A5091"/>
     <w:multiLevelType w:val="hybridMultilevel"/>
     <w:tmpl w:val="083427B8"/>
@@ -7138,7 +8255,7 @@
       </w:pPr>
     </w:lvl>
   </w:abstractNum>
-  <w:abstractNum w:abstractNumId="12">
+  <w:abstractNum w:abstractNumId="13">
     <w:nsid w:val="5FB737B6"/>
     <w:multiLevelType w:val="multilevel"/>
     <w:tmpl w:val="E738D7A0"/>
@@ -7251,7 +8368,7 @@
       </w:rPr>
     </w:lvl>
   </w:abstractNum>
-  <w:abstractNum w:abstractNumId="13">
+  <w:abstractNum w:abstractNumId="14">
     <w:nsid w:val="61B06980"/>
     <w:multiLevelType w:val="multilevel"/>
     <w:tmpl w:val="411AFB7C"/>
@@ -7364,7 +8481,93 @@
       </w:rPr>
     </w:lvl>
   </w:abstractNum>
-  <w:abstractNum w:abstractNumId="14">
+  <w:abstractNum w:abstractNumId="15">
+    <w:nsid w:val="6EDE7ACE"/>
+    <w:multiLevelType w:val="hybridMultilevel"/>
+    <w:tmpl w:val="0876D488"/>
+    <w:lvl w:ilvl="0" w:tplc="2B0839AC">
+      <w:start w:val="1"/>
+      <w:numFmt w:val="decimal"/>
+      <w:lvlText w:val="%1)"/>
+      <w:lvlJc w:val="left"/>
+      <w:pPr>
+        <w:ind w:left="720" w:hanging="360"/>
+      </w:pPr>
+    </w:lvl>
+    <w:lvl w:ilvl="1" w:tplc="0C0A0019" w:tentative="1">
+      <w:start w:val="1"/>
+      <w:numFmt w:val="lowerLetter"/>
+      <w:lvlText w:val="%2."/>
+      <w:lvlJc w:val="left"/>
+      <w:pPr>
+        <w:ind w:left="1440" w:hanging="360"/>
+      </w:pPr>
+    </w:lvl>
+    <w:lvl w:ilvl="2" w:tplc="0C0A001B" w:tentative="1">
+      <w:start w:val="1"/>
+      <w:numFmt w:val="lowerRoman"/>
+      <w:lvlText w:val="%3."/>
+      <w:lvlJc w:val="right"/>
+      <w:pPr>
+        <w:ind w:left="2160" w:hanging="180"/>
+      </w:pPr>
+    </w:lvl>
+    <w:lvl w:ilvl="3" w:tplc="0C0A000F" w:tentative="1">
+      <w:start w:val="1"/>
+      <w:numFmt w:val="decimal"/>
+      <w:lvlText w:val="%4."/>
+      <w:lvlJc w:val="left"/>
+      <w:pPr>
+        <w:ind w:left="2880" w:hanging="360"/>
+      </w:pPr>
+    </w:lvl>
+    <w:lvl w:ilvl="4" w:tplc="0C0A0019" w:tentative="1">
+      <w:start w:val="1"/>
+      <w:numFmt w:val="lowerLetter"/>
+      <w:lvlText w:val="%5."/>
+      <w:lvlJc w:val="left"/>
+      <w:pPr>
+        <w:ind w:left="3600" w:hanging="360"/>
+      </w:pPr>
+    </w:lvl>
+    <w:lvl w:ilvl="5" w:tplc="0C0A001B" w:tentative="1">
+      <w:start w:val="1"/>
+      <w:numFmt w:val="lowerRoman"/>
+      <w:lvlText w:val="%6."/>
+      <w:lvlJc w:val="right"/>
+      <w:pPr>
+        <w:ind w:left="4320" w:hanging="180"/>
+      </w:pPr>
+    </w:lvl>
+    <w:lvl w:ilvl="6" w:tplc="0C0A000F" w:tentative="1">
+      <w:start w:val="1"/>
+      <w:numFmt w:val="decimal"/>
+      <w:lvlText w:val="%7."/>
+      <w:lvlJc w:val="left"/>
+      <w:pPr>
+        <w:ind w:left="5040" w:hanging="360"/>
+      </w:pPr>
+    </w:lvl>
+    <w:lvl w:ilvl="7" w:tplc="0C0A0019" w:tentative="1">
+      <w:start w:val="1"/>
+      <w:numFmt w:val="lowerLetter"/>
+      <w:lvlText w:val="%8."/>
+      <w:lvlJc w:val="left"/>
+      <w:pPr>
+        <w:ind w:left="5760" w:hanging="360"/>
+      </w:pPr>
+    </w:lvl>
+    <w:lvl w:ilvl="8" w:tplc="0C0A001B" w:tentative="1">
+      <w:start w:val="1"/>
+      <w:numFmt w:val="lowerRoman"/>
+      <w:lvlText w:val="%9."/>
+      <w:lvlJc w:val="right"/>
+      <w:pPr>
+        <w:ind w:left="6480" w:hanging="180"/>
+      </w:pPr>
+    </w:lvl>
+  </w:abstractNum>
+  <w:abstractNum w:abstractNumId="16">
     <w:nsid w:val="79D12697"/>
     <w:multiLevelType w:val="hybridMultilevel"/>
     <w:tmpl w:val="1FCAE17C"/>
@@ -7480,10 +8683,10 @@
     <w:abstractNumId w:val="1"/>
   </w:num>
   <w:num w:numId="2">
-    <w:abstractNumId w:val="12"/>
+    <w:abstractNumId w:val="13"/>
   </w:num>
   <w:num w:numId="3">
-    <w:abstractNumId w:val="13"/>
+    <w:abstractNumId w:val="14"/>
   </w:num>
   <w:num w:numId="4">
     <w:abstractNumId w:val="5"/>
@@ -7498,13 +8701,13 @@
     <w:abstractNumId w:val="0"/>
   </w:num>
   <w:num w:numId="8">
+    <w:abstractNumId w:val="11"/>
+  </w:num>
+  <w:num w:numId="9">
     <w:abstractNumId w:val="10"/>
   </w:num>
-  <w:num w:numId="9">
-    <w:abstractNumId w:val="9"/>
-  </w:num>
   <w:num w:numId="10">
-    <w:abstractNumId w:val="7"/>
+    <w:abstractNumId w:val="8"/>
   </w:num>
   <w:num w:numId="11">
     <w:abstractNumId w:val="3"/>
@@ -7513,13 +8716,19 @@
     <w:abstractNumId w:val="2"/>
   </w:num>
   <w:num w:numId="13">
-    <w:abstractNumId w:val="14"/>
+    <w:abstractNumId w:val="16"/>
   </w:num>
   <w:num w:numId="14">
-    <w:abstractNumId w:val="8"/>
+    <w:abstractNumId w:val="9"/>
   </w:num>
   <w:num w:numId="15">
-    <w:abstractNumId w:val="11"/>
+    <w:abstractNumId w:val="12"/>
+  </w:num>
+  <w:num w:numId="16">
+    <w:abstractNumId w:val="7"/>
+  </w:num>
+  <w:num w:numId="17">
+    <w:abstractNumId w:val="15"/>
   </w:num>
 </w:numbering>
 </file>
@@ -7692,31 +8901,34 @@
     <w:link w:val="Ttulo1Car"/>
     <w:uiPriority w:val="9"/>
     <w:qFormat/>
-    <w:rsid w:val="00953018"/>
+    <w:rsid w:val="00BD3C11"/>
     <w:pPr>
       <w:keepNext/>
       <w:keepLines/>
+      <w:numPr>
+        <w:numId w:val="16"/>
+      </w:numPr>
       <w:spacing w:before="480" w:after="0"/>
+      <w:ind w:left="357" w:hanging="357"/>
       <w:outlineLvl w:val="0"/>
     </w:pPr>
     <w:rPr>
       <w:rFonts w:asciiTheme="majorHAnsi" w:eastAsiaTheme="majorEastAsia" w:hAnsiTheme="majorHAnsi" w:cstheme="majorBidi"/>
       <w:b/>
       <w:bCs/>
-      <w:color w:val="365F91" w:themeColor="accent1" w:themeShade="BF"/>
       <w:sz w:val="36"/>
       <w:szCs w:val="28"/>
+      <w:u w:val="single"/>
     </w:rPr>
   </w:style>
   <w:style w:type="paragraph" w:styleId="Ttulo2">
     <w:name w:val="heading 2"/>
-    <w:basedOn w:val="Normal"/>
-    <w:next w:val="Normal"/>
+    <w:next w:val="Predeterminado"/>
     <w:link w:val="Ttulo2Car"/>
     <w:uiPriority w:val="9"/>
     <w:unhideWhenUsed/>
     <w:qFormat/>
-    <w:rsid w:val="00F664DB"/>
+    <w:rsid w:val="006E2AB2"/>
     <w:pPr>
       <w:keepNext/>
       <w:keepLines/>
@@ -7724,11 +8936,11 @@
       <w:outlineLvl w:val="1"/>
     </w:pPr>
     <w:rPr>
-      <w:rFonts w:asciiTheme="majorHAnsi" w:eastAsiaTheme="majorEastAsia" w:hAnsiTheme="majorHAnsi" w:cstheme="majorBidi"/>
+      <w:rFonts w:ascii="Times New Roman" w:eastAsiaTheme="majorEastAsia" w:hAnsi="Times New Roman" w:cstheme="majorBidi"/>
       <w:b/>
       <w:bCs/>
-      <w:color w:val="4F81BD" w:themeColor="accent1"/>
-      <w:sz w:val="26"/>
+      <w:color w:val="000000" w:themeColor="text1"/>
+      <w:sz w:val="24"/>
       <w:szCs w:val="26"/>
     </w:rPr>
   </w:style>
@@ -8062,14 +9274,14 @@
     <w:basedOn w:val="Fuentedeprrafopredeter"/>
     <w:link w:val="Ttulo1"/>
     <w:uiPriority w:val="9"/>
-    <w:rsid w:val="00953018"/>
+    <w:rsid w:val="00BD3C11"/>
     <w:rPr>
       <w:rFonts w:asciiTheme="majorHAnsi" w:eastAsiaTheme="majorEastAsia" w:hAnsiTheme="majorHAnsi" w:cstheme="majorBidi"/>
       <w:b/>
       <w:bCs/>
-      <w:color w:val="365F91" w:themeColor="accent1" w:themeShade="BF"/>
       <w:sz w:val="36"/>
       <w:szCs w:val="28"/>
+      <w:u w:val="single"/>
     </w:rPr>
   </w:style>
   <w:style w:type="paragraph" w:styleId="TtulodeTDC">
@@ -8126,13 +9338,13 @@
     <w:basedOn w:val="Fuentedeprrafopredeter"/>
     <w:link w:val="Ttulo2"/>
     <w:uiPriority w:val="9"/>
-    <w:rsid w:val="00F664DB"/>
+    <w:rsid w:val="00BD3C11"/>
     <w:rPr>
-      <w:rFonts w:asciiTheme="majorHAnsi" w:eastAsiaTheme="majorEastAsia" w:hAnsiTheme="majorHAnsi" w:cstheme="majorBidi"/>
+      <w:rFonts w:ascii="Times New Roman" w:eastAsiaTheme="majorEastAsia" w:hAnsi="Times New Roman" w:cstheme="majorBidi"/>
       <w:b/>
       <w:bCs/>
-      <w:color w:val="4F81BD" w:themeColor="accent1"/>
-      <w:sz w:val="26"/>
+      <w:color w:val="000000" w:themeColor="text1"/>
+      <w:sz w:val="24"/>
       <w:szCs w:val="26"/>
     </w:rPr>
   </w:style>
@@ -8213,6 +9425,19 @@
     <w:pPr>
       <w:spacing w:after="0" w:line="240" w:lineRule="auto"/>
       <w:ind w:left="220" w:hanging="220"/>
+    </w:pPr>
+  </w:style>
+  <w:style w:type="paragraph" w:styleId="TDC2">
+    <w:name w:val="toc 2"/>
+    <w:basedOn w:val="Normal"/>
+    <w:next w:val="Normal"/>
+    <w:autoRedefine/>
+    <w:uiPriority w:val="39"/>
+    <w:unhideWhenUsed/>
+    <w:rsid w:val="008F50EE"/>
+    <w:pPr>
+      <w:spacing w:after="100"/>
+      <w:ind w:left="220"/>
     </w:pPr>
   </w:style>
 </w:styles>
@@ -8523,7 +9748,7 @@
 </file>
 
 <file path=customXml/itemProps1.xml><?xml version="1.0" encoding="utf-8"?>
-<ds:datastoreItem xmlns:ds="http://schemas.openxmlformats.org/officeDocument/2006/customXml" ds:itemID="{055E7DE3-029D-45C6-A4BE-B090AD7013B2}">
+<ds:datastoreItem xmlns:ds="http://schemas.openxmlformats.org/officeDocument/2006/customXml" ds:itemID="{A49223C8-B3F0-40F7-973C-FDE1EE4599E8}">
   <ds:schemaRefs>
     <ds:schemaRef ds:uri="http://schemas.openxmlformats.org/officeDocument/2006/bibliography"/>
   </ds:schemaRefs>

</xml_diff>

<commit_message>
Memory: State of the art.
</commit_message>
<xml_diff>
--- a/Documentation/Memory.docx
+++ b/Documentation/Memory.docx
@@ -14,9 +14,9 @@
         </w:rPr>
         <w:drawing>
           <wp:inline distT="0" distB="0" distL="0" distR="0">
-            <wp:extent cx="1515110" cy="586740"/>
-            <wp:effectExtent l="0" t="0" r="0" b="0"/>
-            <wp:docPr id="1" name="Picture" descr="Inicio URJC"/>
+            <wp:extent cx="1892300" cy="757725"/>
+            <wp:effectExtent l="19050" t="0" r="0" b="0"/>
+            <wp:docPr id="10" name="Imagen 10" descr="http://www.urjc.es/informacion/noticias_urjc/boletin/imagenes/julio/urjc.gif"/>
             <wp:cNvGraphicFramePr>
               <a:graphicFrameLocks xmlns:a="http://schemas.openxmlformats.org/drawingml/2006/main" noChangeAspect="1"/>
             </wp:cNvGraphicFramePr>
@@ -24,7 +24,7 @@
               <a:graphicData uri="http://schemas.openxmlformats.org/drawingml/2006/picture">
                 <pic:pic xmlns:pic="http://schemas.openxmlformats.org/drawingml/2006/picture">
                   <pic:nvPicPr>
-                    <pic:cNvPr id="0" name="Picture" descr="Inicio URJC"/>
+                    <pic:cNvPr id="0" name="Picture 10" descr="http://www.urjc.es/informacion/noticias_urjc/boletin/imagenes/julio/urjc.gif"/>
                     <pic:cNvPicPr>
                       <a:picLocks noChangeAspect="1" noChangeArrowheads="1"/>
                     </pic:cNvPicPr>
@@ -39,7 +39,7 @@
                   <pic:spPr bwMode="auto">
                     <a:xfrm>
                       <a:off x="0" y="0"/>
-                      <a:ext cx="1515110" cy="586740"/>
+                      <a:ext cx="1892300" cy="757725"/>
                     </a:xfrm>
                     <a:prstGeom prst="rect">
                       <a:avLst/>
@@ -117,12 +117,6 @@
     <w:p>
       <w:pPr>
         <w:pStyle w:val="Predeterminado"/>
-        <w:jc w:val="center"/>
-      </w:pPr>
-    </w:p>
-    <w:p>
-      <w:pPr>
-        <w:pStyle w:val="Predeterminado"/>
         <w:spacing w:after="0"/>
         <w:jc w:val="center"/>
       </w:pPr>
@@ -150,12 +144,6 @@
         </w:rPr>
         <w:t>INGENIERÍA TÉCNICA EN INFORMÁTICA DE SISTEMAS</w:t>
       </w:r>
-    </w:p>
-    <w:p>
-      <w:pPr>
-        <w:pStyle w:val="Predeterminado"/>
-        <w:jc w:val="center"/>
-      </w:pPr>
     </w:p>
     <w:p>
       <w:pPr>
@@ -221,7 +209,7 @@
           <w:szCs w:val="28"/>
           <w:lang w:val="en-US"/>
         </w:rPr>
-        <w:t>Desarrollo y uso de la librería MoodPhyt para la creación de</w:t>
+        <w:t>TÍTULO</w:t>
       </w:r>
     </w:p>
     <w:p>
@@ -229,14 +217,36 @@
         <w:pStyle w:val="Predeterminado"/>
         <w:jc w:val="center"/>
       </w:pPr>
+    </w:p>
+    <w:p>
+      <w:pPr>
+        <w:pStyle w:val="Predeterminado"/>
+        <w:jc w:val="center"/>
+      </w:pPr>
+    </w:p>
+    <w:p>
+      <w:pPr>
+        <w:pStyle w:val="Predeterminado"/>
+        <w:jc w:val="center"/>
+      </w:pPr>
+    </w:p>
+    <w:p>
+      <w:pPr>
+        <w:pStyle w:val="Predeterminado"/>
+        <w:jc w:val="center"/>
+      </w:pPr>
+    </w:p>
+    <w:p>
+      <w:pPr>
+        <w:pStyle w:val="Predeterminado"/>
+        <w:jc w:val="center"/>
+      </w:pPr>
       <w:r>
         <w:rPr>
           <w:rFonts w:ascii="Arial" w:hAnsi="Arial" w:cs="Arial"/>
-          <w:sz w:val="28"/>
-          <w:szCs w:val="28"/>
-          <w:lang w:val="en-US"/>
-        </w:rPr>
-        <w:t>aplicaciones que interactúen con Moodle vía REST</w:t>
+          <w:lang w:val="en-US"/>
+        </w:rPr>
+        <w:t>Autor: Javier Benito García-Mochales</w:t>
       </w:r>
     </w:p>
     <w:p>
@@ -244,69 +254,45 @@
         <w:pStyle w:val="Predeterminado"/>
         <w:jc w:val="center"/>
       </w:pPr>
+      <w:r>
+        <w:rPr>
+          <w:rFonts w:ascii="Arial" w:hAnsi="Arial" w:cs="Arial"/>
+          <w:lang w:val="en-US"/>
+        </w:rPr>
+        <w:t xml:space="preserve">Tutor: </w:t>
+      </w:r>
+      <w:r>
+        <w:rPr>
+          <w:rFonts w:ascii="Arial" w:hAnsi="Arial" w:cs="Arial"/>
+          <w:lang w:val="en-US"/>
+        </w:rPr>
+        <w:t>Jesús M. González-Barahona</w:t>
+      </w:r>
     </w:p>
     <w:p>
       <w:pPr>
         <w:pStyle w:val="Predeterminado"/>
         <w:jc w:val="center"/>
       </w:pPr>
-    </w:p>
-    <w:p>
-      <w:pPr>
-        <w:pStyle w:val="Predeterminado"/>
-        <w:jc w:val="center"/>
-      </w:pPr>
-    </w:p>
-    <w:p>
-      <w:pPr>
-        <w:pStyle w:val="Predeterminado"/>
-        <w:jc w:val="center"/>
-      </w:pPr>
       <w:r>
         <w:rPr>
           <w:rFonts w:ascii="Arial" w:hAnsi="Arial" w:cs="Arial"/>
           <w:lang w:val="en-US"/>
         </w:rPr>
-        <w:t>Autor: Javier Benito García-Mochales</w:t>
-      </w:r>
-    </w:p>
-    <w:p>
-      <w:pPr>
-        <w:pStyle w:val="Predeterminado"/>
-        <w:jc w:val="center"/>
-      </w:pPr>
-      <w:r>
-        <w:rPr>
-          <w:rFonts w:ascii="Arial" w:hAnsi="Arial" w:cs="Arial"/>
-          <w:lang w:val="en-US"/>
-        </w:rPr>
-        <w:t xml:space="preserve">Tutor: </w:t>
-      </w:r>
-    </w:p>
-    <w:p>
-      <w:pPr>
-        <w:pStyle w:val="Predeterminado"/>
-        <w:jc w:val="center"/>
-      </w:pPr>
-      <w:r>
-        <w:rPr>
-          <w:rFonts w:ascii="Arial" w:hAnsi="Arial" w:cs="Arial"/>
+        <w:t>Curso académico 2012/2013</w:t>
+      </w:r>
+    </w:p>
+    <w:p>
+      <w:pPr>
+        <w:pStyle w:val="Predeterminado"/>
+      </w:pPr>
+      <w:r>
+        <w:rPr>
+          <w:rFonts w:ascii="Times New Roman" w:hAnsi="Times New Roman" w:cs="Times New Roman"/>
+          <w:b/>
           <w:lang w:val="en-US"/>
         </w:rPr>
         <w:lastRenderedPageBreak/>
-        <w:t>Curso académico 2012/2013</w:t>
-      </w:r>
-    </w:p>
-    <w:p>
-      <w:pPr>
-        <w:pStyle w:val="Predeterminado"/>
-      </w:pPr>
-      <w:r>
-        <w:rPr>
-          <w:rFonts w:ascii="Times New Roman" w:hAnsi="Times New Roman" w:cs="Times New Roman"/>
-          <w:b/>
-          <w:lang w:val="en-US"/>
-        </w:rPr>
         <w:t>Partes del trabajo</w:t>
       </w:r>
     </w:p>
@@ -701,7 +687,6 @@
           <w:rFonts w:ascii="Times New Roman" w:hAnsi="Times New Roman" w:cs="Times New Roman"/>
           <w:lang w:val="en-US"/>
         </w:rPr>
-        <w:lastRenderedPageBreak/>
         <w:tab/>
         <w:t>Todo lo que he hecho: instalar un Moodle, aprender a manejarlo, aprender a usar la API de Moodle (falta de documentacion), uso de herramientas para documentación.</w:t>
       </w:r>
@@ -717,6 +702,7 @@
           <w:rFonts w:ascii="Times New Roman" w:hAnsi="Times New Roman" w:cs="Times New Roman"/>
           <w:lang w:val="en-US"/>
         </w:rPr>
+        <w:lastRenderedPageBreak/>
         <w:tab/>
         <w:t>Trabajo futuro: cosas que se podrían hacer para continuar con este proyecto y otras cosas que se apoyen en el uso de esto.</w:t>
       </w:r>
@@ -946,7 +932,6 @@
           <w:rFonts w:ascii="Times New Roman" w:hAnsi="Times New Roman" w:cs="Times New Roman"/>
           <w:lang w:val="en-US"/>
         </w:rPr>
-        <w:lastRenderedPageBreak/>
         <w:t>Later, this python library solution will be explained. Also it will be said how external applications interacting with Moodle can be developed.</w:t>
       </w:r>
     </w:p>
@@ -963,6 +948,7 @@
           <w:rFonts w:ascii="Times New Roman" w:hAnsi="Times New Roman" w:cs="Times New Roman"/>
           <w:lang w:val="en-US"/>
         </w:rPr>
+        <w:lastRenderedPageBreak/>
         <w:t xml:space="preserve">Finally this library development process will be seen, </w:t>
       </w:r>
       <w:bookmarkStart w:id="5" w:name="__DdeLink__157_659541489"/>
@@ -1414,7 +1400,7 @@
           <w:sz w:val="24"/>
           <w:szCs w:val="24"/>
         </w:rPr>
-        <w:t>7</w:t>
+        <w:t>14</w:t>
       </w:r>
       <w:r>
         <w:rPr>
@@ -1519,7 +1505,7 @@
           <w:sz w:val="24"/>
           <w:szCs w:val="24"/>
         </w:rPr>
-        <w:t>8</w:t>
+        <w:t>15</w:t>
       </w:r>
       <w:r>
         <w:rPr>
@@ -1624,7 +1610,7 @@
           <w:sz w:val="24"/>
           <w:szCs w:val="24"/>
         </w:rPr>
-        <w:t>8</w:t>
+        <w:t>15</w:t>
       </w:r>
       <w:r>
         <w:rPr>
@@ -1729,7 +1715,7 @@
           <w:sz w:val="24"/>
           <w:szCs w:val="24"/>
         </w:rPr>
-        <w:t>9</w:t>
+        <w:t>16</w:t>
       </w:r>
       <w:r>
         <w:rPr>
@@ -1834,7 +1820,7 @@
           <w:sz w:val="24"/>
           <w:szCs w:val="24"/>
         </w:rPr>
-        <w:t>9</w:t>
+        <w:t>16</w:t>
       </w:r>
       <w:r>
         <w:rPr>
@@ -1867,7 +1853,6 @@
           <w:sz w:val="24"/>
           <w:szCs w:val="24"/>
         </w:rPr>
-        <w:lastRenderedPageBreak/>
         <w:t>5.</w:t>
       </w:r>
       <w:r>
@@ -1940,7 +1925,7 @@
           <w:sz w:val="24"/>
           <w:szCs w:val="24"/>
         </w:rPr>
-        <w:t>9</w:t>
+        <w:t>16</w:t>
       </w:r>
       <w:r>
         <w:rPr>
@@ -2045,7 +2030,7 @@
           <w:sz w:val="24"/>
           <w:szCs w:val="24"/>
         </w:rPr>
-        <w:t>15</w:t>
+        <w:t>19</w:t>
       </w:r>
       <w:r>
         <w:rPr>
@@ -2076,6 +2061,7 @@
           <w:sz w:val="24"/>
           <w:szCs w:val="24"/>
         </w:rPr>
+        <w:lastRenderedPageBreak/>
         <w:t>7.</w:t>
       </w:r>
       <w:r>
@@ -2136,7 +2122,7 @@
           <w:rFonts w:ascii="Times New Roman" w:hAnsi="Times New Roman" w:cs="Times New Roman"/>
           <w:noProof/>
         </w:rPr>
-        <w:t>15</w:t>
+        <w:t>19</w:t>
       </w:r>
       <w:r>
         <w:rPr>
@@ -2269,6 +2255,24 @@
       <w:pPr>
         <w:pStyle w:val="Predeterminado"/>
         <w:spacing w:after="120"/>
+        <w:rPr>
+          <w:rFonts w:ascii="Times New Roman" w:hAnsi="Times New Roman" w:cs="Times New Roman"/>
+          <w:lang w:val="en-US"/>
+        </w:rPr>
+      </w:pPr>
+      <w:r>
+        <w:rPr>
+          <w:rFonts w:ascii="Times New Roman" w:hAnsi="Times New Roman" w:cs="Times New Roman"/>
+          <w:b/>
+          <w:lang w:val="en-US"/>
+        </w:rPr>
+        <w:t>(REVISAR CONTENIDO DE ESTA SECCIÓN)</w:t>
+      </w:r>
+    </w:p>
+    <w:p>
+      <w:pPr>
+        <w:pStyle w:val="Predeterminado"/>
+        <w:spacing w:after="120"/>
       </w:pPr>
       <w:r>
         <w:rPr>
@@ -2344,19 +2348,19 @@
           <w:rFonts w:ascii="Times New Roman" w:hAnsi="Times New Roman" w:cs="Times New Roman"/>
           <w:lang w:val="en-US"/>
         </w:rPr>
+        <w:t>Later, the available functions list was extended on version 2.5, so you can do many things that Moodle can do but with this external service (for example, create courses, create group users or get submitted files).</w:t>
+      </w:r>
+    </w:p>
+    <w:p>
+      <w:pPr>
+        <w:pStyle w:val="Predeterminado"/>
+      </w:pPr>
+      <w:r>
+        <w:rPr>
+          <w:rFonts w:ascii="Times New Roman" w:hAnsi="Times New Roman" w:cs="Times New Roman"/>
+          <w:lang w:val="en-US"/>
+        </w:rPr>
         <w:lastRenderedPageBreak/>
-        <w:t>Later, the available functions list was extended on version 2.5, so you can do many things that Moodle can do but with this external service (for example, create courses, create group users or get submitted files).</w:t>
-      </w:r>
-    </w:p>
-    <w:p>
-      <w:pPr>
-        <w:pStyle w:val="Predeterminado"/>
-      </w:pPr>
-      <w:r>
-        <w:rPr>
-          <w:rFonts w:ascii="Times New Roman" w:hAnsi="Times New Roman" w:cs="Times New Roman"/>
-          <w:lang w:val="en-US"/>
-        </w:rPr>
         <w:t>However, the use of this Moodle functionality requires some advanced knowledge about Moodle functionality and REST or other applications data exchange protocols.</w:t>
       </w:r>
     </w:p>
@@ -2636,26 +2640,19 @@
           <w:rFonts w:ascii="Times New Roman" w:hAnsi="Times New Roman" w:cs="Times New Roman"/>
           <w:lang w:val="en-US"/>
         </w:rPr>
-        <w:t xml:space="preserve">To do this, the first step is study how to use Moodle. Logically, to do that first this Moodle system has to be installed. But this is not an objective this project, so this part will be </w:t>
-      </w:r>
+        <w:t>To do this, the first step is study how to use Moodle. Logically, to do that first this Moodle system has to be installed. But this is not an objective this project, so this part will be summarized and referenced to some external official documentation, where this installation process is explained in detail.</w:t>
+      </w:r>
+    </w:p>
+    <w:p>
+      <w:pPr>
+        <w:pStyle w:val="Predeterminado"/>
+      </w:pPr>
       <w:r>
         <w:rPr>
           <w:rFonts w:ascii="Times New Roman" w:hAnsi="Times New Roman" w:cs="Times New Roman"/>
           <w:lang w:val="en-US"/>
         </w:rPr>
         <w:lastRenderedPageBreak/>
-        <w:t>summarized and referenced to some external official documentation, where this installation process is explained in detail.</w:t>
-      </w:r>
-    </w:p>
-    <w:p>
-      <w:pPr>
-        <w:pStyle w:val="Predeterminado"/>
-      </w:pPr>
-      <w:r>
-        <w:rPr>
-          <w:rFonts w:ascii="Times New Roman" w:hAnsi="Times New Roman" w:cs="Times New Roman"/>
-          <w:lang w:val="en-US"/>
-        </w:rPr>
         <w:t>Then, Moodle must be configured so it can receive and answer requests from other applications. In this step it will be seen the different protocols that can be used to do this, but after that we will assume that the protocol used will be the REST protocol. On that time, it will be analyzed Moodle’s permissions, administrated with system roles for users. It will be sown how these permissions affects at answers given by Moodle too.</w:t>
       </w:r>
     </w:p>
@@ -2790,7 +2787,9 @@
       <w:pPr>
         <w:pStyle w:val="Predeterminado"/>
         <w:rPr>
+          <w:rFonts w:ascii="Times New Roman" w:hAnsi="Times New Roman" w:cs="Times New Roman"/>
           <w:color w:val="00B050"/>
+          <w:lang w:val="en-US"/>
         </w:rPr>
       </w:pPr>
       <w:r>
@@ -2874,6 +2873,69 @@
           <w:lang w:val="en-US"/>
         </w:rPr>
         <w:tab/>
+        <w:t xml:space="preserve">También cómo interactúa, con  REST y otras tecnologías, XML-RPC, </w:t>
+      </w:r>
+      <w:hyperlink r:id="rId10" w:history="1">
+        <w:r>
+          <w:rPr>
+            <w:rStyle w:val="Hipervnculo"/>
+          </w:rPr>
+          <w:t>http://es.wikipedia.org/wiki/Remote_Procedure_Call</w:t>
+        </w:r>
+      </w:hyperlink>
+      <w:r>
+        <w:br/>
+      </w:r>
+      <w:hyperlink r:id="rId11" w:history="1">
+        <w:r>
+          <w:rPr>
+            <w:rStyle w:val="Hipervnculo"/>
+          </w:rPr>
+          <w:t>http://es.wikipedia.org/wiki/XML-RPC</w:t>
+        </w:r>
+      </w:hyperlink>
+      <w:r>
+        <w:br/>
+      </w:r>
+      <w:hyperlink r:id="rId12" w:history="1">
+        <w:r>
+          <w:rPr>
+            <w:rStyle w:val="Hipervnculo"/>
+          </w:rPr>
+          <w:t>http://es.wikipedia.org/wiki/SOAP</w:t>
+        </w:r>
+      </w:hyperlink>
+      <w:r>
+        <w:rPr>
+          <w:rFonts w:ascii="Times New Roman" w:hAnsi="Times New Roman" w:cs="Times New Roman"/>
+          <w:color w:val="00B050"/>
+          <w:lang w:val="en-US"/>
+        </w:rPr>
+        <w:br/>
+      </w:r>
+      <w:r>
+        <w:rPr>
+          <w:rFonts w:ascii="Times New Roman" w:hAnsi="Times New Roman" w:cs="Times New Roman"/>
+          <w:color w:val="00B050"/>
+          <w:lang w:val="en-US"/>
+        </w:rPr>
+        <w:tab/>
+        <w:t>JSON, XML</w:t>
+      </w:r>
+      <w:r>
+        <w:rPr>
+          <w:rFonts w:ascii="Times New Roman" w:hAnsi="Times New Roman" w:cs="Times New Roman"/>
+          <w:color w:val="00B050"/>
+          <w:lang w:val="en-US"/>
+        </w:rPr>
+        <w:br/>
+      </w:r>
+      <w:r>
+        <w:rPr>
+          <w:rFonts w:ascii="Times New Roman" w:hAnsi="Times New Roman" w:cs="Times New Roman"/>
+          <w:color w:val="00B050"/>
+          <w:lang w:val="en-US"/>
+        </w:rPr>
         <w:t>Qué es el Moodle y sus semejantes (LMS)</w:t>
       </w:r>
       <w:r>
@@ -2884,7 +2946,7 @@
         </w:rPr>
         <w:t xml:space="preserve"> </w:t>
       </w:r>
-      <w:hyperlink r:id="rId10" w:history="1">
+      <w:hyperlink r:id="rId13" w:history="1">
         <w:r>
           <w:rPr>
             <w:rStyle w:val="Hipervnculo"/>
@@ -2946,7 +3008,7 @@
       <w:r>
         <w:t xml:space="preserve"> </w:t>
       </w:r>
-      <w:hyperlink r:id="rId11" w:history="1">
+      <w:hyperlink r:id="rId14" w:history="1">
         <w:r>
           <w:rPr>
             <w:rStyle w:val="Hipervnculo"/>
@@ -2969,65 +3031,6 @@
           <w:lang w:val="en-US"/>
         </w:rPr>
         <w:tab/>
-        <w:t xml:space="preserve">También cómo interactúa, con  REST y otras tecnologías, XML-RPC, </w:t>
-      </w:r>
-      <w:hyperlink r:id="rId12" w:history="1">
-        <w:r>
-          <w:rPr>
-            <w:rStyle w:val="Hipervnculo"/>
-          </w:rPr>
-          <w:t>http://es.wikipedia.org/wiki/Remote_Proc</w:t>
-        </w:r>
-        <w:r>
-          <w:rPr>
-            <w:rStyle w:val="Hipervnculo"/>
-          </w:rPr>
-          <w:t>e</w:t>
-        </w:r>
-        <w:r>
-          <w:rPr>
-            <w:rStyle w:val="Hipervnculo"/>
-          </w:rPr>
-          <w:t>dure_Call</w:t>
-        </w:r>
-      </w:hyperlink>
-      <w:r>
-        <w:br/>
-      </w:r>
-      <w:hyperlink r:id="rId13" w:history="1">
-        <w:r>
-          <w:rPr>
-            <w:rStyle w:val="Hipervnculo"/>
-          </w:rPr>
-          <w:t>http://es.wikipedia.org/wiki/XML-RPC</w:t>
-        </w:r>
-      </w:hyperlink>
-      <w:r>
-        <w:br/>
-      </w:r>
-      <w:hyperlink r:id="rId14" w:history="1">
-        <w:r>
-          <w:rPr>
-            <w:rStyle w:val="Hipervnculo"/>
-          </w:rPr>
-          <w:t>http://es.wikipedia.org/wiki/SOAP</w:t>
-        </w:r>
-      </w:hyperlink>
-      <w:r>
-        <w:rPr>
-          <w:rFonts w:ascii="Times New Roman" w:hAnsi="Times New Roman" w:cs="Times New Roman"/>
-          <w:color w:val="00B050"/>
-          <w:lang w:val="en-US"/>
-        </w:rPr>
-        <w:br/>
-      </w:r>
-      <w:r>
-        <w:rPr>
-          <w:rFonts w:ascii="Times New Roman" w:hAnsi="Times New Roman" w:cs="Times New Roman"/>
-          <w:color w:val="00B050"/>
-          <w:lang w:val="en-US"/>
-        </w:rPr>
-        <w:tab/>
         <w:t>Características generales de python, sus bibliotecas (las usadas) y otros lenguajes.</w:t>
       </w:r>
       <w:r>
@@ -3110,7 +3113,14 @@
           <w:rFonts w:ascii="Times New Roman" w:hAnsi="Times New Roman" w:cs="Times New Roman"/>
           <w:lang w:val="en-US"/>
         </w:rPr>
-        <w:t>The reader must have some basic knowledge about web systems, programming concepts and other informatics notions to understand this project domain. In this section th</w:t>
+        <w:t xml:space="preserve">The reader must have some basic knowledge about web systems, programming concepts </w:t>
+      </w:r>
+      <w:r>
+        <w:rPr>
+          <w:rFonts w:ascii="Times New Roman" w:hAnsi="Times New Roman" w:cs="Times New Roman"/>
+          <w:lang w:val="en-US"/>
+        </w:rPr>
+        <w:t>and other informatics notions to understand this project domain. In this section th</w:t>
       </w:r>
       <w:r>
         <w:rPr>
@@ -3131,14 +3141,7 @@
           <w:rFonts w:ascii="Times New Roman" w:hAnsi="Times New Roman" w:cs="Times New Roman"/>
           <w:lang w:val="en-US"/>
         </w:rPr>
-        <w:t xml:space="preserve">general </w:t>
-      </w:r>
-      <w:r>
-        <w:rPr>
-          <w:rFonts w:ascii="Times New Roman" w:hAnsi="Times New Roman" w:cs="Times New Roman"/>
-          <w:lang w:val="en-US"/>
-        </w:rPr>
-        <w:t>basis</w:t>
+        <w:t>general basis</w:t>
       </w:r>
       <w:r>
         <w:rPr>
@@ -3152,21 +3155,20 @@
           <w:rFonts w:ascii="Times New Roman" w:hAnsi="Times New Roman" w:cs="Times New Roman"/>
           <w:lang w:val="en-US"/>
         </w:rPr>
-        <w:t xml:space="preserve">without much details, </w:t>
-      </w:r>
-      <w:r>
-        <w:rPr>
-          <w:rFonts w:ascii="Times New Roman" w:hAnsi="Times New Roman" w:cs="Times New Roman"/>
-          <w:lang w:val="en-US"/>
-        </w:rPr>
-        <w:t>focusing on those that will serve to explain the development of this project later</w:t>
-      </w:r>
-      <w:r>
-        <w:rPr>
-          <w:rFonts w:ascii="Times New Roman" w:hAnsi="Times New Roman" w:cs="Times New Roman"/>
-          <w:lang w:val="en-US"/>
-        </w:rPr>
-        <w:t>.</w:t>
+        <w:t>without much details, focusing on those that will serve to explain the development of this project later.</w:t>
+      </w:r>
+    </w:p>
+    <w:p>
+      <w:pPr>
+        <w:pStyle w:val="Predeterminado"/>
+      </w:pPr>
+      <w:r>
+        <w:rPr>
+          <w:rFonts w:ascii="Times New Roman" w:hAnsi="Times New Roman" w:cs="Times New Roman"/>
+          <w:b/>
+          <w:lang w:val="en-US"/>
+        </w:rPr>
+        <w:t>Web servers</w:t>
       </w:r>
     </w:p>
     <w:p>
@@ -3439,141 +3441,174 @@
         </w:rPr>
         <w:t>is that every server usually has a web interface where users can register and get details of how to use the system they are using.</w:t>
       </w:r>
-    </w:p>
-    <w:p>
-      <w:pPr>
-        <w:pStyle w:val="Predeterminado"/>
-        <w:rPr>
-          <w:rFonts w:ascii="Times New Roman" w:hAnsi="Times New Roman" w:cs="Times New Roman"/>
-          <w:lang w:val="en-US"/>
-        </w:rPr>
-      </w:pPr>
-    </w:p>
-    <w:p>
-      <w:pPr>
-        <w:pStyle w:val="Predeterminado"/>
-        <w:rPr>
-          <w:rFonts w:ascii="Times New Roman" w:hAnsi="Times New Roman" w:cs="Times New Roman"/>
-          <w:lang w:val="en-US"/>
-        </w:rPr>
-      </w:pPr>
-    </w:p>
-    <w:p>
-      <w:pPr>
-        <w:pStyle w:val="Predeterminado"/>
-        <w:rPr>
-          <w:rFonts w:ascii="Times New Roman" w:hAnsi="Times New Roman" w:cs="Times New Roman"/>
-        </w:rPr>
-      </w:pPr>
-      <w:r>
-        <w:rPr>
-          <w:rFonts w:ascii="Times New Roman" w:hAnsi="Times New Roman" w:cs="Times New Roman"/>
-          <w:lang w:val="en-US"/>
-        </w:rPr>
-        <w:t>The project is a Moodle Web Services Python Library, so the project fields are some Moodle parts (users’ roles, web services plug-in, enable REST protocol, API documentation, etc.), python code to connect with Moodle and how to make requests to get Moodle’s correct answers. Also it will be seen how to get answers in JSON format, to facilitate the data extraction.</w:t>
-      </w:r>
-    </w:p>
-    <w:p>
-      <w:pPr>
-        <w:pStyle w:val="Predeterminado"/>
-        <w:rPr>
-          <w:rFonts w:ascii="Times New Roman" w:hAnsi="Times New Roman" w:cs="Times New Roman"/>
-          <w:lang w:val="en-US"/>
-        </w:rPr>
-      </w:pPr>
-    </w:p>
-    <w:p>
-      <w:pPr>
-        <w:pStyle w:val="Predeterminado"/>
-        <w:rPr>
-          <w:rFonts w:ascii="Times New Roman" w:hAnsi="Times New Roman" w:cs="Times New Roman"/>
-          <w:lang w:val="en-US"/>
-        </w:rPr>
-      </w:pPr>
-    </w:p>
-    <w:p>
-      <w:pPr>
-        <w:pStyle w:val="Predeterminado"/>
-        <w:rPr>
-          <w:rFonts w:ascii="Times New Roman" w:hAnsi="Times New Roman" w:cs="Times New Roman"/>
-          <w:lang w:val="en-US"/>
-        </w:rPr>
-      </w:pPr>
-    </w:p>
-    <w:p>
-      <w:pPr>
-        <w:pStyle w:val="Predeterminado"/>
-        <w:rPr>
-          <w:rFonts w:ascii="Times New Roman" w:hAnsi="Times New Roman" w:cs="Times New Roman"/>
-          <w:lang w:val="en-US"/>
-        </w:rPr>
-      </w:pPr>
-    </w:p>
-    <w:p>
-      <w:pPr>
-        <w:pStyle w:val="Predeterminado"/>
-        <w:rPr>
-          <w:rFonts w:ascii="Times New Roman" w:hAnsi="Times New Roman" w:cs="Times New Roman"/>
-          <w:lang w:val="en-US"/>
-        </w:rPr>
-      </w:pPr>
-    </w:p>
-    <w:p>
-      <w:pPr>
-        <w:pStyle w:val="Predeterminado"/>
-        <w:rPr>
-          <w:rFonts w:ascii="Times New Roman" w:hAnsi="Times New Roman" w:cs="Times New Roman"/>
-          <w:lang w:val="en-US"/>
-        </w:rPr>
-      </w:pPr>
-    </w:p>
-    <w:p>
-      <w:pPr>
-        <w:pStyle w:val="Predeterminado"/>
-      </w:pPr>
-      <w:r>
-        <w:rPr>
-          <w:rFonts w:ascii="Times New Roman" w:hAnsi="Times New Roman" w:cs="Times New Roman"/>
-          <w:lang w:val="en-US"/>
-        </w:rPr>
-        <w:t>On this chapter it will be seen the different kind of applications for Moodle and how they work to get the information they need to work. After that it will be shown the solution to this problem chosen in this project and other possible solutions.</w:t>
-      </w:r>
-    </w:p>
-    <w:p>
-      <w:pPr>
-        <w:pStyle w:val="Encabezado2"/>
-        <w:numPr>
-          <w:ilvl w:val="1"/>
-          <w:numId w:val="9"/>
-        </w:numPr>
-      </w:pPr>
-      <w:bookmarkStart w:id="12" w:name="_Toc355043316"/>
-      <w:r>
-        <w:rPr>
-          <w:lang w:val="en-US"/>
-        </w:rPr>
+      <w:r>
+        <w:rPr>
+          <w:rFonts w:ascii="Times New Roman" w:hAnsi="Times New Roman" w:cs="Times New Roman"/>
+          <w:lang w:val="en-US"/>
+        </w:rPr>
+        <w:br/>
+        <w:t>Some of the most important web servers are Apache,</w:t>
+      </w:r>
+      <w:r>
         <w:t xml:space="preserve"> </w:t>
       </w:r>
-      <w:bookmarkStart w:id="13" w:name="_Toc356342971"/>
-      <w:bookmarkEnd w:id="12"/>
-      <w:r>
-        <w:rPr>
-          <w:lang w:val="en-US"/>
-        </w:rPr>
-        <w:t>Parsing HTML applications</w:t>
-      </w:r>
-      <w:bookmarkEnd w:id="13"/>
-    </w:p>
-    <w:p>
-      <w:pPr>
-        <w:pStyle w:val="Predeterminado"/>
-      </w:pPr>
-      <w:r>
-        <w:rPr>
-          <w:rFonts w:ascii="Times New Roman" w:hAnsi="Times New Roman" w:cs="Times New Roman"/>
-          <w:lang w:val="en-US"/>
-        </w:rPr>
-        <w:t>Moodle web services are an additional functionality added to Moodle on its version 2.0 and later version. However, Moodle applications development started before this plugin exists, so they cannot use this system to interact with the Moodle system. Instead of this, they usually do a parsing the HTML got from a normal HTTP request to get the information they want.</w:t>
+      <w:r>
+        <w:rPr>
+          <w:rFonts w:ascii="Times New Roman" w:hAnsi="Times New Roman" w:cs="Times New Roman"/>
+          <w:lang w:val="en-US"/>
+        </w:rPr>
+        <w:t>Internet Information Services (IIS)</w:t>
+      </w:r>
+      <w:r>
+        <w:rPr>
+          <w:rFonts w:ascii="Times New Roman" w:hAnsi="Times New Roman" w:cs="Times New Roman"/>
+          <w:lang w:val="en-US"/>
+        </w:rPr>
+        <w:t xml:space="preserve">, </w:t>
+      </w:r>
+      <w:r>
+        <w:rPr>
+          <w:rFonts w:ascii="Times New Roman" w:hAnsi="Times New Roman" w:cs="Times New Roman"/>
+          <w:lang w:val="en-US"/>
+        </w:rPr>
+        <w:t>Cherokee</w:t>
+      </w:r>
+      <w:r>
+        <w:rPr>
+          <w:rFonts w:ascii="Times New Roman" w:hAnsi="Times New Roman" w:cs="Times New Roman"/>
+          <w:lang w:val="en-US"/>
+        </w:rPr>
+        <w:t xml:space="preserve"> and </w:t>
+      </w:r>
+      <w:r>
+        <w:rPr>
+          <w:rFonts w:ascii="Times New Roman" w:hAnsi="Times New Roman" w:cs="Times New Roman"/>
+          <w:lang w:val="en-US"/>
+        </w:rPr>
+        <w:t>Tomcat</w:t>
+      </w:r>
+      <w:r>
+        <w:rPr>
+          <w:rFonts w:ascii="Times New Roman" w:hAnsi="Times New Roman" w:cs="Times New Roman"/>
+          <w:lang w:val="en-US"/>
+        </w:rPr>
+        <w:t>.</w:t>
+      </w:r>
+    </w:p>
+    <w:p>
+      <w:pPr>
+        <w:pStyle w:val="Predeterminado"/>
+      </w:pPr>
+      <w:r>
+        <w:rPr>
+          <w:rFonts w:ascii="Times New Roman" w:hAnsi="Times New Roman" w:cs="Times New Roman"/>
+          <w:b/>
+          <w:lang w:val="en-US"/>
+        </w:rPr>
+        <w:t>Database systems</w:t>
+      </w:r>
+    </w:p>
+    <w:p>
+      <w:pPr>
+        <w:pStyle w:val="Predeterminado"/>
+        <w:rPr>
+          <w:rFonts w:ascii="Times New Roman" w:hAnsi="Times New Roman" w:cs="Times New Roman"/>
+          <w:lang w:val="en-US"/>
+        </w:rPr>
+      </w:pPr>
+      <w:r>
+        <w:rPr>
+          <w:rFonts w:ascii="Times New Roman" w:hAnsi="Times New Roman" w:cs="Times New Roman"/>
+          <w:lang w:val="en-US"/>
+        </w:rPr>
+        <w:t>The database systems are important in this context too, because their mission is storage of big quantities of data information</w:t>
+      </w:r>
+      <w:r>
+        <w:rPr>
+          <w:rFonts w:ascii="Times New Roman" w:hAnsi="Times New Roman" w:cs="Times New Roman"/>
+          <w:lang w:val="en-US"/>
+        </w:rPr>
+        <w:t xml:space="preserve">. </w:t>
+      </w:r>
+      <w:r>
+        <w:rPr>
+          <w:rFonts w:ascii="Times New Roman" w:hAnsi="Times New Roman" w:cs="Times New Roman"/>
+          <w:color w:val="FF0000"/>
+          <w:lang w:val="en-US"/>
+        </w:rPr>
+        <w:t xml:space="preserve">These systems are composed </w:t>
+      </w:r>
+      <w:r>
+        <w:rPr>
+          <w:rFonts w:ascii="Times New Roman" w:hAnsi="Times New Roman" w:cs="Times New Roman"/>
+          <w:color w:val="FF0000"/>
+          <w:lang w:val="en-US"/>
+        </w:rPr>
+        <w:t>by</w:t>
+      </w:r>
+      <w:r>
+        <w:rPr>
+          <w:rFonts w:ascii="Times New Roman" w:hAnsi="Times New Roman" w:cs="Times New Roman"/>
+          <w:color w:val="FF0000"/>
+          <w:lang w:val="en-US"/>
+        </w:rPr>
+        <w:t xml:space="preserve"> two parts</w:t>
+      </w:r>
+      <w:r>
+        <w:rPr>
+          <w:rFonts w:ascii="Times New Roman" w:hAnsi="Times New Roman" w:cs="Times New Roman"/>
+          <w:lang w:val="en-US"/>
+        </w:rPr>
+        <w:t xml:space="preserve">: </w:t>
+      </w:r>
+      <w:r>
+        <w:rPr>
+          <w:rFonts w:ascii="Times New Roman" w:hAnsi="Times New Roman" w:cs="Times New Roman"/>
+          <w:lang w:val="en-US"/>
+        </w:rPr>
+        <w:t xml:space="preserve">the database itself, </w:t>
+      </w:r>
+      <w:r>
+        <w:rPr>
+          <w:rFonts w:ascii="Times New Roman" w:hAnsi="Times New Roman" w:cs="Times New Roman"/>
+          <w:lang w:val="en-US"/>
+        </w:rPr>
+        <w:t>whose</w:t>
+      </w:r>
+      <w:r>
+        <w:rPr>
+          <w:rFonts w:ascii="Times New Roman" w:hAnsi="Times New Roman" w:cs="Times New Roman"/>
+          <w:lang w:val="en-US"/>
+        </w:rPr>
+        <w:t xml:space="preserve"> purpose is the efficient storage of the </w:t>
+      </w:r>
+      <w:r>
+        <w:rPr>
+          <w:rFonts w:ascii="Times New Roman" w:hAnsi="Times New Roman" w:cs="Times New Roman"/>
+          <w:lang w:val="en-US"/>
+        </w:rPr>
+        <w:t>information</w:t>
+      </w:r>
+      <w:r>
+        <w:rPr>
+          <w:rFonts w:ascii="Times New Roman" w:hAnsi="Times New Roman" w:cs="Times New Roman"/>
+          <w:lang w:val="en-US"/>
+        </w:rPr>
+        <w:t xml:space="preserve"> and the database management system in charge of </w:t>
+      </w:r>
+      <w:r>
+        <w:rPr>
+          <w:rFonts w:ascii="Times New Roman" w:hAnsi="Times New Roman" w:cs="Times New Roman"/>
+          <w:lang w:val="en-US"/>
+        </w:rPr>
+        <w:t>administration and to provide the database information to users and other applications</w:t>
+      </w:r>
+      <w:r>
+        <w:rPr>
+          <w:rFonts w:ascii="Times New Roman" w:hAnsi="Times New Roman" w:cs="Times New Roman"/>
+          <w:lang w:val="en-US"/>
+        </w:rPr>
+        <w:t>. The database management system defines the database structure, which can storage data in many different ways.</w:t>
       </w:r>
       <w:r>
         <w:rPr>
@@ -3581,417 +3616,1649 @@
           <w:lang w:val="en-US"/>
         </w:rPr>
         <w:br/>
-        <w:t xml:space="preserve">Those applications usually search through the HTML file some specific strings or HTML </w:t>
-      </w:r>
-      <w:r>
-        <w:rPr>
-          <w:rFonts w:ascii="Times New Roman" w:hAnsi="Times New Roman" w:cs="Times New Roman"/>
-          <w:i/>
-          <w:lang w:val="en-US"/>
-        </w:rPr>
-        <w:t>tags</w:t>
-      </w:r>
-      <w:r>
-        <w:rPr>
-          <w:rFonts w:ascii="Times New Roman" w:hAnsi="Times New Roman" w:cs="Times New Roman"/>
-          <w:lang w:val="en-US"/>
-        </w:rPr>
-        <w:t xml:space="preserve"> to get specific information, like the tag used to get the user’s name logged in or the courses shown in the main page. They take the links necessary to navigate in the Moodle site from this HTML, so they get the information like a normal web explorer would do.</w:t>
-      </w:r>
-      <w:r>
-        <w:rPr>
-          <w:rFonts w:ascii="Times New Roman" w:hAnsi="Times New Roman" w:cs="Times New Roman"/>
-          <w:lang w:val="en-US"/>
-        </w:rPr>
-        <w:br/>
-        <w:t>With this, the applications can work without any additional system and be compatible in different web pages without configuring anything.</w:t>
-      </w:r>
-      <w:r>
-        <w:rPr>
-          <w:rFonts w:ascii="Times New Roman" w:hAnsi="Times New Roman" w:cs="Times New Roman"/>
-          <w:lang w:val="en-US"/>
-        </w:rPr>
-        <w:br/>
-        <w:t>However, those applications have some important problems. One of them is that they could not work in some Moodle places because of changing their appearance or version will affect to the HTML received. This could cause that those strings used to search the information necessary to the application will not be found, and make a malfunction of the application.</w:t>
-      </w:r>
-      <w:r>
-        <w:rPr>
-          <w:rFonts w:ascii="Times New Roman" w:hAnsi="Times New Roman" w:cs="Times New Roman"/>
-          <w:lang w:val="en-US"/>
-        </w:rPr>
-        <w:br/>
-        <w:t>Also, the HTML processing can be very complex in some cases, with all the problems that this processing could bring.</w:t>
-      </w:r>
-      <w:r>
-        <w:rPr>
-          <w:rFonts w:ascii="Times New Roman" w:hAnsi="Times New Roman" w:cs="Times New Roman"/>
-          <w:lang w:val="en-US"/>
-        </w:rPr>
-        <w:br/>
-        <w:t>Another disadvantage is that each request gets the entire HTML file so much information is dropped because an external application do not need it (for example, the information used to show the elements in the web browser or that related with the page visual design). This carries several problems like using more bandwidth than necessary and therefore more delay in the obtaining data process.</w:t>
-      </w:r>
-    </w:p>
-    <w:p>
-      <w:pPr>
-        <w:pStyle w:val="Predeterminado"/>
-      </w:pPr>
-      <w:r>
-        <w:rPr>
-          <w:rFonts w:ascii="Times New Roman" w:hAnsi="Times New Roman" w:cs="Times New Roman"/>
-          <w:lang w:val="en-US"/>
-        </w:rPr>
-        <w:t>Besides, the Moodle site cannot differentiate between users navigating with normal web browsers and applications that work on this way.</w:t>
-      </w:r>
-    </w:p>
-    <w:p>
-      <w:pPr>
-        <w:pStyle w:val="Predeterminado"/>
-      </w:pPr>
-      <w:r>
-        <w:rPr>
-          <w:rFonts w:ascii="Times New Roman" w:hAnsi="Times New Roman" w:cs="Times New Roman"/>
-          <w:lang w:val="en-US"/>
-        </w:rPr>
-        <w:t xml:space="preserve">Look more: Application with HTML parsing: </w:t>
-      </w:r>
-      <w:hyperlink r:id="rId15">
-        <w:r>
-          <w:rPr>
-            <w:rStyle w:val="EnlacedeInternet"/>
-            <w:rFonts w:ascii="Times New Roman" w:hAnsi="Times New Roman" w:cs="Times New Roman"/>
-            <w:lang w:val="en-US"/>
-          </w:rPr>
-          <w:t>https://github.com/praveendath92/MDroid</w:t>
-        </w:r>
-      </w:hyperlink>
-    </w:p>
-    <w:p>
-      <w:pPr>
-        <w:pStyle w:val="Encabezado2"/>
-        <w:numPr>
-          <w:ilvl w:val="1"/>
-          <w:numId w:val="9"/>
-        </w:numPr>
-      </w:pPr>
-      <w:bookmarkStart w:id="14" w:name="_Toc355043317"/>
-      <w:r>
-        <w:rPr>
+        <w:t xml:space="preserve">Some examples of database systems are </w:t>
+      </w:r>
+      <w:r>
+        <w:rPr>
+          <w:rFonts w:ascii="Times New Roman" w:hAnsi="Times New Roman" w:cs="Times New Roman"/>
+          <w:lang w:val="en-US"/>
+        </w:rPr>
+        <w:t>MySQL, PostgreSQL, SQLite, Microsoft SQL Se</w:t>
+      </w:r>
+      <w:r>
+        <w:rPr>
+          <w:rFonts w:ascii="Times New Roman" w:hAnsi="Times New Roman" w:cs="Times New Roman"/>
+          <w:lang w:val="en-US"/>
+        </w:rPr>
+        <w:t xml:space="preserve">rver, Microsoft Access and Oracle. Each one of those </w:t>
+      </w:r>
+      <w:r>
+        <w:rPr>
+          <w:rFonts w:ascii="Times New Roman" w:hAnsi="Times New Roman" w:cs="Times New Roman"/>
+          <w:lang w:val="en-US"/>
+        </w:rPr>
+        <w:t xml:space="preserve">systems has different definitions of database and one created with a database system cannot be used by other database system. Nevertheless these systems can operate between them and with other applications using some standards like </w:t>
+      </w:r>
+      <w:r>
+        <w:rPr>
+          <w:rFonts w:ascii="Times New Roman" w:hAnsi="Times New Roman" w:cs="Times New Roman"/>
+          <w:lang w:val="en-US"/>
+        </w:rPr>
+        <w:t>SQL and ODBC or JDBC</w:t>
+      </w:r>
+      <w:r>
+        <w:rPr>
+          <w:rFonts w:ascii="Times New Roman" w:hAnsi="Times New Roman" w:cs="Times New Roman"/>
+          <w:lang w:val="en-US"/>
+        </w:rPr>
+        <w:t>.</w:t>
+      </w:r>
+    </w:p>
+    <w:p>
+      <w:pPr>
+        <w:pStyle w:val="Predeterminado"/>
+      </w:pPr>
+      <w:r>
+        <w:rPr>
+          <w:rFonts w:ascii="Times New Roman" w:hAnsi="Times New Roman" w:cs="Times New Roman"/>
+          <w:b/>
+          <w:lang w:val="en-US"/>
+        </w:rPr>
+        <w:t>Communication protocols</w:t>
+      </w:r>
+    </w:p>
+    <w:p>
+      <w:pPr>
+        <w:pStyle w:val="Predeterminado"/>
+        <w:rPr>
+          <w:rFonts w:ascii="Times New Roman" w:hAnsi="Times New Roman" w:cs="Times New Roman"/>
+          <w:lang w:val="en-US"/>
+        </w:rPr>
+      </w:pPr>
+      <w:r>
+        <w:rPr>
+          <w:rFonts w:ascii="Times New Roman" w:hAnsi="Times New Roman" w:cs="Times New Roman"/>
+          <w:lang w:val="en-US"/>
+        </w:rPr>
+        <w:lastRenderedPageBreak/>
+        <w:t>There are many protocols that can be used to communicate two processes o</w:t>
+      </w:r>
+      <w:r>
+        <w:rPr>
+          <w:rFonts w:ascii="Times New Roman" w:hAnsi="Times New Roman" w:cs="Times New Roman"/>
+          <w:lang w:val="en-US"/>
+        </w:rPr>
+        <w:t>ver</w:t>
+      </w:r>
+      <w:r>
+        <w:rPr>
+          <w:rFonts w:ascii="Times New Roman" w:hAnsi="Times New Roman" w:cs="Times New Roman"/>
+          <w:lang w:val="en-US"/>
+        </w:rPr>
+        <w:t xml:space="preserve"> the Internet.</w:t>
+      </w:r>
+      <w:r>
+        <w:rPr>
+          <w:rFonts w:ascii="Times New Roman" w:hAnsi="Times New Roman" w:cs="Times New Roman"/>
           <w:lang w:val="en-US"/>
         </w:rPr>
         <w:t xml:space="preserve"> </w:t>
       </w:r>
-      <w:bookmarkStart w:id="15" w:name="_Toc356342972"/>
-      <w:bookmarkEnd w:id="14"/>
-      <w:r>
-        <w:rPr>
-          <w:lang w:val="en-US"/>
-        </w:rPr>
-        <w:t>Using Moodle Mobile app</w:t>
-      </w:r>
-      <w:bookmarkEnd w:id="15"/>
-    </w:p>
-    <w:p>
-      <w:pPr>
-        <w:pStyle w:val="Predeterminado"/>
-      </w:pPr>
-      <w:r>
-        <w:rPr>
-          <w:rFonts w:ascii="Times New Roman" w:hAnsi="Times New Roman" w:cs="Times New Roman"/>
-          <w:lang w:val="en-US"/>
-        </w:rPr>
-        <w:t>Another option to do this is to use the Moodle Mobile app web service. This solution is similar to the chosen one in this project. As its name indicates, this option uses a special Moodle web service developed for mobile applications. This service has some predefined web services functions and is available in the Moodle site by default since Moddle web services were implemented. However, like every web service, enabling web services option must be checked in the Moodle site to use it.</w:t>
-      </w:r>
-    </w:p>
-    <w:p>
-      <w:pPr>
-        <w:pStyle w:val="Predeterminado"/>
-      </w:pPr>
-      <w:r>
-        <w:rPr>
-          <w:rFonts w:ascii="Times New Roman" w:hAnsi="Times New Roman" w:cs="Times New Roman"/>
-          <w:lang w:val="en-US"/>
-        </w:rPr>
-        <w:t xml:space="preserve">This web service functions are unchangeable and limited, not every web service function can be used with this service. Because of this, in this project is decided to use generic </w:t>
-      </w:r>
-      <w:r>
-        <w:rPr>
-          <w:rFonts w:ascii="Times New Roman" w:hAnsi="Times New Roman" w:cs="Times New Roman"/>
-          <w:lang w:val="en-US"/>
-        </w:rPr>
-        <w:lastRenderedPageBreak/>
-        <w:t>Moodle web services, with which ones you can add every function available and exploit all this Moodle plugin.</w:t>
-      </w:r>
-    </w:p>
-    <w:p>
-      <w:pPr>
-        <w:pStyle w:val="Predeterminado"/>
-      </w:pPr>
-      <w:hyperlink r:id="rId16">
-        <w:r>
-          <w:rPr>
-            <w:rStyle w:val="EnlacedeInternet"/>
-            <w:rFonts w:ascii="Times New Roman" w:hAnsi="Times New Roman" w:cs="Times New Roman"/>
-            <w:lang w:val="en-US"/>
-          </w:rPr>
-          <w:t>https://play.google.com/store/apps/details?id=com.moodle.moodlemobile</w:t>
-        </w:r>
-      </w:hyperlink>
-    </w:p>
-    <w:p>
-      <w:pPr>
-        <w:pStyle w:val="Encabezado2"/>
-        <w:numPr>
-          <w:ilvl w:val="1"/>
-          <w:numId w:val="9"/>
-        </w:numPr>
-      </w:pPr>
-      <w:bookmarkStart w:id="16" w:name="_Toc355043318"/>
-      <w:r>
-        <w:rPr>
+      <w:r>
+        <w:rPr>
+          <w:rFonts w:ascii="Times New Roman" w:hAnsi="Times New Roman" w:cs="Times New Roman"/>
+          <w:lang w:val="en-US"/>
+        </w:rPr>
+        <w:t xml:space="preserve">We have already mentioned the HTTP protocol, used by the web navigators </w:t>
+      </w:r>
+      <w:r>
+        <w:rPr>
+          <w:rFonts w:ascii="Times New Roman" w:hAnsi="Times New Roman" w:cs="Times New Roman"/>
+          <w:lang w:val="en-US"/>
+        </w:rPr>
+        <w:t xml:space="preserve">and </w:t>
+      </w:r>
+      <w:r>
+        <w:rPr>
+          <w:rFonts w:ascii="Times New Roman" w:hAnsi="Times New Roman" w:cs="Times New Roman"/>
+          <w:lang w:val="en-US"/>
+        </w:rPr>
+        <w:t xml:space="preserve">which </w:t>
+      </w:r>
+      <w:r>
+        <w:rPr>
+          <w:rFonts w:ascii="Times New Roman" w:hAnsi="Times New Roman" w:cs="Times New Roman"/>
+          <w:lang w:val="en-US"/>
+        </w:rPr>
+        <w:t>can be used by other pro</w:t>
+      </w:r>
+      <w:r>
+        <w:rPr>
+          <w:rFonts w:ascii="Times New Roman" w:hAnsi="Times New Roman" w:cs="Times New Roman"/>
+          <w:lang w:val="en-US"/>
+        </w:rPr>
+        <w:t xml:space="preserve">tocols to exchange information. </w:t>
+      </w:r>
+      <w:r>
+        <w:rPr>
+          <w:rFonts w:ascii="Times New Roman" w:hAnsi="Times New Roman" w:cs="Times New Roman"/>
+          <w:lang w:val="en-US"/>
+        </w:rPr>
+        <w:t>This protocol is based on the REST</w:t>
+      </w:r>
+      <w:r>
+        <w:rPr>
+          <w:rFonts w:ascii="Times New Roman" w:hAnsi="Times New Roman" w:cs="Times New Roman"/>
+          <w:lang w:val="en-US"/>
+        </w:rPr>
+        <w:t xml:space="preserve"> (</w:t>
+      </w:r>
+      <w:r>
+        <w:rPr>
+          <w:rFonts w:ascii="Times New Roman" w:hAnsi="Times New Roman" w:cs="Times New Roman"/>
+          <w:lang w:val="en-US"/>
+        </w:rPr>
+        <w:t>Representational State Transfer</w:t>
+      </w:r>
+      <w:r>
+        <w:rPr>
+          <w:rFonts w:ascii="Times New Roman" w:hAnsi="Times New Roman" w:cs="Times New Roman"/>
+          <w:lang w:val="en-US"/>
+        </w:rPr>
+        <w:t>)</w:t>
+      </w:r>
+      <w:r>
+        <w:rPr>
+          <w:rFonts w:ascii="Times New Roman" w:hAnsi="Times New Roman" w:cs="Times New Roman"/>
+          <w:lang w:val="en-US"/>
+        </w:rPr>
+        <w:t xml:space="preserve"> software architecture technique</w:t>
+      </w:r>
+      <w:r>
+        <w:rPr>
+          <w:rFonts w:ascii="Times New Roman" w:hAnsi="Times New Roman" w:cs="Times New Roman"/>
+          <w:lang w:val="en-US"/>
+        </w:rPr>
+        <w:t xml:space="preserve"> and t</w:t>
+      </w:r>
+      <w:r>
+        <w:rPr>
+          <w:rFonts w:ascii="Times New Roman" w:hAnsi="Times New Roman" w:cs="Times New Roman"/>
+          <w:lang w:val="en-US"/>
+        </w:rPr>
+        <w:t xml:space="preserve">he </w:t>
+      </w:r>
+      <w:r>
+        <w:rPr>
+          <w:rFonts w:ascii="Times New Roman" w:hAnsi="Times New Roman" w:cs="Times New Roman"/>
+          <w:lang w:val="en-US"/>
+        </w:rPr>
+        <w:t xml:space="preserve">systems that follow </w:t>
+      </w:r>
+      <w:r>
+        <w:rPr>
+          <w:rFonts w:ascii="Times New Roman" w:hAnsi="Times New Roman" w:cs="Times New Roman"/>
+          <w:lang w:val="en-US"/>
+        </w:rPr>
+        <w:t>this</w:t>
+      </w:r>
+      <w:r>
+        <w:rPr>
+          <w:rFonts w:ascii="Times New Roman" w:hAnsi="Times New Roman" w:cs="Times New Roman"/>
           <w:lang w:val="en-US"/>
         </w:rPr>
         <w:t xml:space="preserve"> </w:t>
       </w:r>
-      <w:bookmarkStart w:id="17" w:name="_Toc356342973"/>
-      <w:bookmarkEnd w:id="16"/>
-      <w:r>
-        <w:rPr>
-          <w:lang w:val="en-US"/>
-        </w:rPr>
-        <w:t>Using other web services</w:t>
-      </w:r>
-      <w:bookmarkEnd w:id="17"/>
-    </w:p>
-    <w:p>
-      <w:pPr>
-        <w:pStyle w:val="Predeterminado"/>
-      </w:pPr>
-      <w:r>
-        <w:rPr>
-          <w:rFonts w:ascii="Times New Roman" w:hAnsi="Times New Roman" w:cs="Times New Roman"/>
-          <w:lang w:val="en-US"/>
-        </w:rPr>
-        <w:t xml:space="preserve">A library similar to the one done on this proyect: </w:t>
-      </w:r>
-      <w:hyperlink r:id="rId17">
-        <w:r>
-          <w:rPr>
-            <w:rStyle w:val="EnlacedeInternet"/>
-            <w:rFonts w:ascii="Times New Roman" w:hAnsi="Times New Roman" w:cs="Times New Roman"/>
-            <w:lang w:val="en-US"/>
-          </w:rPr>
-          <w:t>https://github.com/zikzakmedia/python-moodle</w:t>
-        </w:r>
-      </w:hyperlink>
-      <w:r>
-        <w:rPr>
-          <w:rFonts w:ascii="Times New Roman" w:hAnsi="Times New Roman" w:cs="Times New Roman"/>
-          <w:lang w:val="en-US"/>
-        </w:rPr>
-        <w:br/>
-      </w:r>
-      <w:r>
-        <w:rPr>
-          <w:rFonts w:ascii="Times New Roman" w:hAnsi="Times New Roman" w:cs="Times New Roman"/>
-          <w:lang w:val="en-US"/>
-        </w:rPr>
-        <w:br/>
-      </w:r>
-    </w:p>
-    <w:p>
-      <w:pPr>
-        <w:pStyle w:val="Predeterminado"/>
-      </w:pPr>
-    </w:p>
-    <w:p>
-      <w:pPr>
-        <w:pStyle w:val="Predeterminado"/>
-      </w:pPr>
-    </w:p>
-    <w:p>
-      <w:pPr>
-        <w:pStyle w:val="Predeterminado"/>
-      </w:pPr>
-    </w:p>
-    <w:p>
-      <w:pPr>
-        <w:pStyle w:val="Predeterminado"/>
-      </w:pPr>
-    </w:p>
-    <w:p>
-      <w:pPr>
-        <w:pStyle w:val="Predeterminado"/>
-      </w:pPr>
-    </w:p>
-    <w:p>
-      <w:pPr>
-        <w:pStyle w:val="Predeterminado"/>
-      </w:pPr>
-    </w:p>
-    <w:p>
-      <w:pPr>
-        <w:pStyle w:val="Predeterminado"/>
-      </w:pPr>
-    </w:p>
-    <w:p>
-      <w:pPr>
-        <w:pStyle w:val="Predeterminado"/>
-      </w:pPr>
-    </w:p>
-    <w:p>
-      <w:pPr>
-        <w:pStyle w:val="Predeterminado"/>
-      </w:pPr>
-    </w:p>
-    <w:p>
-      <w:pPr>
-        <w:pStyle w:val="Encabezado1"/>
+      <w:r>
+        <w:rPr>
+          <w:rFonts w:ascii="Times New Roman" w:hAnsi="Times New Roman" w:cs="Times New Roman"/>
+          <w:lang w:val="en-US"/>
+        </w:rPr>
+        <w:t>architecture are known as RESTful systems</w:t>
+      </w:r>
+      <w:r>
+        <w:rPr>
+          <w:rFonts w:ascii="Times New Roman" w:hAnsi="Times New Roman" w:cs="Times New Roman"/>
+          <w:lang w:val="en-US"/>
+        </w:rPr>
+        <w:t>.</w:t>
+      </w:r>
+    </w:p>
+    <w:p>
+      <w:pPr>
+        <w:pStyle w:val="Predeterminado"/>
+        <w:rPr>
+          <w:rFonts w:ascii="Times New Roman" w:hAnsi="Times New Roman" w:cs="Times New Roman"/>
+          <w:lang w:val="en-US"/>
+        </w:rPr>
+      </w:pPr>
+      <w:r>
+        <w:rPr>
+          <w:rFonts w:ascii="Times New Roman" w:hAnsi="Times New Roman" w:cs="Times New Roman"/>
+          <w:lang w:val="en-US"/>
+        </w:rPr>
+        <w:t xml:space="preserve">Some </w:t>
+      </w:r>
+      <w:r>
+        <w:rPr>
+          <w:rFonts w:ascii="Times New Roman" w:hAnsi="Times New Roman" w:cs="Times New Roman"/>
+          <w:lang w:val="en-US"/>
+        </w:rPr>
+        <w:t xml:space="preserve">REST systems main characteristics </w:t>
+      </w:r>
+      <w:r>
+        <w:rPr>
+          <w:rFonts w:ascii="Times New Roman" w:hAnsi="Times New Roman" w:cs="Times New Roman"/>
+          <w:lang w:val="en-US"/>
+        </w:rPr>
+        <w:t>are:</w:t>
+      </w:r>
+    </w:p>
+    <w:p>
+      <w:pPr>
+        <w:pStyle w:val="Predeterminado"/>
         <w:numPr>
           <w:ilvl w:val="0"/>
-          <w:numId w:val="9"/>
+          <w:numId w:val="7"/>
         </w:numPr>
-      </w:pPr>
-      <w:bookmarkStart w:id="18" w:name="_Toc356342974"/>
-      <w:r>
-        <w:rPr>
-          <w:lang w:val="en-US"/>
-        </w:rPr>
-        <w:t>Technological description</w:t>
-      </w:r>
-      <w:bookmarkEnd w:id="18"/>
-    </w:p>
-    <w:p>
-      <w:pPr>
-        <w:pStyle w:val="Predeterminado"/>
-      </w:pPr>
-    </w:p>
-    <w:p>
-      <w:pPr>
-        <w:pStyle w:val="Predeterminado"/>
-      </w:pPr>
-    </w:p>
-    <w:p>
-      <w:pPr>
-        <w:pStyle w:val="Predeterminado"/>
-      </w:pPr>
-    </w:p>
-    <w:p>
-      <w:pPr>
-        <w:pStyle w:val="Predeterminado"/>
-      </w:pPr>
-    </w:p>
-    <w:p>
-      <w:pPr>
-        <w:pStyle w:val="Encabezado1"/>
+        <w:rPr>
+          <w:rFonts w:ascii="Times New Roman" w:hAnsi="Times New Roman" w:cs="Times New Roman"/>
+          <w:lang w:val="en-US"/>
+        </w:rPr>
+      </w:pPr>
+      <w:r>
+        <w:rPr>
+          <w:rFonts w:ascii="Times New Roman" w:hAnsi="Times New Roman" w:cs="Times New Roman"/>
+          <w:lang w:val="en-US"/>
+        </w:rPr>
+        <w:t>Clients and servers are separated in development terms so clients do not need to know what servers do with their requests and vice versa</w:t>
+      </w:r>
+      <w:r>
+        <w:rPr>
+          <w:rFonts w:ascii="Times New Roman" w:hAnsi="Times New Roman" w:cs="Times New Roman"/>
+          <w:lang w:val="en-US"/>
+        </w:rPr>
+        <w:t>.</w:t>
+      </w:r>
+    </w:p>
+    <w:p>
+      <w:pPr>
+        <w:pStyle w:val="Predeterminado"/>
         <w:numPr>
           <w:ilvl w:val="0"/>
-          <w:numId w:val="9"/>
+          <w:numId w:val="7"/>
         </w:numPr>
-      </w:pPr>
-      <w:bookmarkStart w:id="19" w:name="_Toc356342975"/>
-      <w:r>
-        <w:rPr>
-          <w:lang w:val="en-US"/>
-        </w:rPr>
-        <w:t>Implementation</w:t>
-      </w:r>
-      <w:bookmarkEnd w:id="19"/>
-    </w:p>
-    <w:p>
-      <w:pPr>
-        <w:pStyle w:val="Predeterminado"/>
-      </w:pPr>
-    </w:p>
-    <w:p>
-      <w:pPr>
-        <w:pStyle w:val="Predeterminado"/>
-      </w:pPr>
-    </w:p>
-    <w:p>
-      <w:pPr>
-        <w:pStyle w:val="Predeterminado"/>
-      </w:pPr>
-    </w:p>
-    <w:p>
-      <w:pPr>
-        <w:pStyle w:val="Predeterminado"/>
-      </w:pPr>
-    </w:p>
-    <w:p>
-      <w:pPr>
-        <w:pStyle w:val="Encabezado1"/>
+        <w:rPr>
+          <w:rFonts w:ascii="Times New Roman" w:hAnsi="Times New Roman" w:cs="Times New Roman"/>
+          <w:lang w:val="en-US"/>
+        </w:rPr>
+      </w:pPr>
+      <w:r>
+        <w:rPr>
+          <w:rFonts w:ascii="Times New Roman" w:hAnsi="Times New Roman" w:cs="Times New Roman"/>
+          <w:lang w:val="en-US"/>
+        </w:rPr>
+        <w:t>T</w:t>
+      </w:r>
+      <w:r>
+        <w:rPr>
+          <w:rFonts w:ascii="Times New Roman" w:hAnsi="Times New Roman" w:cs="Times New Roman"/>
+          <w:lang w:val="en-US"/>
+        </w:rPr>
+        <w:t>hey do not have a protocol status because each request and response contains all the information necessary to understand it</w:t>
+      </w:r>
+      <w:r>
+        <w:rPr>
+          <w:rFonts w:ascii="Times New Roman" w:hAnsi="Times New Roman" w:cs="Times New Roman"/>
+          <w:lang w:val="en-US"/>
+        </w:rPr>
+        <w:t>.</w:t>
+      </w:r>
+    </w:p>
+    <w:p>
+      <w:pPr>
+        <w:pStyle w:val="Predeterminado"/>
         <w:numPr>
           <w:ilvl w:val="0"/>
-          <w:numId w:val="9"/>
+          <w:numId w:val="7"/>
         </w:numPr>
-      </w:pPr>
-      <w:bookmarkStart w:id="20" w:name="_Toc356342976"/>
-      <w:r>
-        <w:rPr>
-          <w:lang w:val="en-US"/>
-        </w:rPr>
-        <w:t>Results and conclusions</w:t>
-      </w:r>
-      <w:bookmarkEnd w:id="20"/>
-    </w:p>
-    <w:p>
-      <w:pPr>
-        <w:pStyle w:val="Predeterminado"/>
-      </w:pPr>
-    </w:p>
-    <w:p>
-      <w:pPr>
-        <w:pStyle w:val="Predeterminado"/>
-      </w:pPr>
-    </w:p>
-    <w:p>
-      <w:pPr>
-        <w:pStyle w:val="Predeterminado"/>
-      </w:pPr>
-    </w:p>
-    <w:p>
-      <w:pPr>
-        <w:pStyle w:val="Predeterminado"/>
-      </w:pPr>
-    </w:p>
-    <w:p>
-      <w:pPr>
-        <w:pStyle w:val="Predeterminado"/>
-      </w:pPr>
-    </w:p>
-    <w:p>
-      <w:pPr>
-        <w:pStyle w:val="Predeterminado"/>
-      </w:pPr>
-    </w:p>
-    <w:p>
-      <w:pPr>
-        <w:pStyle w:val="Predeterminado"/>
-      </w:pPr>
-    </w:p>
-    <w:p>
-      <w:pPr>
-        <w:pStyle w:val="Predeterminado"/>
-      </w:pPr>
-    </w:p>
-    <w:p>
-      <w:pPr>
-        <w:pStyle w:val="Predeterminado"/>
-      </w:pPr>
-    </w:p>
-    <w:p>
-      <w:pPr>
-        <w:pStyle w:val="Predeterminado"/>
-      </w:pPr>
-    </w:p>
-    <w:p>
-      <w:pPr>
-        <w:pStyle w:val="Predeterminado"/>
-      </w:pPr>
-    </w:p>
-    <w:p>
-      <w:pPr>
-        <w:pStyle w:val="Predeterminado"/>
+        <w:rPr>
+          <w:rFonts w:ascii="Times New Roman" w:hAnsi="Times New Roman" w:cs="Times New Roman"/>
+          <w:lang w:val="en-US"/>
+        </w:rPr>
+      </w:pPr>
+      <w:r>
+        <w:rPr>
+          <w:rFonts w:ascii="Times New Roman" w:hAnsi="Times New Roman" w:cs="Times New Roman"/>
+          <w:lang w:val="en-US"/>
+        </w:rPr>
+        <w:t xml:space="preserve"> </w:t>
+      </w:r>
+      <w:r>
+        <w:rPr>
+          <w:rFonts w:ascii="Times New Roman" w:hAnsi="Times New Roman" w:cs="Times New Roman"/>
+          <w:lang w:val="en-US"/>
+        </w:rPr>
+        <w:t>T</w:t>
+      </w:r>
+      <w:r>
+        <w:rPr>
+          <w:rFonts w:ascii="Times New Roman" w:hAnsi="Times New Roman" w:cs="Times New Roman"/>
+          <w:lang w:val="en-US"/>
+        </w:rPr>
+        <w:t xml:space="preserve">hey have only four different well defined operations: </w:t>
+      </w:r>
+      <w:r>
+        <w:rPr>
+          <w:rFonts w:ascii="Times New Roman" w:hAnsi="Times New Roman" w:cs="Times New Roman"/>
+          <w:lang w:val="en-US"/>
+        </w:rPr>
+        <w:t xml:space="preserve">POST, GET, PUT </w:t>
+      </w:r>
+      <w:r>
+        <w:rPr>
+          <w:rFonts w:ascii="Times New Roman" w:hAnsi="Times New Roman" w:cs="Times New Roman"/>
+          <w:lang w:val="en-US"/>
+        </w:rPr>
+        <w:t>and</w:t>
+      </w:r>
+      <w:r>
+        <w:rPr>
+          <w:rFonts w:ascii="Times New Roman" w:hAnsi="Times New Roman" w:cs="Times New Roman"/>
+          <w:lang w:val="en-US"/>
+        </w:rPr>
+        <w:t xml:space="preserve"> DELETE</w:t>
+      </w:r>
+      <w:r>
+        <w:rPr>
+          <w:rFonts w:ascii="Times New Roman" w:hAnsi="Times New Roman" w:cs="Times New Roman"/>
+          <w:lang w:val="en-US"/>
+        </w:rPr>
+        <w:t>.</w:t>
+      </w:r>
+    </w:p>
+    <w:p>
+      <w:pPr>
+        <w:pStyle w:val="Predeterminado"/>
+        <w:numPr>
+          <w:ilvl w:val="0"/>
+          <w:numId w:val="7"/>
+        </w:numPr>
+        <w:rPr>
+          <w:rFonts w:ascii="Times New Roman" w:hAnsi="Times New Roman" w:cs="Times New Roman"/>
+          <w:lang w:val="en-US"/>
+        </w:rPr>
+      </w:pPr>
+      <w:r>
+        <w:rPr>
+          <w:rFonts w:ascii="Times New Roman" w:hAnsi="Times New Roman" w:cs="Times New Roman"/>
+          <w:lang w:val="en-US"/>
+        </w:rPr>
+        <w:t>T</w:t>
+      </w:r>
+      <w:r>
+        <w:rPr>
+          <w:rFonts w:ascii="Times New Roman" w:hAnsi="Times New Roman" w:cs="Times New Roman"/>
+          <w:lang w:val="en-US"/>
+        </w:rPr>
+        <w:t>hey identify each resource unequivocally by his URI</w:t>
+      </w:r>
+      <w:r>
+        <w:rPr>
+          <w:rFonts w:ascii="Times New Roman" w:hAnsi="Times New Roman" w:cs="Times New Roman"/>
+          <w:lang w:val="en-US"/>
+        </w:rPr>
+        <w:t xml:space="preserve"> </w:t>
+      </w:r>
+      <w:r>
+        <w:rPr>
+          <w:rFonts w:ascii="Times New Roman" w:hAnsi="Times New Roman" w:cs="Times New Roman"/>
+          <w:lang w:val="en-US"/>
+        </w:rPr>
+        <w:t>(</w:t>
+      </w:r>
+      <w:r>
+        <w:rPr>
+          <w:rFonts w:ascii="Times New Roman" w:hAnsi="Times New Roman" w:cs="Times New Roman"/>
+          <w:lang w:val="en-US"/>
+        </w:rPr>
+        <w:t>Uniform Resource Identifier</w:t>
+      </w:r>
+      <w:r>
+        <w:rPr>
+          <w:rFonts w:ascii="Times New Roman" w:hAnsi="Times New Roman" w:cs="Times New Roman"/>
+          <w:lang w:val="en-US"/>
+        </w:rPr>
+        <w:t>)</w:t>
+      </w:r>
+      <w:r>
+        <w:rPr>
+          <w:rFonts w:ascii="Times New Roman" w:hAnsi="Times New Roman" w:cs="Times New Roman"/>
+          <w:lang w:val="en-US"/>
+        </w:rPr>
+        <w:t>.</w:t>
+      </w:r>
+    </w:p>
+    <w:p>
+      <w:pPr>
+        <w:pStyle w:val="Predeterminado"/>
+        <w:rPr>
+          <w:rFonts w:ascii="Times New Roman" w:hAnsi="Times New Roman" w:cs="Times New Roman"/>
+          <w:lang w:val="en-US"/>
+        </w:rPr>
+      </w:pPr>
+      <w:r>
+        <w:rPr>
+          <w:rFonts w:ascii="Times New Roman" w:hAnsi="Times New Roman" w:cs="Times New Roman"/>
+          <w:lang w:val="en-US"/>
+        </w:rPr>
+        <w:t>Moreover</w:t>
+      </w:r>
+      <w:r>
+        <w:rPr>
+          <w:rFonts w:ascii="Times New Roman" w:hAnsi="Times New Roman" w:cs="Times New Roman"/>
+          <w:lang w:val="en-US"/>
+        </w:rPr>
+        <w:t xml:space="preserve">, many applications work executing some code in a remote machine and it returns the result of that execution. </w:t>
+      </w:r>
+      <w:r>
+        <w:rPr>
+          <w:rFonts w:ascii="Times New Roman" w:hAnsi="Times New Roman" w:cs="Times New Roman"/>
+          <w:lang w:val="en-US"/>
+        </w:rPr>
+        <w:t xml:space="preserve">For this, the RPC (Remote Procedure Call) protocols were developed, which provide a wide variety of functions to do </w:t>
+      </w:r>
+      <w:r>
+        <w:rPr>
+          <w:rFonts w:ascii="Times New Roman" w:hAnsi="Times New Roman" w:cs="Times New Roman"/>
+          <w:lang w:val="en-US"/>
+        </w:rPr>
+        <w:t>that.</w:t>
+      </w:r>
+      <w:r>
+        <w:rPr>
+          <w:rFonts w:ascii="Times New Roman" w:hAnsi="Times New Roman" w:cs="Times New Roman"/>
+          <w:lang w:val="en-US"/>
+        </w:rPr>
+        <w:t xml:space="preserve"> An example of these protocols types are the </w:t>
+      </w:r>
+      <w:r>
+        <w:rPr>
+          <w:rFonts w:ascii="Times New Roman" w:hAnsi="Times New Roman" w:cs="Times New Roman"/>
+          <w:lang w:val="en-US"/>
+        </w:rPr>
+        <w:t>XML-RPC</w:t>
+      </w:r>
+      <w:r>
+        <w:rPr>
+          <w:rFonts w:ascii="Times New Roman" w:hAnsi="Times New Roman" w:cs="Times New Roman"/>
+          <w:lang w:val="en-US"/>
+        </w:rPr>
+        <w:t xml:space="preserve"> or its successor SOAP.</w:t>
+      </w:r>
+      <w:r>
+        <w:rPr>
+          <w:rFonts w:ascii="Times New Roman" w:hAnsi="Times New Roman" w:cs="Times New Roman"/>
+          <w:lang w:val="en-US"/>
+        </w:rPr>
+        <w:t xml:space="preserve"> On these protocols are defined an extensive </w:t>
+      </w:r>
+      <w:r>
+        <w:rPr>
+          <w:rFonts w:ascii="Times New Roman" w:hAnsi="Times New Roman" w:cs="Times New Roman"/>
+          <w:lang w:val="en-US"/>
+        </w:rPr>
+        <w:t>IDL (</w:t>
+      </w:r>
+      <w:r>
+        <w:rPr>
+          <w:rFonts w:ascii="Times New Roman" w:hAnsi="Times New Roman" w:cs="Times New Roman"/>
+          <w:lang w:val="en-US"/>
+        </w:rPr>
+        <w:t xml:space="preserve">Interface </w:t>
+      </w:r>
+      <w:r>
+        <w:rPr>
+          <w:rFonts w:ascii="Times New Roman" w:hAnsi="Times New Roman" w:cs="Times New Roman"/>
+          <w:lang w:val="en-US"/>
+        </w:rPr>
+        <w:t>D</w:t>
+      </w:r>
+      <w:r>
+        <w:rPr>
+          <w:rFonts w:ascii="Times New Roman" w:hAnsi="Times New Roman" w:cs="Times New Roman"/>
+          <w:lang w:val="en-US"/>
+        </w:rPr>
+        <w:t xml:space="preserve">escription </w:t>
+      </w:r>
+      <w:r>
+        <w:rPr>
+          <w:rFonts w:ascii="Times New Roman" w:hAnsi="Times New Roman" w:cs="Times New Roman"/>
+          <w:lang w:val="en-US"/>
+        </w:rPr>
+        <w:t>L</w:t>
+      </w:r>
+      <w:r>
+        <w:rPr>
+          <w:rFonts w:ascii="Times New Roman" w:hAnsi="Times New Roman" w:cs="Times New Roman"/>
+          <w:lang w:val="en-US"/>
+        </w:rPr>
+        <w:t>anguage</w:t>
+      </w:r>
+      <w:r>
+        <w:rPr>
+          <w:rFonts w:ascii="Times New Roman" w:hAnsi="Times New Roman" w:cs="Times New Roman"/>
+          <w:lang w:val="en-US"/>
+        </w:rPr>
+        <w:t>)</w:t>
+      </w:r>
+      <w:r>
+        <w:rPr>
+          <w:rFonts w:ascii="Times New Roman" w:hAnsi="Times New Roman" w:cs="Times New Roman"/>
+          <w:lang w:val="en-US"/>
+        </w:rPr>
+        <w:t xml:space="preserve"> </w:t>
+      </w:r>
+      <w:r>
+        <w:rPr>
+          <w:rFonts w:ascii="Times New Roman" w:hAnsi="Times New Roman" w:cs="Times New Roman"/>
+          <w:lang w:val="en-US"/>
+        </w:rPr>
+        <w:t xml:space="preserve">with all the operations that servers </w:t>
+      </w:r>
+      <w:r>
+        <w:rPr>
+          <w:rFonts w:ascii="Times New Roman" w:hAnsi="Times New Roman" w:cs="Times New Roman"/>
+          <w:lang w:val="en-US"/>
+        </w:rPr>
+        <w:t xml:space="preserve">with that protocol </w:t>
+      </w:r>
+      <w:r>
+        <w:rPr>
+          <w:rFonts w:ascii="Times New Roman" w:hAnsi="Times New Roman" w:cs="Times New Roman"/>
+          <w:lang w:val="en-US"/>
+        </w:rPr>
+        <w:t>can do</w:t>
+      </w:r>
+      <w:r>
+        <w:rPr>
+          <w:rFonts w:ascii="Times New Roman" w:hAnsi="Times New Roman" w:cs="Times New Roman"/>
+          <w:lang w:val="en-US"/>
+        </w:rPr>
+        <w:t xml:space="preserve"> in contrast to the RESTful systems, which only have four possible operations</w:t>
+      </w:r>
+      <w:r>
+        <w:rPr>
+          <w:rFonts w:ascii="Times New Roman" w:hAnsi="Times New Roman" w:cs="Times New Roman"/>
+          <w:lang w:val="en-US"/>
+        </w:rPr>
+        <w:t>.</w:t>
+      </w:r>
+    </w:p>
+    <w:p>
+      <w:pPr>
+        <w:pStyle w:val="Predeterminado"/>
+      </w:pPr>
+      <w:r>
+        <w:rPr>
+          <w:rFonts w:ascii="Times New Roman" w:hAnsi="Times New Roman" w:cs="Times New Roman"/>
+          <w:b/>
+          <w:lang w:val="en-US"/>
+        </w:rPr>
+        <w:t>Data structures</w:t>
+      </w:r>
+    </w:p>
+    <w:p>
+      <w:pPr>
+        <w:pStyle w:val="Predeterminado"/>
+        <w:rPr>
+          <w:rFonts w:ascii="Times New Roman" w:hAnsi="Times New Roman" w:cs="Times New Roman"/>
+          <w:lang w:val="en-US"/>
+        </w:rPr>
+      </w:pPr>
+      <w:r>
+        <w:rPr>
+          <w:rFonts w:ascii="Times New Roman" w:hAnsi="Times New Roman" w:cs="Times New Roman"/>
+          <w:lang w:val="en-US"/>
+        </w:rPr>
+        <w:t xml:space="preserve">Some information exchange protocols </w:t>
+      </w:r>
+      <w:r>
+        <w:rPr>
+          <w:rFonts w:ascii="Times New Roman" w:hAnsi="Times New Roman" w:cs="Times New Roman"/>
+          <w:lang w:val="en-US"/>
+        </w:rPr>
+        <w:t xml:space="preserve">have been </w:t>
+      </w:r>
+      <w:r>
+        <w:rPr>
+          <w:rFonts w:ascii="Times New Roman" w:hAnsi="Times New Roman" w:cs="Times New Roman"/>
+          <w:lang w:val="en-US"/>
+        </w:rPr>
+        <w:t>said</w:t>
+      </w:r>
+      <w:r>
+        <w:rPr>
+          <w:rFonts w:ascii="Times New Roman" w:hAnsi="Times New Roman" w:cs="Times New Roman"/>
+          <w:lang w:val="en-US"/>
+        </w:rPr>
+        <w:t xml:space="preserve"> but the information has to be </w:t>
+      </w:r>
+      <w:r>
+        <w:rPr>
+          <w:rFonts w:ascii="Times New Roman" w:hAnsi="Times New Roman" w:cs="Times New Roman"/>
+          <w:lang w:val="en-US"/>
+        </w:rPr>
+        <w:t>formatted</w:t>
+      </w:r>
+      <w:r>
+        <w:rPr>
+          <w:rFonts w:ascii="Times New Roman" w:hAnsi="Times New Roman" w:cs="Times New Roman"/>
+          <w:lang w:val="en-US"/>
+        </w:rPr>
+        <w:t xml:space="preserve"> </w:t>
+      </w:r>
+      <w:r>
+        <w:rPr>
+          <w:rFonts w:ascii="Times New Roman" w:hAnsi="Times New Roman" w:cs="Times New Roman"/>
+          <w:lang w:val="en-US"/>
+        </w:rPr>
+        <w:t>too</w:t>
+      </w:r>
+      <w:r>
+        <w:rPr>
+          <w:rFonts w:ascii="Times New Roman" w:hAnsi="Times New Roman" w:cs="Times New Roman"/>
+          <w:color w:val="auto"/>
+          <w:lang w:val="en-US"/>
+        </w:rPr>
+        <w:t xml:space="preserve">, </w:t>
+      </w:r>
+      <w:r>
+        <w:rPr>
+          <w:rFonts w:ascii="Times New Roman" w:hAnsi="Times New Roman" w:cs="Times New Roman"/>
+          <w:color w:val="auto"/>
+          <w:lang w:val="en-US"/>
+        </w:rPr>
+        <w:t xml:space="preserve">depending </w:t>
+      </w:r>
+      <w:r>
+        <w:rPr>
+          <w:rFonts w:ascii="Times New Roman" w:hAnsi="Times New Roman" w:cs="Times New Roman"/>
+          <w:color w:val="auto"/>
+          <w:lang w:val="en-US"/>
+        </w:rPr>
+        <w:t xml:space="preserve">of </w:t>
+      </w:r>
+      <w:r>
+        <w:rPr>
+          <w:rFonts w:ascii="Times New Roman" w:hAnsi="Times New Roman" w:cs="Times New Roman"/>
+          <w:color w:val="auto"/>
+          <w:lang w:val="en-US"/>
+        </w:rPr>
+        <w:t>what formats</w:t>
+      </w:r>
+      <w:r>
+        <w:rPr>
+          <w:rFonts w:ascii="Times New Roman" w:hAnsi="Times New Roman" w:cs="Times New Roman"/>
+          <w:color w:val="auto"/>
+          <w:lang w:val="en-US"/>
+        </w:rPr>
+        <w:t xml:space="preserve"> </w:t>
+      </w:r>
+      <w:r>
+        <w:rPr>
+          <w:rFonts w:ascii="Times New Roman" w:hAnsi="Times New Roman" w:cs="Times New Roman"/>
+          <w:color w:val="auto"/>
+          <w:lang w:val="en-US"/>
+        </w:rPr>
+        <w:t>can</w:t>
+      </w:r>
+      <w:r>
+        <w:rPr>
+          <w:rFonts w:ascii="Times New Roman" w:hAnsi="Times New Roman" w:cs="Times New Roman"/>
+          <w:color w:val="auto"/>
+          <w:lang w:val="en-US"/>
+        </w:rPr>
+        <w:t xml:space="preserve"> servers and clients </w:t>
+      </w:r>
+      <w:r>
+        <w:rPr>
+          <w:rFonts w:ascii="Times New Roman" w:hAnsi="Times New Roman" w:cs="Times New Roman"/>
+          <w:color w:val="auto"/>
+          <w:lang w:val="en-US"/>
+        </w:rPr>
+        <w:t>support</w:t>
+      </w:r>
+      <w:r>
+        <w:rPr>
+          <w:rFonts w:ascii="Times New Roman" w:hAnsi="Times New Roman" w:cs="Times New Roman"/>
+          <w:color w:val="auto"/>
+          <w:lang w:val="en-US"/>
+        </w:rPr>
+        <w:t>.</w:t>
+      </w:r>
+      <w:r>
+        <w:rPr>
+          <w:rFonts w:ascii="Times New Roman" w:hAnsi="Times New Roman" w:cs="Times New Roman"/>
+          <w:lang w:val="en-US"/>
+        </w:rPr>
+        <w:br/>
+        <w:t>Those formats define the structure of the contained data</w:t>
+      </w:r>
+      <w:r>
+        <w:rPr>
+          <w:rFonts w:ascii="Times New Roman" w:hAnsi="Times New Roman" w:cs="Times New Roman"/>
+          <w:lang w:val="en-US"/>
+        </w:rPr>
+        <w:t>, so the receiver knows the data and its meaning. Some example of this data structures are XML, JSON or HTML.</w:t>
+      </w:r>
+      <w:r>
+        <w:rPr>
+          <w:rFonts w:ascii="Times New Roman" w:hAnsi="Times New Roman" w:cs="Times New Roman"/>
+          <w:lang w:val="en-US"/>
+        </w:rPr>
+        <w:br/>
+      </w:r>
+      <w:r>
+        <w:rPr>
+          <w:rFonts w:ascii="Times New Roman" w:hAnsi="Times New Roman" w:cs="Times New Roman"/>
+          <w:lang w:val="en-US"/>
+        </w:rPr>
+        <w:t>XML and HTML are markup languages that define how documents must be structured to assign at each kind of data their corresponding label</w:t>
+      </w:r>
+      <w:r>
+        <w:rPr>
+          <w:rFonts w:ascii="Times New Roman" w:hAnsi="Times New Roman" w:cs="Times New Roman"/>
+          <w:lang w:val="en-US"/>
+        </w:rPr>
+        <w:t>.</w:t>
+      </w:r>
+      <w:r>
+        <w:rPr>
+          <w:rFonts w:ascii="Times New Roman" w:hAnsi="Times New Roman" w:cs="Times New Roman"/>
+          <w:lang w:val="en-US"/>
+        </w:rPr>
+        <w:t xml:space="preserve"> They both generate documents that are simultaneously </w:t>
+      </w:r>
+      <w:r>
+        <w:rPr>
+          <w:rFonts w:ascii="Times New Roman" w:hAnsi="Times New Roman" w:cs="Times New Roman"/>
+          <w:lang w:val="en-US"/>
+        </w:rPr>
+        <w:t>human-readable and machine-readable</w:t>
+      </w:r>
+      <w:r>
+        <w:rPr>
+          <w:rFonts w:ascii="Times New Roman" w:hAnsi="Times New Roman" w:cs="Times New Roman"/>
+          <w:lang w:val="en-US"/>
+        </w:rPr>
+        <w:t>.</w:t>
+      </w:r>
+      <w:r>
+        <w:rPr>
+          <w:rFonts w:ascii="Times New Roman" w:hAnsi="Times New Roman" w:cs="Times New Roman"/>
+          <w:lang w:val="en-US"/>
+        </w:rPr>
+        <w:br/>
+      </w:r>
+      <w:r>
+        <w:rPr>
+          <w:rFonts w:ascii="Times New Roman" w:hAnsi="Times New Roman" w:cs="Times New Roman"/>
+          <w:lang w:val="en-US"/>
+        </w:rPr>
+        <w:t xml:space="preserve">HTML is used in the web navigation through Internet, web navigators do requests to an URL and they receive a HTML document which they interpret with those labels </w:t>
+      </w:r>
+      <w:r>
+        <w:rPr>
+          <w:rFonts w:ascii="Times New Roman" w:hAnsi="Times New Roman" w:cs="Times New Roman"/>
+          <w:lang w:val="en-US"/>
+        </w:rPr>
+        <w:t>to show</w:t>
+      </w:r>
+      <w:r>
+        <w:rPr>
+          <w:rFonts w:ascii="Times New Roman" w:hAnsi="Times New Roman" w:cs="Times New Roman"/>
+          <w:lang w:val="en-US"/>
+        </w:rPr>
+        <w:t xml:space="preserve"> the data in</w:t>
+      </w:r>
+      <w:r>
+        <w:rPr>
+          <w:rFonts w:ascii="Times New Roman" w:hAnsi="Times New Roman" w:cs="Times New Roman"/>
+          <w:lang w:val="en-US"/>
+        </w:rPr>
+        <w:t xml:space="preserve"> a nice way for a human</w:t>
+      </w:r>
+      <w:r>
+        <w:rPr>
+          <w:rFonts w:ascii="Times New Roman" w:hAnsi="Times New Roman" w:cs="Times New Roman"/>
+          <w:lang w:val="en-US"/>
+        </w:rPr>
+        <w:t>.</w:t>
+      </w:r>
+      <w:r>
+        <w:rPr>
+          <w:rFonts w:ascii="Times New Roman" w:hAnsi="Times New Roman" w:cs="Times New Roman"/>
+          <w:lang w:val="en-US"/>
+        </w:rPr>
+        <w:br/>
+      </w:r>
+      <w:r>
+        <w:rPr>
+          <w:rFonts w:ascii="Times New Roman" w:hAnsi="Times New Roman" w:cs="Times New Roman"/>
+          <w:lang w:val="en-US"/>
+        </w:rPr>
+        <w:t>XML is used as language to define data structures to exchange information in many contexts because of its simplicity and because it is an extensible language. This means that with this language you can combine data of different languages, allowing a general use in many platforms.</w:t>
+      </w:r>
+      <w:r>
+        <w:rPr>
+          <w:rFonts w:ascii="Times New Roman" w:hAnsi="Times New Roman" w:cs="Times New Roman"/>
+          <w:lang w:val="en-US"/>
+        </w:rPr>
+        <w:br/>
+      </w:r>
+      <w:r>
+        <w:rPr>
+          <w:rFonts w:ascii="Times New Roman" w:hAnsi="Times New Roman" w:cs="Times New Roman"/>
+          <w:lang w:val="en-US"/>
+        </w:rPr>
+        <w:t>Another difference between them is that a non well-formed HTML document can be interpreted by a web browser, but the XML is focused in creating only well</w:t>
+      </w:r>
+      <w:r>
+        <w:rPr>
+          <w:rFonts w:ascii="Times New Roman" w:hAnsi="Times New Roman" w:cs="Times New Roman"/>
+          <w:lang w:val="en-US"/>
+        </w:rPr>
+        <w:t>-</w:t>
+      </w:r>
+      <w:r>
+        <w:rPr>
+          <w:rFonts w:ascii="Times New Roman" w:hAnsi="Times New Roman" w:cs="Times New Roman"/>
+          <w:lang w:val="en-US"/>
+        </w:rPr>
+        <w:t>formed documents</w:t>
+      </w:r>
+      <w:r>
+        <w:rPr>
+          <w:rFonts w:ascii="Times New Roman" w:hAnsi="Times New Roman" w:cs="Times New Roman"/>
+          <w:lang w:val="en-US"/>
+        </w:rPr>
+        <w:t>.</w:t>
+      </w:r>
+    </w:p>
+    <w:p>
+      <w:pPr>
+        <w:pStyle w:val="Predeterminado"/>
+        <w:rPr>
+          <w:rFonts w:ascii="Times New Roman" w:hAnsi="Times New Roman" w:cs="Times New Roman"/>
+          <w:lang w:val="en-US"/>
+        </w:rPr>
+      </w:pPr>
+      <w:r>
+        <w:rPr>
+          <w:rFonts w:ascii="Times New Roman" w:hAnsi="Times New Roman" w:cs="Times New Roman"/>
+          <w:lang w:val="en-US"/>
+        </w:rPr>
+        <w:lastRenderedPageBreak/>
+        <w:t xml:space="preserve">JSON (JavaScript Object Notation) is </w:t>
+      </w:r>
+      <w:r>
+        <w:rPr>
+          <w:rFonts w:ascii="Times New Roman" w:hAnsi="Times New Roman" w:cs="Times New Roman"/>
+          <w:lang w:val="en-US"/>
+        </w:rPr>
+        <w:t xml:space="preserve">known </w:t>
+      </w:r>
+      <w:r>
+        <w:rPr>
+          <w:rFonts w:ascii="Times New Roman" w:hAnsi="Times New Roman" w:cs="Times New Roman"/>
+          <w:lang w:val="en-US"/>
+        </w:rPr>
+        <w:t>a</w:t>
+      </w:r>
+      <w:r>
+        <w:rPr>
+          <w:rFonts w:ascii="Times New Roman" w:hAnsi="Times New Roman" w:cs="Times New Roman"/>
+          <w:lang w:val="en-US"/>
+        </w:rPr>
+        <w:t>s a</w:t>
+      </w:r>
+      <w:r>
+        <w:rPr>
+          <w:rFonts w:ascii="Times New Roman" w:hAnsi="Times New Roman" w:cs="Times New Roman"/>
+          <w:lang w:val="en-US"/>
+        </w:rPr>
+        <w:t xml:space="preserve"> light data exchange format which comes from the JavaScript programming language.</w:t>
+      </w:r>
+      <w:r>
+        <w:rPr>
+          <w:rFonts w:ascii="Times New Roman" w:hAnsi="Times New Roman" w:cs="Times New Roman"/>
+          <w:lang w:val="en-US"/>
+        </w:rPr>
+        <w:t xml:space="preserve"> </w:t>
+      </w:r>
+      <w:r>
+        <w:rPr>
+          <w:rFonts w:ascii="Times New Roman" w:hAnsi="Times New Roman" w:cs="Times New Roman"/>
+          <w:lang w:val="en-US"/>
+        </w:rPr>
+        <w:t>It transports programs data with the same structure that is used in the JavaScript programs. This provides a simplicity that improves the data transfer process and facilitates data extraction process</w:t>
+      </w:r>
+      <w:r>
+        <w:rPr>
+          <w:rFonts w:ascii="Times New Roman" w:hAnsi="Times New Roman" w:cs="Times New Roman"/>
+          <w:lang w:val="en-US"/>
+        </w:rPr>
+        <w:t xml:space="preserve"> because it do not use tags like XML or HTML</w:t>
+      </w:r>
+      <w:r>
+        <w:rPr>
+          <w:rFonts w:ascii="Times New Roman" w:hAnsi="Times New Roman" w:cs="Times New Roman"/>
+          <w:lang w:val="en-US"/>
+        </w:rPr>
+        <w:t>.</w:t>
+      </w:r>
+      <w:r>
+        <w:rPr>
+          <w:rFonts w:ascii="Times New Roman" w:hAnsi="Times New Roman" w:cs="Times New Roman"/>
+          <w:lang w:val="en-US"/>
+        </w:rPr>
+        <w:t xml:space="preserve"> </w:t>
+      </w:r>
+      <w:r>
+        <w:rPr>
+          <w:rFonts w:ascii="Times New Roman" w:hAnsi="Times New Roman" w:cs="Times New Roman"/>
+          <w:lang w:val="en-US"/>
+        </w:rPr>
+        <w:t>This and the expansion of JavaScript to all modern web navigators have made that JSON is being used in many contexts, especially as substitute of XML.</w:t>
+      </w:r>
+    </w:p>
+    <w:p>
+      <w:pPr>
+        <w:pStyle w:val="Predeterminado"/>
+        <w:rPr>
+          <w:rFonts w:ascii="Times New Roman" w:hAnsi="Times New Roman" w:cs="Times New Roman"/>
+          <w:b/>
+          <w:lang w:val="en-US"/>
+        </w:rPr>
+      </w:pPr>
+      <w:r>
+        <w:rPr>
+          <w:rFonts w:ascii="Times New Roman" w:hAnsi="Times New Roman" w:cs="Times New Roman"/>
+          <w:b/>
+          <w:lang w:val="en-US"/>
+        </w:rPr>
+        <w:t>Programming Languages</w:t>
+      </w:r>
+    </w:p>
+    <w:p>
+      <w:pPr>
+        <w:pStyle w:val="Predeterminado"/>
+        <w:rPr>
+          <w:rFonts w:ascii="Times New Roman" w:hAnsi="Times New Roman" w:cs="Times New Roman"/>
+          <w:lang w:val="en-US"/>
+        </w:rPr>
+      </w:pPr>
+      <w:r>
+        <w:rPr>
+          <w:rFonts w:ascii="Times New Roman" w:hAnsi="Times New Roman" w:cs="Times New Roman"/>
+          <w:lang w:val="en-US"/>
+        </w:rPr>
+        <w:t>All these applications that exchange data work to meet its usefulness depending on their programming defined in their source code</w:t>
+      </w:r>
+      <w:r>
+        <w:rPr>
+          <w:rFonts w:ascii="Times New Roman" w:hAnsi="Times New Roman" w:cs="Times New Roman"/>
+          <w:lang w:val="en-US"/>
+        </w:rPr>
+        <w:t xml:space="preserve">. </w:t>
+      </w:r>
+      <w:r>
+        <w:rPr>
+          <w:rFonts w:ascii="Times New Roman" w:hAnsi="Times New Roman" w:cs="Times New Roman"/>
+          <w:lang w:val="en-US"/>
+        </w:rPr>
+        <w:t>This source code can be wrote in many programming languages</w:t>
+      </w:r>
+      <w:r>
+        <w:rPr>
+          <w:rFonts w:ascii="Times New Roman" w:hAnsi="Times New Roman" w:cs="Times New Roman"/>
+          <w:lang w:val="en-US"/>
+        </w:rPr>
+        <w:t>,</w:t>
+      </w:r>
+      <w:r>
+        <w:rPr>
+          <w:rFonts w:ascii="Times New Roman" w:hAnsi="Times New Roman" w:cs="Times New Roman"/>
+          <w:lang w:val="en-US"/>
+        </w:rPr>
+        <w:t xml:space="preserve"> each one of them with different characteristics</w:t>
+      </w:r>
+      <w:r>
+        <w:rPr>
+          <w:rFonts w:ascii="Times New Roman" w:hAnsi="Times New Roman" w:cs="Times New Roman"/>
+          <w:lang w:val="en-US"/>
+        </w:rPr>
+        <w:t xml:space="preserve">. </w:t>
+      </w:r>
+      <w:r>
+        <w:rPr>
+          <w:rFonts w:ascii="Times New Roman" w:hAnsi="Times New Roman" w:cs="Times New Roman"/>
+          <w:lang w:val="en-US"/>
+        </w:rPr>
+        <w:t>Those languages are used to give instructions to a machine, usually to a computer, and determine their behavior to resolve problems, obtain information, or anything else that can be done with a computer</w:t>
+      </w:r>
+      <w:r>
+        <w:rPr>
+          <w:rFonts w:ascii="Times New Roman" w:hAnsi="Times New Roman" w:cs="Times New Roman"/>
+          <w:lang w:val="en-US"/>
+        </w:rPr>
+        <w:t xml:space="preserve">. </w:t>
+      </w:r>
+      <w:r>
+        <w:rPr>
+          <w:rFonts w:ascii="Times New Roman" w:hAnsi="Times New Roman" w:cs="Times New Roman"/>
+          <w:lang w:val="en-US"/>
+        </w:rPr>
+        <w:t>Those languages can be interpreted or compiled,</w:t>
+      </w:r>
+      <w:r>
+        <w:rPr>
+          <w:rFonts w:ascii="Times New Roman" w:hAnsi="Times New Roman" w:cs="Times New Roman"/>
+          <w:lang w:val="en-US"/>
+        </w:rPr>
+        <w:t xml:space="preserve"> can have different p</w:t>
+      </w:r>
+      <w:r>
+        <w:rPr>
+          <w:rFonts w:ascii="Times New Roman" w:hAnsi="Times New Roman" w:cs="Times New Roman"/>
+          <w:lang w:val="en-US"/>
+        </w:rPr>
+        <w:t xml:space="preserve">rogramming </w:t>
+      </w:r>
+      <w:r>
+        <w:rPr>
+          <w:rFonts w:ascii="Times New Roman" w:hAnsi="Times New Roman" w:cs="Times New Roman"/>
+          <w:lang w:val="en-US"/>
+        </w:rPr>
+        <w:t>p</w:t>
+      </w:r>
+      <w:r>
+        <w:rPr>
+          <w:rFonts w:ascii="Times New Roman" w:hAnsi="Times New Roman" w:cs="Times New Roman"/>
+          <w:lang w:val="en-US"/>
+        </w:rPr>
+        <w:t>aradigm</w:t>
+      </w:r>
+      <w:r>
+        <w:rPr>
+          <w:rFonts w:ascii="Times New Roman" w:hAnsi="Times New Roman" w:cs="Times New Roman"/>
+          <w:lang w:val="en-US"/>
+        </w:rPr>
+        <w:t>s (</w:t>
+      </w:r>
+      <w:r>
+        <w:rPr>
+          <w:rFonts w:ascii="Times New Roman" w:hAnsi="Times New Roman" w:cs="Times New Roman"/>
+          <w:lang w:val="en-US"/>
+        </w:rPr>
+        <w:t>object-o</w:t>
+      </w:r>
+      <w:r>
+        <w:rPr>
+          <w:rFonts w:ascii="Times New Roman" w:hAnsi="Times New Roman" w:cs="Times New Roman"/>
+          <w:lang w:val="en-US"/>
+        </w:rPr>
+        <w:t xml:space="preserve">riented, imperative, functional, </w:t>
+      </w:r>
+      <w:r>
+        <w:rPr>
+          <w:rFonts w:ascii="Times New Roman" w:hAnsi="Times New Roman" w:cs="Times New Roman"/>
+          <w:lang w:val="en-US"/>
+        </w:rPr>
+        <w:t>declarative</w:t>
+      </w:r>
+      <w:r>
+        <w:rPr>
+          <w:rFonts w:ascii="Times New Roman" w:hAnsi="Times New Roman" w:cs="Times New Roman"/>
+          <w:lang w:val="en-US"/>
+        </w:rPr>
+        <w:t>, etc)</w:t>
+      </w:r>
+      <w:r>
+        <w:rPr>
+          <w:rFonts w:ascii="Times New Roman" w:hAnsi="Times New Roman" w:cs="Times New Roman"/>
+          <w:lang w:val="en-US"/>
+        </w:rPr>
+        <w:t xml:space="preserve">, have their </w:t>
+      </w:r>
+      <w:r>
+        <w:rPr>
+          <w:rFonts w:ascii="Times New Roman" w:hAnsi="Times New Roman" w:cs="Times New Roman"/>
+          <w:lang w:val="en-US"/>
+        </w:rPr>
+        <w:t xml:space="preserve">own libraries and many other properties that differentiate </w:t>
+      </w:r>
+      <w:r>
+        <w:rPr>
+          <w:rFonts w:ascii="Times New Roman" w:hAnsi="Times New Roman" w:cs="Times New Roman"/>
+          <w:lang w:val="en-US"/>
+        </w:rPr>
+        <w:t>them</w:t>
+      </w:r>
+      <w:r>
+        <w:rPr>
+          <w:rFonts w:ascii="Times New Roman" w:hAnsi="Times New Roman" w:cs="Times New Roman"/>
+          <w:lang w:val="en-US"/>
+        </w:rPr>
+        <w:t xml:space="preserve">. </w:t>
+      </w:r>
+      <w:r>
+        <w:rPr>
+          <w:rFonts w:ascii="Times New Roman" w:hAnsi="Times New Roman" w:cs="Times New Roman"/>
+          <w:lang w:val="en-US"/>
+        </w:rPr>
+        <w:t xml:space="preserve">Those properties make that programmers have to think on one way or another to do </w:t>
+      </w:r>
+      <w:r>
+        <w:rPr>
+          <w:rFonts w:ascii="Times New Roman" w:hAnsi="Times New Roman" w:cs="Times New Roman"/>
+          <w:lang w:val="en-US"/>
+        </w:rPr>
+        <w:t>programs</w:t>
+      </w:r>
+      <w:r>
+        <w:rPr>
+          <w:rFonts w:ascii="Times New Roman" w:hAnsi="Times New Roman" w:cs="Times New Roman"/>
+          <w:lang w:val="en-US"/>
+        </w:rPr>
+        <w:t xml:space="preserve"> depending of the programming language used</w:t>
+      </w:r>
+      <w:r>
+        <w:rPr>
+          <w:rFonts w:ascii="Times New Roman" w:hAnsi="Times New Roman" w:cs="Times New Roman"/>
+          <w:lang w:val="en-US"/>
+        </w:rPr>
+        <w:t>.</w:t>
+      </w:r>
+      <w:r>
+        <w:rPr>
+          <w:rFonts w:ascii="Times New Roman" w:hAnsi="Times New Roman" w:cs="Times New Roman"/>
+          <w:lang w:val="en-US"/>
+        </w:rPr>
+        <w:t xml:space="preserve"> </w:t>
+      </w:r>
+      <w:r>
+        <w:rPr>
+          <w:rFonts w:ascii="Times New Roman" w:hAnsi="Times New Roman" w:cs="Times New Roman"/>
+          <w:color w:val="FF0000"/>
+          <w:lang w:val="en-US"/>
+        </w:rPr>
+        <w:t xml:space="preserve">There are many programming languages and many variations of each one, but some of the most important actually and that will be used in this </w:t>
+      </w:r>
+      <w:r>
+        <w:rPr>
+          <w:rFonts w:ascii="Times New Roman" w:hAnsi="Times New Roman" w:cs="Times New Roman"/>
+          <w:color w:val="FF0000"/>
+          <w:lang w:val="en-US"/>
+        </w:rPr>
+        <w:t>project</w:t>
+      </w:r>
+      <w:r>
+        <w:rPr>
+          <w:rFonts w:ascii="Times New Roman" w:hAnsi="Times New Roman" w:cs="Times New Roman"/>
+          <w:color w:val="FF0000"/>
+          <w:lang w:val="en-US"/>
+        </w:rPr>
+        <w:t xml:space="preserve"> are PHP, JavaScript and Python</w:t>
+      </w:r>
+      <w:r>
+        <w:rPr>
+          <w:rFonts w:ascii="Times New Roman" w:hAnsi="Times New Roman" w:cs="Times New Roman"/>
+          <w:lang w:val="en-US"/>
+        </w:rPr>
+        <w:t>.</w:t>
+      </w:r>
+    </w:p>
+    <w:p>
+      <w:pPr>
+        <w:pStyle w:val="Predeterminado"/>
+        <w:rPr>
+          <w:rFonts w:ascii="Times New Roman" w:hAnsi="Times New Roman" w:cs="Times New Roman"/>
+          <w:b/>
+          <w:lang w:val="en-US"/>
+        </w:rPr>
+      </w:pPr>
+      <w:r>
+        <w:rPr>
+          <w:rFonts w:ascii="Times New Roman" w:hAnsi="Times New Roman" w:cs="Times New Roman"/>
+          <w:b/>
+          <w:lang w:val="en-US"/>
+        </w:rPr>
+        <w:t>Learning Management System</w:t>
+      </w:r>
+      <w:r>
+        <w:rPr>
+          <w:rFonts w:ascii="Times New Roman" w:hAnsi="Times New Roman" w:cs="Times New Roman"/>
+          <w:b/>
+          <w:lang w:val="en-US"/>
+        </w:rPr>
+        <w:t>s</w:t>
+      </w:r>
+    </w:p>
+    <w:p>
+      <w:pPr>
+        <w:pStyle w:val="Predeterminado"/>
+        <w:rPr>
+          <w:rFonts w:ascii="Times New Roman" w:hAnsi="Times New Roman" w:cs="Times New Roman"/>
+          <w:lang w:val="en-US"/>
+        </w:rPr>
+      </w:pPr>
+      <w:r>
+        <w:rPr>
+          <w:rFonts w:ascii="Times New Roman" w:hAnsi="Times New Roman" w:cs="Times New Roman"/>
+          <w:lang w:val="en-US"/>
+        </w:rPr>
+        <w:t xml:space="preserve">A </w:t>
+      </w:r>
+      <w:r>
+        <w:rPr>
+          <w:rFonts w:ascii="Times New Roman" w:hAnsi="Times New Roman" w:cs="Times New Roman"/>
+          <w:lang w:val="en-US"/>
+        </w:rPr>
+        <w:t>LMS</w:t>
+      </w:r>
+      <w:r>
+        <w:rPr>
+          <w:rFonts w:ascii="Times New Roman" w:hAnsi="Times New Roman" w:cs="Times New Roman"/>
+          <w:lang w:val="en-US"/>
+        </w:rPr>
+        <w:t xml:space="preserve"> (Learning Management System) is a software application used for teaching and</w:t>
+      </w:r>
+      <w:r>
+        <w:rPr>
+          <w:rFonts w:ascii="Times New Roman" w:hAnsi="Times New Roman" w:cs="Times New Roman"/>
+          <w:lang w:val="en-US"/>
+        </w:rPr>
+        <w:t xml:space="preserve"> educational purposes. Those systems provide a platform where students and teachers can exchange information about their courses, resolve problems with forums, share files to complete the teachings or to evaluate works made by the students, do online evaluations and much more.</w:t>
+      </w:r>
+      <w:r>
+        <w:rPr>
+          <w:rFonts w:ascii="Times New Roman" w:hAnsi="Times New Roman" w:cs="Times New Roman"/>
+          <w:lang w:val="en-US"/>
+        </w:rPr>
+        <w:t xml:space="preserve"> These systems usually have a web interface to facilitate access and administration tasks</w:t>
+      </w:r>
+      <w:r>
+        <w:rPr>
+          <w:rFonts w:ascii="Times New Roman" w:hAnsi="Times New Roman" w:cs="Times New Roman"/>
+          <w:lang w:val="en-US"/>
+        </w:rPr>
+        <w:t xml:space="preserve">, </w:t>
+      </w:r>
+      <w:r>
+        <w:rPr>
+          <w:rFonts w:ascii="Times New Roman" w:hAnsi="Times New Roman" w:cs="Times New Roman"/>
+          <w:lang w:val="en-US"/>
+        </w:rPr>
+        <w:t xml:space="preserve">they allow registered users to enter and these </w:t>
+      </w:r>
+      <w:r>
+        <w:rPr>
+          <w:rFonts w:ascii="Times New Roman" w:hAnsi="Times New Roman" w:cs="Times New Roman"/>
+          <w:lang w:val="en-US"/>
+        </w:rPr>
+        <w:t xml:space="preserve">users </w:t>
+      </w:r>
+      <w:r>
+        <w:rPr>
+          <w:rFonts w:ascii="Times New Roman" w:hAnsi="Times New Roman" w:cs="Times New Roman"/>
+          <w:lang w:val="en-US"/>
+        </w:rPr>
+        <w:t>are registered in different courses, where they can access</w:t>
+      </w:r>
+      <w:r>
+        <w:rPr>
+          <w:rFonts w:ascii="Times New Roman" w:hAnsi="Times New Roman" w:cs="Times New Roman"/>
+          <w:lang w:val="en-US"/>
+        </w:rPr>
+        <w:t>. The courses can be created and modified by administrators, managers and teachers</w:t>
+      </w:r>
+      <w:r>
+        <w:rPr>
+          <w:rFonts w:ascii="Times New Roman" w:hAnsi="Times New Roman" w:cs="Times New Roman"/>
+          <w:lang w:val="en-US"/>
+        </w:rPr>
+        <w:t xml:space="preserve">, where they </w:t>
+      </w:r>
+      <w:r>
+        <w:rPr>
+          <w:rFonts w:ascii="Times New Roman" w:hAnsi="Times New Roman" w:cs="Times New Roman"/>
+          <w:lang w:val="en-US"/>
+        </w:rPr>
+        <w:t>put contents for the students</w:t>
+      </w:r>
+      <w:r>
+        <w:rPr>
+          <w:rFonts w:ascii="Times New Roman" w:hAnsi="Times New Roman" w:cs="Times New Roman"/>
+          <w:lang w:val="en-US"/>
+        </w:rPr>
+        <w:t>.</w:t>
+      </w:r>
+      <w:r>
+        <w:rPr>
+          <w:rFonts w:ascii="Times New Roman" w:hAnsi="Times New Roman" w:cs="Times New Roman"/>
+          <w:lang w:val="en-US"/>
+        </w:rPr>
+        <w:t xml:space="preserve"> </w:t>
+      </w:r>
+      <w:r>
+        <w:rPr>
+          <w:rFonts w:ascii="Times New Roman" w:hAnsi="Times New Roman" w:cs="Times New Roman"/>
+          <w:lang w:val="en-US"/>
+        </w:rPr>
+        <w:t>Another characteristic of these systems is the capacity of tracking the students’ progress and report their activities or analyze their skills</w:t>
+      </w:r>
+      <w:r>
+        <w:rPr>
+          <w:rFonts w:ascii="Times New Roman" w:hAnsi="Times New Roman" w:cs="Times New Roman"/>
+          <w:lang w:val="en-US"/>
+        </w:rPr>
+        <w:t>.</w:t>
+      </w:r>
+      <w:r>
+        <w:rPr>
+          <w:rFonts w:ascii="Times New Roman" w:hAnsi="Times New Roman" w:cs="Times New Roman"/>
+          <w:lang w:val="en-US"/>
+        </w:rPr>
+        <w:br/>
+        <w:t xml:space="preserve">The LMS term is frequently misused to refer a similar type of system such as </w:t>
+      </w:r>
+      <w:r>
+        <w:rPr>
+          <w:rFonts w:ascii="Times New Roman" w:hAnsi="Times New Roman" w:cs="Times New Roman"/>
+          <w:lang w:val="en-US"/>
+        </w:rPr>
+        <w:t>CMS</w:t>
+      </w:r>
+      <w:r>
+        <w:rPr>
+          <w:rFonts w:ascii="Times New Roman" w:hAnsi="Times New Roman" w:cs="Times New Roman"/>
+          <w:lang w:val="en-US"/>
+        </w:rPr>
+        <w:t xml:space="preserve"> (</w:t>
+      </w:r>
+      <w:r>
+        <w:rPr>
+          <w:rFonts w:ascii="Times New Roman" w:hAnsi="Times New Roman" w:cs="Times New Roman"/>
+          <w:lang w:val="en-US"/>
+        </w:rPr>
+        <w:t>Course Management Systems</w:t>
+      </w:r>
+      <w:r>
+        <w:rPr>
+          <w:rFonts w:ascii="Times New Roman" w:hAnsi="Times New Roman" w:cs="Times New Roman"/>
+          <w:lang w:val="en-US"/>
+        </w:rPr>
+        <w:t xml:space="preserve">) or </w:t>
+      </w:r>
+      <w:r>
+        <w:rPr>
+          <w:rFonts w:ascii="Times New Roman" w:hAnsi="Times New Roman" w:cs="Times New Roman"/>
+          <w:lang w:val="en-US"/>
+        </w:rPr>
+        <w:t>LCMS</w:t>
+      </w:r>
+      <w:r>
+        <w:rPr>
+          <w:rFonts w:ascii="Times New Roman" w:hAnsi="Times New Roman" w:cs="Times New Roman"/>
+          <w:lang w:val="en-US"/>
+        </w:rPr>
+        <w:t xml:space="preserve"> (L</w:t>
+      </w:r>
+      <w:r>
+        <w:rPr>
+          <w:rFonts w:ascii="Times New Roman" w:hAnsi="Times New Roman" w:cs="Times New Roman"/>
+          <w:lang w:val="en-US"/>
+        </w:rPr>
+        <w:t xml:space="preserve">earning </w:t>
+      </w:r>
+      <w:r>
+        <w:rPr>
+          <w:rFonts w:ascii="Times New Roman" w:hAnsi="Times New Roman" w:cs="Times New Roman"/>
+          <w:lang w:val="en-US"/>
+        </w:rPr>
+        <w:t>C</w:t>
+      </w:r>
+      <w:r>
+        <w:rPr>
+          <w:rFonts w:ascii="Times New Roman" w:hAnsi="Times New Roman" w:cs="Times New Roman"/>
+          <w:lang w:val="en-US"/>
+        </w:rPr>
+        <w:t xml:space="preserve">ontent </w:t>
+      </w:r>
+      <w:r>
+        <w:rPr>
+          <w:rFonts w:ascii="Times New Roman" w:hAnsi="Times New Roman" w:cs="Times New Roman"/>
+          <w:lang w:val="en-US"/>
+        </w:rPr>
+        <w:t>M</w:t>
+      </w:r>
+      <w:r>
+        <w:rPr>
+          <w:rFonts w:ascii="Times New Roman" w:hAnsi="Times New Roman" w:cs="Times New Roman"/>
+          <w:lang w:val="en-US"/>
+        </w:rPr>
+        <w:t xml:space="preserve">anagement </w:t>
+      </w:r>
+      <w:r>
+        <w:rPr>
+          <w:rFonts w:ascii="Times New Roman" w:hAnsi="Times New Roman" w:cs="Times New Roman"/>
+          <w:lang w:val="en-US"/>
+        </w:rPr>
+        <w:t>S</w:t>
+      </w:r>
+      <w:r>
+        <w:rPr>
+          <w:rFonts w:ascii="Times New Roman" w:hAnsi="Times New Roman" w:cs="Times New Roman"/>
+          <w:lang w:val="en-US"/>
+        </w:rPr>
+        <w:t>ystem</w:t>
+      </w:r>
+      <w:r>
+        <w:rPr>
+          <w:rFonts w:ascii="Times New Roman" w:hAnsi="Times New Roman" w:cs="Times New Roman"/>
+          <w:lang w:val="en-US"/>
+        </w:rPr>
+        <w:t xml:space="preserve">). </w:t>
+      </w:r>
+      <w:r>
+        <w:rPr>
+          <w:rFonts w:ascii="Times New Roman" w:hAnsi="Times New Roman" w:cs="Times New Roman"/>
+          <w:lang w:val="en-US"/>
+        </w:rPr>
+        <w:t>These ones are more related with development and creation of contents</w:t>
+      </w:r>
+      <w:r>
+        <w:rPr>
+          <w:rFonts w:ascii="Times New Roman" w:hAnsi="Times New Roman" w:cs="Times New Roman"/>
+          <w:lang w:val="en-US"/>
+        </w:rPr>
+        <w:t xml:space="preserve">, </w:t>
+      </w:r>
+      <w:r>
+        <w:rPr>
+          <w:rFonts w:ascii="Times New Roman" w:hAnsi="Times New Roman" w:cs="Times New Roman"/>
+          <w:lang w:val="en-US"/>
+        </w:rPr>
+        <w:t xml:space="preserve">unlike the LMS that focus in administrate the contents in courses structure and provide other tools for teaching support taking external data contents provided by </w:t>
+      </w:r>
+      <w:r>
+        <w:rPr>
+          <w:rFonts w:ascii="Times New Roman" w:hAnsi="Times New Roman" w:cs="Times New Roman"/>
+          <w:lang w:val="en-US"/>
+        </w:rPr>
+        <w:t>the users</w:t>
+      </w:r>
+      <w:r>
+        <w:rPr>
+          <w:rFonts w:ascii="Times New Roman" w:hAnsi="Times New Roman" w:cs="Times New Roman"/>
+          <w:lang w:val="en-US"/>
+        </w:rPr>
+        <w:t>.</w:t>
+      </w:r>
+      <w:r>
+        <w:rPr>
+          <w:rFonts w:ascii="Times New Roman" w:hAnsi="Times New Roman" w:cs="Times New Roman"/>
+          <w:lang w:val="en-US"/>
+        </w:rPr>
+        <w:br/>
+      </w:r>
+      <w:r>
+        <w:rPr>
+          <w:rFonts w:ascii="Times New Roman" w:hAnsi="Times New Roman" w:cs="Times New Roman"/>
+          <w:lang w:val="en-US"/>
+        </w:rPr>
+        <w:t>LMS systems are both pay and free</w:t>
+      </w:r>
+      <w:r>
+        <w:rPr>
+          <w:rFonts w:ascii="Times New Roman" w:hAnsi="Times New Roman" w:cs="Times New Roman"/>
+          <w:lang w:val="en-US"/>
+        </w:rPr>
+        <w:t>, the most used</w:t>
+      </w:r>
+      <w:r>
+        <w:rPr>
+          <w:rFonts w:ascii="Times New Roman" w:hAnsi="Times New Roman" w:cs="Times New Roman"/>
+          <w:lang w:val="en-US"/>
+        </w:rPr>
+        <w:t xml:space="preserve"> </w:t>
+      </w:r>
+      <w:r>
+        <w:rPr>
+          <w:rFonts w:ascii="Times New Roman" w:hAnsi="Times New Roman" w:cs="Times New Roman"/>
+          <w:lang w:val="en-US"/>
+        </w:rPr>
+        <w:t>LMS</w:t>
+      </w:r>
+      <w:r>
+        <w:rPr>
+          <w:rFonts w:ascii="Times New Roman" w:hAnsi="Times New Roman" w:cs="Times New Roman"/>
+          <w:lang w:val="en-US"/>
+        </w:rPr>
+        <w:t xml:space="preserve"> </w:t>
+      </w:r>
+      <w:r>
+        <w:rPr>
+          <w:rFonts w:ascii="Times New Roman" w:hAnsi="Times New Roman" w:cs="Times New Roman"/>
+          <w:lang w:val="en-US"/>
+        </w:rPr>
+        <w:t xml:space="preserve">in 2011 </w:t>
+      </w:r>
+      <w:r>
+        <w:rPr>
+          <w:rFonts w:ascii="Times New Roman" w:hAnsi="Times New Roman" w:cs="Times New Roman"/>
+          <w:lang w:val="en-US"/>
+        </w:rPr>
+        <w:t xml:space="preserve">is the </w:t>
+      </w:r>
+      <w:r>
+        <w:rPr>
+          <w:rFonts w:ascii="Times New Roman" w:hAnsi="Times New Roman" w:cs="Times New Roman"/>
+          <w:color w:val="FF0000"/>
+          <w:lang w:val="en-US"/>
+        </w:rPr>
+        <w:t xml:space="preserve">non-free </w:t>
+      </w:r>
+      <w:r>
+        <w:rPr>
+          <w:rFonts w:ascii="Times New Roman" w:hAnsi="Times New Roman" w:cs="Times New Roman"/>
+          <w:lang w:val="en-US"/>
+        </w:rPr>
+        <w:t>Blackboard Learning System</w:t>
+      </w:r>
+      <w:r>
+        <w:rPr>
+          <w:rFonts w:ascii="Times New Roman" w:hAnsi="Times New Roman" w:cs="Times New Roman"/>
+          <w:lang w:val="en-US"/>
+        </w:rPr>
+        <w:t>, followed by the Moodle system, a free software platform.</w:t>
+      </w:r>
+      <w:r>
+        <w:rPr>
+          <w:rStyle w:val="Refdenotaalpie"/>
+          <w:rFonts w:ascii="Times New Roman" w:hAnsi="Times New Roman" w:cs="Times New Roman"/>
+          <w:lang w:val="en-US"/>
+        </w:rPr>
+        <w:footnoteReference w:id="2"/>
+      </w:r>
+      <w:r>
+        <w:rPr>
+          <w:rFonts w:ascii="Times New Roman" w:hAnsi="Times New Roman" w:cs="Times New Roman"/>
+          <w:lang w:val="en-US"/>
+        </w:rPr>
+        <w:br/>
+      </w:r>
+      <w:r>
+        <w:rPr>
+          <w:rFonts w:ascii="Times New Roman" w:hAnsi="Times New Roman" w:cs="Times New Roman"/>
+          <w:lang w:val="en-US"/>
+        </w:rPr>
+        <w:t xml:space="preserve">Those both characteristics, be free software and be popular, </w:t>
+      </w:r>
+      <w:r>
+        <w:rPr>
+          <w:rFonts w:ascii="Times New Roman" w:hAnsi="Times New Roman" w:cs="Times New Roman"/>
+          <w:lang w:val="en-US"/>
+        </w:rPr>
+        <w:t>made</w:t>
+      </w:r>
+      <w:r>
+        <w:rPr>
+          <w:rFonts w:ascii="Times New Roman" w:hAnsi="Times New Roman" w:cs="Times New Roman"/>
+          <w:lang w:val="en-US"/>
+        </w:rPr>
+        <w:t xml:space="preserve"> the LMS Moodle was chosen </w:t>
+      </w:r>
+      <w:r>
+        <w:rPr>
+          <w:rFonts w:ascii="Times New Roman" w:hAnsi="Times New Roman" w:cs="Times New Roman"/>
+          <w:lang w:val="en-US"/>
+        </w:rPr>
+        <w:t xml:space="preserve">to </w:t>
+      </w:r>
+      <w:r>
+        <w:rPr>
+          <w:rFonts w:ascii="Times New Roman" w:hAnsi="Times New Roman" w:cs="Times New Roman"/>
+          <w:lang w:val="en-US"/>
+        </w:rPr>
+        <w:t>develop this project</w:t>
+      </w:r>
+      <w:r>
+        <w:rPr>
+          <w:rFonts w:ascii="Times New Roman" w:hAnsi="Times New Roman" w:cs="Times New Roman"/>
+          <w:lang w:val="en-US"/>
+        </w:rPr>
+        <w:t>.</w:t>
+      </w:r>
+    </w:p>
+    <w:p>
+      <w:pPr>
+        <w:pStyle w:val="Predeterminado"/>
+        <w:rPr>
+          <w:rFonts w:ascii="Times New Roman" w:hAnsi="Times New Roman" w:cs="Times New Roman"/>
+          <w:lang w:val="en-US"/>
+        </w:rPr>
+      </w:pPr>
+    </w:p>
+    <w:p>
+      <w:pPr>
+        <w:pStyle w:val="Predeterminado"/>
+        <w:rPr>
+          <w:rFonts w:ascii="Times New Roman" w:hAnsi="Times New Roman" w:cs="Times New Roman"/>
+          <w:lang w:val="en-US"/>
+        </w:rPr>
       </w:pPr>
       <w:r>
         <w:rPr>
@@ -4002,6 +5269,7 @@
           <w:szCs w:val="36"/>
           <w:lang w:val="en-US"/>
         </w:rPr>
+        <w:lastRenderedPageBreak/>
         <w:t>What is Moodle</w:t>
       </w:r>
     </w:p>
@@ -4014,8 +5282,69 @@
           <w:rFonts w:ascii="Times New Roman" w:hAnsi="Times New Roman" w:cs="Times New Roman"/>
           <w:lang w:val="en-US"/>
         </w:rPr>
-        <w:t>Moodle is an open source code system used for teaching and learning purposes. It allows creating on line dynamic web pages, creating courses and managing it with the web interface. This made it popular between teachers around the world as a tool to provide resources to students and support teaching. It needs a data base system, a web server and PHP to work properly.</w:t>
-      </w:r>
+        <w:t>A</w:t>
+      </w:r>
+      <w:r>
+        <w:rPr>
+          <w:rFonts w:ascii="Times New Roman" w:hAnsi="Times New Roman" w:cs="Times New Roman"/>
+          <w:lang w:val="en-US"/>
+        </w:rPr>
+        <w:t>s noted above</w:t>
+      </w:r>
+      <w:r>
+        <w:rPr>
+          <w:rFonts w:ascii="Times New Roman" w:hAnsi="Times New Roman" w:cs="Times New Roman"/>
+          <w:lang w:val="en-US"/>
+        </w:rPr>
+        <w:t>,</w:t>
+      </w:r>
+      <w:r>
+        <w:rPr>
+          <w:rFonts w:ascii="Times New Roman" w:hAnsi="Times New Roman" w:cs="Times New Roman"/>
+          <w:lang w:val="en-US"/>
+        </w:rPr>
+        <w:t xml:space="preserve"> Moodle is an open source code system used for teaching and learning purposes. It allows creating on line dynamic web pages, creating courses and managing it with the web interface. This made it popular between teachers around the world as a tool to provide resources to students and support teaching. It needs a data base system, a web server and PHP to work properly.</w:t>
+      </w:r>
+    </w:p>
+    <w:p>
+      <w:pPr>
+        <w:pStyle w:val="Predeterminado"/>
+      </w:pPr>
+    </w:p>
+    <w:p>
+      <w:pPr>
+        <w:pStyle w:val="Predeterminado"/>
+      </w:pPr>
+    </w:p>
+    <w:p>
+      <w:pPr>
+        <w:pStyle w:val="Predeterminado"/>
+      </w:pPr>
+    </w:p>
+    <w:p>
+      <w:pPr>
+        <w:pStyle w:val="Predeterminado"/>
+      </w:pPr>
+    </w:p>
+    <w:p>
+      <w:pPr>
+        <w:pStyle w:val="Predeterminado"/>
+      </w:pPr>
+    </w:p>
+    <w:p>
+      <w:pPr>
+        <w:pStyle w:val="Predeterminado"/>
+      </w:pPr>
+    </w:p>
+    <w:p>
+      <w:pPr>
+        <w:pStyle w:val="Predeterminado"/>
+      </w:pPr>
+    </w:p>
+    <w:p>
+      <w:pPr>
+        <w:pStyle w:val="Predeterminado"/>
+      </w:pPr>
     </w:p>
     <w:p>
       <w:pPr>
@@ -4156,7 +5485,7 @@
       <w:pPr>
         <w:pStyle w:val="Predeterminado"/>
       </w:pPr>
-      <w:hyperlink r:id="rId18">
+      <w:hyperlink r:id="rId15">
         <w:r>
           <w:rPr>
             <w:rStyle w:val="EnlacedeInternet"/>
@@ -4171,6 +5500,14 @@
     <w:p>
       <w:pPr>
         <w:pStyle w:val="Predeterminado"/>
+      </w:pPr>
+      <w:r>
+        <w:t xml:space="preserve"> </w:t>
+      </w:r>
+    </w:p>
+    <w:p>
+      <w:pPr>
+        <w:pStyle w:val="Predeterminado"/>
         <w:shd w:val="clear" w:color="auto" w:fill="FFFFFF"/>
         <w:spacing w:before="100" w:after="24" w:line="202" w:lineRule="atLeast"/>
       </w:pPr>
@@ -4221,6 +5558,7 @@
           <w:rFonts w:ascii="Times New Roman" w:hAnsi="Times New Roman" w:cs="Times New Roman"/>
           <w:lang w:val="en-US"/>
         </w:rPr>
+        <w:lastRenderedPageBreak/>
         <w:t>Once we have installed Moodle we see its main page in our web browser. It will looks like this:</w:t>
       </w:r>
       <w:r>
@@ -4230,6 +5568,17 @@
         </w:rPr>
         <w:t xml:space="preserve"> </w:t>
       </w:r>
+    </w:p>
+    <w:p>
+      <w:pPr>
+        <w:pStyle w:val="Predeterminado"/>
+        <w:ind w:left="-850"/>
+        <w:jc w:val="center"/>
+        <w:rPr>
+          <w:rFonts w:ascii="Times New Roman" w:hAnsi="Times New Roman" w:cs="Times New Roman"/>
+          <w:lang w:val="en-US"/>
+        </w:rPr>
+      </w:pPr>
       <w:r>
         <w:rPr>
           <w:rFonts w:ascii="Times New Roman" w:hAnsi="Times New Roman" w:cs="Times New Roman"/>
@@ -4237,18 +5586,10 @@
           <w:lang w:eastAsia="es-ES" w:bidi="ar-SA"/>
         </w:rPr>
         <w:drawing>
-          <wp:anchor distT="0" distB="0" distL="0" distR="0" simplePos="0" relativeHeight="251658240" behindDoc="1" locked="0" layoutInCell="1" allowOverlap="1">
-            <wp:simplePos x="0" y="0"/>
-            <wp:positionH relativeFrom="character">
-              <wp:posOffset>-304165</wp:posOffset>
-            </wp:positionH>
-            <wp:positionV relativeFrom="line">
-              <wp:posOffset>-100330</wp:posOffset>
-            </wp:positionV>
-            <wp:extent cx="6995795" cy="1787525"/>
-            <wp:effectExtent l="0" t="0" r="0" b="0"/>
-            <wp:wrapSquare wrapText="bothSides"/>
-            <wp:docPr id="2" name="Picture" descr="C:\Users\javi\Desktop\Imagenes\Img 1.1.png"/>
+          <wp:inline distT="0" distB="0" distL="0" distR="0">
+            <wp:extent cx="6851650" cy="1747869"/>
+            <wp:effectExtent l="19050" t="0" r="6350" b="0"/>
+            <wp:docPr id="1" name="Imagen 1" descr="C:\Users\javi\Desktop\PFC\Imagenes\Img 1.1.png"/>
             <wp:cNvGraphicFramePr>
               <a:graphicFrameLocks xmlns:a="http://schemas.openxmlformats.org/drawingml/2006/main" noChangeAspect="1"/>
             </wp:cNvGraphicFramePr>
@@ -4256,13 +5597,13 @@
               <a:graphicData uri="http://schemas.openxmlformats.org/drawingml/2006/picture">
                 <pic:pic xmlns:pic="http://schemas.openxmlformats.org/drawingml/2006/picture">
                   <pic:nvPicPr>
-                    <pic:cNvPr id="1" name="Picture" descr="C:\Users\javi\Desktop\Imagenes\Img 1.1.png"/>
+                    <pic:cNvPr id="0" name="Picture 1" descr="C:\Users\javi\Desktop\PFC\Imagenes\Img 1.1.png"/>
                     <pic:cNvPicPr>
                       <a:picLocks noChangeAspect="1" noChangeArrowheads="1"/>
                     </pic:cNvPicPr>
                   </pic:nvPicPr>
                   <pic:blipFill>
-                    <a:blip r:embed="rId19"/>
+                    <a:blip r:embed="rId16"/>
                     <a:srcRect/>
                     <a:stretch>
                       <a:fillRect/>
@@ -4271,7 +5612,7 @@
                   <pic:spPr bwMode="auto">
                     <a:xfrm>
                       <a:off x="0" y="0"/>
-                      <a:ext cx="6995795" cy="1787525"/>
+                      <a:ext cx="6854505" cy="1748597"/>
                     </a:xfrm>
                     <a:prstGeom prst="rect">
                       <a:avLst/>
@@ -4287,29 +5628,25 @@
                 </pic:pic>
               </a:graphicData>
             </a:graphic>
-          </wp:anchor>
+          </wp:inline>
         </w:drawing>
       </w:r>
     </w:p>
     <w:p>
       <w:pPr>
-        <w:pStyle w:val="Epgrafe"/>
+        <w:pStyle w:val="Predeterminado"/>
         <w:jc w:val="center"/>
-      </w:pPr>
-      <w:bookmarkStart w:id="21" w:name="_Toc354948343"/>
-      <w:r>
-        <w:rPr>
-          <w:color w:val="00000A"/>
-        </w:rPr>
-        <w:t xml:space="preserve">Image : </w:t>
-      </w:r>
-      <w:bookmarkEnd w:id="21"/>
-      <w:r>
-        <w:rPr>
-          <w:b w:val="0"/>
-          <w:color w:val="00000A"/>
-        </w:rPr>
-        <w:t>Moodle’s default web interface</w:t>
+        <w:rPr>
+          <w:rFonts w:ascii="Times New Roman" w:hAnsi="Times New Roman" w:cs="Times New Roman"/>
+          <w:lang w:val="en-US"/>
+        </w:rPr>
+      </w:pPr>
+      <w:r>
+        <w:rPr>
+          <w:rFonts w:ascii="Times New Roman" w:hAnsi="Times New Roman" w:cs="Times New Roman"/>
+          <w:lang w:val="en-US"/>
+        </w:rPr>
+        <w:t>IMAGEN 1.1</w:t>
       </w:r>
     </w:p>
     <w:p>
@@ -4438,7 +5775,7 @@
             <wp:extent cx="1468120" cy="4714875"/>
             <wp:effectExtent l="0" t="0" r="0" b="0"/>
             <wp:wrapSquare wrapText="bothSides"/>
-            <wp:docPr id="3" name="Picture"/>
+            <wp:docPr id="4" name="Picture"/>
             <wp:cNvGraphicFramePr>
               <a:graphicFrameLocks xmlns:a="http://schemas.openxmlformats.org/drawingml/2006/main" noChangeAspect="1"/>
             </wp:cNvGraphicFramePr>
@@ -4452,7 +5789,7 @@
                     </pic:cNvPicPr>
                   </pic:nvPicPr>
                   <pic:blipFill>
-                    <a:blip r:embed="rId20"/>
+                    <a:blip r:embed="rId17"/>
                     <a:srcRect/>
                     <a:stretch>
                       <a:fillRect/>
@@ -4524,21 +5861,7 @@
           <w:rFonts w:ascii="Times New Roman" w:hAnsi="Times New Roman" w:cs="Times New Roman"/>
           <w:lang w:val="en-US"/>
         </w:rPr>
-        <w:t xml:space="preserve">With the first section you can configure the web page </w:t>
-      </w:r>
-      <w:r>
-        <w:rPr>
-          <w:rFonts w:ascii="Times New Roman" w:hAnsi="Times New Roman" w:cs="Times New Roman"/>
-          <w:lang w:val="en-US"/>
-        </w:rPr>
-        <w:t>where</w:t>
-      </w:r>
-      <w:r>
-        <w:rPr>
-          <w:rFonts w:ascii="Times New Roman" w:hAnsi="Times New Roman" w:cs="Times New Roman"/>
-          <w:lang w:val="en-US"/>
-        </w:rPr>
-        <w:t xml:space="preserve"> you are.</w:t>
+        <w:t>With the first section you can configure the web page where you are.</w:t>
       </w:r>
     </w:p>
     <w:p>
@@ -4554,7 +5877,6 @@
           <w:rFonts w:ascii="Times New Roman" w:hAnsi="Times New Roman" w:cs="Times New Roman"/>
           <w:lang w:val="en-US"/>
         </w:rPr>
-        <w:lastRenderedPageBreak/>
         <w:t>The second one is your user profile settings. This section is available for every registered user.</w:t>
       </w:r>
     </w:p>
@@ -4601,6 +5923,7 @@
           <w:rFonts w:ascii="Times New Roman" w:hAnsi="Times New Roman" w:cs="Times New Roman"/>
           <w:lang w:val="en-US"/>
         </w:rPr>
+        <w:lastRenderedPageBreak/>
         <w:t>Moodle's users are classified by roles. One user is able to have different roles at the same time, and different roles depending on the Moodle's part that he is. For example, one user can have the 'teacher' role in one course and the 'non editing teacher' role in another course. These roles give to users different capabilities on the system. Depending on these capabilities, users will be able to do some changes and consults to the system or not. By default, a user without role doesn’t have any capability on the system, so he can't do anything. The roles are what give the users the chance to do things in Moodle. There are some roles predefined in Moodle:</w:t>
       </w:r>
     </w:p>
@@ -4856,7 +6179,7 @@
       <w:pPr>
         <w:pStyle w:val="Predeterminado"/>
       </w:pPr>
-      <w:hyperlink r:id="rId21">
+      <w:hyperlink r:id="rId18">
         <w:r>
           <w:rPr>
             <w:rStyle w:val="EnlacedeInternet"/>
@@ -4900,8 +6223,566 @@
           <w:rFonts w:ascii="Times New Roman" w:hAnsi="Times New Roman" w:cs="Times New Roman"/>
           <w:lang w:val="en-US"/>
         </w:rPr>
+        <w:lastRenderedPageBreak/>
         <w:t>Moodle web services are additional Moodle modules that let you to use Moodle with other protocols than http such as AMF, SOAP, REST and XML-RPC. These services have been tough for interacting Moodle with other applications.</w:t>
       </w:r>
+    </w:p>
+    <w:p>
+      <w:pPr>
+        <w:pStyle w:val="Predeterminado"/>
+        <w:rPr>
+          <w:rFonts w:ascii="Times New Roman" w:hAnsi="Times New Roman" w:cs="Times New Roman"/>
+          <w:lang w:val="en-US"/>
+        </w:rPr>
+      </w:pPr>
+    </w:p>
+    <w:p>
+      <w:pPr>
+        <w:pStyle w:val="Predeterminado"/>
+        <w:rPr>
+          <w:rFonts w:ascii="Times New Roman" w:hAnsi="Times New Roman" w:cs="Times New Roman"/>
+          <w:lang w:val="en-US"/>
+        </w:rPr>
+      </w:pPr>
+    </w:p>
+    <w:p>
+      <w:pPr>
+        <w:pStyle w:val="Predeterminado"/>
+        <w:rPr>
+          <w:rFonts w:ascii="Times New Roman" w:hAnsi="Times New Roman" w:cs="Times New Roman"/>
+          <w:lang w:val="en-US"/>
+        </w:rPr>
+      </w:pPr>
+    </w:p>
+    <w:p>
+      <w:pPr>
+        <w:pStyle w:val="Predeterminado"/>
+        <w:rPr>
+          <w:rFonts w:ascii="Times New Roman" w:hAnsi="Times New Roman" w:cs="Times New Roman"/>
+        </w:rPr>
+      </w:pPr>
+      <w:r>
+        <w:rPr>
+          <w:rFonts w:ascii="Times New Roman" w:hAnsi="Times New Roman" w:cs="Times New Roman"/>
+          <w:lang w:val="en-US"/>
+        </w:rPr>
+        <w:t>The project is a Moodle Web Services Python Library, so the project fields are some Moodle parts (users’ roles, web services plug-in, enable REST protocol, API documentation, etc.), python code to connect with Moodle and how to make requests to get Moodle’s correct answers. Also it will be seen how to get answers in JSON format, to facilitate the data extraction.</w:t>
+      </w:r>
+    </w:p>
+    <w:p>
+      <w:pPr>
+        <w:pStyle w:val="Predeterminado"/>
+        <w:rPr>
+          <w:rFonts w:ascii="Times New Roman" w:hAnsi="Times New Roman" w:cs="Times New Roman"/>
+          <w:lang w:val="en-US"/>
+        </w:rPr>
+      </w:pPr>
+    </w:p>
+    <w:p>
+      <w:pPr>
+        <w:pStyle w:val="Predeterminado"/>
+        <w:rPr>
+          <w:rFonts w:ascii="Times New Roman" w:hAnsi="Times New Roman" w:cs="Times New Roman"/>
+          <w:lang w:val="en-US"/>
+        </w:rPr>
+      </w:pPr>
+    </w:p>
+    <w:p>
+      <w:pPr>
+        <w:pStyle w:val="Predeterminado"/>
+        <w:rPr>
+          <w:rFonts w:ascii="Times New Roman" w:hAnsi="Times New Roman" w:cs="Times New Roman"/>
+          <w:lang w:val="en-US"/>
+        </w:rPr>
+      </w:pPr>
+    </w:p>
+    <w:p>
+      <w:pPr>
+        <w:pStyle w:val="Predeterminado"/>
+        <w:rPr>
+          <w:rFonts w:ascii="Times New Roman" w:hAnsi="Times New Roman" w:cs="Times New Roman"/>
+          <w:lang w:val="en-US"/>
+        </w:rPr>
+      </w:pPr>
+    </w:p>
+    <w:p>
+      <w:pPr>
+        <w:pStyle w:val="Predeterminado"/>
+        <w:rPr>
+          <w:rFonts w:ascii="Times New Roman" w:hAnsi="Times New Roman" w:cs="Times New Roman"/>
+          <w:lang w:val="en-US"/>
+        </w:rPr>
+      </w:pPr>
+    </w:p>
+    <w:p>
+      <w:pPr>
+        <w:pStyle w:val="Predeterminado"/>
+        <w:rPr>
+          <w:rFonts w:ascii="Times New Roman" w:hAnsi="Times New Roman" w:cs="Times New Roman"/>
+          <w:lang w:val="en-US"/>
+        </w:rPr>
+      </w:pPr>
+    </w:p>
+    <w:p>
+      <w:pPr>
+        <w:pStyle w:val="Predeterminado"/>
+      </w:pPr>
+      <w:r>
+        <w:rPr>
+          <w:rFonts w:ascii="Times New Roman" w:hAnsi="Times New Roman" w:cs="Times New Roman"/>
+          <w:lang w:val="en-US"/>
+        </w:rPr>
+        <w:t>On this chapter it will be seen the different kind of applications for Moodle and how they work to get the information they need to work. After that it will be shown the solution to this problem chosen in this project and other possible solutions.</w:t>
+      </w:r>
+    </w:p>
+    <w:p>
+      <w:pPr>
+        <w:pStyle w:val="Encabezado2"/>
+        <w:numPr>
+          <w:ilvl w:val="1"/>
+          <w:numId w:val="9"/>
+        </w:numPr>
+      </w:pPr>
+      <w:bookmarkStart w:id="12" w:name="_Toc355043316"/>
+      <w:r>
+        <w:rPr>
+          <w:lang w:val="en-US"/>
+        </w:rPr>
+        <w:t xml:space="preserve"> </w:t>
+      </w:r>
+      <w:bookmarkStart w:id="13" w:name="_Toc356342971"/>
+      <w:bookmarkEnd w:id="12"/>
+      <w:r>
+        <w:rPr>
+          <w:lang w:val="en-US"/>
+        </w:rPr>
+        <w:t>Parsing HTML applications</w:t>
+      </w:r>
+      <w:bookmarkEnd w:id="13"/>
+    </w:p>
+    <w:p>
+      <w:pPr>
+        <w:pStyle w:val="Predeterminado"/>
+      </w:pPr>
+      <w:r>
+        <w:rPr>
+          <w:rFonts w:ascii="Times New Roman" w:hAnsi="Times New Roman" w:cs="Times New Roman"/>
+          <w:lang w:val="en-US"/>
+        </w:rPr>
+        <w:t>Moodle web services are an additional functionality added to Moodle on its version 2.0 and later version. However, Moodle applications development started before this plugin exists, so they cannot use this system to interact with the Moodle system. Instead of this, they usually do a parsing the HTML got from a normal HTTP request to get the information they want.</w:t>
+      </w:r>
+      <w:r>
+        <w:rPr>
+          <w:rFonts w:ascii="Times New Roman" w:hAnsi="Times New Roman" w:cs="Times New Roman"/>
+          <w:lang w:val="en-US"/>
+        </w:rPr>
+        <w:br/>
+        <w:t xml:space="preserve">Those applications usually search through the HTML file some specific strings or HTML </w:t>
+      </w:r>
+      <w:r>
+        <w:rPr>
+          <w:rFonts w:ascii="Times New Roman" w:hAnsi="Times New Roman" w:cs="Times New Roman"/>
+          <w:i/>
+          <w:lang w:val="en-US"/>
+        </w:rPr>
+        <w:t>tags</w:t>
+      </w:r>
+      <w:r>
+        <w:rPr>
+          <w:rFonts w:ascii="Times New Roman" w:hAnsi="Times New Roman" w:cs="Times New Roman"/>
+          <w:lang w:val="en-US"/>
+        </w:rPr>
+        <w:t xml:space="preserve"> to get specific information, like the tag used to get the user’s name logged in or the courses shown in the main page. They take the links necessary to navigate in the Moodle site from this HTML, so they get the information like a normal web explorer would do.</w:t>
+      </w:r>
+      <w:r>
+        <w:rPr>
+          <w:rFonts w:ascii="Times New Roman" w:hAnsi="Times New Roman" w:cs="Times New Roman"/>
+          <w:lang w:val="en-US"/>
+        </w:rPr>
+        <w:br/>
+        <w:t>With this, the applications can work without any additional system and be compatible in different web pages without configuring anything.</w:t>
+      </w:r>
+      <w:r>
+        <w:rPr>
+          <w:rFonts w:ascii="Times New Roman" w:hAnsi="Times New Roman" w:cs="Times New Roman"/>
+          <w:lang w:val="en-US"/>
+        </w:rPr>
+        <w:br/>
+        <w:t>However, those applications have some important problems. One of them is that they could not work in some Moodle places because of changing their appearance or version will affect to the HTML received. This could cause that those strings used to search the information necessary to the application will not be found, and make a malfunction of the application.</w:t>
+      </w:r>
+      <w:r>
+        <w:rPr>
+          <w:rFonts w:ascii="Times New Roman" w:hAnsi="Times New Roman" w:cs="Times New Roman"/>
+          <w:lang w:val="en-US"/>
+        </w:rPr>
+        <w:br/>
+      </w:r>
+      <w:r>
+        <w:rPr>
+          <w:rFonts w:ascii="Times New Roman" w:hAnsi="Times New Roman" w:cs="Times New Roman"/>
+          <w:lang w:val="en-US"/>
+        </w:rPr>
+        <w:lastRenderedPageBreak/>
+        <w:t>Also, the HTML processing can be very complex in some cases, with all the problems that this processing could bring.</w:t>
+      </w:r>
+      <w:r>
+        <w:rPr>
+          <w:rFonts w:ascii="Times New Roman" w:hAnsi="Times New Roman" w:cs="Times New Roman"/>
+          <w:lang w:val="en-US"/>
+        </w:rPr>
+        <w:br/>
+        <w:t>Another disadvantage is that each request gets the entire HTML file so much information is dropped because an external application do not need it (for example, the information used to show the elements in the web browser or that related with the page visual design). This carries several problems like using more bandwidth than necessary and therefore more delay in the obtaining data process.</w:t>
+      </w:r>
+    </w:p>
+    <w:p>
+      <w:pPr>
+        <w:pStyle w:val="Predeterminado"/>
+      </w:pPr>
+      <w:r>
+        <w:rPr>
+          <w:rFonts w:ascii="Times New Roman" w:hAnsi="Times New Roman" w:cs="Times New Roman"/>
+          <w:lang w:val="en-US"/>
+        </w:rPr>
+        <w:t>Besides, the Moodle site cannot differentiate between users navigating with normal web browsers and applications that work on this way.</w:t>
+      </w:r>
+    </w:p>
+    <w:p>
+      <w:pPr>
+        <w:pStyle w:val="Predeterminado"/>
+      </w:pPr>
+      <w:r>
+        <w:rPr>
+          <w:rFonts w:ascii="Times New Roman" w:hAnsi="Times New Roman" w:cs="Times New Roman"/>
+          <w:lang w:val="en-US"/>
+        </w:rPr>
+        <w:t xml:space="preserve">Look more: Application with HTML parsing: </w:t>
+      </w:r>
+      <w:hyperlink r:id="rId19">
+        <w:r>
+          <w:rPr>
+            <w:rStyle w:val="EnlacedeInternet"/>
+            <w:rFonts w:ascii="Times New Roman" w:hAnsi="Times New Roman" w:cs="Times New Roman"/>
+            <w:lang w:val="en-US"/>
+          </w:rPr>
+          <w:t>https://github.com/praveendath92/MDroid</w:t>
+        </w:r>
+      </w:hyperlink>
+    </w:p>
+    <w:p>
+      <w:pPr>
+        <w:pStyle w:val="Encabezado2"/>
+        <w:numPr>
+          <w:ilvl w:val="1"/>
+          <w:numId w:val="9"/>
+        </w:numPr>
+      </w:pPr>
+      <w:bookmarkStart w:id="14" w:name="_Toc355043317"/>
+      <w:r>
+        <w:rPr>
+          <w:lang w:val="en-US"/>
+        </w:rPr>
+        <w:t xml:space="preserve"> </w:t>
+      </w:r>
+      <w:bookmarkStart w:id="15" w:name="_Toc356342972"/>
+      <w:bookmarkEnd w:id="14"/>
+      <w:r>
+        <w:rPr>
+          <w:lang w:val="en-US"/>
+        </w:rPr>
+        <w:t>Using Moodle Mobile app</w:t>
+      </w:r>
+      <w:bookmarkEnd w:id="15"/>
+    </w:p>
+    <w:p>
+      <w:pPr>
+        <w:pStyle w:val="Predeterminado"/>
+      </w:pPr>
+      <w:r>
+        <w:rPr>
+          <w:rFonts w:ascii="Times New Roman" w:hAnsi="Times New Roman" w:cs="Times New Roman"/>
+          <w:lang w:val="en-US"/>
+        </w:rPr>
+        <w:t>Another option to do this is to use the Moodle Mobile app web service. This solution is similar to the chosen one in this project. As its name indicates, this option uses a special Moodle web service developed for mobile applications. This service has some predefined web services functions and is available in the Moodle site by default since Moddle web services were implemented. However, like every web service, enabling web services option must be checked in the Moodle site to use it.</w:t>
+      </w:r>
+    </w:p>
+    <w:p>
+      <w:pPr>
+        <w:pStyle w:val="Predeterminado"/>
+      </w:pPr>
+      <w:r>
+        <w:rPr>
+          <w:rFonts w:ascii="Times New Roman" w:hAnsi="Times New Roman" w:cs="Times New Roman"/>
+          <w:lang w:val="en-US"/>
+        </w:rPr>
+        <w:t>This web service functions are unchangeable and limited, not every web service function can be used with this service. Because of this, in this project is decided to use generic Moodle web services, with which ones you can add every function available and exploit all this Moodle plugin.</w:t>
+      </w:r>
+    </w:p>
+    <w:p>
+      <w:pPr>
+        <w:pStyle w:val="Predeterminado"/>
+      </w:pPr>
+      <w:hyperlink r:id="rId20">
+        <w:r>
+          <w:rPr>
+            <w:rStyle w:val="EnlacedeInternet"/>
+            <w:rFonts w:ascii="Times New Roman" w:hAnsi="Times New Roman" w:cs="Times New Roman"/>
+            <w:lang w:val="en-US"/>
+          </w:rPr>
+          <w:t>https://play.google.com/store/apps/details?id=com.moodle.moodlemobile</w:t>
+        </w:r>
+      </w:hyperlink>
+    </w:p>
+    <w:p>
+      <w:pPr>
+        <w:pStyle w:val="Encabezado2"/>
+        <w:numPr>
+          <w:ilvl w:val="1"/>
+          <w:numId w:val="9"/>
+        </w:numPr>
+      </w:pPr>
+      <w:bookmarkStart w:id="16" w:name="_Toc355043318"/>
+      <w:r>
+        <w:rPr>
+          <w:lang w:val="en-US"/>
+        </w:rPr>
+        <w:t xml:space="preserve"> </w:t>
+      </w:r>
+      <w:bookmarkStart w:id="17" w:name="_Toc356342973"/>
+      <w:bookmarkEnd w:id="16"/>
+      <w:r>
+        <w:rPr>
+          <w:lang w:val="en-US"/>
+        </w:rPr>
+        <w:t>Using other web services</w:t>
+      </w:r>
+      <w:bookmarkEnd w:id="17"/>
+    </w:p>
+    <w:p>
+      <w:pPr>
+        <w:pStyle w:val="Predeterminado"/>
+      </w:pPr>
+      <w:r>
+        <w:rPr>
+          <w:rFonts w:ascii="Times New Roman" w:hAnsi="Times New Roman" w:cs="Times New Roman"/>
+          <w:lang w:val="en-US"/>
+        </w:rPr>
+        <w:t xml:space="preserve">A library similar to the one done on this proyect: </w:t>
+      </w:r>
+      <w:hyperlink r:id="rId21">
+        <w:r>
+          <w:rPr>
+            <w:rStyle w:val="EnlacedeInternet"/>
+            <w:rFonts w:ascii="Times New Roman" w:hAnsi="Times New Roman" w:cs="Times New Roman"/>
+            <w:lang w:val="en-US"/>
+          </w:rPr>
+          <w:t>https://github.com/zikzakmedia/python-moodle</w:t>
+        </w:r>
+      </w:hyperlink>
+      <w:r>
+        <w:rPr>
+          <w:rFonts w:ascii="Times New Roman" w:hAnsi="Times New Roman" w:cs="Times New Roman"/>
+          <w:lang w:val="en-US"/>
+        </w:rPr>
+        <w:br/>
+      </w:r>
+      <w:r>
+        <w:rPr>
+          <w:rFonts w:ascii="Times New Roman" w:hAnsi="Times New Roman" w:cs="Times New Roman"/>
+          <w:lang w:val="en-US"/>
+        </w:rPr>
+        <w:br/>
+      </w:r>
+    </w:p>
+    <w:p>
+      <w:pPr>
+        <w:pStyle w:val="Predeterminado"/>
+      </w:pPr>
+    </w:p>
+    <w:p>
+      <w:pPr>
+        <w:pStyle w:val="Predeterminado"/>
+      </w:pPr>
+    </w:p>
+    <w:p>
+      <w:pPr>
+        <w:pStyle w:val="Predeterminado"/>
+      </w:pPr>
+    </w:p>
+    <w:p>
+      <w:pPr>
+        <w:pStyle w:val="Predeterminado"/>
+      </w:pPr>
+    </w:p>
+    <w:p>
+      <w:pPr>
+        <w:pStyle w:val="Predeterminado"/>
+      </w:pPr>
+    </w:p>
+    <w:p>
+      <w:pPr>
+        <w:pStyle w:val="Predeterminado"/>
+      </w:pPr>
+    </w:p>
+    <w:p>
+      <w:pPr>
+        <w:pStyle w:val="Predeterminado"/>
+      </w:pPr>
+    </w:p>
+    <w:p>
+      <w:pPr>
+        <w:pStyle w:val="Predeterminado"/>
+      </w:pPr>
+    </w:p>
+    <w:p>
+      <w:pPr>
+        <w:pStyle w:val="Predeterminado"/>
+      </w:pPr>
+    </w:p>
+    <w:p>
+      <w:pPr>
+        <w:pStyle w:val="Encabezado1"/>
+        <w:numPr>
+          <w:ilvl w:val="0"/>
+          <w:numId w:val="9"/>
+        </w:numPr>
+      </w:pPr>
+      <w:bookmarkStart w:id="18" w:name="_Toc356342974"/>
+      <w:r>
+        <w:rPr>
+          <w:lang w:val="en-US"/>
+        </w:rPr>
+        <w:t>Technological description</w:t>
+      </w:r>
+      <w:bookmarkEnd w:id="18"/>
+    </w:p>
+    <w:p>
+      <w:pPr>
+        <w:pStyle w:val="Predeterminado"/>
+      </w:pPr>
+    </w:p>
+    <w:p>
+      <w:pPr>
+        <w:pStyle w:val="Predeterminado"/>
+      </w:pPr>
+    </w:p>
+    <w:p>
+      <w:pPr>
+        <w:pStyle w:val="Predeterminado"/>
+      </w:pPr>
+    </w:p>
+    <w:p>
+      <w:pPr>
+        <w:pStyle w:val="Predeterminado"/>
+      </w:pPr>
+    </w:p>
+    <w:p>
+      <w:pPr>
+        <w:pStyle w:val="Encabezado1"/>
+        <w:numPr>
+          <w:ilvl w:val="0"/>
+          <w:numId w:val="9"/>
+        </w:numPr>
+      </w:pPr>
+      <w:bookmarkStart w:id="19" w:name="_Toc356342975"/>
+      <w:r>
+        <w:rPr>
+          <w:lang w:val="en-US"/>
+        </w:rPr>
+        <w:t>Implementation</w:t>
+      </w:r>
+      <w:bookmarkEnd w:id="19"/>
+    </w:p>
+    <w:p>
+      <w:pPr>
+        <w:pStyle w:val="Predeterminado"/>
+      </w:pPr>
+    </w:p>
+    <w:p>
+      <w:pPr>
+        <w:pStyle w:val="Predeterminado"/>
+      </w:pPr>
+    </w:p>
+    <w:p>
+      <w:pPr>
+        <w:pStyle w:val="Predeterminado"/>
+      </w:pPr>
+    </w:p>
+    <w:p>
+      <w:pPr>
+        <w:pStyle w:val="Predeterminado"/>
+      </w:pPr>
+    </w:p>
+    <w:p>
+      <w:pPr>
+        <w:pStyle w:val="Encabezado1"/>
+        <w:numPr>
+          <w:ilvl w:val="0"/>
+          <w:numId w:val="9"/>
+        </w:numPr>
+      </w:pPr>
+      <w:bookmarkStart w:id="20" w:name="_Toc356342976"/>
+      <w:r>
+        <w:rPr>
+          <w:lang w:val="en-US"/>
+        </w:rPr>
+        <w:t>Results and conclusions</w:t>
+      </w:r>
+      <w:bookmarkEnd w:id="20"/>
+    </w:p>
+    <w:p>
+      <w:pPr>
+        <w:pStyle w:val="Predeterminado"/>
+      </w:pPr>
+    </w:p>
+    <w:p>
+      <w:pPr>
+        <w:pStyle w:val="Predeterminado"/>
+      </w:pPr>
+    </w:p>
+    <w:p>
+      <w:pPr>
+        <w:pStyle w:val="Predeterminado"/>
+      </w:pPr>
+    </w:p>
+    <w:p>
+      <w:pPr>
+        <w:pStyle w:val="Predeterminado"/>
+      </w:pPr>
+    </w:p>
+    <w:p>
+      <w:pPr>
+        <w:pStyle w:val="Predeterminado"/>
+      </w:pPr>
+    </w:p>
+    <w:p>
+      <w:pPr>
+        <w:pStyle w:val="Predeterminado"/>
+      </w:pPr>
+    </w:p>
+    <w:p>
+      <w:pPr>
+        <w:pStyle w:val="Predeterminado"/>
+      </w:pPr>
+    </w:p>
+    <w:p>
+      <w:pPr>
+        <w:pStyle w:val="Predeterminado"/>
+      </w:pPr>
+    </w:p>
+    <w:p>
+      <w:pPr>
+        <w:pStyle w:val="Predeterminado"/>
+      </w:pPr>
+    </w:p>
+    <w:p>
+      <w:pPr>
+        <w:pStyle w:val="Predeterminado"/>
+      </w:pPr>
+    </w:p>
+    <w:p>
+      <w:pPr>
+        <w:pStyle w:val="Predeterminado"/>
+      </w:pPr>
     </w:p>
     <w:p>
       <w:pPr>
@@ -5269,7 +7150,6 @@
           <w:rFonts w:ascii="Times New Roman" w:hAnsi="Times New Roman" w:cs="Times New Roman"/>
           <w:lang w:val="en-US"/>
         </w:rPr>
-        <w:lastRenderedPageBreak/>
         <w:t xml:space="preserve">Get JSON answers to REST requests: </w:t>
       </w:r>
       <w:hyperlink r:id="rId27">
@@ -5324,6 +7204,7 @@
           <w:szCs w:val="36"/>
           <w:lang w:val="en-US"/>
         </w:rPr>
+        <w:lastRenderedPageBreak/>
         <w:t>Moodle web services API</w:t>
       </w:r>
     </w:p>
@@ -5529,7 +7410,6 @@
           <w:rFonts w:ascii="Times New Roman" w:hAnsi="Times New Roman" w:cs="Times New Roman"/>
           <w:lang w:val="en-US"/>
         </w:rPr>
-        <w:lastRenderedPageBreak/>
         <w:t>Bug: when you get global site events, only get global events if they had been created by the python library. Those created manually via web interface are not recognized.</w:t>
       </w:r>
     </w:p>
@@ -5573,16 +7453,16 @@
           <w:numId w:val="9"/>
         </w:numPr>
       </w:pPr>
-      <w:bookmarkStart w:id="22" w:name="_Toc355043319"/>
-      <w:bookmarkStart w:id="23" w:name="_Toc356342977"/>
+      <w:bookmarkStart w:id="21" w:name="_Toc355043319"/>
+      <w:bookmarkStart w:id="22" w:name="_Toc356342977"/>
+      <w:bookmarkEnd w:id="21"/>
+      <w:r>
+        <w:rPr>
+          <w:lang w:val="en-US"/>
+        </w:rPr>
+        <w:t>Bibliography</w:t>
+      </w:r>
       <w:bookmarkEnd w:id="22"/>
-      <w:r>
-        <w:rPr>
-          <w:lang w:val="en-US"/>
-        </w:rPr>
-        <w:t>Bibliography</w:t>
-      </w:r>
-      <w:bookmarkEnd w:id="23"/>
     </w:p>
     <w:p>
       <w:pPr>
@@ -5612,14 +7492,14 @@
           <w:numId w:val="9"/>
         </w:numPr>
       </w:pPr>
-      <w:bookmarkStart w:id="24" w:name="_Toc356342978"/>
+      <w:bookmarkStart w:id="23" w:name="_Toc356342978"/>
       <w:r>
         <w:rPr>
           <w:lang w:val="en-US"/>
         </w:rPr>
         <w:t>Appendix</w:t>
       </w:r>
-      <w:bookmarkEnd w:id="24"/>
+      <w:bookmarkEnd w:id="23"/>
     </w:p>
     <w:sectPr>
       <w:type w:val="continuous"/>
@@ -5678,7 +7558,7 @@
       <w:rPr>
         <w:noProof/>
       </w:rPr>
-      <w:t>11</w:t>
+      <w:t>1</w:t>
     </w:r>
     <w:r>
       <w:fldChar w:fldCharType="end"/>
@@ -5712,6 +7592,40 @@
       <w:r>
         <w:continuationSeparator/>
       </w:r>
+    </w:p>
+  </w:footnote>
+  <w:footnote w:id="2">
+    <w:p>
+      <w:pPr>
+        <w:pStyle w:val="Textonotapie"/>
+      </w:pPr>
+      <w:r>
+        <w:rPr>
+          <w:rStyle w:val="Refdenotaalpie"/>
+        </w:rPr>
+        <w:footnoteRef/>
+      </w:r>
+      <w:r>
+        <w:t xml:space="preserve"> </w:t>
+      </w:r>
+      <w:hyperlink r:id="rId1" w:history="1">
+        <w:r>
+          <w:rPr>
+            <w:rStyle w:val="Hipervnculo"/>
+            <w:i/>
+            <w:iCs/>
+          </w:rPr>
+          <w:t>A Profile of the LMS Market (page 18)</w:t>
+        </w:r>
+      </w:hyperlink>
+      <w:r>
+        <w:t>, CampusComputing, 2011</w:t>
+      </w:r>
+    </w:p>
+    <w:p>
+      <w:pPr>
+        <w:pStyle w:val="Textonotapie"/>
+      </w:pPr>
     </w:p>
   </w:footnote>
 </w:footnotes>
@@ -6885,6 +8799,7 @@
   <w:style w:type="character" w:default="1" w:styleId="Fuentedeprrafopredeter">
     <w:name w:val="Default Paragraph Font"/>
     <w:uiPriority w:val="1"/>
+    <w:semiHidden/>
     <w:unhideWhenUsed/>
   </w:style>
   <w:style w:type="table" w:default="1" w:styleId="Tablanormal">
@@ -7445,12 +9360,50 @@
     <w:name w:val="Hyperlink"/>
     <w:basedOn w:val="Fuentedeprrafopredeter"/>
     <w:uiPriority w:val="99"/>
-    <w:semiHidden/>
     <w:unhideWhenUsed/>
     <w:rsid w:val="006374AC"/>
     <w:rPr>
       <w:color w:val="0000FF"/>
       <w:u w:val="single"/>
+    </w:rPr>
+  </w:style>
+  <w:style w:type="paragraph" w:styleId="Textonotapie">
+    <w:name w:val="footnote text"/>
+    <w:basedOn w:val="Normal"/>
+    <w:link w:val="TextonotapieCar"/>
+    <w:uiPriority w:val="99"/>
+    <w:semiHidden/>
+    <w:unhideWhenUsed/>
+    <w:rsid w:val="00970981"/>
+    <w:pPr>
+      <w:spacing w:after="0" w:line="240" w:lineRule="auto"/>
+    </w:pPr>
+    <w:rPr>
+      <w:sz w:val="20"/>
+      <w:szCs w:val="20"/>
+    </w:rPr>
+  </w:style>
+  <w:style w:type="character" w:customStyle="1" w:styleId="TextonotapieCar">
+    <w:name w:val="Texto nota pie Car"/>
+    <w:basedOn w:val="Fuentedeprrafopredeter"/>
+    <w:link w:val="Textonotapie"/>
+    <w:uiPriority w:val="99"/>
+    <w:semiHidden/>
+    <w:rsid w:val="00970981"/>
+    <w:rPr>
+      <w:sz w:val="20"/>
+      <w:szCs w:val="20"/>
+    </w:rPr>
+  </w:style>
+  <w:style w:type="character" w:styleId="Refdenotaalpie">
+    <w:name w:val="footnote reference"/>
+    <w:basedOn w:val="Fuentedeprrafopredeter"/>
+    <w:uiPriority w:val="99"/>
+    <w:semiHidden/>
+    <w:unhideWhenUsed/>
+    <w:rsid w:val="00970981"/>
+    <w:rPr>
+      <w:vertAlign w:val="superscript"/>
     </w:rPr>
   </w:style>
 </w:styles>
@@ -7744,7 +9697,7 @@
 </file>
 
 <file path=customXml/itemProps1.xml><?xml version="1.0" encoding="utf-8"?>
-<ds:datastoreItem xmlns:ds="http://schemas.openxmlformats.org/officeDocument/2006/customXml" ds:itemID="{5EB3E9C3-95E2-4634-A515-0C97023E333F}">
+<ds:datastoreItem xmlns:ds="http://schemas.openxmlformats.org/officeDocument/2006/customXml" ds:itemID="{106E3345-1650-40D8-BD81-7ADDA62ECA96}">
   <ds:schemaRefs>
     <ds:schemaRef ds:uri="http://schemas.openxmlformats.org/officeDocument/2006/bibliography"/>
   </ds:schemaRefs>

</xml_diff>

<commit_message>
Memory: Design. Documentation: Fixed types notation (string and integer). Implementation: Files, upload file with webservices/upload.php module using requests library (added to proyect).
</commit_message>
<xml_diff>
--- a/Documentation/Memory.docx
+++ b/Documentation/Memory.docx
@@ -3811,14 +3811,7 @@
           <w:rFonts w:cs="Times New Roman"/>
           <w:lang w:val="en-US"/>
         </w:rPr>
-        <w:t xml:space="preserve"> and t</w:t>
-      </w:r>
-      <w:r>
-        <w:rPr>
-          <w:rFonts w:cs="Times New Roman"/>
-          <w:lang w:val="en-US"/>
-        </w:rPr>
-        <w:t xml:space="preserve">he </w:t>
+        <w:t xml:space="preserve"> and </w:t>
       </w:r>
       <w:r>
         <w:rPr>
@@ -7853,33 +7846,685 @@
       <w:pPr>
         <w:pStyle w:val="Predeterminado"/>
         <w:rPr>
-          <w:rFonts w:cs="Times New Roman"/>
-          <w:lang w:val="en-US"/>
-        </w:rPr>
-      </w:pPr>
-    </w:p>
-    <w:p>
-      <w:pPr>
-        <w:pStyle w:val="Predeterminado"/>
-        <w:rPr>
-          <w:rFonts w:cs="Times New Roman"/>
-          <w:lang w:val="en-US"/>
-        </w:rPr>
-      </w:pPr>
-    </w:p>
-    <w:p>
-      <w:pPr>
-        <w:pStyle w:val="Predeterminado"/>
-        <w:rPr>
-          <w:lang w:val="en-US"/>
-        </w:rPr>
-      </w:pPr>
-      <w:r>
-        <w:rPr>
-          <w:rFonts w:cs="Times New Roman"/>
-          <w:lang w:val="en-US"/>
-        </w:rPr>
-        <w:t>On this chapter it will be seen the different kind of applications for Moodle and how they work to get the information they need to work. After that it will be shown the solution to this problem chosen in this project and other possible solutions.</w:t>
+          <w:lang w:val="en-US"/>
+        </w:rPr>
+      </w:pPr>
+      <w:r>
+        <w:rPr>
+          <w:rFonts w:cs="Times New Roman"/>
+          <w:lang w:val="en-US"/>
+        </w:rPr>
+        <w:br/>
+      </w:r>
+    </w:p>
+    <w:p>
+      <w:pPr>
+        <w:pStyle w:val="Predeterminado"/>
+        <w:rPr>
+          <w:lang w:val="en-US"/>
+        </w:rPr>
+      </w:pPr>
+    </w:p>
+    <w:p>
+      <w:pPr>
+        <w:pStyle w:val="Predeterminado"/>
+        <w:rPr>
+          <w:lang w:val="en-US"/>
+        </w:rPr>
+      </w:pPr>
+    </w:p>
+    <w:p>
+      <w:pPr>
+        <w:pStyle w:val="Predeterminado"/>
+        <w:rPr>
+          <w:lang w:val="en-US"/>
+        </w:rPr>
+      </w:pPr>
+    </w:p>
+    <w:p>
+      <w:pPr>
+        <w:pStyle w:val="Predeterminado"/>
+        <w:rPr>
+          <w:lang w:val="en-US"/>
+        </w:rPr>
+      </w:pPr>
+    </w:p>
+    <w:p>
+      <w:pPr>
+        <w:pStyle w:val="Predeterminado"/>
+        <w:rPr>
+          <w:lang w:val="en-US"/>
+        </w:rPr>
+      </w:pPr>
+    </w:p>
+    <w:p>
+      <w:pPr>
+        <w:pStyle w:val="Predeterminado"/>
+        <w:rPr>
+          <w:lang w:val="en-US"/>
+        </w:rPr>
+      </w:pPr>
+    </w:p>
+    <w:p>
+      <w:pPr>
+        <w:pStyle w:val="Predeterminado"/>
+        <w:rPr>
+          <w:lang w:val="en-US"/>
+        </w:rPr>
+      </w:pPr>
+    </w:p>
+    <w:p>
+      <w:pPr>
+        <w:pStyle w:val="Predeterminado"/>
+        <w:rPr>
+          <w:lang w:val="en-US"/>
+        </w:rPr>
+      </w:pPr>
+    </w:p>
+    <w:p>
+      <w:pPr>
+        <w:pStyle w:val="Predeterminado"/>
+        <w:rPr>
+          <w:lang w:val="en-US"/>
+        </w:rPr>
+      </w:pPr>
+    </w:p>
+    <w:p>
+      <w:pPr>
+        <w:pStyle w:val="Predeterminado"/>
+        <w:rPr>
+          <w:lang w:val="en-US"/>
+        </w:rPr>
+      </w:pPr>
+    </w:p>
+    <w:p>
+      <w:pPr>
+        <w:pStyle w:val="Encabezado1"/>
+        <w:numPr>
+          <w:ilvl w:val="0"/>
+          <w:numId w:val="9"/>
+        </w:numPr>
+        <w:spacing w:line="360" w:lineRule="auto"/>
+        <w:rPr>
+          <w:lang w:val="en-US"/>
+        </w:rPr>
+      </w:pPr>
+      <w:bookmarkStart w:id="14" w:name="_Toc356342974"/>
+      <w:r>
+        <w:rPr>
+          <w:lang w:val="en-US"/>
+        </w:rPr>
+        <w:lastRenderedPageBreak/>
+        <w:t>Technological description</w:t>
+      </w:r>
+      <w:bookmarkEnd w:id="14"/>
+    </w:p>
+    <w:p>
+      <w:pPr>
+        <w:pStyle w:val="Predeterminado"/>
+        <w:rPr>
+          <w:rFonts w:cs="Times New Roman"/>
+          <w:color w:val="00B050"/>
+          <w:lang w:val="en-US"/>
+        </w:rPr>
+      </w:pPr>
+      <w:r>
+        <w:rPr>
+          <w:rFonts w:cs="Times New Roman"/>
+          <w:color w:val="00B050"/>
+          <w:lang w:val="en-US"/>
+        </w:rPr>
+        <w:t>Requisitos: descripción del problema</w:t>
+      </w:r>
+    </w:p>
+    <w:p>
+      <w:pPr>
+        <w:pStyle w:val="Predeterminado"/>
+        <w:rPr>
+          <w:rFonts w:cs="Times New Roman"/>
+          <w:color w:val="00B050"/>
+          <w:lang w:val="en-US"/>
+        </w:rPr>
+      </w:pPr>
+      <w:r>
+        <w:rPr>
+          <w:rFonts w:cs="Times New Roman"/>
+          <w:color w:val="00B050"/>
+          <w:lang w:val="en-US"/>
+        </w:rPr>
+        <w:tab/>
+        <w:t>Desarrollar aplicaciones que obtengan informacion y actuen sobre moodle: parsing, Mobile web app y web services</w:t>
+      </w:r>
+    </w:p>
+    <w:p>
+      <w:pPr>
+        <w:pStyle w:val="Predeterminado"/>
+        <w:rPr>
+          <w:color w:val="00B050"/>
+          <w:lang w:val="en-US"/>
+        </w:rPr>
+      </w:pPr>
+      <w:r>
+        <w:rPr>
+          <w:rFonts w:cs="Times New Roman"/>
+          <w:color w:val="00B050"/>
+          <w:lang w:val="en-US"/>
+        </w:rPr>
+        <w:t>Diseño: decisiones de diseño, porque se ha usado una cosa y no la otra (deben estar explicadas por encima en estado del arte, los detalles del porqué se toma esta decisión en este apartado). Estudio de alternativas</w:t>
+      </w:r>
+    </w:p>
+    <w:p>
+      <w:pPr>
+        <w:pStyle w:val="Predeterminado"/>
+        <w:rPr>
+          <w:color w:val="00B050"/>
+          <w:lang w:val="en-US"/>
+        </w:rPr>
+      </w:pPr>
+      <w:r>
+        <w:rPr>
+          <w:rFonts w:cs="Times New Roman"/>
+          <w:color w:val="00B050"/>
+          <w:lang w:val="en-US"/>
+        </w:rPr>
+        <w:t>Metodología de desarrollo: desarrollo en espiral</w:t>
+      </w:r>
+    </w:p>
+    <w:p>
+      <w:pPr>
+        <w:pStyle w:val="Predeterminado"/>
+        <w:rPr>
+          <w:b/>
+          <w:sz w:val="32"/>
+          <w:szCs w:val="32"/>
+          <w:lang w:val="en-US"/>
+        </w:rPr>
+      </w:pPr>
+      <w:r>
+        <w:rPr>
+          <w:b/>
+          <w:sz w:val="32"/>
+          <w:szCs w:val="32"/>
+          <w:lang w:val="en-US"/>
+        </w:rPr>
+        <w:t>Requirements</w:t>
+      </w:r>
+    </w:p>
+    <w:p>
+      <w:pPr>
+        <w:pStyle w:val="Predeterminado"/>
+        <w:rPr>
+          <w:lang w:val="en-US"/>
+        </w:rPr>
+      </w:pPr>
+      <w:r>
+        <w:rPr>
+          <w:lang w:val="en-US"/>
+        </w:rPr>
+        <w:t>Provide a list of functions to interact with Moodle. Those functions must let do all functionalities given by the Moodle web services in the Moodle version 2.5.</w:t>
+      </w:r>
+      <w:r>
+        <w:rPr>
+          <w:lang w:val="en-US"/>
+        </w:rPr>
+        <w:t xml:space="preserve"> </w:t>
+      </w:r>
+    </w:p>
+    <w:p>
+      <w:pPr>
+        <w:pStyle w:val="Predeterminado"/>
+        <w:rPr>
+          <w:b/>
+          <w:sz w:val="32"/>
+          <w:szCs w:val="32"/>
+          <w:lang w:val="en-US"/>
+        </w:rPr>
+      </w:pPr>
+      <w:r>
+        <w:rPr>
+          <w:b/>
+          <w:sz w:val="32"/>
+          <w:szCs w:val="32"/>
+          <w:lang w:val="en-US"/>
+        </w:rPr>
+        <w:t>Design</w:t>
+      </w:r>
+    </w:p>
+    <w:p>
+      <w:pPr>
+        <w:pStyle w:val="Predeterminado"/>
+        <w:rPr>
+          <w:lang w:val="en-US"/>
+        </w:rPr>
+      </w:pPr>
+      <w:r>
+        <w:rPr>
+          <w:lang w:val="en-US"/>
+        </w:rPr>
+        <w:t>In this section it will be seen the design decisions taken for this library developing and why those decisions have been taken</w:t>
+      </w:r>
+      <w:r>
+        <w:rPr>
+          <w:lang w:val="en-US"/>
+        </w:rPr>
+        <w:t>.</w:t>
+      </w:r>
+    </w:p>
+    <w:p>
+      <w:pPr>
+        <w:pStyle w:val="Predeterminado"/>
+        <w:rPr>
+          <w:b/>
+          <w:lang w:val="en-US"/>
+        </w:rPr>
+      </w:pPr>
+      <w:r>
+        <w:rPr>
+          <w:b/>
+          <w:lang w:val="en-US"/>
+        </w:rPr>
+        <w:t>Python</w:t>
+      </w:r>
+    </w:p>
+    <w:p>
+      <w:pPr>
+        <w:pStyle w:val="Predeterminado"/>
+        <w:numPr>
+          <w:ilvl w:val="0"/>
+          <w:numId w:val="5"/>
+        </w:numPr>
+        <w:rPr>
+          <w:rFonts w:cs="Times New Roman"/>
+          <w:lang w:val="en-US"/>
+        </w:rPr>
+      </w:pPr>
+      <w:r>
+        <w:rPr>
+          <w:rFonts w:cs="Times New Roman"/>
+          <w:lang w:val="en-US"/>
+        </w:rPr>
+        <w:t>The Python programming language will be used because is facile to learn, necessarily generates easily readable code and its diverse documentation, examples and libraries for being open source</w:t>
+      </w:r>
+      <w:r>
+        <w:rPr>
+          <w:rFonts w:cs="Times New Roman"/>
+          <w:lang w:val="en-US"/>
+        </w:rPr>
+        <w:t>.</w:t>
+      </w:r>
+    </w:p>
+    <w:p>
+      <w:pPr>
+        <w:pStyle w:val="Predeterminado"/>
+        <w:rPr>
+          <w:rFonts w:cs="Times New Roman"/>
+          <w:b/>
+          <w:lang w:val="en-US"/>
+        </w:rPr>
+      </w:pPr>
+      <w:r>
+        <w:rPr>
+          <w:rFonts w:cs="Times New Roman"/>
+          <w:b/>
+          <w:lang w:val="en-US"/>
+        </w:rPr>
+        <w:t>Eclipse</w:t>
+      </w:r>
+    </w:p>
+    <w:p>
+      <w:pPr>
+        <w:pStyle w:val="Predeterminado"/>
+        <w:numPr>
+          <w:ilvl w:val="0"/>
+          <w:numId w:val="5"/>
+        </w:numPr>
+        <w:rPr>
+          <w:rFonts w:cs="Times New Roman"/>
+          <w:lang w:val="en-US"/>
+        </w:rPr>
+      </w:pPr>
+      <w:r>
+        <w:rPr>
+          <w:rFonts w:cs="Times New Roman"/>
+          <w:lang w:val="en-US"/>
+        </w:rPr>
+        <w:t xml:space="preserve">Eclipse is the IDE chosen because it is a free software development tool commonly used, it is easily usable </w:t>
+      </w:r>
+      <w:r>
+        <w:rPr>
+          <w:rFonts w:cs="Times New Roman"/>
+          <w:color w:val="FF0000"/>
+          <w:lang w:val="en-US"/>
+        </w:rPr>
+        <w:t>and it was known before this project was started</w:t>
+      </w:r>
+      <w:r>
+        <w:rPr>
+          <w:rFonts w:cs="Times New Roman"/>
+          <w:lang w:val="en-US"/>
+        </w:rPr>
+        <w:t xml:space="preserve">. </w:t>
+      </w:r>
+      <w:r>
+        <w:rPr>
+          <w:rFonts w:cs="Times New Roman"/>
+          <w:lang w:val="en-US"/>
+        </w:rPr>
+        <w:t xml:space="preserve">Eclipse is a Java applications development tool by default but due to its fame many external </w:t>
+      </w:r>
+      <w:r>
+        <w:rPr>
+          <w:rFonts w:cs="Times New Roman"/>
+          <w:lang w:val="en-US"/>
+        </w:rPr>
+        <w:t>plugins</w:t>
+      </w:r>
+      <w:r>
+        <w:rPr>
+          <w:rFonts w:cs="Times New Roman"/>
+          <w:lang w:val="en-US"/>
+        </w:rPr>
+        <w:t xml:space="preserve"> exist so it can be used for applications development on other programming languages.</w:t>
+      </w:r>
+      <w:r>
+        <w:rPr>
+          <w:rFonts w:cs="Times New Roman"/>
+          <w:lang w:val="en-US"/>
+        </w:rPr>
+        <w:t xml:space="preserve"> As it has decided </w:t>
+      </w:r>
+      <w:r>
+        <w:rPr>
+          <w:rFonts w:cs="Times New Roman"/>
+          <w:lang w:val="en-US"/>
+        </w:rPr>
+        <w:t xml:space="preserve">that </w:t>
+      </w:r>
+      <w:r>
+        <w:rPr>
+          <w:rFonts w:cs="Times New Roman"/>
+          <w:lang w:val="en-US"/>
+        </w:rPr>
+        <w:t xml:space="preserve">python </w:t>
+      </w:r>
+      <w:r>
+        <w:rPr>
+          <w:rFonts w:cs="Times New Roman"/>
+          <w:lang w:val="en-US"/>
+        </w:rPr>
+        <w:t xml:space="preserve">will be the </w:t>
+      </w:r>
+      <w:r>
+        <w:rPr>
+          <w:rFonts w:cs="Times New Roman"/>
+          <w:lang w:val="en-US"/>
+        </w:rPr>
+        <w:t xml:space="preserve">programming language used in this project, one of these </w:t>
+      </w:r>
+      <w:r>
+        <w:rPr>
+          <w:rFonts w:cs="Times New Roman"/>
+          <w:lang w:val="en-US"/>
+        </w:rPr>
+        <w:lastRenderedPageBreak/>
+        <w:t xml:space="preserve">external Eclipse </w:t>
+      </w:r>
+      <w:r>
+        <w:rPr>
+          <w:rFonts w:cs="Times New Roman"/>
+          <w:lang w:val="en-US"/>
+        </w:rPr>
+        <w:t>plugins</w:t>
+      </w:r>
+      <w:r>
+        <w:rPr>
+          <w:rFonts w:cs="Times New Roman"/>
+          <w:lang w:val="en-US"/>
+        </w:rPr>
+        <w:t xml:space="preserve"> will be necessary.</w:t>
+      </w:r>
+      <w:r>
+        <w:rPr>
+          <w:rFonts w:cs="Times New Roman"/>
+          <w:lang w:val="en-US"/>
+        </w:rPr>
+        <w:t xml:space="preserve"> </w:t>
+      </w:r>
+      <w:r>
+        <w:rPr>
+          <w:rFonts w:cs="Times New Roman"/>
+          <w:lang w:val="en-US"/>
+        </w:rPr>
+        <w:t>The Eclipse plugin used is called PyDev and provides all IDE basic functionalities for python such as code completion with auto import, syntax highlighting, code analysis, go to definition function</w:t>
+      </w:r>
+      <w:r>
+        <w:rPr>
+          <w:rFonts w:cs="Times New Roman"/>
+          <w:lang w:val="en-US"/>
+        </w:rPr>
+        <w:t>, refactoring</w:t>
+      </w:r>
+      <w:r>
+        <w:rPr>
+          <w:rFonts w:cs="Times New Roman"/>
+          <w:lang w:val="en-US"/>
+        </w:rPr>
+        <w:t>, mark occurrences, debugger</w:t>
+      </w:r>
+      <w:r>
+        <w:rPr>
+          <w:rFonts w:cs="Times New Roman"/>
+          <w:lang w:val="en-US"/>
+        </w:rPr>
+        <w:t xml:space="preserve"> and many others</w:t>
+      </w:r>
+      <w:r>
+        <w:rPr>
+          <w:rFonts w:cs="Times New Roman"/>
+          <w:lang w:val="en-US"/>
+        </w:rPr>
+        <w:t>.</w:t>
+      </w:r>
+    </w:p>
+    <w:p>
+      <w:pPr>
+        <w:pStyle w:val="Predeterminado"/>
+        <w:rPr>
+          <w:rFonts w:cs="Times New Roman"/>
+          <w:b/>
+          <w:lang w:val="en-US"/>
+        </w:rPr>
+      </w:pPr>
+      <w:r>
+        <w:rPr>
+          <w:rFonts w:cs="Times New Roman"/>
+          <w:b/>
+          <w:lang w:val="en-US"/>
+        </w:rPr>
+        <w:t>JSON</w:t>
+      </w:r>
+    </w:p>
+    <w:p>
+      <w:pPr>
+        <w:pStyle w:val="Predeterminado"/>
+        <w:numPr>
+          <w:ilvl w:val="0"/>
+          <w:numId w:val="5"/>
+        </w:numPr>
+        <w:rPr>
+          <w:rFonts w:cs="Times New Roman"/>
+          <w:lang w:val="en-US"/>
+        </w:rPr>
+      </w:pPr>
+      <w:r>
+        <w:rPr>
+          <w:lang w:val="en-US"/>
+        </w:rPr>
+        <w:t>JSON format will be used for receiving answers from the Moodle website. Its syntax is very similar to the basic Python data structures, and the standard library provides a module to pass data in JSON format to these structures.</w:t>
+      </w:r>
+    </w:p>
+    <w:p>
+      <w:pPr>
+        <w:pStyle w:val="Predeterminado"/>
+        <w:rPr>
+          <w:rFonts w:cs="Times New Roman"/>
+          <w:b/>
+          <w:lang w:val="en-US"/>
+        </w:rPr>
+      </w:pPr>
+      <w:r>
+        <w:rPr>
+          <w:b/>
+          <w:lang w:val="en-US"/>
+        </w:rPr>
+        <w:t>REST</w:t>
+      </w:r>
+    </w:p>
+    <w:p>
+      <w:pPr>
+        <w:pStyle w:val="Predeterminado"/>
+        <w:numPr>
+          <w:ilvl w:val="0"/>
+          <w:numId w:val="5"/>
+        </w:numPr>
+        <w:rPr>
+          <w:rFonts w:cs="Times New Roman"/>
+          <w:lang w:val="en-US"/>
+        </w:rPr>
+      </w:pPr>
+      <w:r>
+        <w:rPr>
+          <w:rFonts w:cs="Times New Roman"/>
+          <w:lang w:val="en-US"/>
+        </w:rPr>
+        <w:t xml:space="preserve">To interact with Moodle system it will be used the request system defined by REST architecture, using the POST method to give to Moodle the request with necessary parameters. As it was explained above, this kind of request/answer protocols are commonly used on the Internet, like the HTTP protocol. Also, these protocols do not have status, so each request is independent from others, so clients and servers do not need to store session records. In addition, the Moodle web services system supports this type of data </w:t>
+      </w:r>
+      <w:r>
+        <w:rPr>
+          <w:rFonts w:cs="Times New Roman"/>
+          <w:lang w:val="en-US"/>
+        </w:rPr>
+        <w:t>transmission</w:t>
+      </w:r>
+      <w:r>
+        <w:rPr>
+          <w:rFonts w:cs="Times New Roman"/>
+          <w:lang w:val="en-US"/>
+        </w:rPr>
+        <w:t xml:space="preserve"> protocol.</w:t>
+      </w:r>
+    </w:p>
+    <w:p>
+      <w:pPr>
+        <w:pStyle w:val="Predeterminado"/>
+        <w:rPr>
+          <w:rFonts w:cs="Times New Roman"/>
+          <w:b/>
+          <w:lang w:val="en-US"/>
+        </w:rPr>
+      </w:pPr>
+      <w:r>
+        <w:rPr>
+          <w:rFonts w:cs="Times New Roman"/>
+          <w:b/>
+          <w:lang w:val="en-US"/>
+        </w:rPr>
+        <w:t xml:space="preserve">Web </w:t>
+      </w:r>
+      <w:r>
+        <w:rPr>
+          <w:rFonts w:cs="Times New Roman"/>
+          <w:b/>
+          <w:lang w:val="en-US"/>
+        </w:rPr>
+        <w:t>services</w:t>
+      </w:r>
+    </w:p>
+    <w:p>
+      <w:pPr>
+        <w:pStyle w:val="Predeterminado"/>
+        <w:rPr>
+          <w:lang w:val="en-US"/>
+        </w:rPr>
+      </w:pPr>
+      <w:r>
+        <w:rPr>
+          <w:rFonts w:cs="Times New Roman"/>
+          <w:lang w:val="en-US"/>
+        </w:rPr>
+        <w:t xml:space="preserve">On this </w:t>
+      </w:r>
+      <w:r>
+        <w:rPr>
+          <w:rFonts w:cs="Times New Roman"/>
+          <w:lang w:val="en-US"/>
+        </w:rPr>
+        <w:t xml:space="preserve">sub-section </w:t>
+      </w:r>
+      <w:r>
+        <w:rPr>
+          <w:rFonts w:cs="Times New Roman"/>
+          <w:lang w:val="en-US"/>
+        </w:rPr>
+        <w:t>it will be seen the different kind of applications for Moodle and how they work to get the information they need to work. After that it will be shown the solution to this problem chosen in this proje</w:t>
+      </w:r>
+      <w:r>
+        <w:rPr>
+          <w:rFonts w:cs="Times New Roman"/>
+          <w:lang w:val="en-US"/>
+        </w:rPr>
+        <w:t>ct and other possible solutions.</w:t>
+      </w:r>
+    </w:p>
+    <w:p>
+      <w:pPr>
+        <w:pStyle w:val="Predeterminado"/>
+        <w:rPr>
+          <w:rFonts w:cs="Times New Roman"/>
+          <w:lang w:val="en-US"/>
+        </w:rPr>
+      </w:pPr>
+      <w:r>
+        <w:rPr>
+          <w:rFonts w:cs="Times New Roman"/>
+          <w:lang w:val="en-US"/>
+        </w:rPr>
+        <w:t xml:space="preserve">Normally, users get the information they want from Moodle by its web interface with a web browser. Web applications can be </w:t>
+      </w:r>
+      <w:r>
+        <w:rPr>
+          <w:rFonts w:cs="Times New Roman"/>
+          <w:lang w:val="en-US"/>
+        </w:rPr>
+        <w:t xml:space="preserve">classified </w:t>
+      </w:r>
+      <w:r>
+        <w:rPr>
+          <w:rFonts w:cs="Times New Roman"/>
+          <w:lang w:val="en-US"/>
+        </w:rPr>
+        <w:t xml:space="preserve">in two big groups depending </w:t>
+      </w:r>
+      <w:r>
+        <w:rPr>
+          <w:rFonts w:cs="Times New Roman"/>
+          <w:lang w:val="en-US"/>
+        </w:rPr>
+        <w:t>on</w:t>
+      </w:r>
+      <w:r>
+        <w:rPr>
+          <w:rFonts w:cs="Times New Roman"/>
+          <w:lang w:val="en-US"/>
+        </w:rPr>
+        <w:t xml:space="preserve"> how they obtain these data. They can use the scrapping technique, which was explained on the section "state of the art", doing requests as a normal user and extract the information analyzing the HTML file returned by web server or they can exchange information with other systems allowed in the server through other protocols</w:t>
+      </w:r>
+      <w:r>
+        <w:rPr>
+          <w:rFonts w:cs="Times New Roman"/>
+          <w:lang w:val="en-US"/>
+        </w:rPr>
+        <w:t>.</w:t>
       </w:r>
     </w:p>
     <w:p>
@@ -7894,36 +8539,43 @@
           <w:lang w:val="en-US"/>
         </w:rPr>
       </w:pPr>
-      <w:bookmarkStart w:id="14" w:name="_Toc355043316"/>
-      <w:r>
-        <w:rPr>
+      <w:bookmarkStart w:id="15" w:name="_Toc356342971"/>
+      <w:r>
+        <w:rPr>
+          <w:lang w:val="en-US"/>
+        </w:rPr>
+        <w:lastRenderedPageBreak/>
+        <w:t>Parsing HTML applications</w:t>
+      </w:r>
+      <w:bookmarkEnd w:id="15"/>
+    </w:p>
+    <w:p>
+      <w:pPr>
+        <w:pStyle w:val="Predeterminado"/>
+        <w:rPr>
+          <w:lang w:val="en-US"/>
+        </w:rPr>
+      </w:pPr>
+      <w:r>
+        <w:rPr>
+          <w:rFonts w:cs="Times New Roman"/>
+          <w:lang w:val="en-US"/>
+        </w:rPr>
+        <w:t xml:space="preserve">Moodle web services are an additional functionality added to Moodle on its version 2.0 and maintained on later versions. </w:t>
+      </w:r>
+      <w:r>
+        <w:rPr>
+          <w:rFonts w:cs="Times New Roman"/>
           <w:lang w:val="en-US"/>
         </w:rPr>
         <w:t xml:space="preserve"> </w:t>
       </w:r>
-      <w:bookmarkStart w:id="15" w:name="_Toc356342971"/>
-      <w:bookmarkEnd w:id="14"/>
-      <w:r>
-        <w:rPr>
-          <w:lang w:val="en-US"/>
-        </w:rPr>
-        <w:t>Parsing HTML applications</w:t>
-      </w:r>
-      <w:bookmarkEnd w:id="15"/>
-    </w:p>
-    <w:p>
-      <w:pPr>
-        <w:pStyle w:val="Predeterminado"/>
-        <w:rPr>
-          <w:lang w:val="en-US"/>
-        </w:rPr>
-      </w:pPr>
-      <w:r>
-        <w:rPr>
-          <w:rFonts w:cs="Times New Roman"/>
-          <w:lang w:val="en-US"/>
-        </w:rPr>
-        <w:t>Moodle web services are an additional functionality added to Moodle on its version 2.0 and later version. However, Moodle applications development started before this plugin exists, so they cannot use this system to interact with the Moodle system. Instead of this, they usually do a parsing the HTML got from a normal HTTP request to get the information they want.</w:t>
+      <w:r>
+        <w:rPr>
+          <w:rFonts w:cs="Times New Roman"/>
+          <w:lang w:val="en-US"/>
+        </w:rPr>
+        <w:t>However, Moodle applications development started before this plugin exist, so they cannot use this system to interact with the Moodle system. Instead of this, they usually parse the HTML gotten from a normal HTTP request and use the scraping technique to get the information they want.</w:t>
       </w:r>
       <w:r>
         <w:rPr>
@@ -7931,6 +8583,12 @@
           <w:lang w:val="en-US"/>
         </w:rPr>
         <w:br/>
+      </w:r>
+      <w:r>
+        <w:rPr>
+          <w:rFonts w:cs="Times New Roman"/>
+          <w:lang w:val="en-US"/>
+        </w:rPr>
         <w:t xml:space="preserve">Those applications usually search through the HTML file some specific strings or HTML </w:t>
       </w:r>
       <w:r>
@@ -7962,15 +8620,7 @@
           <w:lang w:val="en-US"/>
         </w:rPr>
         <w:br/>
-        <w:t xml:space="preserve">However, those applications have some important problems. One of them is that they could not </w:t>
-      </w:r>
-      <w:r>
-        <w:rPr>
-          <w:rFonts w:cs="Times New Roman"/>
-          <w:lang w:val="en-US"/>
-        </w:rPr>
-        <w:lastRenderedPageBreak/>
-        <w:t>work in some Moodle places because of changing their appearance or version will affect to the HTML received. This could cause that those strings used to search the information necessary to the application will not be found, and make a malfunction of the application.</w:t>
+        <w:t>However, those applications have some important problems. One of them is that they could not work in some Moodle places because of changing their appearance or version will affect to the HTML received. This could cause that those strings used to search the information necessary to the application will not be found, and make a malfunction of the application.</w:t>
       </w:r>
       <w:r>
         <w:rPr>
@@ -8002,6 +8652,20 @@
           <w:lang w:val="en-US"/>
         </w:rPr>
         <w:t>Besides, the Moodle site cannot differentiate between users navigating with normal web browsers and applications that work on this way.</w:t>
+      </w:r>
+      <w:r>
+        <w:rPr>
+          <w:rFonts w:cs="Times New Roman"/>
+          <w:lang w:val="en-US"/>
+        </w:rPr>
+        <w:t xml:space="preserve"> </w:t>
+      </w:r>
+      <w:r>
+        <w:rPr>
+          <w:rFonts w:cs="Times New Roman"/>
+          <w:lang w:val="en-US"/>
+        </w:rPr>
+        <w:t>The applications access can be detected with other systems which analyze net traffic.</w:t>
       </w:r>
     </w:p>
     <w:p>
@@ -8046,6 +8710,7 @@
         <w:rPr>
           <w:lang w:val="en-US"/>
         </w:rPr>
+        <w:lastRenderedPageBreak/>
         <w:t xml:space="preserve"> </w:t>
       </w:r>
       <w:bookmarkStart w:id="17" w:name="_Toc356342972"/>
@@ -8099,7 +8764,21 @@
           <w:rFonts w:cs="Times New Roman"/>
           <w:lang w:val="en-US"/>
         </w:rPr>
-        <w:t>This web service functions are unchangeable and limited, not every web service function can be used with this service. Because of this, in this project is decided to use generic Moodle web services, with which ones you can add every function available and exploit all this Moodle plugin.</w:t>
+        <w:t>This web service functio</w:t>
+      </w:r>
+      <w:r>
+        <w:rPr>
+          <w:rFonts w:cs="Times New Roman"/>
+          <w:lang w:val="en-US"/>
+        </w:rPr>
+        <w:t>ns are unchangeable and limited so</w:t>
+      </w:r>
+      <w:r>
+        <w:rPr>
+          <w:rFonts w:cs="Times New Roman"/>
+          <w:lang w:val="en-US"/>
+        </w:rPr>
+        <w:t xml:space="preserve"> not every web service function can be used with this service. Because of this, in this project is decided to use generic Moodle web services, with which ones you can add every function available and exploit all this Moodle plugin.</w:t>
       </w:r>
     </w:p>
     <w:p>
@@ -8137,7 +8816,6 @@
         <w:rPr>
           <w:lang w:val="en-US"/>
         </w:rPr>
-        <w:lastRenderedPageBreak/>
         <w:t xml:space="preserve"> </w:t>
       </w:r>
       <w:bookmarkStart w:id="19" w:name="_Toc356342973"/>
@@ -8154,29 +8832,47 @@
       <w:pPr>
         <w:pStyle w:val="Predeterminado"/>
         <w:rPr>
-          <w:lang w:val="en-US"/>
-        </w:rPr>
-      </w:pPr>
-      <w:r>
-        <w:rPr>
-          <w:rFonts w:cs="Times New Roman"/>
-          <w:lang w:val="en-US"/>
-        </w:rPr>
-        <w:t xml:space="preserve">A library similar to the one done on this </w:t>
-      </w:r>
-      <w:r>
-        <w:rPr>
-          <w:rFonts w:cs="Times New Roman"/>
-          <w:lang w:val="en-US"/>
-        </w:rPr>
-        <w:t>project</w:t>
-      </w:r>
-      <w:r>
-        <w:rPr>
-          <w:rFonts w:cs="Times New Roman"/>
-          <w:lang w:val="en-US"/>
-        </w:rPr>
-        <w:t xml:space="preserve">: </w:t>
+          <w:rFonts w:cs="Times New Roman"/>
+          <w:lang w:val="en-US"/>
+        </w:rPr>
+      </w:pPr>
+      <w:r>
+        <w:rPr>
+          <w:rFonts w:cs="Times New Roman"/>
+          <w:lang w:val="en-US"/>
+        </w:rPr>
+        <w:t xml:space="preserve">Using Moodle web services instead of web scraping has its advantages and its disadvantages. If web scraping is used, a deep analysis of the HTML files is necessary, </w:t>
+      </w:r>
+      <w:r>
+        <w:rPr>
+          <w:rFonts w:cs="Times New Roman"/>
+          <w:color w:val="FF0000"/>
+          <w:lang w:val="en-US"/>
+        </w:rPr>
+        <w:t>but if web services are used, it is required to learn how to use those services</w:t>
+      </w:r>
+      <w:r>
+        <w:rPr>
+          <w:rFonts w:cs="Times New Roman"/>
+          <w:lang w:val="en-US"/>
+        </w:rPr>
+        <w:t>.</w:t>
+      </w:r>
+    </w:p>
+    <w:p>
+      <w:pPr>
+        <w:pStyle w:val="Predeterminado"/>
+        <w:rPr>
+          <w:rFonts w:cs="Times New Roman"/>
+          <w:lang w:val="en-US"/>
+        </w:rPr>
+      </w:pPr>
+      <w:r>
+        <w:rPr>
+          <w:rFonts w:cs="Times New Roman"/>
+          <w:lang w:val="en-US"/>
+        </w:rPr>
+        <w:t xml:space="preserve">A library similar to the one done on this project: </w:t>
       </w:r>
       <w:hyperlink r:id="rId21">
         <w:r>
@@ -8195,77 +8891,126 @@
         </w:rPr>
         <w:br/>
       </w:r>
-      <w:r>
-        <w:rPr>
-          <w:rFonts w:cs="Times New Roman"/>
-          <w:lang w:val="en-US"/>
-        </w:rPr>
-        <w:br/>
-      </w:r>
-    </w:p>
-    <w:p>
-      <w:pPr>
-        <w:pStyle w:val="Predeterminado"/>
-        <w:rPr>
-          <w:lang w:val="en-US"/>
-        </w:rPr>
-      </w:pPr>
-    </w:p>
-    <w:p>
-      <w:pPr>
-        <w:pStyle w:val="Predeterminado"/>
-        <w:rPr>
-          <w:lang w:val="en-US"/>
-        </w:rPr>
-      </w:pPr>
-    </w:p>
-    <w:p>
-      <w:pPr>
-        <w:pStyle w:val="Predeterminado"/>
-        <w:rPr>
-          <w:lang w:val="en-US"/>
-        </w:rPr>
-      </w:pPr>
-    </w:p>
-    <w:p>
-      <w:pPr>
-        <w:pStyle w:val="Predeterminado"/>
-        <w:rPr>
-          <w:lang w:val="en-US"/>
-        </w:rPr>
-      </w:pPr>
-    </w:p>
-    <w:p>
-      <w:pPr>
-        <w:pStyle w:val="Predeterminado"/>
-        <w:rPr>
-          <w:lang w:val="en-US"/>
-        </w:rPr>
-      </w:pPr>
-    </w:p>
-    <w:p>
-      <w:pPr>
-        <w:pStyle w:val="Predeterminado"/>
-        <w:rPr>
-          <w:lang w:val="en-US"/>
-        </w:rPr>
-      </w:pPr>
-    </w:p>
-    <w:p>
-      <w:pPr>
-        <w:pStyle w:val="Predeterminado"/>
-        <w:rPr>
-          <w:lang w:val="en-US"/>
-        </w:rPr>
-      </w:pPr>
-    </w:p>
-    <w:p>
-      <w:pPr>
-        <w:pStyle w:val="Predeterminado"/>
-        <w:rPr>
-          <w:lang w:val="en-US"/>
-        </w:rPr>
-      </w:pPr>
+    </w:p>
+    <w:p>
+      <w:pPr>
+        <w:pStyle w:val="Predeterminado"/>
+        <w:rPr>
+          <w:rFonts w:cs="Times New Roman"/>
+          <w:lang w:val="en-US"/>
+        </w:rPr>
+      </w:pPr>
+    </w:p>
+    <w:p>
+      <w:pPr>
+        <w:pStyle w:val="Predeterminado"/>
+        <w:rPr>
+          <w:rFonts w:cs="Times New Roman"/>
+          <w:lang w:val="en-US"/>
+        </w:rPr>
+      </w:pPr>
+    </w:p>
+    <w:p>
+      <w:pPr>
+        <w:pStyle w:val="Predeterminado"/>
+        <w:rPr>
+          <w:rFonts w:cs="Times New Roman"/>
+          <w:lang w:val="en-US"/>
+        </w:rPr>
+      </w:pPr>
+    </w:p>
+    <w:p>
+      <w:pPr>
+        <w:pStyle w:val="Predeterminado"/>
+        <w:rPr>
+          <w:rFonts w:cs="Times New Roman"/>
+          <w:lang w:val="en-US"/>
+        </w:rPr>
+      </w:pPr>
+    </w:p>
+    <w:p>
+      <w:pPr>
+        <w:pStyle w:val="Predeterminado"/>
+        <w:rPr>
+          <w:rFonts w:cs="Times New Roman"/>
+          <w:b/>
+          <w:lang w:val="en-US"/>
+        </w:rPr>
+      </w:pPr>
+      <w:r>
+        <w:rPr>
+          <w:rFonts w:cs="Times New Roman"/>
+          <w:b/>
+          <w:lang w:val="en-US"/>
+        </w:rPr>
+        <w:t>Librery structure</w:t>
+      </w:r>
+    </w:p>
+    <w:p>
+      <w:pPr>
+        <w:pStyle w:val="Predeterminado"/>
+        <w:rPr>
+          <w:rFonts w:cs="Times New Roman"/>
+          <w:lang w:val="en-US"/>
+        </w:rPr>
+      </w:pPr>
+      <w:r>
+        <w:rPr>
+          <w:lang w:val="en-US"/>
+        </w:rPr>
+        <w:t>Estructura de la libreria</w:t>
+      </w:r>
+    </w:p>
+    <w:p>
+      <w:pPr>
+        <w:pStyle w:val="Predeterminado"/>
+        <w:rPr>
+          <w:lang w:val="en-US"/>
+        </w:rPr>
+      </w:pPr>
+    </w:p>
+    <w:p>
+      <w:pPr>
+        <w:pStyle w:val="Predeterminado"/>
+        <w:rPr>
+          <w:rFonts w:cs="Times New Roman"/>
+          <w:lang w:val="en-US"/>
+        </w:rPr>
+      </w:pPr>
+    </w:p>
+    <w:p>
+      <w:pPr>
+        <w:pStyle w:val="Predeterminado"/>
+        <w:rPr>
+          <w:b/>
+          <w:sz w:val="32"/>
+          <w:szCs w:val="32"/>
+          <w:lang w:val="en-US"/>
+        </w:rPr>
+      </w:pPr>
+      <w:r>
+        <w:rPr>
+          <w:b/>
+          <w:sz w:val="32"/>
+          <w:szCs w:val="32"/>
+          <w:lang w:val="en-US"/>
+        </w:rPr>
+        <w:t>Development methodology</w:t>
+      </w:r>
+    </w:p>
+    <w:p>
+      <w:pPr>
+        <w:pStyle w:val="Predeterminado"/>
+        <w:rPr>
+          <w:lang w:val="en-US"/>
+        </w:rPr>
+      </w:pPr>
+      <w:r>
+        <w:rPr>
+          <w:lang w:val="en-US"/>
+        </w:rPr>
+        <w:t>Spiral</w:t>
+      </w:r>
     </w:p>
     <w:p>
       <w:pPr>
@@ -8287,372 +9032,14 @@
           <w:lang w:val="en-US"/>
         </w:rPr>
       </w:pPr>
-      <w:bookmarkStart w:id="20" w:name="_Toc356342974"/>
-      <w:r>
-        <w:rPr>
-          <w:lang w:val="en-US"/>
-        </w:rPr>
-        <w:t>Technological description</w:t>
+      <w:bookmarkStart w:id="20" w:name="_Toc356342975"/>
+      <w:r>
+        <w:rPr>
+          <w:lang w:val="en-US"/>
+        </w:rPr>
+        <w:t>Implementation</w:t>
       </w:r>
       <w:bookmarkEnd w:id="20"/>
-    </w:p>
-    <w:p>
-      <w:pPr>
-        <w:pStyle w:val="Predeterminado"/>
-        <w:rPr>
-          <w:rFonts w:cs="Times New Roman"/>
-          <w:color w:val="00B050"/>
-          <w:lang w:val="en-US"/>
-        </w:rPr>
-      </w:pPr>
-      <w:r>
-        <w:rPr>
-          <w:rFonts w:cs="Times New Roman"/>
-          <w:color w:val="00B050"/>
-          <w:lang w:val="en-US"/>
-        </w:rPr>
-        <w:t>Requisitos: descripción del problema</w:t>
-      </w:r>
-    </w:p>
-    <w:p>
-      <w:pPr>
-        <w:pStyle w:val="Predeterminado"/>
-        <w:rPr>
-          <w:rFonts w:cs="Times New Roman"/>
-          <w:color w:val="00B050"/>
-          <w:lang w:val="en-US"/>
-        </w:rPr>
-      </w:pPr>
-      <w:r>
-        <w:rPr>
-          <w:rFonts w:cs="Times New Roman"/>
-          <w:color w:val="00B050"/>
-          <w:lang w:val="en-US"/>
-        </w:rPr>
-        <w:tab/>
-        <w:t>Desarrollar aplicaciones que obtengan informacion y actuen sobre moodle: parsing, Mobile web app y web services</w:t>
-      </w:r>
-    </w:p>
-    <w:p>
-      <w:pPr>
-        <w:pStyle w:val="Predeterminado"/>
-        <w:rPr>
-          <w:color w:val="00B050"/>
-          <w:lang w:val="en-US"/>
-        </w:rPr>
-      </w:pPr>
-      <w:r>
-        <w:rPr>
-          <w:rFonts w:cs="Times New Roman"/>
-          <w:color w:val="00B050"/>
-          <w:lang w:val="en-US"/>
-        </w:rPr>
-        <w:t>Diseño: decisiones de diseño, porque se ha usado una cosa y no la otra (deben estar explicadas por encima en estado del arte, los detalles del porqué se toma esta decisión en este apartado). Estudio de alternativas</w:t>
-      </w:r>
-    </w:p>
-    <w:p>
-      <w:pPr>
-        <w:pStyle w:val="Predeterminado"/>
-        <w:rPr>
-          <w:color w:val="00B050"/>
-          <w:lang w:val="en-US"/>
-        </w:rPr>
-      </w:pPr>
-      <w:r>
-        <w:rPr>
-          <w:rFonts w:cs="Times New Roman"/>
-          <w:color w:val="00B050"/>
-          <w:lang w:val="en-US"/>
-        </w:rPr>
-        <w:t>Metodología de desarrollo: desarrollo en espiral</w:t>
-      </w:r>
-    </w:p>
-    <w:p>
-      <w:pPr>
-        <w:pStyle w:val="Predeterminado"/>
-        <w:rPr>
-          <w:b/>
-          <w:lang w:val="en-US"/>
-        </w:rPr>
-      </w:pPr>
-      <w:r>
-        <w:rPr>
-          <w:b/>
-          <w:lang w:val="en-US"/>
-        </w:rPr>
-        <w:t>Requirements</w:t>
-      </w:r>
-    </w:p>
-    <w:p>
-      <w:pPr>
-        <w:pStyle w:val="Predeterminado"/>
-        <w:rPr>
-          <w:lang w:val="en-US"/>
-        </w:rPr>
-      </w:pPr>
-      <w:r>
-        <w:rPr>
-          <w:lang w:val="en-US"/>
-        </w:rPr>
-        <w:lastRenderedPageBreak/>
-        <w:t>Provide a list of functions to interact with Moodle. Those functions must let do all functionalities given by the Moodle web services in the Moodle version 2.5.</w:t>
-      </w:r>
-      <w:r>
-        <w:rPr>
-          <w:lang w:val="en-US"/>
-        </w:rPr>
-        <w:t xml:space="preserve"> </w:t>
-      </w:r>
-    </w:p>
-    <w:p>
-      <w:pPr>
-        <w:pStyle w:val="Predeterminado"/>
-        <w:rPr>
-          <w:b/>
-          <w:lang w:val="en-US"/>
-        </w:rPr>
-      </w:pPr>
-      <w:r>
-        <w:rPr>
-          <w:b/>
-          <w:lang w:val="en-US"/>
-        </w:rPr>
-        <w:t>Design</w:t>
-      </w:r>
-    </w:p>
-    <w:p>
-      <w:pPr>
-        <w:pStyle w:val="Predeterminado"/>
-        <w:rPr>
-          <w:lang w:val="en-US"/>
-        </w:rPr>
-      </w:pPr>
-      <w:r>
-        <w:rPr>
-          <w:lang w:val="en-US"/>
-        </w:rPr>
-        <w:t>In order to develop this library the following design decisions have been taken:</w:t>
-      </w:r>
-    </w:p>
-    <w:p>
-      <w:pPr>
-        <w:pStyle w:val="Predeterminado"/>
-        <w:numPr>
-          <w:ilvl w:val="0"/>
-          <w:numId w:val="5"/>
-        </w:numPr>
-        <w:rPr>
-          <w:rFonts w:cs="Times New Roman"/>
-          <w:lang w:val="en-US"/>
-        </w:rPr>
-      </w:pPr>
-      <w:r>
-        <w:rPr>
-          <w:rFonts w:cs="Times New Roman"/>
-          <w:lang w:val="en-US"/>
-        </w:rPr>
-        <w:tab/>
-        <w:t xml:space="preserve">Eclipse is the IDE chosen because it is a free software development tool commonly used, </w:t>
-      </w:r>
-    </w:p>
-    <w:p>
-      <w:pPr>
-        <w:pStyle w:val="Predeterminado"/>
-        <w:numPr>
-          <w:ilvl w:val="0"/>
-          <w:numId w:val="5"/>
-        </w:numPr>
-        <w:rPr>
-          <w:rFonts w:cs="Times New Roman"/>
-          <w:lang w:val="en-US"/>
-        </w:rPr>
-      </w:pPr>
-      <w:r>
-        <w:rPr>
-          <w:rFonts w:cs="Times New Roman"/>
-          <w:lang w:val="en-US"/>
-        </w:rPr>
-        <w:t>Message</w:t>
-      </w:r>
-    </w:p>
-    <w:p>
-      <w:pPr>
-        <w:pStyle w:val="Predeterminado"/>
-        <w:numPr>
-          <w:ilvl w:val="0"/>
-          <w:numId w:val="5"/>
-        </w:numPr>
-        <w:rPr>
-          <w:rFonts w:cs="Times New Roman"/>
-          <w:lang w:val="en-US"/>
-        </w:rPr>
-      </w:pPr>
-      <w:r>
-        <w:rPr>
-          <w:rFonts w:cs="Times New Roman"/>
-          <w:lang w:val="en-US"/>
-        </w:rPr>
-        <w:t>Notes</w:t>
-      </w:r>
-    </w:p>
-    <w:p>
-      <w:pPr>
-        <w:pStyle w:val="Predeterminado"/>
-        <w:rPr>
-          <w:lang w:val="en-US"/>
-        </w:rPr>
-      </w:pPr>
-      <w:r>
-        <w:rPr>
-          <w:lang w:val="en-US"/>
-        </w:rPr>
-        <w:t>Porque se usa Eclipse</w:t>
-      </w:r>
-    </w:p>
-    <w:p>
-      <w:pPr>
-        <w:pStyle w:val="Predeterminado"/>
-        <w:rPr>
-          <w:lang w:val="en-US"/>
-        </w:rPr>
-      </w:pPr>
-      <w:r>
-        <w:rPr>
-          <w:lang w:val="en-US"/>
-        </w:rPr>
-        <w:t xml:space="preserve">Porque </w:t>
-      </w:r>
-      <w:r>
-        <w:rPr>
-          <w:lang w:val="en-US"/>
-        </w:rPr>
-        <w:t xml:space="preserve">se usa </w:t>
-      </w:r>
-      <w:r>
-        <w:rPr>
-          <w:lang w:val="en-US"/>
-        </w:rPr>
-        <w:t>python</w:t>
-      </w:r>
-      <w:r>
-        <w:rPr>
-          <w:lang w:val="en-US"/>
-        </w:rPr>
-        <w:t xml:space="preserve"> </w:t>
-      </w:r>
-    </w:p>
-    <w:p>
-      <w:pPr>
-        <w:pStyle w:val="Predeterminado"/>
-        <w:rPr>
-          <w:lang w:val="en-US"/>
-        </w:rPr>
-      </w:pPr>
-      <w:r>
-        <w:rPr>
-          <w:lang w:val="en-US"/>
-        </w:rPr>
-        <w:t>Porque se usa JSON</w:t>
-      </w:r>
-    </w:p>
-    <w:p>
-      <w:pPr>
-        <w:pStyle w:val="Predeterminado"/>
-        <w:rPr>
-          <w:lang w:val="en-US"/>
-        </w:rPr>
-      </w:pPr>
-      <w:r>
-        <w:rPr>
-          <w:lang w:val="en-US"/>
-        </w:rPr>
-        <w:t xml:space="preserve">Porque </w:t>
-      </w:r>
-      <w:r>
-        <w:rPr>
-          <w:lang w:val="en-US"/>
-        </w:rPr>
-        <w:t xml:space="preserve">se usa </w:t>
-      </w:r>
-      <w:r>
-        <w:rPr>
-          <w:lang w:val="en-US"/>
-        </w:rPr>
-        <w:t>REST</w:t>
-      </w:r>
-    </w:p>
-    <w:p>
-      <w:pPr>
-        <w:pStyle w:val="Predeterminado"/>
-        <w:rPr>
-          <w:lang w:val="en-US"/>
-        </w:rPr>
-      </w:pPr>
-      <w:r>
-        <w:rPr>
-          <w:lang w:val="en-US"/>
-        </w:rPr>
-        <w:t>Porque usar web services y no parsing</w:t>
-      </w:r>
-    </w:p>
-    <w:p>
-      <w:pPr>
-        <w:pStyle w:val="Predeterminado"/>
-        <w:rPr>
-          <w:b/>
-          <w:lang w:val="en-US"/>
-        </w:rPr>
-      </w:pPr>
-      <w:r>
-        <w:rPr>
-          <w:b/>
-          <w:lang w:val="en-US"/>
-        </w:rPr>
-        <w:t>Development methodology</w:t>
-      </w:r>
-    </w:p>
-    <w:p>
-      <w:pPr>
-        <w:pStyle w:val="Predeterminado"/>
-        <w:rPr>
-          <w:lang w:val="en-US"/>
-        </w:rPr>
-      </w:pPr>
-      <w:r>
-        <w:rPr>
-          <w:lang w:val="en-US"/>
-        </w:rPr>
-        <w:t>Spiral</w:t>
-      </w:r>
-    </w:p>
-    <w:p>
-      <w:pPr>
-        <w:pStyle w:val="Predeterminado"/>
-        <w:rPr>
-          <w:lang w:val="en-US"/>
-        </w:rPr>
-      </w:pPr>
-    </w:p>
-    <w:p>
-      <w:pPr>
-        <w:pStyle w:val="Encabezado1"/>
-        <w:numPr>
-          <w:ilvl w:val="0"/>
-          <w:numId w:val="9"/>
-        </w:numPr>
-        <w:spacing w:line="360" w:lineRule="auto"/>
-        <w:rPr>
-          <w:lang w:val="en-US"/>
-        </w:rPr>
-      </w:pPr>
-      <w:bookmarkStart w:id="21" w:name="_Toc356342975"/>
-      <w:r>
-        <w:rPr>
-          <w:lang w:val="en-US"/>
-        </w:rPr>
-        <w:t>Implementation</w:t>
-      </w:r>
-      <w:bookmarkEnd w:id="21"/>
     </w:p>
     <w:p>
       <w:pPr>
@@ -8720,6 +9107,34 @@
           <w:lang w:val="en-US"/>
         </w:rPr>
       </w:pPr>
+    </w:p>
+    <w:p>
+      <w:pPr>
+        <w:pStyle w:val="Predeterminado"/>
+        <w:rPr>
+          <w:lang w:val="en-US"/>
+        </w:rPr>
+      </w:pPr>
+      <w:r>
+        <w:rPr>
+          <w:lang w:val="en-US"/>
+        </w:rPr>
+        <w:t>Install pydev on eclipse</w:t>
+      </w:r>
+    </w:p>
+    <w:p>
+      <w:pPr>
+        <w:pStyle w:val="Predeterminado"/>
+        <w:rPr>
+          <w:lang w:val="en-US"/>
+        </w:rPr>
+      </w:pPr>
+      <w:r>
+        <w:rPr>
+          <w:lang w:val="en-US"/>
+        </w:rPr>
+        <w:t>Install epydoc for generating API documentation</w:t>
+      </w:r>
     </w:p>
     <w:p>
       <w:pPr>
@@ -8832,6 +9247,7 @@
           <w:color w:val="0000FF"/>
           <w:lang w:val="en-US"/>
         </w:rPr>
+        <w:lastRenderedPageBreak/>
         <w:t xml:space="preserve">users </w:t>
       </w:r>
       <w:hyperlink r:id="rId24">
@@ -9139,7 +9555,6 @@
           <w:rFonts w:cs="Times New Roman"/>
           <w:lang w:val="en-US"/>
         </w:rPr>
-        <w:lastRenderedPageBreak/>
         <w:t>In the request you must include the parameter "moodlewsrestformat=json"</w:t>
       </w:r>
       <w:r>
@@ -9229,7 +9644,16 @@
           <w:color w:val="000000"/>
           <w:lang w:val="en-US"/>
         </w:rPr>
-        <w:t xml:space="preserve"> API Documentation. This section can be seen only by administrators so they can see the functions they want to activate with the web services in the Moodle site. Normal users only can see the functions they are able to use according with their capabilities with de Documentation link in the Administration </w:t>
+        <w:t xml:space="preserve"> API Documentation. This section can be seen only by administrators so they can see the functions they want to activate with the web services in the Moodle site. Normal users only can see the functions they are able to use according with their capabilities with </w:t>
+      </w:r>
+      <w:r>
+        <w:rPr>
+          <w:rFonts w:cs="Times New Roman"/>
+          <w:color w:val="000000"/>
+          <w:lang w:val="en-US"/>
+        </w:rPr>
+        <w:lastRenderedPageBreak/>
+        <w:t xml:space="preserve">de Documentation link in the Administration </w:t>
       </w:r>
       <w:r>
         <w:rPr>
@@ -9347,15 +9771,7 @@
           <w:rFonts w:cs="Times New Roman"/>
           <w:lang w:val="en-US"/>
         </w:rPr>
-        <w:t xml:space="preserve">Moodle exceptions: once the library has processed the data provided to use a function, the request to Moodle site is done. However, you still can get an error by many reasons: the data requested doesn’t exist on this Moodle site, the requested parameters have wrong data types, are missing required parameters, etc. On this situation, Moodle will get an </w:t>
-      </w:r>
-      <w:r>
-        <w:rPr>
-          <w:rFonts w:cs="Times New Roman"/>
-          <w:lang w:val="en-US"/>
-        </w:rPr>
-        <w:lastRenderedPageBreak/>
-        <w:t>error message, and the library will throw a ValueError python exception specifying found problems.</w:t>
+        <w:t>Moodle exceptions: once the library has processed the data provided to use a function, the request to Moodle site is done. However, you still can get an error by many reasons: the data requested doesn’t exist on this Moodle site, the requested parameters have wrong data types, are missing required parameters, etc. On this situation, Moodle will get an error message, and the library will throw a ValueError python exception specifying found problems.</w:t>
       </w:r>
     </w:p>
     <w:p>
@@ -9435,6 +9851,7 @@
           <w:rFonts w:cs="Times New Roman"/>
           <w:lang w:val="en-US"/>
         </w:rPr>
+        <w:lastRenderedPageBreak/>
         <w:t>Function call: MoodLib.get_calendar_events(userevents=0)</w:t>
       </w:r>
     </w:p>
@@ -9474,14 +9891,14 @@
           <w:lang w:val="en-US"/>
         </w:rPr>
       </w:pPr>
-      <w:bookmarkStart w:id="22" w:name="_Toc356342976"/>
+      <w:bookmarkStart w:id="21" w:name="_Toc356342976"/>
       <w:r>
         <w:rPr>
           <w:lang w:val="en-US"/>
         </w:rPr>
         <w:t>Results and conclusions</w:t>
       </w:r>
-      <w:bookmarkEnd w:id="22"/>
+      <w:bookmarkEnd w:id="21"/>
     </w:p>
     <w:p>
       <w:pPr>
@@ -9551,17 +9968,16 @@
           <w:lang w:val="en-US"/>
         </w:rPr>
       </w:pPr>
-      <w:bookmarkStart w:id="23" w:name="_Toc355043319"/>
-      <w:bookmarkStart w:id="24" w:name="_Toc356342977"/>
+      <w:bookmarkStart w:id="22" w:name="_Toc355043319"/>
+      <w:bookmarkStart w:id="23" w:name="_Toc356342977"/>
+      <w:bookmarkEnd w:id="22"/>
+      <w:r>
+        <w:rPr>
+          <w:lang w:val="en-US"/>
+        </w:rPr>
+        <w:t>Bibliography</w:t>
+      </w:r>
       <w:bookmarkEnd w:id="23"/>
-      <w:r>
-        <w:rPr>
-          <w:lang w:val="en-US"/>
-        </w:rPr>
-        <w:lastRenderedPageBreak/>
-        <w:t>Bibliography</w:t>
-      </w:r>
-      <w:bookmarkEnd w:id="24"/>
     </w:p>
     <w:p>
       <w:pPr>
@@ -9602,19 +10018,156 @@
           <w:ilvl w:val="0"/>
           <w:numId w:val="9"/>
         </w:numPr>
-        <w:spacing w:line="360" w:lineRule="auto"/>
-        <w:rPr>
-          <w:lang w:val="en-US"/>
-        </w:rPr>
-      </w:pPr>
-      <w:bookmarkStart w:id="25" w:name="_Toc356342978"/>
-      <w:r>
-        <w:rPr>
-          <w:lang w:val="en-US"/>
-        </w:rPr>
+        <w:rPr>
+          <w:lang w:val="en-US"/>
+        </w:rPr>
+      </w:pPr>
+      <w:bookmarkStart w:id="24" w:name="_Toc356342978"/>
+      <w:r>
+        <w:rPr>
+          <w:lang w:val="en-US"/>
+        </w:rPr>
+        <w:lastRenderedPageBreak/>
         <w:t>Appendix</w:t>
       </w:r>
-      <w:bookmarkEnd w:id="25"/>
+      <w:bookmarkEnd w:id="24"/>
+    </w:p>
+    <w:p>
+      <w:pPr>
+        <w:pStyle w:val="Encabezado1"/>
+        <w:tabs>
+          <w:tab w:val="clear" w:pos="432"/>
+        </w:tabs>
+        <w:ind w:left="0" w:firstLine="0"/>
+        <w:rPr>
+          <w:b w:val="0"/>
+          <w:sz w:val="24"/>
+          <w:szCs w:val="24"/>
+          <w:u w:val="none"/>
+          <w:lang w:val="en-US"/>
+        </w:rPr>
+      </w:pPr>
+    </w:p>
+    <w:p>
+      <w:pPr>
+        <w:pStyle w:val="Cuerpodetexto"/>
+        <w:rPr>
+          <w:lang w:val="en-US" w:eastAsia="es-ES" w:bidi="ar-SA"/>
+        </w:rPr>
+      </w:pPr>
+    </w:p>
+    <w:p>
+      <w:pPr>
+        <w:pStyle w:val="Cuerpodetexto"/>
+        <w:rPr>
+          <w:lang w:val="en-US" w:eastAsia="es-ES" w:bidi="ar-SA"/>
+        </w:rPr>
+      </w:pPr>
+    </w:p>
+    <w:p>
+      <w:pPr>
+        <w:pStyle w:val="Cuerpodetexto"/>
+        <w:rPr>
+          <w:lang w:val="en-US" w:eastAsia="es-ES" w:bidi="ar-SA"/>
+        </w:rPr>
+      </w:pPr>
+    </w:p>
+    <w:p>
+      <w:pPr>
+        <w:pStyle w:val="Cuerpodetexto"/>
+        <w:rPr>
+          <w:lang w:val="en-US" w:eastAsia="es-ES" w:bidi="ar-SA"/>
+        </w:rPr>
+      </w:pPr>
+    </w:p>
+    <w:p>
+      <w:pPr>
+        <w:pStyle w:val="Cuerpodetexto"/>
+        <w:rPr>
+          <w:lang w:val="en-US" w:eastAsia="es-ES" w:bidi="ar-SA"/>
+        </w:rPr>
+      </w:pPr>
+    </w:p>
+    <w:p>
+      <w:pPr>
+        <w:pStyle w:val="Cuerpodetexto"/>
+        <w:rPr>
+          <w:lang w:val="en-US" w:eastAsia="es-ES" w:bidi="ar-SA"/>
+        </w:rPr>
+      </w:pPr>
+      <w:r>
+        <w:rPr>
+          <w:b/>
+          <w:lang w:val="en-US" w:eastAsia="es-ES" w:bidi="ar-SA"/>
+        </w:rPr>
+        <w:t>DUDAS</w:t>
+      </w:r>
+    </w:p>
+    <w:p>
+      <w:pPr>
+        <w:pStyle w:val="Cuerpodetexto"/>
+        <w:rPr>
+          <w:lang w:val="en-US" w:eastAsia="es-ES" w:bidi="ar-SA"/>
+        </w:rPr>
+      </w:pPr>
+      <w:r>
+        <w:rPr>
+          <w:lang w:val="en-US" w:eastAsia="es-ES" w:bidi="ar-SA"/>
+        </w:rPr>
+        <w:t>State of the art: hasta que nivel de detalle hay que explicar (hay que explicar lo que es un navegador web, por ejemplo)?</w:t>
+      </w:r>
+    </w:p>
+    <w:p>
+      <w:pPr>
+        <w:pStyle w:val="Cuerpodetexto"/>
+        <w:tabs>
+          <w:tab w:val="center" w:pos="4702"/>
+        </w:tabs>
+        <w:rPr>
+          <w:lang w:val="en-US" w:eastAsia="es-ES" w:bidi="ar-SA"/>
+        </w:rPr>
+      </w:pPr>
+      <w:r>
+        <w:rPr>
+          <w:lang w:val="en-US" w:eastAsia="es-ES" w:bidi="ar-SA"/>
+        </w:rPr>
+        <w:t>Requirements: nose que más poner</w:t>
+      </w:r>
+      <w:r>
+        <w:rPr>
+          <w:lang w:val="en-US" w:eastAsia="es-ES" w:bidi="ar-SA"/>
+        </w:rPr>
+        <w:tab/>
+      </w:r>
+    </w:p>
+    <w:p>
+      <w:pPr>
+        <w:pStyle w:val="Cuerpodetexto"/>
+        <w:rPr>
+          <w:lang w:val="en-US" w:eastAsia="es-ES" w:bidi="ar-SA"/>
+        </w:rPr>
+      </w:pPr>
+      <w:r>
+        <w:rPr>
+          <w:lang w:val="en-US" w:eastAsia="es-ES" w:bidi="ar-SA"/>
+        </w:rPr>
+        <w:t>Design: Contar la estructura de la libreria aquí?</w:t>
+      </w:r>
+    </w:p>
+    <w:p>
+      <w:pPr>
+        <w:pStyle w:val="Cuerpodetexto"/>
+        <w:rPr>
+          <w:lang w:val="en-US" w:eastAsia="es-ES" w:bidi="ar-SA"/>
+        </w:rPr>
+      </w:pPr>
+      <w:r>
+        <w:rPr>
+          <w:lang w:val="en-US" w:eastAsia="es-ES" w:bidi="ar-SA"/>
+        </w:rPr>
+        <w:tab/>
+        <w:t>Alternativas a todas las decisiones de diseño? Nombrarlas o detallarlas?</w:t>
+      </w:r>
     </w:p>
     <w:sectPr>
       <w:type w:val="continuous"/>
@@ -9673,7 +10226,7 @@
       <w:rPr>
         <w:noProof/>
       </w:rPr>
-      <w:t>26</w:t>
+      <w:t>24</w:t>
     </w:r>
     <w:r>
       <w:fldChar w:fldCharType="end"/>

</xml_diff>

<commit_message>
Documentation: Fixed types notation (int), added raises exceptions documentation to assign, calendar, cohorts, course, enrol and files modules. Implementation: Files: Moodle exceptions added, Cohorts: all functions implemented tested and documented.
</commit_message>
<xml_diff>
--- a/Documentation/Memory.docx
+++ b/Documentation/Memory.docx
@@ -8295,7 +8295,21 @@
           <w:rFonts w:cs="Times New Roman"/>
           <w:lang w:val="en-US"/>
         </w:rPr>
-        <w:t>The Eclipse plugin used is called PyDev and provides all IDE basic functionalities for python such as code completion with auto import, syntax highlighting, code analysis, go to definition function</w:t>
+        <w:t xml:space="preserve">The Eclipse plugin used is called PyDev and provides all IDE basic functionalities for python such as code completion with auto import, syntax highlighting, </w:t>
+      </w:r>
+      <w:r>
+        <w:rPr>
+          <w:rFonts w:cs="Times New Roman"/>
+          <w:lang w:val="en-US"/>
+        </w:rPr>
+        <w:t>code</w:t>
+      </w:r>
+      <w:r>
+        <w:rPr>
+          <w:rFonts w:cs="Times New Roman"/>
+          <w:lang w:val="en-US"/>
+        </w:rPr>
+        <w:t xml:space="preserve"> analysis, go to definition function</w:t>
       </w:r>
       <w:r>
         <w:rPr>
@@ -8643,29 +8657,16 @@
       <w:pPr>
         <w:pStyle w:val="Predeterminado"/>
         <w:rPr>
-          <w:lang w:val="en-US"/>
-        </w:rPr>
-      </w:pPr>
-      <w:r>
-        <w:rPr>
-          <w:rFonts w:cs="Times New Roman"/>
-          <w:lang w:val="en-US"/>
-        </w:rPr>
-        <w:t>Besides, the Moodle site cannot differentiate between users navigating with normal web browsers and applications that work on this way.</w:t>
-      </w:r>
-      <w:r>
-        <w:rPr>
-          <w:rFonts w:cs="Times New Roman"/>
-          <w:lang w:val="en-US"/>
-        </w:rPr>
-        <w:t xml:space="preserve"> </w:t>
-      </w:r>
-      <w:r>
-        <w:rPr>
-          <w:rFonts w:cs="Times New Roman"/>
-          <w:lang w:val="en-US"/>
-        </w:rPr>
-        <w:t>The applications access can be detected with other systems which analyze net traffic.</w:t>
+          <w:rFonts w:cs="Times New Roman"/>
+          <w:lang w:val="en-US"/>
+        </w:rPr>
+      </w:pPr>
+      <w:r>
+        <w:rPr>
+          <w:rFonts w:cs="Times New Roman"/>
+          <w:lang w:val="en-US"/>
+        </w:rPr>
+        <w:t>Besides, the Moodle site cannot differentiate between users navigating with normal web browsers and applications that work on this way. These applications can be detected with other systems which analyze net traffic and recognize these applications' behavior.</w:t>
       </w:r>
     </w:p>
     <w:p>
@@ -8689,7 +8690,23 @@
             <w:rFonts w:cs="Times New Roman"/>
             <w:lang w:val="en-US"/>
           </w:rPr>
-          <w:t>https://github.com/praveendath92/MDroid</w:t>
+          <w:t>https://git</w:t>
+        </w:r>
+        <w:r>
+          <w:rPr>
+            <w:rStyle w:val="EnlacedeInternet"/>
+            <w:rFonts w:cs="Times New Roman"/>
+            <w:lang w:val="en-US"/>
+          </w:rPr>
+          <w:t>h</w:t>
+        </w:r>
+        <w:r>
+          <w:rPr>
+            <w:rStyle w:val="EnlacedeInternet"/>
+            <w:rFonts w:cs="Times New Roman"/>
+            <w:lang w:val="en-US"/>
+          </w:rPr>
+          <w:t>ub.com/praveendath92/MDroid</w:t>
         </w:r>
       </w:hyperlink>
     </w:p>
@@ -8749,7 +8766,35 @@
           <w:rFonts w:cs="Times New Roman"/>
           <w:lang w:val="en-US"/>
         </w:rPr>
-        <w:t>le web services were implemented. However, like every web service, enabling web services option must be checked in the Moodle site to use it.</w:t>
+        <w:t xml:space="preserve">le web services were implemented. However, like every web service, </w:t>
+      </w:r>
+      <w:r>
+        <w:rPr>
+          <w:rFonts w:cs="Times New Roman"/>
+          <w:lang w:val="en-US"/>
+        </w:rPr>
+        <w:t xml:space="preserve">the </w:t>
+      </w:r>
+      <w:r>
+        <w:rPr>
+          <w:rFonts w:cs="Times New Roman"/>
+          <w:lang w:val="en-US"/>
+        </w:rPr>
+        <w:t xml:space="preserve">web services option must be </w:t>
+      </w:r>
+      <w:r>
+        <w:rPr>
+          <w:rFonts w:cs="Times New Roman"/>
+          <w:lang w:val="en-US"/>
+        </w:rPr>
+        <w:t xml:space="preserve">enabled </w:t>
+      </w:r>
+      <w:r>
+        <w:rPr>
+          <w:rFonts w:cs="Times New Roman"/>
+          <w:lang w:val="en-US"/>
+        </w:rPr>
+        <w:t>in the Moodle site to use it.</w:t>
       </w:r>
     </w:p>
     <w:p>
@@ -8858,6 +8903,44 @@
         </w:rPr>
         <w:t>.</w:t>
       </w:r>
+      <w:r>
+        <w:rPr>
+          <w:rFonts w:cs="Times New Roman"/>
+          <w:lang w:val="en-US"/>
+        </w:rPr>
+        <w:t xml:space="preserve"> </w:t>
+      </w:r>
+      <w:r>
+        <w:rPr>
+          <w:rFonts w:cs="Times New Roman"/>
+          <w:lang w:val="en-US"/>
+        </w:rPr>
+        <w:t>To do that, the web services API must be studied, just like the way how to make requests with the protocol enabled to communicate with the server.</w:t>
+      </w:r>
+      <w:r>
+        <w:t xml:space="preserve"> </w:t>
+      </w:r>
+      <w:r>
+        <w:rPr>
+          <w:rFonts w:cs="Times New Roman"/>
+          <w:lang w:val="en-US"/>
+        </w:rPr>
+        <w:t>In this API there are</w:t>
+      </w:r>
+      <w:r>
+        <w:rPr>
+          <w:rFonts w:cs="Times New Roman"/>
+          <w:lang w:val="en-US"/>
+        </w:rPr>
+        <w:t xml:space="preserve"> all the web services functions</w:t>
+      </w:r>
+      <w:r>
+        <w:rPr>
+          <w:rFonts w:cs="Times New Roman"/>
+          <w:lang w:val="en-US"/>
+        </w:rPr>
+        <w:t xml:space="preserve"> names, the parameters they need to execute, these parameters types and the data structures returned by these functions.</w:t>
+      </w:r>
     </w:p>
     <w:p>
       <w:pPr>
@@ -8958,6 +9041,7 @@
         <w:rPr>
           <w:lang w:val="en-US"/>
         </w:rPr>
+        <w:lastRenderedPageBreak/>
         <w:t>Estructura de la libreria</w:t>
       </w:r>
     </w:p>
@@ -9227,6 +9311,7 @@
           <w:rFonts w:cs="Times New Roman"/>
           <w:lang w:val="en-US"/>
         </w:rPr>
+        <w:lastRenderedPageBreak/>
         <w:t>To allow users to create and see their own security keys (token) a system role with these user capabilities must be assigned to those users. These capabilities are:</w:t>
       </w:r>
     </w:p>
@@ -9247,7 +9332,6 @@
           <w:color w:val="0000FF"/>
           <w:lang w:val="en-US"/>
         </w:rPr>
-        <w:lastRenderedPageBreak/>
         <w:t xml:space="preserve">users </w:t>
       </w:r>
       <w:hyperlink r:id="rId24">
@@ -9644,7 +9728,7 @@
           <w:color w:val="000000"/>
           <w:lang w:val="en-US"/>
         </w:rPr>
-        <w:t xml:space="preserve"> API Documentation. This section can be seen only by administrators so they can see the functions they want to activate with the web services in the Moodle site. Normal users only can see the functions they are able to use according with their capabilities with </w:t>
+        <w:t xml:space="preserve"> API Documentation. This section can be seen only by administrators </w:t>
       </w:r>
       <w:r>
         <w:rPr>
@@ -9653,7 +9737,7 @@
           <w:lang w:val="en-US"/>
         </w:rPr>
         <w:lastRenderedPageBreak/>
-        <w:t xml:space="preserve">de Documentation link in the Administration </w:t>
+        <w:t xml:space="preserve">so they can see the functions they want to activate with the web services in the Moodle site. Normal users only can see the functions they are able to use according with their capabilities with de Documentation link in the Administration </w:t>
       </w:r>
       <w:r>
         <w:rPr>
@@ -9836,6 +9920,7 @@
           <w:rFonts w:cs="Times New Roman"/>
           <w:lang w:val="en-US"/>
         </w:rPr>
+        <w:lastRenderedPageBreak/>
         <w:t>Bug: when you get global site events, only get global events if they had been created by the python library. Those created manually via web interface are not recognized.</w:t>
       </w:r>
     </w:p>
@@ -9851,7 +9936,6 @@
           <w:rFonts w:cs="Times New Roman"/>
           <w:lang w:val="en-US"/>
         </w:rPr>
-        <w:lastRenderedPageBreak/>
         <w:t>Function call: MoodLib.get_calendar_events(userevents=0)</w:t>
       </w:r>
     </w:p>

</xml_diff>

<commit_message>
Memory: Project cycles defined. Implementation: Forum functions documented.
</commit_message>
<xml_diff>
--- a/Documentation/Memory.docx
+++ b/Documentation/Memory.docx
@@ -314,6 +314,7 @@
       <w:pPr>
         <w:pStyle w:val="Predeterminado"/>
         <w:rPr>
+          <w:color w:val="00B050"/>
           <w:lang w:val="en-US"/>
         </w:rPr>
       </w:pPr>
@@ -321,6 +322,7 @@
         <w:rPr>
           <w:rFonts w:cs="Times New Roman"/>
           <w:b/>
+          <w:color w:val="00B050"/>
           <w:lang w:val="en-US"/>
         </w:rPr>
         <w:lastRenderedPageBreak/>
@@ -331,12 +333,14 @@
       <w:pPr>
         <w:pStyle w:val="Predeterminado"/>
         <w:rPr>
-          <w:lang w:val="en-US"/>
-        </w:rPr>
-      </w:pPr>
-      <w:r>
-        <w:rPr>
-          <w:rFonts w:cs="Times New Roman"/>
+          <w:color w:val="00B050"/>
+          <w:lang w:val="en-US"/>
+        </w:rPr>
+      </w:pPr>
+      <w:r>
+        <w:rPr>
+          <w:rFonts w:cs="Times New Roman"/>
+          <w:color w:val="00B050"/>
           <w:lang w:val="en-US"/>
         </w:rPr>
         <w:t>Front</w:t>
@@ -346,12 +350,14 @@
       <w:pPr>
         <w:pStyle w:val="Predeterminado"/>
         <w:rPr>
-          <w:lang w:val="en-US"/>
-        </w:rPr>
-      </w:pPr>
-      <w:r>
-        <w:rPr>
-          <w:rFonts w:cs="Times New Roman"/>
+          <w:color w:val="00B050"/>
+          <w:lang w:val="en-US"/>
+        </w:rPr>
+      </w:pPr>
+      <w:r>
+        <w:rPr>
+          <w:rFonts w:cs="Times New Roman"/>
+          <w:color w:val="00B050"/>
           <w:lang w:val="en-US"/>
         </w:rPr>
         <w:t>Summary (o</w:t>
@@ -361,6 +367,7 @@
       <w:r>
         <w:rPr>
           <w:rFonts w:cs="Times New Roman"/>
+          <w:color w:val="00B050"/>
           <w:lang w:val="en-US"/>
         </w:rPr>
         <w:t>ne page)</w:t>
@@ -370,12 +377,14 @@
       <w:pPr>
         <w:pStyle w:val="Predeterminado"/>
         <w:rPr>
-          <w:lang w:val="en-US"/>
-        </w:rPr>
-      </w:pPr>
-      <w:r>
-        <w:rPr>
-          <w:rFonts w:cs="Times New Roman"/>
+          <w:color w:val="00B050"/>
+          <w:lang w:val="en-US"/>
+        </w:rPr>
+      </w:pPr>
+      <w:r>
+        <w:rPr>
+          <w:rFonts w:cs="Times New Roman"/>
+          <w:color w:val="00B050"/>
           <w:lang w:val="en-US"/>
         </w:rPr>
         <w:t>Index</w:t>
@@ -385,12 +394,14 @@
       <w:pPr>
         <w:pStyle w:val="Predeterminado"/>
         <w:rPr>
-          <w:lang w:val="en-US"/>
-        </w:rPr>
-      </w:pPr>
-      <w:r>
-        <w:rPr>
-          <w:rFonts w:cs="Times New Roman"/>
+          <w:color w:val="00B050"/>
+          <w:lang w:val="en-US"/>
+        </w:rPr>
+      </w:pPr>
+      <w:r>
+        <w:rPr>
+          <w:rFonts w:cs="Times New Roman"/>
+          <w:color w:val="00B050"/>
           <w:lang w:val="en-US"/>
         </w:rPr>
         <w:t>Introduction (resumen de lo que se va ha hacer en el proyecto y la estructura seguida en la memoria)</w:t>
@@ -400,12 +411,14 @@
       <w:pPr>
         <w:pStyle w:val="Predeterminado"/>
         <w:rPr>
-          <w:lang w:val="en-US"/>
-        </w:rPr>
-      </w:pPr>
-      <w:r>
-        <w:rPr>
-          <w:rFonts w:cs="Times New Roman"/>
+          <w:color w:val="00B050"/>
+          <w:lang w:val="en-US"/>
+        </w:rPr>
+      </w:pPr>
+      <w:r>
+        <w:rPr>
+          <w:rFonts w:cs="Times New Roman"/>
+          <w:color w:val="00B050"/>
           <w:lang w:val="en-US"/>
         </w:rPr>
         <w:tab/>
@@ -417,14 +430,14 @@
         <w:pStyle w:val="Predeterminado"/>
         <w:rPr>
           <w:rFonts w:cs="Times New Roman"/>
-          <w:color w:val="auto"/>
-          <w:lang w:val="en-US"/>
-        </w:rPr>
-      </w:pPr>
-      <w:r>
-        <w:rPr>
-          <w:rFonts w:cs="Times New Roman"/>
-          <w:color w:val="auto"/>
+          <w:color w:val="00B050"/>
+          <w:lang w:val="en-US"/>
+        </w:rPr>
+      </w:pPr>
+      <w:r>
+        <w:rPr>
+          <w:rFonts w:cs="Times New Roman"/>
+          <w:color w:val="00B050"/>
           <w:lang w:val="en-US"/>
         </w:rPr>
         <w:t>State of the art: descripciones brebes de todo lo impicado en el proyecto</w:t>
@@ -446,7 +459,7 @@
       <w:r>
         <w:rPr>
           <w:rFonts w:cs="Times New Roman"/>
-          <w:color w:val="auto"/>
+          <w:color w:val="00B050"/>
           <w:lang w:val="en-US"/>
         </w:rPr>
         <w:tab/>
@@ -455,7 +468,7 @@
       <w:r>
         <w:rPr>
           <w:rFonts w:cs="Times New Roman"/>
-          <w:color w:val="auto"/>
+          <w:color w:val="00B050"/>
           <w:lang w:val="en-US"/>
         </w:rPr>
         <w:tab/>
@@ -463,7 +476,7 @@
       <w:r>
         <w:rPr>
           <w:rFonts w:cs="Times New Roman"/>
-          <w:color w:val="auto"/>
+          <w:color w:val="00B050"/>
           <w:lang w:val="en-US"/>
         </w:rPr>
         <w:br/>
@@ -471,7 +484,7 @@
       <w:r>
         <w:rPr>
           <w:rFonts w:cs="Times New Roman"/>
-          <w:color w:val="auto"/>
+          <w:color w:val="00B050"/>
           <w:lang w:val="en-US"/>
         </w:rPr>
         <w:tab/>
@@ -480,7 +493,7 @@
       <w:r>
         <w:rPr>
           <w:rFonts w:cs="Times New Roman"/>
-          <w:color w:val="auto"/>
+          <w:color w:val="00B050"/>
           <w:lang w:val="en-US"/>
         </w:rPr>
         <w:br/>
@@ -488,19 +501,23 @@
       <w:r>
         <w:rPr>
           <w:rFonts w:cs="Times New Roman"/>
-          <w:color w:val="auto"/>
+          <w:color w:val="00B050"/>
           <w:lang w:val="en-US"/>
         </w:rPr>
         <w:tab/>
         <w:t>También cómo interactúa, con  REST y otras tecnologías, XML-RPC, JSON, XML</w:t>
       </w:r>
       <w:r>
+        <w:rPr>
+          <w:color w:val="00B050"/>
+        </w:rPr>
         <w:t xml:space="preserve"> </w:t>
       </w:r>
       <w:hyperlink r:id="rId9" w:history="1">
         <w:r>
           <w:rPr>
             <w:rStyle w:val="Hipervnculo"/>
+            <w:color w:val="00B050"/>
             <w:lang w:val="en-US"/>
           </w:rPr>
           <w:t>http://es.wikipedia.org/wiki/Remote_Procedure_Call</w:t>
@@ -508,6 +525,7 @@
       </w:hyperlink>
       <w:r>
         <w:rPr>
+          <w:color w:val="00B050"/>
           <w:lang w:val="en-US"/>
         </w:rPr>
         <w:br/>
@@ -516,6 +534,7 @@
         <w:r>
           <w:rPr>
             <w:rStyle w:val="Hipervnculo"/>
+            <w:color w:val="00B050"/>
             <w:lang w:val="en-US"/>
           </w:rPr>
           <w:t>http://es.wikipedia.org/wiki/XML-RPC</w:t>
@@ -523,6 +542,7 @@
       </w:hyperlink>
       <w:r>
         <w:rPr>
+          <w:color w:val="00B050"/>
           <w:lang w:val="en-US"/>
         </w:rPr>
         <w:br/>
@@ -531,6 +551,7 @@
         <w:r>
           <w:rPr>
             <w:rStyle w:val="Hipervnculo"/>
+            <w:color w:val="00B050"/>
             <w:lang w:val="en-US"/>
           </w:rPr>
           <w:t>http://es.wikipedia.org/wiki/SOAP</w:t>
@@ -543,19 +564,13 @@
           <w:lang w:val="en-US"/>
         </w:rPr>
         <w:br/>
-      </w:r>
-      <w:r>
-        <w:rPr>
-          <w:rFonts w:cs="Times New Roman"/>
-          <w:color w:val="auto"/>
-          <w:lang w:val="en-US"/>
-        </w:rPr>
         <w:t xml:space="preserve">Qué es el Moodle y sus semejantes (LMS) </w:t>
       </w:r>
       <w:hyperlink r:id="rId12" w:history="1">
         <w:r>
           <w:rPr>
             <w:rStyle w:val="Hipervnculo"/>
+            <w:color w:val="00B050"/>
             <w:lang w:val="en-US"/>
           </w:rPr>
           <w:t>http://en.wikipedia.org/wiki/Learning_management_system</w:t>
@@ -576,19 +591,12 @@
           <w:lang w:val="en-US"/>
         </w:rPr>
         <w:tab/>
-      </w:r>
-      <w:r>
-        <w:rPr>
-          <w:rFonts w:cs="Times New Roman"/>
-          <w:color w:val="auto"/>
-          <w:lang w:val="en-US"/>
-        </w:rPr>
         <w:t>Contar los elementos que tiene Moodle, sus usos y elementos básicos (que es un usuario o un curso o un fichero en Moodle y como se relacionan)</w:t>
       </w:r>
       <w:r>
         <w:rPr>
           <w:rFonts w:cs="Times New Roman"/>
-          <w:color w:val="auto"/>
+          <w:color w:val="00B050"/>
           <w:lang w:val="en-US"/>
         </w:rPr>
         <w:br/>
@@ -596,7 +604,7 @@
       <w:r>
         <w:rPr>
           <w:rFonts w:cs="Times New Roman"/>
-          <w:color w:val="auto"/>
+          <w:color w:val="00B050"/>
           <w:lang w:val="en-US"/>
         </w:rPr>
         <w:tab/>
@@ -605,7 +613,7 @@
       <w:r>
         <w:rPr>
           <w:rFonts w:cs="Times New Roman"/>
-          <w:color w:val="auto"/>
+          <w:color w:val="00B050"/>
           <w:lang w:val="en-US"/>
         </w:rPr>
         <w:br/>
@@ -613,7 +621,7 @@
       <w:r>
         <w:rPr>
           <w:rFonts w:cs="Times New Roman"/>
-          <w:color w:val="auto"/>
+          <w:color w:val="00B050"/>
           <w:lang w:val="en-US"/>
         </w:rPr>
         <w:tab/>
@@ -621,7 +629,7 @@
       </w:r>
       <w:r>
         <w:rPr>
-          <w:color w:val="auto"/>
+          <w:color w:val="00B050"/>
           <w:lang w:val="en-US"/>
         </w:rPr>
         <w:t xml:space="preserve"> </w:t>
@@ -630,6 +638,7 @@
         <w:r>
           <w:rPr>
             <w:rStyle w:val="Hipervnculo"/>
+            <w:color w:val="00B050"/>
             <w:lang w:val="en-US"/>
           </w:rPr>
           <w:t>http://en.wikipedia.org/wiki/Web_scraping</w:t>
@@ -650,19 +659,12 @@
           <w:lang w:val="en-US"/>
         </w:rPr>
         <w:tab/>
-      </w:r>
-      <w:r>
-        <w:rPr>
-          <w:rFonts w:cs="Times New Roman"/>
-          <w:color w:val="auto"/>
-          <w:lang w:val="en-US"/>
-        </w:rPr>
         <w:t>Características generales de python, sus bibliotecas (las usadas) y otros lenguajes.</w:t>
       </w:r>
       <w:r>
         <w:rPr>
           <w:rFonts w:cs="Times New Roman"/>
-          <w:color w:val="auto"/>
+          <w:color w:val="00B050"/>
           <w:lang w:val="en-US"/>
         </w:rPr>
         <w:br/>
@@ -670,7 +672,7 @@
       <w:r>
         <w:rPr>
           <w:rFonts w:cs="Times New Roman"/>
-          <w:color w:val="auto"/>
+          <w:color w:val="00B050"/>
           <w:lang w:val="en-US"/>
         </w:rPr>
         <w:tab/>
@@ -681,12 +683,14 @@
       <w:pPr>
         <w:pStyle w:val="Predeterminado"/>
         <w:rPr>
-          <w:lang w:val="en-US"/>
-        </w:rPr>
-      </w:pPr>
-      <w:r>
-        <w:rPr>
-          <w:rFonts w:cs="Times New Roman"/>
+          <w:color w:val="00B050"/>
+          <w:lang w:val="en-US"/>
+        </w:rPr>
+      </w:pPr>
+      <w:r>
+        <w:rPr>
+          <w:rFonts w:cs="Times New Roman"/>
+          <w:color w:val="00B050"/>
           <w:lang w:val="en-US"/>
         </w:rPr>
         <w:t>Technological description</w:t>
@@ -696,12 +700,14 @@
       <w:pPr>
         <w:pStyle w:val="Predeterminado"/>
         <w:rPr>
-          <w:lang w:val="en-US"/>
-        </w:rPr>
-      </w:pPr>
-      <w:r>
-        <w:rPr>
-          <w:rFonts w:cs="Times New Roman"/>
+          <w:color w:val="00B050"/>
+          <w:lang w:val="en-US"/>
+        </w:rPr>
+      </w:pPr>
+      <w:r>
+        <w:rPr>
+          <w:rFonts w:cs="Times New Roman"/>
+          <w:color w:val="00B050"/>
           <w:lang w:val="en-US"/>
         </w:rPr>
         <w:tab/>
@@ -712,12 +718,14 @@
       <w:pPr>
         <w:pStyle w:val="Predeterminado"/>
         <w:rPr>
-          <w:lang w:val="en-US"/>
-        </w:rPr>
-      </w:pPr>
-      <w:r>
-        <w:rPr>
-          <w:rFonts w:cs="Times New Roman"/>
+          <w:color w:val="00B050"/>
+          <w:lang w:val="en-US"/>
+        </w:rPr>
+      </w:pPr>
+      <w:r>
+        <w:rPr>
+          <w:rFonts w:cs="Times New Roman"/>
+          <w:color w:val="00B050"/>
           <w:lang w:val="en-US"/>
         </w:rPr>
         <w:lastRenderedPageBreak/>
@@ -729,12 +737,14 @@
       <w:pPr>
         <w:pStyle w:val="Predeterminado"/>
         <w:rPr>
-          <w:lang w:val="en-US"/>
-        </w:rPr>
-      </w:pPr>
-      <w:r>
-        <w:rPr>
-          <w:rFonts w:cs="Times New Roman"/>
+          <w:color w:val="00B050"/>
+          <w:lang w:val="en-US"/>
+        </w:rPr>
+      </w:pPr>
+      <w:r>
+        <w:rPr>
+          <w:rFonts w:cs="Times New Roman"/>
+          <w:color w:val="00B050"/>
           <w:lang w:val="en-US"/>
         </w:rPr>
         <w:tab/>
@@ -745,12 +755,14 @@
       <w:pPr>
         <w:pStyle w:val="Predeterminado"/>
         <w:rPr>
-          <w:lang w:val="en-US"/>
-        </w:rPr>
-      </w:pPr>
-      <w:r>
-        <w:rPr>
-          <w:rFonts w:cs="Times New Roman"/>
+          <w:color w:val="00B050"/>
+          <w:lang w:val="en-US"/>
+        </w:rPr>
+      </w:pPr>
+      <w:r>
+        <w:rPr>
+          <w:rFonts w:cs="Times New Roman"/>
+          <w:color w:val="00B050"/>
           <w:lang w:val="en-US"/>
         </w:rPr>
         <w:t>Implementation: siguiendo las fases en espiral (por ejemplo, las siguientes)</w:t>
@@ -760,12 +772,14 @@
       <w:pPr>
         <w:pStyle w:val="Predeterminado"/>
         <w:rPr>
-          <w:lang w:val="en-US"/>
-        </w:rPr>
-      </w:pPr>
-      <w:r>
-        <w:rPr>
-          <w:rFonts w:cs="Times New Roman"/>
+          <w:color w:val="00B050"/>
+          <w:lang w:val="en-US"/>
+        </w:rPr>
+      </w:pPr>
+      <w:r>
+        <w:rPr>
+          <w:rFonts w:cs="Times New Roman"/>
+          <w:color w:val="00B050"/>
           <w:lang w:val="en-US"/>
         </w:rPr>
         <w:tab/>
@@ -774,6 +788,7 @@
       <w:r>
         <w:rPr>
           <w:rFonts w:cs="Times New Roman"/>
+          <w:color w:val="00B050"/>
           <w:lang w:val="en-US"/>
         </w:rPr>
         <w:br/>
@@ -781,6 +796,7 @@
       <w:r>
         <w:rPr>
           <w:rFonts w:cs="Times New Roman"/>
+          <w:color w:val="00B050"/>
           <w:lang w:val="en-US"/>
         </w:rPr>
         <w:tab/>
@@ -789,6 +805,7 @@
       <w:r>
         <w:rPr>
           <w:rFonts w:cs="Times New Roman"/>
+          <w:color w:val="00B050"/>
           <w:lang w:val="en-US"/>
         </w:rPr>
         <w:br/>
@@ -796,6 +813,7 @@
       <w:r>
         <w:rPr>
           <w:rFonts w:cs="Times New Roman"/>
+          <w:color w:val="00B050"/>
           <w:lang w:val="en-US"/>
         </w:rPr>
         <w:tab/>
@@ -804,6 +822,7 @@
       <w:r>
         <w:rPr>
           <w:rFonts w:cs="Times New Roman"/>
+          <w:color w:val="00B050"/>
           <w:lang w:val="en-US"/>
         </w:rPr>
         <w:br/>
@@ -811,6 +830,7 @@
       <w:r>
         <w:rPr>
           <w:rFonts w:cs="Times New Roman"/>
+          <w:color w:val="00B050"/>
           <w:lang w:val="en-US"/>
         </w:rPr>
         <w:tab/>
@@ -819,6 +839,7 @@
       <w:r>
         <w:rPr>
           <w:rFonts w:cs="Times New Roman"/>
+          <w:color w:val="00B050"/>
           <w:lang w:val="en-US"/>
         </w:rPr>
         <w:br/>
@@ -826,6 +847,7 @@
       <w:r>
         <w:rPr>
           <w:rFonts w:cs="Times New Roman"/>
+          <w:color w:val="00B050"/>
           <w:lang w:val="en-US"/>
         </w:rPr>
         <w:tab/>
@@ -836,12 +858,14 @@
       <w:pPr>
         <w:pStyle w:val="Predeterminado"/>
         <w:rPr>
-          <w:lang w:val="en-US"/>
-        </w:rPr>
-      </w:pPr>
-      <w:r>
-        <w:rPr>
-          <w:rFonts w:cs="Times New Roman"/>
+          <w:color w:val="00B050"/>
+          <w:lang w:val="en-US"/>
+        </w:rPr>
+      </w:pPr>
+      <w:r>
+        <w:rPr>
+          <w:rFonts w:cs="Times New Roman"/>
+          <w:color w:val="00B050"/>
           <w:lang w:val="en-US"/>
         </w:rPr>
         <w:t>Results and conclusions (incluyendo los logros principales alcanzados y posibles trabajos futuros).</w:t>
@@ -849,6 +873,7 @@
       <w:r>
         <w:rPr>
           <w:rFonts w:cs="Times New Roman"/>
+          <w:color w:val="00B050"/>
           <w:lang w:val="en-US"/>
         </w:rPr>
         <w:br/>
@@ -856,6 +881,7 @@
       <w:r>
         <w:rPr>
           <w:rFonts w:cs="Times New Roman"/>
+          <w:color w:val="00B050"/>
           <w:lang w:val="en-US"/>
         </w:rPr>
         <w:tab/>
@@ -864,6 +890,7 @@
       <w:r>
         <w:rPr>
           <w:rFonts w:cs="Times New Roman"/>
+          <w:color w:val="00B050"/>
           <w:lang w:val="en-US"/>
         </w:rPr>
         <w:br/>
@@ -871,6 +898,7 @@
       <w:r>
         <w:rPr>
           <w:rFonts w:cs="Times New Roman"/>
+          <w:color w:val="00B050"/>
           <w:lang w:val="en-US"/>
         </w:rPr>
         <w:tab/>
@@ -879,6 +907,7 @@
       <w:r>
         <w:rPr>
           <w:rFonts w:cs="Times New Roman"/>
+          <w:color w:val="00B050"/>
           <w:lang w:val="en-US"/>
         </w:rPr>
         <w:br/>
@@ -886,6 +915,7 @@
       <w:r>
         <w:rPr>
           <w:rFonts w:cs="Times New Roman"/>
+          <w:color w:val="00B050"/>
           <w:lang w:val="en-US"/>
         </w:rPr>
         <w:tab/>
@@ -896,12 +926,14 @@
       <w:pPr>
         <w:pStyle w:val="Predeterminado"/>
         <w:rPr>
-          <w:lang w:val="en-US"/>
-        </w:rPr>
-      </w:pPr>
-      <w:r>
-        <w:rPr>
-          <w:rFonts w:cs="Times New Roman"/>
+          <w:color w:val="00B050"/>
+          <w:lang w:val="en-US"/>
+        </w:rPr>
+      </w:pPr>
+      <w:r>
+        <w:rPr>
+          <w:rFonts w:cs="Times New Roman"/>
+          <w:color w:val="00B050"/>
           <w:lang w:val="en-US"/>
         </w:rPr>
         <w:t>Bibliography</w:t>
@@ -911,12 +943,14 @@
       <w:pPr>
         <w:pStyle w:val="Predeterminado"/>
         <w:rPr>
-          <w:lang w:val="en-US"/>
-        </w:rPr>
-      </w:pPr>
-      <w:r>
-        <w:rPr>
-          <w:rFonts w:cs="Times New Roman"/>
+          <w:color w:val="00B050"/>
+          <w:lang w:val="en-US"/>
+        </w:rPr>
+      </w:pPr>
+      <w:r>
+        <w:rPr>
+          <w:rFonts w:cs="Times New Roman"/>
+          <w:color w:val="00B050"/>
           <w:lang w:val="en-US"/>
         </w:rPr>
         <w:t>Appendix (o anexos)</w:t>
@@ -924,6 +958,7 @@
       <w:r>
         <w:rPr>
           <w:rFonts w:cs="Times New Roman"/>
+          <w:color w:val="00B050"/>
           <w:lang w:val="en-US"/>
         </w:rPr>
         <w:br/>
@@ -931,6 +966,7 @@
       <w:r>
         <w:rPr>
           <w:rFonts w:cs="Times New Roman"/>
+          <w:color w:val="00B050"/>
           <w:lang w:val="en-US"/>
         </w:rPr>
         <w:tab/>
@@ -939,6 +975,7 @@
       <w:r>
         <w:rPr>
           <w:rFonts w:cs="Times New Roman"/>
+          <w:color w:val="00B050"/>
           <w:lang w:val="en-US"/>
         </w:rPr>
         <w:br/>
@@ -946,6 +983,7 @@
       <w:r>
         <w:rPr>
           <w:rFonts w:cs="Times New Roman"/>
+          <w:color w:val="00B050"/>
           <w:lang w:val="en-US"/>
         </w:rPr>
         <w:tab/>
@@ -954,6 +992,7 @@
       <w:r>
         <w:rPr>
           <w:rFonts w:cs="Times New Roman"/>
+          <w:color w:val="00B050"/>
           <w:lang w:val="en-US"/>
         </w:rPr>
         <w:br/>
@@ -961,6 +1000,7 @@
       <w:r>
         <w:rPr>
           <w:rFonts w:cs="Times New Roman"/>
+          <w:color w:val="00B050"/>
           <w:lang w:val="en-US"/>
         </w:rPr>
         <w:tab/>
@@ -971,38 +1011,7 @@
       <w:pPr>
         <w:pStyle w:val="Predeterminado"/>
         <w:rPr>
-          <w:lang w:val="en-US"/>
-        </w:rPr>
-      </w:pPr>
-    </w:p>
-    <w:p>
-      <w:pPr>
-        <w:pStyle w:val="Predeterminado"/>
-        <w:rPr>
-          <w:lang w:val="en-US"/>
-        </w:rPr>
-      </w:pPr>
-    </w:p>
-    <w:p>
-      <w:pPr>
-        <w:pStyle w:val="Predeterminado"/>
-        <w:rPr>
-          <w:lang w:val="en-US"/>
-        </w:rPr>
-      </w:pPr>
-    </w:p>
-    <w:p>
-      <w:pPr>
-        <w:pStyle w:val="Predeterminado"/>
-        <w:rPr>
-          <w:lang w:val="en-US"/>
-        </w:rPr>
-      </w:pPr>
-    </w:p>
-    <w:p>
-      <w:pPr>
-        <w:pStyle w:val="Predeterminado"/>
-        <w:rPr>
+          <w:color w:val="00B050"/>
           <w:lang w:val="en-US"/>
         </w:rPr>
       </w:pPr>
@@ -1040,6 +1049,7 @@
         <w:rPr>
           <w:color w:val="00000A"/>
         </w:rPr>
+        <w:lastRenderedPageBreak/>
         <w:t>Summary</w:t>
       </w:r>
     </w:p>
@@ -1293,6 +1303,7 @@
           <w:rFonts w:cs="Times New Roman"/>
           <w:lang w:val="en-US"/>
         </w:rPr>
+        <w:lastRenderedPageBreak/>
         <w:t>Index</w:t>
       </w:r>
     </w:p>
@@ -2365,6 +2376,7 @@
         <w:rPr>
           <w:lang w:val="en-US"/>
         </w:rPr>
+        <w:lastRenderedPageBreak/>
         <w:t>Introduction</w:t>
       </w:r>
       <w:bookmarkEnd w:id="8"/>
@@ -2632,45 +2644,52 @@
           <w:b/>
           <w:lang w:val="en-US"/>
         </w:rPr>
+        <w:t>Project Objectives</w:t>
+      </w:r>
+    </w:p>
+    <w:p>
+      <w:pPr>
+        <w:pStyle w:val="Predeterminado"/>
+        <w:rPr>
+          <w:lang w:val="en-US"/>
+        </w:rPr>
+      </w:pPr>
+      <w:r>
+        <w:rPr>
+          <w:rFonts w:cs="Times New Roman"/>
+          <w:lang w:val="en-US"/>
+        </w:rPr>
+        <w:t>This library has been made to provide some external functions to facilitate the development of applications that interact with Moodle and to exploit this Moodle functionality.</w:t>
+      </w:r>
+    </w:p>
+    <w:p>
+      <w:pPr>
+        <w:pStyle w:val="Predeterminado"/>
+        <w:rPr>
+          <w:lang w:val="en-US"/>
+        </w:rPr>
+      </w:pPr>
+      <w:r>
+        <w:rPr>
+          <w:rFonts w:cs="Times New Roman"/>
+          <w:lang w:val="en-US"/>
+        </w:rPr>
+        <w:t>However, Moodle system must be configured properly in order to do that the library works correctly</w:t>
+      </w:r>
+      <w:r>
+        <w:rPr>
+          <w:rFonts w:cs="Times New Roman"/>
+          <w:lang w:val="en-US"/>
+        </w:rPr>
+        <w:t xml:space="preserve">. So, a part of this memory is reserved to explain how to configure Moodle to work with </w:t>
+      </w:r>
+      <w:r>
+        <w:rPr>
+          <w:rFonts w:cs="Times New Roman"/>
+          <w:lang w:val="en-US"/>
+        </w:rPr>
         <w:lastRenderedPageBreak/>
-        <w:t>Project Objectives</w:t>
-      </w:r>
-    </w:p>
-    <w:p>
-      <w:pPr>
-        <w:pStyle w:val="Predeterminado"/>
-        <w:rPr>
-          <w:lang w:val="en-US"/>
-        </w:rPr>
-      </w:pPr>
-      <w:r>
-        <w:rPr>
-          <w:rFonts w:cs="Times New Roman"/>
-          <w:lang w:val="en-US"/>
-        </w:rPr>
-        <w:t>This library has been made to provide some external functions to facilitate the development of applications that interact with Moodle and to exploit this Moodle functionality.</w:t>
-      </w:r>
-    </w:p>
-    <w:p>
-      <w:pPr>
-        <w:pStyle w:val="Predeterminado"/>
-        <w:rPr>
-          <w:lang w:val="en-US"/>
-        </w:rPr>
-      </w:pPr>
-      <w:r>
-        <w:rPr>
-          <w:rFonts w:cs="Times New Roman"/>
-          <w:lang w:val="en-US"/>
-        </w:rPr>
-        <w:t>However, Moodle system must be configured properly in order to do that the library works correctly</w:t>
-      </w:r>
-      <w:r>
-        <w:rPr>
-          <w:rFonts w:cs="Times New Roman"/>
-          <w:lang w:val="en-US"/>
-        </w:rPr>
-        <w:t>. So, a part of this memory is reserved to explain how to configure Moodle to work with this library.</w:t>
+        <w:t>this library.</w:t>
       </w:r>
       <w:r>
         <w:rPr>
@@ -2915,114 +2934,121 @@
           <w:rFonts w:cs="Times New Roman"/>
           <w:lang w:val="en-US"/>
         </w:rPr>
+        <w:t>To do this, the first step is to study how to use Moodle</w:t>
+      </w:r>
+      <w:r>
+        <w:rPr>
+          <w:rFonts w:cs="Times New Roman"/>
+          <w:lang w:val="en-US"/>
+        </w:rPr>
+        <w:t xml:space="preserve">. </w:t>
+      </w:r>
+      <w:r>
+        <w:rPr>
+          <w:rFonts w:cs="Times New Roman"/>
+          <w:lang w:val="en-US"/>
+        </w:rPr>
+        <w:t>Logically, to do it this Moodle system has to be installed firstly</w:t>
+      </w:r>
+      <w:r>
+        <w:rPr>
+          <w:rFonts w:cs="Times New Roman"/>
+          <w:lang w:val="en-US"/>
+        </w:rPr>
+        <w:t xml:space="preserve">. </w:t>
+      </w:r>
+      <w:r>
+        <w:rPr>
+          <w:rFonts w:cs="Times New Roman"/>
+          <w:lang w:val="en-US"/>
+        </w:rPr>
+        <w:t xml:space="preserve">But this is not one of </w:t>
+      </w:r>
+      <w:r>
+        <w:rPr>
+          <w:rFonts w:cs="Times New Roman"/>
+          <w:lang w:val="en-US"/>
+        </w:rPr>
+        <w:t>the</w:t>
+      </w:r>
+      <w:r>
+        <w:rPr>
+          <w:rFonts w:cs="Times New Roman"/>
+          <w:lang w:val="en-US"/>
+        </w:rPr>
+        <w:t xml:space="preserve"> project objectives</w:t>
+      </w:r>
+      <w:r>
+        <w:rPr>
+          <w:rFonts w:cs="Times New Roman"/>
+          <w:lang w:val="en-US"/>
+        </w:rPr>
+        <w:t xml:space="preserve">, so this part will be summarized and it will be referenced to external </w:t>
+      </w:r>
+      <w:r>
+        <w:rPr>
+          <w:rFonts w:cs="Times New Roman"/>
+          <w:lang w:val="en-US"/>
+        </w:rPr>
+        <w:t>official</w:t>
+      </w:r>
+      <w:r>
+        <w:rPr>
+          <w:rFonts w:cs="Times New Roman"/>
+          <w:lang w:val="en-US"/>
+        </w:rPr>
+        <w:t xml:space="preserve"> documentation, where this installation process is explained with more detail</w:t>
+      </w:r>
+      <w:r>
+        <w:rPr>
+          <w:rFonts w:cs="Times New Roman"/>
+          <w:lang w:val="en-US"/>
+        </w:rPr>
+        <w:t>.</w:t>
+      </w:r>
+    </w:p>
+    <w:p>
+      <w:pPr>
+        <w:pStyle w:val="Predeterminado"/>
+        <w:rPr>
+          <w:lang w:val="en-US"/>
+        </w:rPr>
+      </w:pPr>
+      <w:r>
+        <w:rPr>
+          <w:rFonts w:cs="Times New Roman"/>
+          <w:lang w:val="en-US"/>
+        </w:rPr>
+        <w:t xml:space="preserve">Then, Moodle must be configured so it can receive and answer requests from other applications. </w:t>
+      </w:r>
+      <w:r>
+        <w:rPr>
+          <w:rFonts w:cs="Times New Roman"/>
+          <w:lang w:val="en-US"/>
+        </w:rPr>
+        <w:t xml:space="preserve">On this step different protocols </w:t>
+      </w:r>
+      <w:r>
+        <w:rPr>
+          <w:rFonts w:cs="Times New Roman"/>
+          <w:lang w:val="en-US"/>
+        </w:rPr>
+        <w:t xml:space="preserve">that </w:t>
+      </w:r>
+      <w:r>
+        <w:rPr>
+          <w:rFonts w:cs="Times New Roman"/>
+          <w:lang w:val="en-US"/>
+        </w:rPr>
+        <w:t xml:space="preserve">can be used to do this will be seen, but after that, it will be </w:t>
+      </w:r>
+      <w:r>
+        <w:rPr>
+          <w:rFonts w:cs="Times New Roman"/>
+          <w:lang w:val="en-US"/>
+        </w:rPr>
         <w:lastRenderedPageBreak/>
-        <w:t>To do this, the first step is to study how to use Moodle</w:t>
-      </w:r>
-      <w:r>
-        <w:rPr>
-          <w:rFonts w:cs="Times New Roman"/>
-          <w:lang w:val="en-US"/>
-        </w:rPr>
-        <w:t xml:space="preserve">. </w:t>
-      </w:r>
-      <w:r>
-        <w:rPr>
-          <w:rFonts w:cs="Times New Roman"/>
-          <w:lang w:val="en-US"/>
-        </w:rPr>
-        <w:t>Logically, to do it this Moodle system has to be installed firstly</w:t>
-      </w:r>
-      <w:r>
-        <w:rPr>
-          <w:rFonts w:cs="Times New Roman"/>
-          <w:lang w:val="en-US"/>
-        </w:rPr>
-        <w:t xml:space="preserve">. </w:t>
-      </w:r>
-      <w:r>
-        <w:rPr>
-          <w:rFonts w:cs="Times New Roman"/>
-          <w:lang w:val="en-US"/>
-        </w:rPr>
-        <w:t xml:space="preserve">But this is not one of </w:t>
-      </w:r>
-      <w:r>
-        <w:rPr>
-          <w:rFonts w:cs="Times New Roman"/>
-          <w:lang w:val="en-US"/>
-        </w:rPr>
-        <w:t>the</w:t>
-      </w:r>
-      <w:r>
-        <w:rPr>
-          <w:rFonts w:cs="Times New Roman"/>
-          <w:lang w:val="en-US"/>
-        </w:rPr>
-        <w:t xml:space="preserve"> project objectives</w:t>
-      </w:r>
-      <w:r>
-        <w:rPr>
-          <w:rFonts w:cs="Times New Roman"/>
-          <w:lang w:val="en-US"/>
-        </w:rPr>
-        <w:t xml:space="preserve">, so this part will be summarized and it will be referenced to external </w:t>
-      </w:r>
-      <w:r>
-        <w:rPr>
-          <w:rFonts w:cs="Times New Roman"/>
-          <w:lang w:val="en-US"/>
-        </w:rPr>
-        <w:t>official</w:t>
-      </w:r>
-      <w:r>
-        <w:rPr>
-          <w:rFonts w:cs="Times New Roman"/>
-          <w:lang w:val="en-US"/>
-        </w:rPr>
-        <w:t xml:space="preserve"> documentation, where this installation process is explained with more detail</w:t>
-      </w:r>
-      <w:r>
-        <w:rPr>
-          <w:rFonts w:cs="Times New Roman"/>
-          <w:lang w:val="en-US"/>
-        </w:rPr>
-        <w:t>.</w:t>
-      </w:r>
-    </w:p>
-    <w:p>
-      <w:pPr>
-        <w:pStyle w:val="Predeterminado"/>
-        <w:rPr>
-          <w:lang w:val="en-US"/>
-        </w:rPr>
-      </w:pPr>
-      <w:r>
-        <w:rPr>
-          <w:rFonts w:cs="Times New Roman"/>
-          <w:lang w:val="en-US"/>
-        </w:rPr>
-        <w:t xml:space="preserve">Then, Moodle must be configured so it can receive and answer requests from other applications. </w:t>
-      </w:r>
-      <w:r>
-        <w:rPr>
-          <w:rFonts w:cs="Times New Roman"/>
-          <w:lang w:val="en-US"/>
-        </w:rPr>
-        <w:t xml:space="preserve">On this step different protocols </w:t>
-      </w:r>
-      <w:r>
-        <w:rPr>
-          <w:rFonts w:cs="Times New Roman"/>
-          <w:lang w:val="en-US"/>
-        </w:rPr>
-        <w:t xml:space="preserve">that </w:t>
-      </w:r>
-      <w:r>
-        <w:rPr>
-          <w:rFonts w:cs="Times New Roman"/>
-          <w:lang w:val="en-US"/>
-        </w:rPr>
-        <w:t xml:space="preserve">can be used to do this will be seen, but after that, it will be assumed that REST protocol will be used. </w:t>
+        <w:t xml:space="preserve">assumed that REST protocol will be used. </w:t>
       </w:r>
       <w:r>
         <w:rPr>
@@ -3187,6 +3213,22 @@
         <w:pStyle w:val="Predeterminado"/>
         <w:rPr>
           <w:rFonts w:cs="Times New Roman"/>
+          <w:lang w:val="en-US"/>
+        </w:rPr>
+      </w:pPr>
+    </w:p>
+    <w:p>
+      <w:pPr>
+        <w:pStyle w:val="Predeterminado"/>
+        <w:rPr>
+          <w:lang w:val="en-US"/>
+        </w:rPr>
+      </w:pPr>
+    </w:p>
+    <w:p>
+      <w:pPr>
+        <w:pStyle w:val="Predeterminado"/>
+        <w:rPr>
           <w:lang w:val="en-US"/>
         </w:rPr>
       </w:pPr>
@@ -3219,6 +3261,7 @@
           <w:shd w:val="clear" w:color="auto" w:fill="FFFFFF"/>
           <w:lang w:val="en-US"/>
         </w:rPr>
+        <w:lastRenderedPageBreak/>
         <w:t>State of the art</w:t>
       </w:r>
       <w:bookmarkEnd w:id="11"/>
@@ -3637,7 +3680,14 @@
           <w:rFonts w:cs="Times New Roman"/>
           <w:lang w:val="en-US"/>
         </w:rPr>
-        <w:t xml:space="preserve"> and the database management system in </w:t>
+        <w:t xml:space="preserve"> and the database management system in charge of </w:t>
+      </w:r>
+      <w:r>
+        <w:rPr>
+          <w:rFonts w:cs="Times New Roman"/>
+          <w:lang w:val="en-US"/>
+        </w:rPr>
+        <w:t xml:space="preserve">administration and to provide the database information to users and other applications. The database management system defines the database structure, which can storage data in many </w:t>
       </w:r>
       <w:r>
         <w:rPr>
@@ -3645,14 +3695,7 @@
           <w:lang w:val="en-US"/>
         </w:rPr>
         <w:lastRenderedPageBreak/>
-        <w:t xml:space="preserve">charge of </w:t>
-      </w:r>
-      <w:r>
-        <w:rPr>
-          <w:rFonts w:cs="Times New Roman"/>
-          <w:lang w:val="en-US"/>
-        </w:rPr>
-        <w:t>administration and to provide the database information to users and other applications. The database management system defines the database structure, which can storage data in many different ways.</w:t>
+        <w:t>different ways.</w:t>
       </w:r>
       <w:r>
         <w:rPr>
@@ -4128,23 +4171,23 @@
           <w:b/>
           <w:lang w:val="en-US"/>
         </w:rPr>
+        <w:t>Data structures</w:t>
+      </w:r>
+    </w:p>
+    <w:p>
+      <w:pPr>
+        <w:pStyle w:val="Predeterminado"/>
+        <w:rPr>
+          <w:rFonts w:cs="Times New Roman"/>
+          <w:lang w:val="en-US"/>
+        </w:rPr>
+      </w:pPr>
+      <w:r>
+        <w:rPr>
+          <w:rFonts w:cs="Times New Roman"/>
+          <w:lang w:val="en-US"/>
+        </w:rPr>
         <w:lastRenderedPageBreak/>
-        <w:t>Data structures</w:t>
-      </w:r>
-    </w:p>
-    <w:p>
-      <w:pPr>
-        <w:pStyle w:val="Predeterminado"/>
-        <w:rPr>
-          <w:rFonts w:cs="Times New Roman"/>
-          <w:lang w:val="en-US"/>
-        </w:rPr>
-      </w:pPr>
-      <w:r>
-        <w:rPr>
-          <w:rFonts w:cs="Times New Roman"/>
-          <w:lang w:val="en-US"/>
-        </w:rPr>
         <w:t xml:space="preserve">Some information exchange protocols </w:t>
       </w:r>
       <w:r>
@@ -4701,23 +4744,23 @@
           <w:b/>
           <w:lang w:val="en-US"/>
         </w:rPr>
+        <w:t>Scrapping</w:t>
+      </w:r>
+    </w:p>
+    <w:p>
+      <w:pPr>
+        <w:pStyle w:val="Predeterminado"/>
+        <w:rPr>
+          <w:rFonts w:cs="Times New Roman"/>
+          <w:lang w:val="en-US"/>
+        </w:rPr>
+      </w:pPr>
+      <w:r>
+        <w:rPr>
+          <w:rFonts w:cs="Times New Roman"/>
+          <w:lang w:val="en-US"/>
+        </w:rPr>
         <w:lastRenderedPageBreak/>
-        <w:t>Scrapping</w:t>
-      </w:r>
-    </w:p>
-    <w:p>
-      <w:pPr>
-        <w:pStyle w:val="Predeterminado"/>
-        <w:rPr>
-          <w:rFonts w:cs="Times New Roman"/>
-          <w:lang w:val="en-US"/>
-        </w:rPr>
-      </w:pPr>
-      <w:r>
-        <w:rPr>
-          <w:rFonts w:cs="Times New Roman"/>
-          <w:lang w:val="en-US"/>
-        </w:rPr>
         <w:t>T</w:t>
       </w:r>
       <w:r>
@@ -4997,7 +5040,21 @@
           <w:rFonts w:cs="Times New Roman"/>
           <w:lang w:val="en-US"/>
         </w:rPr>
-        <w:t xml:space="preserve"> </w:t>
+        <w:t xml:space="preserve"> This means that a HTML can have </w:t>
+      </w:r>
+      <w:r>
+        <w:rPr>
+          <w:rFonts w:cs="Times New Roman"/>
+          <w:lang w:val="en-US"/>
+        </w:rPr>
+        <w:t>PHP</w:t>
+      </w:r>
+      <w:r>
+        <w:rPr>
+          <w:rFonts w:cs="Times New Roman"/>
+          <w:lang w:val="en-US"/>
+        </w:rPr>
+        <w:t xml:space="preserve"> code inside it and the PHP processor executes the code </w:t>
       </w:r>
       <w:r>
         <w:rPr>
@@ -5005,21 +5062,7 @@
           <w:lang w:val="en-US"/>
         </w:rPr>
         <w:lastRenderedPageBreak/>
-        <w:t xml:space="preserve">This means that a HTML can have </w:t>
-      </w:r>
-      <w:r>
-        <w:rPr>
-          <w:rFonts w:cs="Times New Roman"/>
-          <w:lang w:val="en-US"/>
-        </w:rPr>
-        <w:t>PHP</w:t>
-      </w:r>
-      <w:r>
-        <w:rPr>
-          <w:rFonts w:cs="Times New Roman"/>
-          <w:lang w:val="en-US"/>
-        </w:rPr>
-        <w:t xml:space="preserve"> code inside it and the PHP processor executes the code to include its results in the HTML returned to the user. </w:t>
+        <w:t xml:space="preserve">to include its results in the HTML returned to the user. </w:t>
       </w:r>
       <w:r>
         <w:rPr>
@@ -5353,25 +5396,25 @@
           <w:rFonts w:cs="Times New Roman"/>
           <w:lang w:val="en-US"/>
         </w:rPr>
+        <w:t>Some IDEs are prepared to develop programs from a specific programming language, but they can be multi-language by default or adding external packages.  Some popular multi-language IDEs are Eclipse, Oracle JDeveloper, NetBeans and Microsoft Visual Studio.</w:t>
+      </w:r>
+    </w:p>
+    <w:p>
+      <w:pPr>
+        <w:pStyle w:val="Predeterminado"/>
+        <w:rPr>
+          <w:rFonts w:cs="Times New Roman"/>
+          <w:b/>
+          <w:lang w:val="en-US"/>
+        </w:rPr>
+      </w:pPr>
+      <w:r>
+        <w:rPr>
+          <w:rFonts w:cs="Times New Roman"/>
+          <w:b/>
+          <w:lang w:val="en-US"/>
+        </w:rPr>
         <w:lastRenderedPageBreak/>
-        <w:t>Some IDEs are prepared to develop programs from a specific programming language, but they can be multi-language by default or adding external packages.  Some popular multi-language IDEs are Eclipse, Oracle JDeveloper, NetBeans and Microsoft Visual Studio.</w:t>
-      </w:r>
-    </w:p>
-    <w:p>
-      <w:pPr>
-        <w:pStyle w:val="Predeterminado"/>
-        <w:rPr>
-          <w:rFonts w:cs="Times New Roman"/>
-          <w:b/>
-          <w:lang w:val="en-US"/>
-        </w:rPr>
-      </w:pPr>
-      <w:r>
-        <w:rPr>
-          <w:rFonts w:cs="Times New Roman"/>
-          <w:b/>
-          <w:lang w:val="en-US"/>
-        </w:rPr>
         <w:t>Learning Management Systems</w:t>
       </w:r>
     </w:p>
@@ -5618,48 +5661,41 @@
           <w:rFonts w:cs="Times New Roman"/>
           <w:lang w:val="en-US"/>
         </w:rPr>
-        <w:t xml:space="preserve"> Moodle is an open source code system used for teaching and learning purposes. It allows creating on line dynamic web pages, creating courses and managing it with the web interface. This made it popular between teachers around the world as a tool to provide resources </w:t>
-      </w:r>
+        <w:t xml:space="preserve"> Moodle is an open source code system used for teaching and learning purposes. It allows creating on line dynamic web pages, creating courses and managing it with the web interface. This made it popular between teachers around the world as a tool to provide resources to students and support teaching. It needs a data base system, a web server and PHP to work properly.</w:t>
+      </w:r>
+    </w:p>
+    <w:p>
+      <w:pPr>
+        <w:pStyle w:val="Predeterminado"/>
+        <w:rPr>
+          <w:rFonts w:cs="Times New Roman"/>
+          <w:b/>
+          <w:lang w:val="en-US"/>
+        </w:rPr>
+      </w:pPr>
+      <w:r>
+        <w:rPr>
+          <w:rFonts w:cs="Times New Roman"/>
+          <w:b/>
+          <w:lang w:val="en-US"/>
+        </w:rPr>
+        <w:t>Content Management</w:t>
+      </w:r>
+    </w:p>
+    <w:p>
+      <w:pPr>
+        <w:pStyle w:val="Predeterminado"/>
+        <w:rPr>
+          <w:rFonts w:cs="Times New Roman"/>
+          <w:lang w:val="en-US"/>
+        </w:rPr>
+      </w:pPr>
       <w:r>
         <w:rPr>
           <w:rFonts w:cs="Times New Roman"/>
           <w:lang w:val="en-US"/>
         </w:rPr>
         <w:lastRenderedPageBreak/>
-        <w:t>to students and support teaching. It needs a data base system, a web server and PHP to work properly.</w:t>
-      </w:r>
-    </w:p>
-    <w:p>
-      <w:pPr>
-        <w:pStyle w:val="Predeterminado"/>
-        <w:rPr>
-          <w:rFonts w:cs="Times New Roman"/>
-          <w:b/>
-          <w:lang w:val="en-US"/>
-        </w:rPr>
-      </w:pPr>
-      <w:r>
-        <w:rPr>
-          <w:rFonts w:cs="Times New Roman"/>
-          <w:b/>
-          <w:lang w:val="en-US"/>
-        </w:rPr>
-        <w:t>Content Management</w:t>
-      </w:r>
-    </w:p>
-    <w:p>
-      <w:pPr>
-        <w:pStyle w:val="Predeterminado"/>
-        <w:rPr>
-          <w:rFonts w:cs="Times New Roman"/>
-          <w:lang w:val="en-US"/>
-        </w:rPr>
-      </w:pPr>
-      <w:r>
-        <w:rPr>
-          <w:rFonts w:cs="Times New Roman"/>
-          <w:lang w:val="en-US"/>
-        </w:rPr>
         <w:t xml:space="preserve">Moodle organizes his resources in a hierarchy structure. Its main </w:t>
       </w:r>
       <w:r>
@@ -6060,7 +6096,6 @@
           <w:rFonts w:cs="Times New Roman"/>
           <w:lang w:val="en-US"/>
         </w:rPr>
-        <w:lastRenderedPageBreak/>
         <w:t>N</w:t>
       </w:r>
       <w:r>
@@ -6113,6 +6148,7 @@
           <w:rFonts w:cs="Times New Roman"/>
           <w:lang w:val="en-US"/>
         </w:rPr>
+        <w:lastRenderedPageBreak/>
         <w:t>Guest</w:t>
       </w:r>
     </w:p>
@@ -6538,7 +6574,6 @@
           <w:rFonts w:cs="Times New Roman"/>
           <w:lang w:val="en-US"/>
         </w:rPr>
-        <w:lastRenderedPageBreak/>
         <w:t>Blog</w:t>
       </w:r>
     </w:p>
@@ -6579,6 +6614,7 @@
           <w:rFonts w:cs="Times New Roman"/>
           <w:lang w:val="en-US"/>
         </w:rPr>
+        <w:lastRenderedPageBreak/>
         <w:t>Course</w:t>
       </w:r>
     </w:p>
@@ -6983,7 +7019,6 @@
           <w:b/>
           <w:lang w:val="en-US"/>
         </w:rPr>
-        <w:lastRenderedPageBreak/>
         <w:t>1)</w:t>
       </w:r>
       <w:r>
@@ -7050,6 +7085,7 @@
           <w:color w:val="FF0000"/>
           <w:lang w:val="en-US"/>
         </w:rPr>
+        <w:lastRenderedPageBreak/>
         <w:t>3)</w:t>
       </w:r>
       <w:r>
@@ -7375,31 +7411,38 @@
           <w:b/>
           <w:lang w:val="en-US"/>
         </w:rPr>
+        <w:t>Moodle Web Services</w:t>
+      </w:r>
+      <w:r>
+        <w:rPr>
+          <w:rFonts w:cs="Times New Roman"/>
+          <w:lang w:val="en-US"/>
+        </w:rPr>
+        <w:t>:</w:t>
+      </w:r>
+    </w:p>
+    <w:p>
+      <w:pPr>
+        <w:pStyle w:val="Predeterminado"/>
+        <w:rPr>
+          <w:rFonts w:cs="Times New Roman"/>
+          <w:lang w:val="en-US"/>
+        </w:rPr>
+      </w:pPr>
+      <w:r>
+        <w:rPr>
+          <w:rFonts w:cs="Times New Roman"/>
+          <w:lang w:val="en-US"/>
+        </w:rPr>
+        <w:t xml:space="preserve">The Moodle web services are additional Moodle modules included in its version 2.0. They let you use Moodle with other protocols than HTTP and they have been thought for interacting with other </w:t>
+      </w:r>
+      <w:r>
+        <w:rPr>
+          <w:rFonts w:cs="Times New Roman"/>
+          <w:lang w:val="en-US"/>
+        </w:rPr>
         <w:lastRenderedPageBreak/>
-        <w:t>Moodle Web Services</w:t>
-      </w:r>
-      <w:r>
-        <w:rPr>
-          <w:rFonts w:cs="Times New Roman"/>
-          <w:lang w:val="en-US"/>
-        </w:rPr>
-        <w:t>:</w:t>
-      </w:r>
-    </w:p>
-    <w:p>
-      <w:pPr>
-        <w:pStyle w:val="Predeterminado"/>
-        <w:rPr>
-          <w:rFonts w:cs="Times New Roman"/>
-          <w:lang w:val="en-US"/>
-        </w:rPr>
-      </w:pPr>
-      <w:r>
-        <w:rPr>
-          <w:rFonts w:cs="Times New Roman"/>
-          <w:lang w:val="en-US"/>
-        </w:rPr>
-        <w:t>The Moodle web services are additional Moodle modules included in its version 2.0. They let you use Moodle with other protocols than HTTP and they have been thought for interacting with other applications.</w:t>
+        <w:t>applications.</w:t>
       </w:r>
       <w:r>
         <w:rPr>
@@ -7789,6 +7832,7 @@
           <w:rFonts w:cs="Times New Roman"/>
           <w:lang w:val="en-US"/>
         </w:rPr>
+        <w:lastRenderedPageBreak/>
         <w:t xml:space="preserve">The project is a Moodle Web Services Python Library, so the project fields are some Moodle parts (users’ roles, web services plug-in, enable REST protocol, API documentation, etc.), python code to connect with Moodle and how to make requests to get </w:t>
       </w:r>
       <w:r>
@@ -7954,44 +7998,44 @@
         <w:rPr>
           <w:lang w:val="en-US"/>
         </w:rPr>
+        <w:t>Technological description</w:t>
+      </w:r>
+      <w:bookmarkEnd w:id="14"/>
+    </w:p>
+    <w:p>
+      <w:pPr>
+        <w:pStyle w:val="Predeterminado"/>
+        <w:rPr>
+          <w:rFonts w:cs="Times New Roman"/>
+          <w:color w:val="00B050"/>
+          <w:lang w:val="en-US"/>
+        </w:rPr>
+      </w:pPr>
+      <w:r>
+        <w:rPr>
+          <w:rFonts w:cs="Times New Roman"/>
+          <w:color w:val="00B050"/>
+          <w:lang w:val="en-US"/>
+        </w:rPr>
+        <w:t>Requisitos: descripción del problema</w:t>
+      </w:r>
+    </w:p>
+    <w:p>
+      <w:pPr>
+        <w:pStyle w:val="Predeterminado"/>
+        <w:rPr>
+          <w:rFonts w:cs="Times New Roman"/>
+          <w:color w:val="00B050"/>
+          <w:lang w:val="en-US"/>
+        </w:rPr>
+      </w:pPr>
+      <w:r>
+        <w:rPr>
+          <w:rFonts w:cs="Times New Roman"/>
+          <w:color w:val="00B050"/>
+          <w:lang w:val="en-US"/>
+        </w:rPr>
         <w:lastRenderedPageBreak/>
-        <w:t>Technological description</w:t>
-      </w:r>
-      <w:bookmarkEnd w:id="14"/>
-    </w:p>
-    <w:p>
-      <w:pPr>
-        <w:pStyle w:val="Predeterminado"/>
-        <w:rPr>
-          <w:rFonts w:cs="Times New Roman"/>
-          <w:color w:val="00B050"/>
-          <w:lang w:val="en-US"/>
-        </w:rPr>
-      </w:pPr>
-      <w:r>
-        <w:rPr>
-          <w:rFonts w:cs="Times New Roman"/>
-          <w:color w:val="00B050"/>
-          <w:lang w:val="en-US"/>
-        </w:rPr>
-        <w:t>Requisitos: descripción del problema</w:t>
-      </w:r>
-    </w:p>
-    <w:p>
-      <w:pPr>
-        <w:pStyle w:val="Predeterminado"/>
-        <w:rPr>
-          <w:rFonts w:cs="Times New Roman"/>
-          <w:color w:val="00B050"/>
-          <w:lang w:val="en-US"/>
-        </w:rPr>
-      </w:pPr>
-      <w:r>
-        <w:rPr>
-          <w:rFonts w:cs="Times New Roman"/>
-          <w:color w:val="00B050"/>
-          <w:lang w:val="en-US"/>
-        </w:rPr>
         <w:tab/>
         <w:t>Desarrollar aplicaciones que obtengan informacion y actuen sobre moodle: parsing, Mobile web app y web services</w:t>
       </w:r>
@@ -8259,102 +8303,95 @@
           <w:rFonts w:cs="Times New Roman"/>
           <w:lang w:val="en-US"/>
         </w:rPr>
-        <w:t xml:space="preserve">programming language used in this project, one of these </w:t>
-      </w:r>
-      <w:r>
-        <w:rPr>
-          <w:rFonts w:cs="Times New Roman"/>
+        <w:t xml:space="preserve">programming language used in this project, one of these external Eclipse </w:t>
+      </w:r>
+      <w:r>
+        <w:rPr>
+          <w:rFonts w:cs="Times New Roman"/>
+          <w:lang w:val="en-US"/>
+        </w:rPr>
+        <w:t>plugins</w:t>
+      </w:r>
+      <w:r>
+        <w:rPr>
+          <w:rFonts w:cs="Times New Roman"/>
+          <w:lang w:val="en-US"/>
+        </w:rPr>
+        <w:t xml:space="preserve"> will be necessary.</w:t>
+      </w:r>
+      <w:r>
+        <w:rPr>
+          <w:rFonts w:cs="Times New Roman"/>
+          <w:lang w:val="en-US"/>
+        </w:rPr>
+        <w:t xml:space="preserve"> </w:t>
+      </w:r>
+      <w:r>
+        <w:rPr>
+          <w:rFonts w:cs="Times New Roman"/>
+          <w:lang w:val="en-US"/>
+        </w:rPr>
+        <w:t xml:space="preserve">The Eclipse plugin used is called PyDev and provides all IDE basic functionalities for python such as code completion with auto import, syntax highlighting, </w:t>
+      </w:r>
+      <w:r>
+        <w:rPr>
+          <w:rFonts w:cs="Times New Roman"/>
+          <w:lang w:val="en-US"/>
+        </w:rPr>
+        <w:t>code</w:t>
+      </w:r>
+      <w:r>
+        <w:rPr>
+          <w:rFonts w:cs="Times New Roman"/>
+          <w:lang w:val="en-US"/>
+        </w:rPr>
+        <w:t xml:space="preserve"> analysis, go to definition function</w:t>
+      </w:r>
+      <w:r>
+        <w:rPr>
+          <w:rFonts w:cs="Times New Roman"/>
+          <w:lang w:val="en-US"/>
+        </w:rPr>
+        <w:t>, refactoring</w:t>
+      </w:r>
+      <w:r>
+        <w:rPr>
+          <w:rFonts w:cs="Times New Roman"/>
+          <w:lang w:val="en-US"/>
+        </w:rPr>
+        <w:t>, mark occurrences, debugger</w:t>
+      </w:r>
+      <w:r>
+        <w:rPr>
+          <w:rFonts w:cs="Times New Roman"/>
+          <w:lang w:val="en-US"/>
+        </w:rPr>
+        <w:t xml:space="preserve"> and many others</w:t>
+      </w:r>
+      <w:r>
+        <w:rPr>
+          <w:rFonts w:cs="Times New Roman"/>
+          <w:lang w:val="en-US"/>
+        </w:rPr>
+        <w:t>.</w:t>
+      </w:r>
+    </w:p>
+    <w:p>
+      <w:pPr>
+        <w:pStyle w:val="Predeterminado"/>
+        <w:rPr>
+          <w:rFonts w:cs="Times New Roman"/>
+          <w:b/>
+          <w:lang w:val="en-US"/>
+        </w:rPr>
+      </w:pPr>
+      <w:r>
+        <w:rPr>
+          <w:rFonts w:cs="Times New Roman"/>
+          <w:b/>
           <w:lang w:val="en-US"/>
         </w:rPr>
         <w:lastRenderedPageBreak/>
-        <w:t xml:space="preserve">external Eclipse </w:t>
-      </w:r>
-      <w:r>
-        <w:rPr>
-          <w:rFonts w:cs="Times New Roman"/>
-          <w:lang w:val="en-US"/>
-        </w:rPr>
-        <w:t>plugins</w:t>
-      </w:r>
-      <w:r>
-        <w:rPr>
-          <w:rFonts w:cs="Times New Roman"/>
-          <w:lang w:val="en-US"/>
-        </w:rPr>
-        <w:t xml:space="preserve"> will be necessary.</w:t>
-      </w:r>
-      <w:r>
-        <w:rPr>
-          <w:rFonts w:cs="Times New Roman"/>
-          <w:lang w:val="en-US"/>
-        </w:rPr>
-        <w:t xml:space="preserve"> </w:t>
-      </w:r>
-      <w:r>
-        <w:rPr>
-          <w:rFonts w:cs="Times New Roman"/>
-          <w:lang w:val="en-US"/>
-        </w:rPr>
-        <w:t xml:space="preserve">The Eclipse plugin used is called PyDev and provides all IDE basic functionalities for python such as code completion with auto import, syntax highlighting, </w:t>
-      </w:r>
-      <w:r>
-        <w:rPr>
-          <w:rFonts w:cs="Times New Roman"/>
-          <w:lang w:val="en-US"/>
-        </w:rPr>
-        <w:t>code</w:t>
-      </w:r>
-      <w:r>
-        <w:rPr>
-          <w:rFonts w:cs="Times New Roman"/>
-          <w:lang w:val="en-US"/>
-        </w:rPr>
-        <w:t xml:space="preserve"> analysis, go to definition function</w:t>
-      </w:r>
-      <w:r>
-        <w:rPr>
-          <w:rFonts w:cs="Times New Roman"/>
-          <w:lang w:val="en-US"/>
-        </w:rPr>
-        <w:t>, refactoring</w:t>
-      </w:r>
-      <w:r>
-        <w:rPr>
-          <w:rFonts w:cs="Times New Roman"/>
-          <w:lang w:val="en-US"/>
-        </w:rPr>
-        <w:t>, mark occurrences, debugger</w:t>
-      </w:r>
-      <w:r>
-        <w:rPr>
-          <w:rFonts w:cs="Times New Roman"/>
-          <w:lang w:val="en-US"/>
-        </w:rPr>
-        <w:t xml:space="preserve"> and many others</w:t>
-      </w:r>
-      <w:r>
-        <w:rPr>
-          <w:rFonts w:cs="Times New Roman"/>
-          <w:lang w:val="en-US"/>
-        </w:rPr>
-        <w:t>.</w:t>
-      </w:r>
-    </w:p>
-    <w:p>
-      <w:pPr>
-        <w:pStyle w:val="Predeterminado"/>
-        <w:rPr>
-          <w:rFonts w:cs="Times New Roman"/>
-          <w:b/>
-          <w:lang w:val="en-US"/>
-        </w:rPr>
-      </w:pPr>
-      <w:r>
-        <w:rPr>
-          <w:rFonts w:cs="Times New Roman"/>
-          <w:b/>
-          <w:lang w:val="en-US"/>
-        </w:rPr>
         <w:t>JSON</w:t>
       </w:r>
     </w:p>
@@ -8558,38 +8595,45 @@
         <w:rPr>
           <w:lang w:val="en-US"/>
         </w:rPr>
+        <w:t>Parsing HTML applications</w:t>
+      </w:r>
+      <w:bookmarkEnd w:id="15"/>
+    </w:p>
+    <w:p>
+      <w:pPr>
+        <w:pStyle w:val="Predeterminado"/>
+        <w:rPr>
+          <w:lang w:val="en-US"/>
+        </w:rPr>
+      </w:pPr>
+      <w:r>
+        <w:rPr>
+          <w:rFonts w:cs="Times New Roman"/>
+          <w:lang w:val="en-US"/>
+        </w:rPr>
+        <w:t xml:space="preserve">Moodle web services are an additional functionality added to Moodle on its version 2.0 and maintained on later versions. </w:t>
+      </w:r>
+      <w:r>
+        <w:rPr>
+          <w:rFonts w:cs="Times New Roman"/>
+          <w:lang w:val="en-US"/>
+        </w:rPr>
+        <w:t xml:space="preserve"> </w:t>
+      </w:r>
+      <w:r>
+        <w:rPr>
+          <w:rFonts w:cs="Times New Roman"/>
+          <w:lang w:val="en-US"/>
+        </w:rPr>
+        <w:t xml:space="preserve">However, Moodle applications development started before this plugin exist, so they cannot use this system to interact with the Moodle system. Instead of this, they usually parse the HTML gotten from a normal HTTP request and use the scraping technique </w:t>
+      </w:r>
+      <w:r>
+        <w:rPr>
+          <w:rFonts w:cs="Times New Roman"/>
+          <w:lang w:val="en-US"/>
+        </w:rPr>
         <w:lastRenderedPageBreak/>
-        <w:t>Parsing HTML applications</w:t>
-      </w:r>
-      <w:bookmarkEnd w:id="15"/>
-    </w:p>
-    <w:p>
-      <w:pPr>
-        <w:pStyle w:val="Predeterminado"/>
-        <w:rPr>
-          <w:lang w:val="en-US"/>
-        </w:rPr>
-      </w:pPr>
-      <w:r>
-        <w:rPr>
-          <w:rFonts w:cs="Times New Roman"/>
-          <w:lang w:val="en-US"/>
-        </w:rPr>
-        <w:t xml:space="preserve">Moodle web services are an additional functionality added to Moodle on its version 2.0 and maintained on later versions. </w:t>
-      </w:r>
-      <w:r>
-        <w:rPr>
-          <w:rFonts w:cs="Times New Roman"/>
-          <w:lang w:val="en-US"/>
-        </w:rPr>
-        <w:t xml:space="preserve"> </w:t>
-      </w:r>
-      <w:r>
-        <w:rPr>
-          <w:rFonts w:cs="Times New Roman"/>
-          <w:lang w:val="en-US"/>
-        </w:rPr>
-        <w:t>However, Moodle applications development started before this plugin exist, so they cannot use this system to interact with the Moodle system. Instead of this, they usually parse the HTML gotten from a normal HTTP request and use the scraping technique to get the information they want.</w:t>
+        <w:t>to get the information they want.</w:t>
       </w:r>
       <w:r>
         <w:rPr>
@@ -8690,23 +8734,7 @@
             <w:rFonts w:cs="Times New Roman"/>
             <w:lang w:val="en-US"/>
           </w:rPr>
-          <w:t>https://git</w:t>
-        </w:r>
-        <w:r>
-          <w:rPr>
-            <w:rStyle w:val="EnlacedeInternet"/>
-            <w:rFonts w:cs="Times New Roman"/>
-            <w:lang w:val="en-US"/>
-          </w:rPr>
-          <w:t>h</w:t>
-        </w:r>
-        <w:r>
-          <w:rPr>
-            <w:rStyle w:val="EnlacedeInternet"/>
-            <w:rFonts w:cs="Times New Roman"/>
-            <w:lang w:val="en-US"/>
-          </w:rPr>
-          <w:t>ub.com/praveendath92/MDroid</w:t>
+          <w:t>https://github.com/praveendath92/MDroid</w:t>
         </w:r>
       </w:hyperlink>
     </w:p>
@@ -8727,7 +8755,6 @@
         <w:rPr>
           <w:lang w:val="en-US"/>
         </w:rPr>
-        <w:lastRenderedPageBreak/>
         <w:t xml:space="preserve"> </w:t>
       </w:r>
       <w:bookmarkStart w:id="17" w:name="_Toc356342972"/>
@@ -8809,6 +8836,7 @@
           <w:rFonts w:cs="Times New Roman"/>
           <w:lang w:val="en-US"/>
         </w:rPr>
+        <w:lastRenderedPageBreak/>
         <w:t>This web service functio</w:t>
       </w:r>
       <w:r>
@@ -9014,6 +9042,7 @@
     <w:p>
       <w:pPr>
         <w:pStyle w:val="Predeterminado"/>
+        <w:ind w:left="709" w:hanging="709"/>
         <w:rPr>
           <w:rFonts w:cs="Times New Roman"/>
           <w:b/>
@@ -9026,24 +9055,47 @@
           <w:b/>
           <w:lang w:val="en-US"/>
         </w:rPr>
-        <w:t>Librery structure</w:t>
-      </w:r>
-    </w:p>
-    <w:p>
-      <w:pPr>
-        <w:pStyle w:val="Predeterminado"/>
-        <w:rPr>
-          <w:rFonts w:cs="Times New Roman"/>
-          <w:lang w:val="en-US"/>
-        </w:rPr>
-      </w:pPr>
-      <w:r>
-        <w:rPr>
-          <w:lang w:val="en-US"/>
-        </w:rPr>
-        <w:lastRenderedPageBreak/>
+        <w:t>Libr</w:t>
+      </w:r>
+      <w:r>
+        <w:rPr>
+          <w:rFonts w:cs="Times New Roman"/>
+          <w:b/>
+          <w:lang w:val="en-US"/>
+        </w:rPr>
+        <w:t>a</w:t>
+      </w:r>
+      <w:r>
+        <w:rPr>
+          <w:rFonts w:cs="Times New Roman"/>
+          <w:b/>
+          <w:lang w:val="en-US"/>
+        </w:rPr>
+        <w:t>ry structure</w:t>
+      </w:r>
+    </w:p>
+    <w:p>
+      <w:pPr>
+        <w:pStyle w:val="Predeterminado"/>
+        <w:rPr>
+          <w:rFonts w:cs="Times New Roman"/>
+          <w:lang w:val="en-US"/>
+        </w:rPr>
+      </w:pPr>
+      <w:r>
+        <w:rPr>
+          <w:lang w:val="en-US"/>
+        </w:rPr>
         <w:t>Estructura de la libreria</w:t>
       </w:r>
+    </w:p>
+    <w:p>
+      <w:pPr>
+        <w:pStyle w:val="Predeterminado"/>
+        <w:rPr>
+          <w:lang w:val="en-US"/>
+        </w:rPr>
+      </w:pPr>
     </w:p>
     <w:p>
       <w:pPr>
@@ -9094,6 +9146,85 @@
           <w:lang w:val="en-US"/>
         </w:rPr>
         <w:t>Spiral</w:t>
+      </w:r>
+    </w:p>
+    <w:p>
+      <w:pPr>
+        <w:pStyle w:val="Predeterminado"/>
+        <w:numPr>
+          <w:ilvl w:val="0"/>
+          <w:numId w:val="11"/>
+        </w:numPr>
+        <w:rPr>
+          <w:lang w:val="en-US"/>
+        </w:rPr>
+      </w:pPr>
+      <w:r>
+        <w:rPr>
+          <w:lang w:val="en-US"/>
+        </w:rPr>
+        <w:lastRenderedPageBreak/>
+        <w:t>Determinar objetivos</w:t>
+      </w:r>
+    </w:p>
+    <w:p>
+      <w:pPr>
+        <w:pStyle w:val="Predeterminado"/>
+        <w:numPr>
+          <w:ilvl w:val="0"/>
+          <w:numId w:val="11"/>
+        </w:numPr>
+        <w:rPr>
+          <w:lang w:val="en-US"/>
+        </w:rPr>
+      </w:pPr>
+      <w:r>
+        <w:rPr>
+          <w:lang w:val="en-US"/>
+        </w:rPr>
+        <w:t>Analisis del riesgo</w:t>
+      </w:r>
+      <w:r>
+        <w:rPr>
+          <w:lang w:val="en-US"/>
+        </w:rPr>
+        <w:t xml:space="preserve"> </w:t>
+      </w:r>
+    </w:p>
+    <w:p>
+      <w:pPr>
+        <w:pStyle w:val="Predeterminado"/>
+        <w:numPr>
+          <w:ilvl w:val="0"/>
+          <w:numId w:val="11"/>
+        </w:numPr>
+        <w:rPr>
+          <w:lang w:val="en-US"/>
+        </w:rPr>
+      </w:pPr>
+      <w:r>
+        <w:rPr>
+          <w:lang w:val="en-US"/>
+        </w:rPr>
+        <w:t>Planificacion</w:t>
+      </w:r>
+    </w:p>
+    <w:p>
+      <w:pPr>
+        <w:pStyle w:val="Predeterminado"/>
+        <w:numPr>
+          <w:ilvl w:val="0"/>
+          <w:numId w:val="11"/>
+        </w:numPr>
+        <w:rPr>
+          <w:lang w:val="en-US"/>
+        </w:rPr>
+      </w:pPr>
+      <w:r>
+        <w:rPr>
+          <w:lang w:val="en-US"/>
+        </w:rPr>
+        <w:t>Desarrollar y probar</w:t>
       </w:r>
     </w:p>
     <w:p>
@@ -9128,22 +9259,110 @@
     <w:p>
       <w:pPr>
         <w:pStyle w:val="Predeterminado"/>
-        <w:rPr>
-          <w:lang w:val="en-US"/>
-        </w:rPr>
-      </w:pPr>
-    </w:p>
-    <w:p>
-      <w:pPr>
-        <w:pStyle w:val="Predeterminado"/>
-        <w:rPr>
-          <w:lang w:val="en-US"/>
-        </w:rPr>
-      </w:pPr>
-      <w:r>
-        <w:rPr>
-          <w:lang w:val="en-US"/>
-        </w:rPr>
+        <w:numPr>
+          <w:ilvl w:val="0"/>
+          <w:numId w:val="12"/>
+        </w:numPr>
+        <w:rPr>
+          <w:lang w:val="en-US"/>
+        </w:rPr>
+      </w:pPr>
+      <w:r>
+        <w:rPr>
+          <w:lang w:val="en-US"/>
+        </w:rPr>
+        <w:t>Install Moodle and work with web interface</w:t>
+      </w:r>
+    </w:p>
+    <w:p>
+      <w:pPr>
+        <w:pStyle w:val="Predeterminado"/>
+        <w:numPr>
+          <w:ilvl w:val="0"/>
+          <w:numId w:val="12"/>
+        </w:numPr>
+        <w:rPr>
+          <w:lang w:val="en-US"/>
+        </w:rPr>
+      </w:pPr>
+      <w:r>
+        <w:rPr>
+          <w:lang w:val="en-US"/>
+        </w:rPr>
+        <w:t>Activate and configure web services: enable web services, create a web service, add s</w:t>
+      </w:r>
+      <w:r>
+        <w:rPr>
+          <w:rFonts w:cs="Times New Roman"/>
+          <w:lang w:val="en-US"/>
+        </w:rPr>
+        <w:t xml:space="preserve">ervice short name </w:t>
+      </w:r>
+      <w:r>
+        <w:rPr>
+          <w:lang w:val="en-US"/>
+        </w:rPr>
+        <w:t>to database.</w:t>
+      </w:r>
+    </w:p>
+    <w:p>
+      <w:pPr>
+        <w:pStyle w:val="Predeterminado"/>
+        <w:numPr>
+          <w:ilvl w:val="0"/>
+          <w:numId w:val="12"/>
+        </w:numPr>
+        <w:rPr>
+          <w:lang w:val="en-US"/>
+        </w:rPr>
+      </w:pPr>
+      <w:r>
+        <w:rPr>
+          <w:lang w:val="en-US"/>
+        </w:rPr>
+        <w:t xml:space="preserve">Get token, login with web service </w:t>
+      </w:r>
+    </w:p>
+    <w:p>
+      <w:pPr>
+        <w:pStyle w:val="Predeterminado"/>
+        <w:numPr>
+          <w:ilvl w:val="0"/>
+          <w:numId w:val="12"/>
+        </w:numPr>
+        <w:rPr>
+          <w:lang w:val="en-US"/>
+        </w:rPr>
+      </w:pPr>
+      <w:r>
+        <w:rPr>
+          <w:lang w:val="en-US"/>
+        </w:rPr>
+        <w:t>Use some functions: test with courses functions</w:t>
+      </w:r>
+    </w:p>
+    <w:p>
+      <w:pPr>
+        <w:pStyle w:val="Predeterminado"/>
+        <w:numPr>
+          <w:ilvl w:val="0"/>
+          <w:numId w:val="12"/>
+        </w:numPr>
+        <w:rPr>
+          <w:lang w:val="en-US"/>
+        </w:rPr>
+      </w:pPr>
+      <w:r>
+        <w:rPr>
+          <w:lang w:val="en-US"/>
+        </w:rPr>
+        <w:t xml:space="preserve">Plan library structure, study API structure, start library documentation </w:t>
+      </w:r>
+      <w:r>
+        <w:rPr>
+          <w:lang w:val="en-US"/>
+        </w:rPr>
+        <w:br/>
         <w:t xml:space="preserve">Web site string format: </w:t>
       </w:r>
       <w:hyperlink r:id="rId22" w:history="1">
@@ -9161,63 +9380,54 @@
         </w:rPr>
         <w:t xml:space="preserve">  y no mipaginaweb</w:t>
       </w:r>
-    </w:p>
-    <w:p>
-      <w:pPr>
-        <w:pStyle w:val="Predeterminado"/>
-        <w:rPr>
-          <w:lang w:val="en-US"/>
-        </w:rPr>
-      </w:pPr>
-    </w:p>
-    <w:p>
-      <w:pPr>
-        <w:pStyle w:val="Predeterminado"/>
-        <w:rPr>
-          <w:lang w:val="en-US"/>
-        </w:rPr>
-      </w:pPr>
-      <w:r>
-        <w:rPr>
-          <w:lang w:val="en-US"/>
-        </w:rPr>
+      <w:r>
+        <w:rPr>
+          <w:lang w:val="en-US"/>
+        </w:rPr>
+        <w:br/>
         <w:t>Get identifiers of users, courses, etc. from the URL</w:t>
       </w:r>
-    </w:p>
-    <w:p>
-      <w:pPr>
-        <w:pStyle w:val="Predeterminado"/>
-        <w:rPr>
-          <w:lang w:val="en-US"/>
-        </w:rPr>
-      </w:pPr>
-    </w:p>
-    <w:p>
-      <w:pPr>
-        <w:pStyle w:val="Predeterminado"/>
-        <w:rPr>
-          <w:lang w:val="en-US"/>
-        </w:rPr>
-      </w:pPr>
+      <w:r>
+        <w:rPr>
+          <w:lang w:val="en-US"/>
+        </w:rPr>
+        <w:br/>
+      </w:r>
       <w:r>
         <w:rPr>
           <w:lang w:val="en-US"/>
         </w:rPr>
         <w:t>Install pydev on eclipse</w:t>
       </w:r>
-    </w:p>
-    <w:p>
-      <w:pPr>
-        <w:pStyle w:val="Predeterminado"/>
-        <w:rPr>
-          <w:lang w:val="en-US"/>
-        </w:rPr>
-      </w:pPr>
+      <w:r>
+        <w:rPr>
+          <w:lang w:val="en-US"/>
+        </w:rPr>
+        <w:br/>
+      </w:r>
       <w:r>
         <w:rPr>
           <w:lang w:val="en-US"/>
         </w:rPr>
         <w:t>Install epydoc for generating API documentation</w:t>
+      </w:r>
+    </w:p>
+    <w:p>
+      <w:pPr>
+        <w:pStyle w:val="Predeterminado"/>
+        <w:numPr>
+          <w:ilvl w:val="0"/>
+          <w:numId w:val="12"/>
+        </w:numPr>
+        <w:rPr>
+          <w:lang w:val="en-US"/>
+        </w:rPr>
+      </w:pPr>
+      <w:r>
+        <w:rPr>
+          <w:lang w:val="en-US"/>
+        </w:rPr>
+        <w:t xml:space="preserve">Develop short programs using this API </w:t>
       </w:r>
     </w:p>
     <w:p>
@@ -9286,6 +9496,7 @@
           <w:rFonts w:cs="Times New Roman"/>
           <w:lang w:val="en-US"/>
         </w:rPr>
+        <w:lastRenderedPageBreak/>
         <w:t xml:space="preserve">Using web services: </w:t>
       </w:r>
       <w:hyperlink r:id="rId23">
@@ -9311,7 +9522,6 @@
           <w:rFonts w:cs="Times New Roman"/>
           <w:lang w:val="en-US"/>
         </w:rPr>
-        <w:lastRenderedPageBreak/>
         <w:t>To allow users to create and see their own security keys (token) a system role with these user capabilities must be assigned to those users. These capabilities are:</w:t>
       </w:r>
     </w:p>
@@ -9396,9 +9606,10 @@
         <w:rPr>
           <w:rFonts w:cs="Times New Roman"/>
           <w:color w:val="000000"/>
-          <w:lang w:val="en-US"/>
-        </w:rPr>
-        <w:t></w:t>
+          <w:sz w:val="22"/>
+          <w:lang w:val="en-US"/>
+        </w:rPr>
+        <w:sym w:font="Wingdings" w:char="F0E0"/>
       </w:r>
       <w:r>
         <w:rPr>
@@ -9411,24 +9622,40 @@
         <w:rPr>
           <w:rFonts w:cs="Times New Roman"/>
           <w:color w:val="000000"/>
-          <w:lang w:val="en-US"/>
-        </w:rPr>
-        <w:t></w:t>
-      </w:r>
-      <w:r>
-        <w:rPr>
-          <w:rFonts w:cs="Times New Roman"/>
-          <w:lang w:val="en-US"/>
-        </w:rPr>
-        <w:t xml:space="preserve"> Plugins </w:t>
+          <w:sz w:val="22"/>
+          <w:lang w:val="en-US"/>
+        </w:rPr>
+        <w:sym w:font="Wingdings" w:char="F0E0"/>
+      </w:r>
+      <w:r>
+        <w:rPr>
+          <w:rFonts w:cs="Times New Roman"/>
+          <w:lang w:val="en-US"/>
+        </w:rPr>
+        <w:t xml:space="preserve"> </w:t>
+      </w:r>
+      <w:r>
+        <w:rPr>
+          <w:rFonts w:cs="Times New Roman"/>
+          <w:lang w:val="en-US"/>
+        </w:rPr>
+        <w:t>Plugins</w:t>
+      </w:r>
+      <w:r>
+        <w:rPr>
+          <w:rFonts w:cs="Times New Roman"/>
+          <w:lang w:val="en-US"/>
+        </w:rPr>
+        <w:t xml:space="preserve"> </w:t>
       </w:r>
       <w:r>
         <w:rPr>
           <w:rFonts w:cs="Times New Roman"/>
           <w:color w:val="000000"/>
-          <w:lang w:val="en-US"/>
-        </w:rPr>
-        <w:t></w:t>
+          <w:sz w:val="22"/>
+          <w:lang w:val="en-US"/>
+        </w:rPr>
+        <w:sym w:font="Wingdings" w:char="F0E0"/>
       </w:r>
       <w:r>
         <w:rPr>
@@ -9441,9 +9668,10 @@
         <w:rPr>
           <w:rFonts w:cs="Times New Roman"/>
           <w:color w:val="000000"/>
-          <w:lang w:val="en-US"/>
-        </w:rPr>
-        <w:t></w:t>
+          <w:sz w:val="22"/>
+          <w:lang w:val="en-US"/>
+        </w:rPr>
+        <w:sym w:font="Wingdings" w:char="F0E0"/>
       </w:r>
       <w:r>
         <w:rPr>
@@ -9456,9 +9684,18 @@
         <w:rPr>
           <w:rFonts w:cs="Times New Roman"/>
           <w:color w:val="000000"/>
-          <w:lang w:val="en-US"/>
-        </w:rPr>
-        <w:t xml:space="preserve"> </w:t>
+          <w:sz w:val="22"/>
+          <w:lang w:val="en-US"/>
+        </w:rPr>
+        <w:sym w:font="Wingdings" w:char="F0E0"/>
+      </w:r>
+      <w:r>
+        <w:rPr>
+          <w:rFonts w:cs="Times New Roman"/>
+          <w:color w:val="000000"/>
+          <w:lang w:val="en-US"/>
+        </w:rPr>
+        <w:t xml:space="preserve"> </w:t>
       </w:r>
       <w:r>
         <w:rPr>
@@ -9504,7 +9741,7 @@
           <w:color w:val="000000"/>
           <w:lang w:val="en-US"/>
         </w:rPr>
-        <w:t xml:space="preserve">Also, the web service function documentation should be enabled, in Settings </w:t>
+        <w:t>Also, the web service function documentation should be enabled</w:t>
       </w:r>
       <w:r>
         <w:rPr>
@@ -9512,7 +9749,7 @@
           <w:color w:val="000000"/>
           <w:lang w:val="en-US"/>
         </w:rPr>
-        <w:t xml:space="preserve"> Site administration </w:t>
+        <w:t xml:space="preserve"> (</w:t>
       </w:r>
       <w:r>
         <w:rPr>
@@ -9520,15 +9757,16 @@
           <w:color w:val="000000"/>
           <w:lang w:val="en-US"/>
         </w:rPr>
-        <w:t xml:space="preserve"> Plugins </w:t>
+        <w:t xml:space="preserve">in Settings </w:t>
       </w:r>
       <w:r>
         <w:rPr>
           <w:rFonts w:cs="Times New Roman"/>
           <w:color w:val="000000"/>
-          <w:lang w:val="en-US"/>
-        </w:rPr>
-        <w:t xml:space="preserve"> Web services </w:t>
+          <w:sz w:val="22"/>
+          <w:lang w:val="en-US"/>
+        </w:rPr>
+        <w:sym w:font="Wingdings" w:char="F0E0"/>
       </w:r>
       <w:r>
         <w:rPr>
@@ -9536,7 +9774,74 @@
           <w:color w:val="000000"/>
           <w:lang w:val="en-US"/>
         </w:rPr>
-        <w:t> Manage protocols. With this, each user will have the documentation of the functions that they can use depending of their capabilities. If a user does not have the required capabilities to use a function, it will not appear in his documentation page.</w:t>
+        <w:t xml:space="preserve"> Site administration </w:t>
+      </w:r>
+      <w:r>
+        <w:rPr>
+          <w:rFonts w:cs="Times New Roman"/>
+          <w:color w:val="000000"/>
+          <w:sz w:val="22"/>
+          <w:lang w:val="en-US"/>
+        </w:rPr>
+        <w:sym w:font="Wingdings" w:char="F0E0"/>
+      </w:r>
+      <w:r>
+        <w:rPr>
+          <w:rFonts w:cs="Times New Roman"/>
+          <w:color w:val="000000"/>
+          <w:lang w:val="en-US"/>
+        </w:rPr>
+        <w:t xml:space="preserve"> Plugins </w:t>
+      </w:r>
+      <w:r>
+        <w:rPr>
+          <w:rFonts w:cs="Times New Roman"/>
+          <w:color w:val="000000"/>
+          <w:sz w:val="22"/>
+          <w:lang w:val="en-US"/>
+        </w:rPr>
+        <w:sym w:font="Wingdings" w:char="F0E0"/>
+      </w:r>
+      <w:r>
+        <w:rPr>
+          <w:rFonts w:cs="Times New Roman"/>
+          <w:color w:val="000000"/>
+          <w:lang w:val="en-US"/>
+        </w:rPr>
+        <w:t xml:space="preserve"> Web services </w:t>
+      </w:r>
+      <w:r>
+        <w:rPr>
+          <w:rFonts w:cs="Times New Roman"/>
+          <w:color w:val="000000"/>
+          <w:sz w:val="22"/>
+          <w:lang w:val="en-US"/>
+        </w:rPr>
+        <w:sym w:font="Wingdings" w:char="F0E0"/>
+      </w:r>
+      <w:r>
+        <w:rPr>
+          <w:rFonts w:cs="Times New Roman"/>
+          <w:color w:val="000000"/>
+          <w:lang w:val="en-US"/>
+        </w:rPr>
+        <w:t xml:space="preserve"> Manage protocols</w:t>
+      </w:r>
+      <w:r>
+        <w:rPr>
+          <w:rFonts w:cs="Times New Roman"/>
+          <w:color w:val="000000"/>
+          <w:lang w:val="en-US"/>
+        </w:rPr>
+        <w:t>)</w:t>
+      </w:r>
+      <w:r>
+        <w:rPr>
+          <w:rFonts w:cs="Times New Roman"/>
+          <w:color w:val="000000"/>
+          <w:lang w:val="en-US"/>
+        </w:rPr>
+        <w:t>. With this, each user will have the documentation of the functions that they can use depending of their capabilities. If a user does not have the required capabilities to use a function, it will not appear in his documentation page.</w:t>
       </w:r>
     </w:p>
     <w:p>
@@ -9688,6 +9993,7 @@
           <w:rFonts w:cs="Times New Roman"/>
           <w:lang w:val="en-US"/>
         </w:rPr>
+        <w:lastRenderedPageBreak/>
         <w:t xml:space="preserve">All information about Moodle web services is available in </w:t>
       </w:r>
       <w:r>
@@ -9702,9 +10008,10 @@
         <w:rPr>
           <w:rFonts w:cs="Times New Roman"/>
           <w:color w:val="000000"/>
-          <w:lang w:val="en-US"/>
-        </w:rPr>
-        <w:t xml:space="preserve"> Site administration </w:t>
+          <w:sz w:val="22"/>
+          <w:lang w:val="en-US"/>
+        </w:rPr>
+        <w:sym w:font="Wingdings" w:char="F0E0"/>
       </w:r>
       <w:r>
         <w:rPr>
@@ -9712,15 +10019,16 @@
           <w:color w:val="000000"/>
           <w:lang w:val="en-US"/>
         </w:rPr>
-        <w:t xml:space="preserve"> Plugins </w:t>
+        <w:t xml:space="preserve"> Site administration </w:t>
       </w:r>
       <w:r>
         <w:rPr>
           <w:rFonts w:cs="Times New Roman"/>
           <w:color w:val="000000"/>
-          <w:lang w:val="en-US"/>
-        </w:rPr>
-        <w:t xml:space="preserve"> Web services </w:t>
+          <w:sz w:val="22"/>
+          <w:lang w:val="en-US"/>
+        </w:rPr>
+        <w:sym w:font="Wingdings" w:char="F0E0"/>
       </w:r>
       <w:r>
         <w:rPr>
@@ -9728,16 +10036,16 @@
           <w:color w:val="000000"/>
           <w:lang w:val="en-US"/>
         </w:rPr>
-        <w:t xml:space="preserve"> API Documentation. This section can be seen only by administrators </w:t>
+        <w:t xml:space="preserve"> Plugins </w:t>
       </w:r>
       <w:r>
         <w:rPr>
           <w:rFonts w:cs="Times New Roman"/>
           <w:color w:val="000000"/>
-          <w:lang w:val="en-US"/>
-        </w:rPr>
-        <w:lastRenderedPageBreak/>
-        <w:t xml:space="preserve">so they can see the functions they want to activate with the web services in the Moodle site. Normal users only can see the functions they are able to use according with their capabilities with de Documentation link in the Administration </w:t>
+          <w:sz w:val="22"/>
+          <w:lang w:val="en-US"/>
+        </w:rPr>
+        <w:sym w:font="Wingdings" w:char="F0E0"/>
       </w:r>
       <w:r>
         <w:rPr>
@@ -9745,15 +10053,58 @@
           <w:color w:val="000000"/>
           <w:lang w:val="en-US"/>
         </w:rPr>
-        <w:t xml:space="preserve"> My profile settings </w:t>
+        <w:t xml:space="preserve"> Web services </w:t>
       </w:r>
       <w:r>
         <w:rPr>
           <w:rFonts w:cs="Times New Roman"/>
           <w:color w:val="000000"/>
-          <w:lang w:val="en-US"/>
-        </w:rPr>
-        <w:t> Security keys page.</w:t>
+          <w:sz w:val="22"/>
+          <w:lang w:val="en-US"/>
+        </w:rPr>
+        <w:sym w:font="Wingdings" w:char="F0E0"/>
+      </w:r>
+      <w:r>
+        <w:rPr>
+          <w:rFonts w:cs="Times New Roman"/>
+          <w:color w:val="000000"/>
+          <w:lang w:val="en-US"/>
+        </w:rPr>
+        <w:t xml:space="preserve"> API Documentation. This section can be seen only by administrators so they can see the functions they want to activate with the web services in the Moodle site. Normal users only can see the functions they are able to use according with their capabilities with de Documentation link in the Administration </w:t>
+      </w:r>
+      <w:r>
+        <w:rPr>
+          <w:rFonts w:cs="Times New Roman"/>
+          <w:color w:val="000000"/>
+          <w:sz w:val="22"/>
+          <w:lang w:val="en-US"/>
+        </w:rPr>
+        <w:sym w:font="Wingdings" w:char="F0E0"/>
+      </w:r>
+      <w:r>
+        <w:rPr>
+          <w:rFonts w:cs="Times New Roman"/>
+          <w:color w:val="000000"/>
+          <w:lang w:val="en-US"/>
+        </w:rPr>
+        <w:t xml:space="preserve"> My profile settings </w:t>
+      </w:r>
+      <w:r>
+        <w:rPr>
+          <w:rFonts w:cs="Times New Roman"/>
+          <w:color w:val="000000"/>
+          <w:sz w:val="22"/>
+          <w:lang w:val="en-US"/>
+        </w:rPr>
+        <w:sym w:font="Wingdings" w:char="F0E0"/>
+      </w:r>
+      <w:r>
+        <w:rPr>
+          <w:rFonts w:cs="Times New Roman"/>
+          <w:color w:val="000000"/>
+          <w:lang w:val="en-US"/>
+        </w:rPr>
+        <w:t xml:space="preserve"> Security keys page.</w:t>
       </w:r>
       <w:r>
         <w:rPr>
@@ -9905,6 +10256,7 @@
           <w:rFonts w:cs="Times New Roman"/>
           <w:lang w:val="en-US"/>
         </w:rPr>
+        <w:lastRenderedPageBreak/>
         <w:t>Function: get_calendar_events.</w:t>
       </w:r>
     </w:p>
@@ -9920,7 +10272,6 @@
           <w:rFonts w:cs="Times New Roman"/>
           <w:lang w:val="en-US"/>
         </w:rPr>
-        <w:lastRenderedPageBreak/>
         <w:t>Bug: when you get global site events, only get global events if they had been created by the python library. Those created manually via web interface are not recognized.</w:t>
       </w:r>
     </w:p>
@@ -10310,7 +10661,7 @@
       <w:rPr>
         <w:noProof/>
       </w:rPr>
-      <w:t>24</w:t>
+      <w:t>27</w:t>
     </w:r>
     <w:r>
       <w:fldChar w:fldCharType="end"/>
@@ -10673,6 +11024,184 @@
     </w:lvl>
   </w:abstractNum>
   <w:abstractNum w:abstractNumId="2">
+    <w:nsid w:val="09D863DC"/>
+    <w:multiLevelType w:val="hybridMultilevel"/>
+    <w:tmpl w:val="124AEADC"/>
+    <w:lvl w:ilvl="0" w:tplc="E41CAC50">
+      <w:start w:val="1"/>
+      <w:numFmt w:val="decimal"/>
+      <w:lvlText w:val="%1-"/>
+      <w:lvlJc w:val="left"/>
+      <w:pPr>
+        <w:ind w:left="720" w:hanging="360"/>
+      </w:pPr>
+      <w:rPr>
+        <w:rFonts w:hint="default"/>
+      </w:rPr>
+    </w:lvl>
+    <w:lvl w:ilvl="1" w:tplc="0C0A0019" w:tentative="1">
+      <w:start w:val="1"/>
+      <w:numFmt w:val="lowerLetter"/>
+      <w:lvlText w:val="%2."/>
+      <w:lvlJc w:val="left"/>
+      <w:pPr>
+        <w:ind w:left="1440" w:hanging="360"/>
+      </w:pPr>
+    </w:lvl>
+    <w:lvl w:ilvl="2" w:tplc="0C0A001B" w:tentative="1">
+      <w:start w:val="1"/>
+      <w:numFmt w:val="lowerRoman"/>
+      <w:lvlText w:val="%3."/>
+      <w:lvlJc w:val="right"/>
+      <w:pPr>
+        <w:ind w:left="2160" w:hanging="180"/>
+      </w:pPr>
+    </w:lvl>
+    <w:lvl w:ilvl="3" w:tplc="0C0A000F" w:tentative="1">
+      <w:start w:val="1"/>
+      <w:numFmt w:val="decimal"/>
+      <w:lvlText w:val="%4."/>
+      <w:lvlJc w:val="left"/>
+      <w:pPr>
+        <w:ind w:left="2880" w:hanging="360"/>
+      </w:pPr>
+    </w:lvl>
+    <w:lvl w:ilvl="4" w:tplc="0C0A0019" w:tentative="1">
+      <w:start w:val="1"/>
+      <w:numFmt w:val="lowerLetter"/>
+      <w:lvlText w:val="%5."/>
+      <w:lvlJc w:val="left"/>
+      <w:pPr>
+        <w:ind w:left="3600" w:hanging="360"/>
+      </w:pPr>
+    </w:lvl>
+    <w:lvl w:ilvl="5" w:tplc="0C0A001B" w:tentative="1">
+      <w:start w:val="1"/>
+      <w:numFmt w:val="lowerRoman"/>
+      <w:lvlText w:val="%6."/>
+      <w:lvlJc w:val="right"/>
+      <w:pPr>
+        <w:ind w:left="4320" w:hanging="180"/>
+      </w:pPr>
+    </w:lvl>
+    <w:lvl w:ilvl="6" w:tplc="0C0A000F" w:tentative="1">
+      <w:start w:val="1"/>
+      <w:numFmt w:val="decimal"/>
+      <w:lvlText w:val="%7."/>
+      <w:lvlJc w:val="left"/>
+      <w:pPr>
+        <w:ind w:left="5040" w:hanging="360"/>
+      </w:pPr>
+    </w:lvl>
+    <w:lvl w:ilvl="7" w:tplc="0C0A0019" w:tentative="1">
+      <w:start w:val="1"/>
+      <w:numFmt w:val="lowerLetter"/>
+      <w:lvlText w:val="%8."/>
+      <w:lvlJc w:val="left"/>
+      <w:pPr>
+        <w:ind w:left="5760" w:hanging="360"/>
+      </w:pPr>
+    </w:lvl>
+    <w:lvl w:ilvl="8" w:tplc="0C0A001B" w:tentative="1">
+      <w:start w:val="1"/>
+      <w:numFmt w:val="lowerRoman"/>
+      <w:lvlText w:val="%9."/>
+      <w:lvlJc w:val="right"/>
+      <w:pPr>
+        <w:ind w:left="6480" w:hanging="180"/>
+      </w:pPr>
+    </w:lvl>
+  </w:abstractNum>
+  <w:abstractNum w:abstractNumId="3">
+    <w:nsid w:val="147E4DB2"/>
+    <w:multiLevelType w:val="hybridMultilevel"/>
+    <w:tmpl w:val="8DEC0720"/>
+    <w:lvl w:ilvl="0" w:tplc="6FF0CB4A">
+      <w:start w:val="1"/>
+      <w:numFmt w:val="decimal"/>
+      <w:lvlText w:val="%1-"/>
+      <w:lvlJc w:val="left"/>
+      <w:pPr>
+        <w:ind w:left="720" w:hanging="360"/>
+      </w:pPr>
+      <w:rPr>
+        <w:rFonts w:hint="default"/>
+      </w:rPr>
+    </w:lvl>
+    <w:lvl w:ilvl="1" w:tplc="0C0A0019" w:tentative="1">
+      <w:start w:val="1"/>
+      <w:numFmt w:val="lowerLetter"/>
+      <w:lvlText w:val="%2."/>
+      <w:lvlJc w:val="left"/>
+      <w:pPr>
+        <w:ind w:left="1440" w:hanging="360"/>
+      </w:pPr>
+    </w:lvl>
+    <w:lvl w:ilvl="2" w:tplc="0C0A001B" w:tentative="1">
+      <w:start w:val="1"/>
+      <w:numFmt w:val="lowerRoman"/>
+      <w:lvlText w:val="%3."/>
+      <w:lvlJc w:val="right"/>
+      <w:pPr>
+        <w:ind w:left="2160" w:hanging="180"/>
+      </w:pPr>
+    </w:lvl>
+    <w:lvl w:ilvl="3" w:tplc="0C0A000F" w:tentative="1">
+      <w:start w:val="1"/>
+      <w:numFmt w:val="decimal"/>
+      <w:lvlText w:val="%4."/>
+      <w:lvlJc w:val="left"/>
+      <w:pPr>
+        <w:ind w:left="2880" w:hanging="360"/>
+      </w:pPr>
+    </w:lvl>
+    <w:lvl w:ilvl="4" w:tplc="0C0A0019" w:tentative="1">
+      <w:start w:val="1"/>
+      <w:numFmt w:val="lowerLetter"/>
+      <w:lvlText w:val="%5."/>
+      <w:lvlJc w:val="left"/>
+      <w:pPr>
+        <w:ind w:left="3600" w:hanging="360"/>
+      </w:pPr>
+    </w:lvl>
+    <w:lvl w:ilvl="5" w:tplc="0C0A001B" w:tentative="1">
+      <w:start w:val="1"/>
+      <w:numFmt w:val="lowerRoman"/>
+      <w:lvlText w:val="%6."/>
+      <w:lvlJc w:val="right"/>
+      <w:pPr>
+        <w:ind w:left="4320" w:hanging="180"/>
+      </w:pPr>
+    </w:lvl>
+    <w:lvl w:ilvl="6" w:tplc="0C0A000F" w:tentative="1">
+      <w:start w:val="1"/>
+      <w:numFmt w:val="decimal"/>
+      <w:lvlText w:val="%7."/>
+      <w:lvlJc w:val="left"/>
+      <w:pPr>
+        <w:ind w:left="5040" w:hanging="360"/>
+      </w:pPr>
+    </w:lvl>
+    <w:lvl w:ilvl="7" w:tplc="0C0A0019" w:tentative="1">
+      <w:start w:val="1"/>
+      <w:numFmt w:val="lowerLetter"/>
+      <w:lvlText w:val="%8."/>
+      <w:lvlJc w:val="left"/>
+      <w:pPr>
+        <w:ind w:left="5760" w:hanging="360"/>
+      </w:pPr>
+    </w:lvl>
+    <w:lvl w:ilvl="8" w:tplc="0C0A001B" w:tentative="1">
+      <w:start w:val="1"/>
+      <w:numFmt w:val="lowerRoman"/>
+      <w:lvlText w:val="%9."/>
+      <w:lvlJc w:val="right"/>
+      <w:pPr>
+        <w:ind w:left="6480" w:hanging="180"/>
+      </w:pPr>
+    </w:lvl>
+  </w:abstractNum>
+  <w:abstractNum w:abstractNumId="4">
     <w:nsid w:val="23A475A0"/>
     <w:multiLevelType w:val="multilevel"/>
     <w:tmpl w:val="83BA120C"/>
@@ -10758,7 +11287,7 @@
       </w:pPr>
     </w:lvl>
   </w:abstractNum>
-  <w:abstractNum w:abstractNumId="3">
+  <w:abstractNum w:abstractNumId="5">
     <w:nsid w:val="294F03AD"/>
     <w:multiLevelType w:val="multilevel"/>
     <w:tmpl w:val="4DB2F550"/>
@@ -10871,7 +11400,7 @@
       </w:rPr>
     </w:lvl>
   </w:abstractNum>
-  <w:abstractNum w:abstractNumId="4">
+  <w:abstractNum w:abstractNumId="6">
     <w:nsid w:val="40EC6CF9"/>
     <w:multiLevelType w:val="multilevel"/>
     <w:tmpl w:val="DA8E09F0"/>
@@ -10984,7 +11513,7 @@
       </w:rPr>
     </w:lvl>
   </w:abstractNum>
-  <w:abstractNum w:abstractNumId="5">
+  <w:abstractNum w:abstractNumId="7">
     <w:nsid w:val="410A6057"/>
     <w:multiLevelType w:val="multilevel"/>
     <w:tmpl w:val="7FFED572"/>
@@ -11097,7 +11626,7 @@
       </w:rPr>
     </w:lvl>
   </w:abstractNum>
-  <w:abstractNum w:abstractNumId="6">
+  <w:abstractNum w:abstractNumId="8">
     <w:nsid w:val="415349F7"/>
     <w:multiLevelType w:val="multilevel"/>
     <w:tmpl w:val="7E7CBF28"/>
@@ -11210,7 +11739,7 @@
       </w:rPr>
     </w:lvl>
   </w:abstractNum>
-  <w:abstractNum w:abstractNumId="7">
+  <w:abstractNum w:abstractNumId="9">
     <w:nsid w:val="5B5D4F69"/>
     <w:multiLevelType w:val="multilevel"/>
     <w:tmpl w:val="8312D3D0"/>
@@ -11296,7 +11825,7 @@
       </w:pPr>
     </w:lvl>
   </w:abstractNum>
-  <w:abstractNum w:abstractNumId="8">
+  <w:abstractNum w:abstractNumId="10">
     <w:nsid w:val="6B2B2E17"/>
     <w:multiLevelType w:val="hybridMultilevel"/>
     <w:tmpl w:val="A4B2B766"/>
@@ -11382,7 +11911,7 @@
       </w:pPr>
     </w:lvl>
   </w:abstractNum>
-  <w:abstractNum w:abstractNumId="9">
+  <w:abstractNum w:abstractNumId="11">
     <w:nsid w:val="7B763279"/>
     <w:multiLevelType w:val="multilevel"/>
     <w:tmpl w:val="EFAAD596"/>
@@ -11505,34 +12034,40 @@
     </w:lvl>
   </w:abstractNum>
   <w:num w:numId="1">
-    <w:abstractNumId w:val="9"/>
+    <w:abstractNumId w:val="11"/>
   </w:num>
   <w:num w:numId="2">
-    <w:abstractNumId w:val="6"/>
+    <w:abstractNumId w:val="8"/>
   </w:num>
   <w:num w:numId="3">
     <w:abstractNumId w:val="0"/>
   </w:num>
   <w:num w:numId="4">
-    <w:abstractNumId w:val="3"/>
+    <w:abstractNumId w:val="5"/>
   </w:num>
   <w:num w:numId="5">
-    <w:abstractNumId w:val="4"/>
+    <w:abstractNumId w:val="6"/>
   </w:num>
   <w:num w:numId="6">
-    <w:abstractNumId w:val="5"/>
+    <w:abstractNumId w:val="7"/>
   </w:num>
   <w:num w:numId="7">
     <w:abstractNumId w:val="1"/>
   </w:num>
   <w:num w:numId="8">
-    <w:abstractNumId w:val="2"/>
+    <w:abstractNumId w:val="4"/>
   </w:num>
   <w:num w:numId="9">
-    <w:abstractNumId w:val="7"/>
+    <w:abstractNumId w:val="9"/>
   </w:num>
   <w:num w:numId="10">
-    <w:abstractNumId w:val="8"/>
+    <w:abstractNumId w:val="10"/>
+  </w:num>
+  <w:num w:numId="11">
+    <w:abstractNumId w:val="3"/>
+  </w:num>
+  <w:num w:numId="12">
+    <w:abstractNumId w:val="2"/>
   </w:num>
 </w:numbering>
 </file>
@@ -13132,7 +13667,7 @@
 </file>
 
 <file path=customXml/itemProps1.xml><?xml version="1.0" encoding="utf-8"?>
-<ds:datastoreItem xmlns:ds="http://schemas.openxmlformats.org/officeDocument/2006/customXml" ds:itemID="{4265EC74-97D7-4A23-9EE7-656B39F2887E}">
+<ds:datastoreItem xmlns:ds="http://schemas.openxmlformats.org/officeDocument/2006/customXml" ds:itemID="{85E6F7B9-704B-45B0-97CE-D658672552A0}">
   <ds:schemaRefs>
     <ds:schemaRef ds:uri="http://schemas.openxmlformats.org/officeDocument/2006/bibliography"/>
   </ds:schemaRefs>

</xml_diff>

<commit_message>
Memory: Project Design web services extended. Implementation: Notes module added, crete_notes() function created documented and tested..
</commit_message>
<xml_diff>
--- a/Documentation/Memory.docx
+++ b/Documentation/Memory.docx
@@ -11,6 +11,42 @@
           <w:lang w:val="en-US"/>
         </w:rPr>
       </w:pPr>
+      <w:r>
+        <w:rPr>
+          <w:lang w:val="en-US"/>
+        </w:rPr>
+        <w:softHyphen/>
+      </w:r>
+      <w:r>
+        <w:rPr>
+          <w:lang w:val="en-US"/>
+        </w:rPr>
+        <w:softHyphen/>
+      </w:r>
+      <w:r>
+        <w:rPr>
+          <w:lang w:val="en-US"/>
+        </w:rPr>
+        <w:softHyphen/>
+      </w:r>
+      <w:r>
+        <w:rPr>
+          <w:lang w:val="en-US"/>
+        </w:rPr>
+        <w:softHyphen/>
+      </w:r>
+      <w:r>
+        <w:rPr>
+          <w:lang w:val="en-US"/>
+        </w:rPr>
+        <w:softHyphen/>
+      </w:r>
+      <w:r>
+        <w:rPr>
+          <w:lang w:val="en-US"/>
+        </w:rPr>
+        <w:softHyphen/>
+      </w:r>
       <w:r>
         <w:rPr>
           <w:noProof/>
@@ -3633,7 +3669,7 @@
       <w:r>
         <w:rPr>
           <w:rFonts w:cs="Times New Roman"/>
-          <w:color w:val="FF0000"/>
+          <w:color w:val="auto"/>
           <w:lang w:val="en-US"/>
         </w:rPr>
         <w:t xml:space="preserve">These systems are composed </w:t>
@@ -3641,7 +3677,7 @@
       <w:r>
         <w:rPr>
           <w:rFonts w:cs="Times New Roman"/>
-          <w:color w:val="FF0000"/>
+          <w:color w:val="auto"/>
           <w:lang w:val="en-US"/>
         </w:rPr>
         <w:t>by</w:t>
@@ -3649,7 +3685,7 @@
       <w:r>
         <w:rPr>
           <w:rFonts w:cs="Times New Roman"/>
-          <w:color w:val="FF0000"/>
+          <w:color w:val="auto"/>
           <w:lang w:val="en-US"/>
         </w:rPr>
         <w:t xml:space="preserve"> two parts</w:t>
@@ -4935,7 +4971,7 @@
       <w:r>
         <w:rPr>
           <w:rFonts w:cs="Times New Roman"/>
-          <w:color w:val="FF0000"/>
+          <w:color w:val="auto"/>
           <w:lang w:val="en-US"/>
         </w:rPr>
         <w:t xml:space="preserve">There are many programming languages and many variations of each one, but actually some of the most important and </w:t>
@@ -4943,7 +4979,7 @@
       <w:r>
         <w:rPr>
           <w:rFonts w:cs="Times New Roman"/>
-          <w:color w:val="FF0000"/>
+          <w:color w:val="auto"/>
           <w:lang w:val="en-US"/>
         </w:rPr>
         <w:t xml:space="preserve">that </w:t>
@@ -4951,7 +4987,7 @@
       <w:r>
         <w:rPr>
           <w:rFonts w:cs="Times New Roman"/>
-          <w:color w:val="FF0000"/>
+          <w:color w:val="auto"/>
           <w:lang w:val="en-US"/>
         </w:rPr>
         <w:t>will be used in this project are PHP, JavaScript and Python</w:t>
@@ -5292,7 +5328,7 @@
       <w:r>
         <w:rPr>
           <w:rFonts w:cs="Times New Roman"/>
-          <w:color w:val="FF0000"/>
+          <w:color w:val="auto"/>
           <w:lang w:val="en-US"/>
         </w:rPr>
         <w:t>used in both scripting and non-scripting contexts</w:t>
@@ -7082,132 +7118,29 @@
         <w:rPr>
           <w:rFonts w:cs="Times New Roman"/>
           <w:b/>
+          <w:noProof/>
           <w:color w:val="FF0000"/>
-          <w:lang w:val="en-US"/>
+          <w:lang w:eastAsia="es-ES" w:bidi="ar-SA"/>
         </w:rPr>
         <w:lastRenderedPageBreak/>
-        <w:t>3)</w:t>
-      </w:r>
-      <w:r>
-        <w:rPr>
-          <w:rFonts w:cs="Times New Roman"/>
-          <w:lang w:val="en-US"/>
-        </w:rPr>
-        <w:t xml:space="preserve"> Available courses on this site. This section can be configured to show courses organized by categories.</w:t>
-      </w:r>
-    </w:p>
-    <w:p>
-      <w:pPr>
-        <w:pStyle w:val="Predeterminado"/>
-        <w:ind w:left="708"/>
-        <w:rPr>
-          <w:rFonts w:cs="Times New Roman"/>
-          <w:lang w:val="en-US"/>
-        </w:rPr>
-      </w:pPr>
-      <w:r>
-        <w:rPr>
-          <w:rFonts w:cs="Times New Roman"/>
-          <w:b/>
-          <w:color w:val="00B050"/>
-          <w:lang w:val="en-US"/>
-        </w:rPr>
-        <w:t>4)</w:t>
-      </w:r>
-      <w:r>
-        <w:rPr>
-          <w:rFonts w:cs="Times New Roman"/>
-          <w:lang w:val="en-US"/>
-        </w:rPr>
-        <w:t xml:space="preserve"> Calendar panel, </w:t>
-      </w:r>
-      <w:r>
-        <w:rPr>
-          <w:rFonts w:cs="Times New Roman"/>
-          <w:lang w:val="en-US"/>
-        </w:rPr>
-        <w:t>one of the</w:t>
-      </w:r>
-      <w:r>
-        <w:rPr>
-          <w:rFonts w:cs="Times New Roman"/>
-          <w:lang w:val="en-US"/>
-        </w:rPr>
-        <w:t xml:space="preserve"> Moodle module</w:t>
-      </w:r>
-      <w:r>
-        <w:rPr>
-          <w:rFonts w:cs="Times New Roman"/>
-          <w:lang w:val="en-US"/>
-        </w:rPr>
-        <w:t>s</w:t>
-      </w:r>
-      <w:r>
-        <w:rPr>
-          <w:rFonts w:cs="Times New Roman"/>
-          <w:lang w:val="en-US"/>
-        </w:rPr>
-        <w:t>.</w:t>
-      </w:r>
-    </w:p>
-    <w:p>
-      <w:pPr>
-        <w:pStyle w:val="Predeterminado"/>
-        <w:ind w:left="708"/>
-        <w:rPr>
-          <w:rFonts w:cs="Times New Roman"/>
-          <w:lang w:val="en-US"/>
-        </w:rPr>
-      </w:pPr>
-      <w:r>
-        <w:rPr>
-          <w:rFonts w:cs="Times New Roman"/>
-          <w:b/>
-          <w:color w:val="996600"/>
-          <w:lang w:val="en-US"/>
-        </w:rPr>
-        <w:t>5)</w:t>
-      </w:r>
-      <w:r>
-        <w:rPr>
-          <w:rFonts w:cs="Times New Roman"/>
-          <w:lang w:val="en-US"/>
-        </w:rPr>
-        <w:t xml:space="preserve"> Login user information. Once you have logged in you can see your name on this section and access to your user information.</w:t>
-      </w:r>
-    </w:p>
-    <w:p>
-      <w:pPr>
-        <w:pStyle w:val="Predeterminado"/>
-        <w:rPr>
-          <w:rFonts w:cs="Times New Roman"/>
-          <w:lang w:val="en-US"/>
-        </w:rPr>
-      </w:pPr>
-      <w:r>
-        <w:rPr>
-          <w:rFonts w:cs="Times New Roman"/>
-          <w:noProof/>
-          <w:lang w:eastAsia="es-ES" w:bidi="ar-SA"/>
-        </w:rPr>
         <w:drawing>
           <wp:anchor distT="0" distB="0" distL="114300" distR="114300" simplePos="0" relativeHeight="251660288" behindDoc="1" locked="0" layoutInCell="1" allowOverlap="1">
             <wp:simplePos x="0" y="0"/>
             <wp:positionH relativeFrom="column">
-              <wp:posOffset>4345305</wp:posOffset>
+              <wp:posOffset>4340225</wp:posOffset>
             </wp:positionH>
             <wp:positionV relativeFrom="paragraph">
-              <wp:posOffset>-122555</wp:posOffset>
+              <wp:posOffset>-179070</wp:posOffset>
             </wp:positionV>
-            <wp:extent cx="1713230" cy="7465060"/>
-            <wp:effectExtent l="19050" t="0" r="1270" b="0"/>
+            <wp:extent cx="1710690" cy="7459345"/>
+            <wp:effectExtent l="19050" t="0" r="3810" b="0"/>
             <wp:wrapTight wrapText="bothSides">
               <wp:wrapPolygon edited="0">
-                <wp:start x="-240" y="0"/>
-                <wp:lineTo x="-240" y="21552"/>
-                <wp:lineTo x="21616" y="21552"/>
-                <wp:lineTo x="21616" y="0"/>
-                <wp:lineTo x="-240" y="0"/>
+                <wp:start x="-241" y="0"/>
+                <wp:lineTo x="-241" y="21569"/>
+                <wp:lineTo x="21648" y="21569"/>
+                <wp:lineTo x="21648" y="0"/>
+                <wp:lineTo x="-241" y="0"/>
               </wp:wrapPolygon>
             </wp:wrapTight>
             <wp:docPr id="6" name="Imagen 2" descr="C:\Users\javi\Desktop\Figure 2 - Administration panel.jpg"/>
@@ -7233,7 +7166,7 @@
                   <pic:spPr bwMode="auto">
                     <a:xfrm>
                       <a:off x="0" y="0"/>
-                      <a:ext cx="1713230" cy="7465060"/>
+                      <a:ext cx="1710690" cy="7459345"/>
                     </a:xfrm>
                     <a:prstGeom prst="rect">
                       <a:avLst/>
@@ -7255,6 +7188,111 @@
       <w:r>
         <w:rPr>
           <w:rFonts w:cs="Times New Roman"/>
+          <w:b/>
+          <w:color w:val="FF0000"/>
+          <w:lang w:val="en-US"/>
+        </w:rPr>
+        <w:t>3)</w:t>
+      </w:r>
+      <w:r>
+        <w:rPr>
+          <w:rFonts w:cs="Times New Roman"/>
+          <w:lang w:val="en-US"/>
+        </w:rPr>
+        <w:t xml:space="preserve"> Available courses on this site. This section can be configured to show courses organized by categories.</w:t>
+      </w:r>
+    </w:p>
+    <w:p>
+      <w:pPr>
+        <w:pStyle w:val="Predeterminado"/>
+        <w:ind w:left="708"/>
+        <w:rPr>
+          <w:rFonts w:cs="Times New Roman"/>
+          <w:lang w:val="en-US"/>
+        </w:rPr>
+      </w:pPr>
+      <w:r>
+        <w:rPr>
+          <w:rFonts w:cs="Times New Roman"/>
+          <w:b/>
+          <w:color w:val="00B050"/>
+          <w:lang w:val="en-US"/>
+        </w:rPr>
+        <w:t>4)</w:t>
+      </w:r>
+      <w:r>
+        <w:rPr>
+          <w:rFonts w:cs="Times New Roman"/>
+          <w:lang w:val="en-US"/>
+        </w:rPr>
+        <w:t xml:space="preserve"> Calendar panel, </w:t>
+      </w:r>
+      <w:r>
+        <w:rPr>
+          <w:rFonts w:cs="Times New Roman"/>
+          <w:lang w:val="en-US"/>
+        </w:rPr>
+        <w:t>one of the</w:t>
+      </w:r>
+      <w:r>
+        <w:rPr>
+          <w:rFonts w:cs="Times New Roman"/>
+          <w:lang w:val="en-US"/>
+        </w:rPr>
+        <w:t xml:space="preserve"> Moodle module</w:t>
+      </w:r>
+      <w:r>
+        <w:rPr>
+          <w:rFonts w:cs="Times New Roman"/>
+          <w:lang w:val="en-US"/>
+        </w:rPr>
+        <w:t>s</w:t>
+      </w:r>
+      <w:r>
+        <w:rPr>
+          <w:rFonts w:cs="Times New Roman"/>
+          <w:lang w:val="en-US"/>
+        </w:rPr>
+        <w:t>.</w:t>
+      </w:r>
+    </w:p>
+    <w:p>
+      <w:pPr>
+        <w:pStyle w:val="Predeterminado"/>
+        <w:ind w:left="708"/>
+        <w:rPr>
+          <w:rFonts w:cs="Times New Roman"/>
+          <w:lang w:val="en-US"/>
+        </w:rPr>
+      </w:pPr>
+      <w:r>
+        <w:rPr>
+          <w:rFonts w:cs="Times New Roman"/>
+          <w:b/>
+          <w:color w:val="996600"/>
+          <w:lang w:val="en-US"/>
+        </w:rPr>
+        <w:t>5)</w:t>
+      </w:r>
+      <w:r>
+        <w:rPr>
+          <w:rFonts w:cs="Times New Roman"/>
+          <w:lang w:val="en-US"/>
+        </w:rPr>
+        <w:t xml:space="preserve"> Login user information. Once you have logged in you can see your name on this section and access to your user information.</w:t>
+      </w:r>
+    </w:p>
+    <w:p>
+      <w:pPr>
+        <w:pStyle w:val="Predeterminado"/>
+        <w:rPr>
+          <w:rFonts w:cs="Times New Roman"/>
+          <w:lang w:val="en-US"/>
+        </w:rPr>
+      </w:pPr>
+      <w:r>
+        <w:rPr>
+          <w:rFonts w:cs="Times New Roman"/>
           <w:lang w:val="en-US"/>
         </w:rPr>
         <w:t xml:space="preserve">This main page can be modified by an administrator user to show other contents or panels. In the same way, administrators can </w:t>
@@ -7402,77 +7440,6 @@
       <w:pPr>
         <w:pStyle w:val="Predeterminado"/>
         <w:rPr>
-          <w:lang w:val="en-US"/>
-        </w:rPr>
-      </w:pPr>
-      <w:r>
-        <w:rPr>
-          <w:rFonts w:cs="Times New Roman"/>
-          <w:b/>
-          <w:lang w:val="en-US"/>
-        </w:rPr>
-        <w:t>Moodle Web Services</w:t>
-      </w:r>
-      <w:r>
-        <w:rPr>
-          <w:rFonts w:cs="Times New Roman"/>
-          <w:lang w:val="en-US"/>
-        </w:rPr>
-        <w:t>:</w:t>
-      </w:r>
-    </w:p>
-    <w:p>
-      <w:pPr>
-        <w:pStyle w:val="Predeterminado"/>
-        <w:rPr>
-          <w:rFonts w:cs="Times New Roman"/>
-          <w:lang w:val="en-US"/>
-        </w:rPr>
-      </w:pPr>
-      <w:r>
-        <w:rPr>
-          <w:rFonts w:cs="Times New Roman"/>
-          <w:lang w:val="en-US"/>
-        </w:rPr>
-        <w:t xml:space="preserve">The Moodle web services are additional Moodle modules included in its version 2.0. They let you use Moodle with other protocols than HTTP and they have been thought for interacting with other </w:t>
-      </w:r>
-      <w:r>
-        <w:rPr>
-          <w:rFonts w:cs="Times New Roman"/>
-          <w:lang w:val="en-US"/>
-        </w:rPr>
-        <w:lastRenderedPageBreak/>
-        <w:t>applications.</w:t>
-      </w:r>
-      <w:r>
-        <w:rPr>
-          <w:rFonts w:cs="Times New Roman"/>
-          <w:lang w:val="en-US"/>
-        </w:rPr>
-        <w:t xml:space="preserve"> </w:t>
-      </w:r>
-      <w:r>
-        <w:rPr>
-          <w:rFonts w:cs="Times New Roman"/>
-          <w:lang w:val="en-US"/>
-        </w:rPr>
-        <w:t>They can be activated and configured in the "Plugins" section in the site administration panel.</w:t>
-      </w:r>
-    </w:p>
-    <w:p>
-      <w:pPr>
-        <w:pStyle w:val="Predeterminado"/>
-        <w:rPr>
-          <w:rFonts w:cs="Times New Roman"/>
-          <w:lang w:val="en-US"/>
-        </w:rPr>
-      </w:pPr>
-    </w:p>
-    <w:p>
-      <w:pPr>
-        <w:pStyle w:val="Predeterminado"/>
-        <w:rPr>
-          <w:rFonts w:cs="Times New Roman"/>
           <w:lang w:val="en-US"/>
         </w:rPr>
       </w:pPr>
@@ -7485,7 +7452,7 @@
             <v:stroke joinstyle="miter"/>
             <v:path gradientshapeok="t" o:connecttype="rect"/>
           </v:shapetype>
-          <v:shape id="_x0000_s1026" type="#_x0000_t202" style="position:absolute;margin-left:348.9pt;margin-top:5.35pt;width:115.5pt;height:37.85pt;z-index:251662336" wrapcoords="-112 0 -112 21073 21600 21073 21600 0 -112 0" stroked="f">
+          <v:shape id="_x0000_s1026" type="#_x0000_t202" style="position:absolute;margin-left:347.05pt;margin-top:25.5pt;width:115.5pt;height:37.85pt;z-index:251662336" wrapcoords="-112 0 -112 21073 21600 21073 21600 0 -112 0" stroked="f">
             <v:textbox style="mso-next-textbox:#_x0000_s1026" inset="0,0,0,0">
               <w:txbxContent>
                 <w:p>
@@ -7557,6 +7524,77 @@
           </v:shape>
         </w:pict>
       </w:r>
+      <w:r>
+        <w:rPr>
+          <w:rFonts w:cs="Times New Roman"/>
+          <w:b/>
+          <w:lang w:val="en-US"/>
+        </w:rPr>
+        <w:t>Moodle Web Services</w:t>
+      </w:r>
+      <w:r>
+        <w:rPr>
+          <w:rFonts w:cs="Times New Roman"/>
+          <w:lang w:val="en-US"/>
+        </w:rPr>
+        <w:t>:</w:t>
+      </w:r>
+    </w:p>
+    <w:p>
+      <w:pPr>
+        <w:pStyle w:val="Predeterminado"/>
+        <w:rPr>
+          <w:rFonts w:cs="Times New Roman"/>
+          <w:lang w:val="en-US"/>
+        </w:rPr>
+      </w:pPr>
+      <w:r>
+        <w:rPr>
+          <w:rFonts w:cs="Times New Roman"/>
+          <w:lang w:val="en-US"/>
+        </w:rPr>
+        <w:t xml:space="preserve">The Moodle web services are additional Moodle modules included in its version 2.0. They let you use Moodle with other protocols than </w:t>
+      </w:r>
+      <w:r>
+        <w:rPr>
+          <w:rFonts w:cs="Times New Roman"/>
+          <w:lang w:val="en-US"/>
+        </w:rPr>
+        <w:lastRenderedPageBreak/>
+        <w:t>HTTP and they have been thought for interacting with other applications.</w:t>
+      </w:r>
+      <w:r>
+        <w:rPr>
+          <w:rFonts w:cs="Times New Roman"/>
+          <w:lang w:val="en-US"/>
+        </w:rPr>
+        <w:t xml:space="preserve"> </w:t>
+      </w:r>
+      <w:r>
+        <w:rPr>
+          <w:rFonts w:cs="Times New Roman"/>
+          <w:lang w:val="en-US"/>
+        </w:rPr>
+        <w:t>They can be activated and configured in the "Plugins" section in the site administration panel.</w:t>
+      </w:r>
+    </w:p>
+    <w:p>
+      <w:pPr>
+        <w:pStyle w:val="Predeterminado"/>
+        <w:rPr>
+          <w:rFonts w:cs="Times New Roman"/>
+          <w:lang w:val="en-US"/>
+        </w:rPr>
+      </w:pPr>
+    </w:p>
+    <w:p>
+      <w:pPr>
+        <w:pStyle w:val="Predeterminado"/>
+        <w:rPr>
+          <w:rFonts w:cs="Times New Roman"/>
+          <w:lang w:val="en-US"/>
+        </w:rPr>
+      </w:pPr>
     </w:p>
     <w:p>
       <w:pPr>
@@ -8232,15 +8270,28 @@
           <w:rFonts w:cs="Times New Roman"/>
           <w:lang w:val="en-US"/>
         </w:rPr>
-        <w:t xml:space="preserve">Eclipse is the IDE chosen because it is a free software development tool commonly used, it is easily usable </w:t>
-      </w:r>
-      <w:r>
-        <w:rPr>
-          <w:rFonts w:cs="Times New Roman"/>
-          <w:color w:val="FF0000"/>
-          <w:lang w:val="en-US"/>
-        </w:rPr>
-        <w:t>and it was known before this project was started</w:t>
+        <w:t>Eclipse is the IDE chosen because it is a free software development tool</w:t>
+      </w:r>
+      <w:r>
+        <w:rPr>
+          <w:rFonts w:cs="Times New Roman"/>
+          <w:lang w:val="en-US"/>
+        </w:rPr>
+        <w:t>,</w:t>
+      </w:r>
+      <w:r>
+        <w:rPr>
+          <w:rFonts w:cs="Times New Roman"/>
+          <w:lang w:val="en-US"/>
+        </w:rPr>
+        <w:t xml:space="preserve"> co</w:t>
+      </w:r>
+      <w:r>
+        <w:rPr>
+          <w:rFonts w:cs="Times New Roman"/>
+          <w:lang w:val="en-US"/>
+        </w:rPr>
+        <w:t>mmonly used and easily usable</w:t>
       </w:r>
       <w:r>
         <w:rPr>
@@ -8914,15 +8965,37 @@
           <w:rFonts w:cs="Times New Roman"/>
           <w:lang w:val="en-US"/>
         </w:rPr>
-        <w:t xml:space="preserve">Using Moodle web services instead of web scraping has its advantages and its disadvantages. If web scraping is used, a deep analysis of the HTML files is necessary, </w:t>
-      </w:r>
-      <w:r>
-        <w:rPr>
-          <w:rFonts w:cs="Times New Roman"/>
-          <w:color w:val="FF0000"/>
-          <w:lang w:val="en-US"/>
-        </w:rPr>
-        <w:t>but if web services are used, it is required to learn how to use those services</w:t>
+        <w:t>Using Moodle web services instead of web scraping has its advantages and its disadva</w:t>
+      </w:r>
+      <w:r>
+        <w:rPr>
+          <w:rFonts w:cs="Times New Roman"/>
+          <w:lang w:val="en-US"/>
+        </w:rPr>
+        <w:t>ntages. If web scraping is used</w:t>
+      </w:r>
+      <w:r>
+        <w:rPr>
+          <w:rFonts w:cs="Times New Roman"/>
+          <w:lang w:val="en-US"/>
+        </w:rPr>
+        <w:t xml:space="preserve"> a deep analysis of the HTML files is necessary, </w:t>
+      </w:r>
+      <w:r>
+        <w:rPr>
+          <w:rFonts w:cs="Times New Roman"/>
+          <w:color w:val="auto"/>
+          <w:lang w:val="en-US"/>
+        </w:rPr>
+        <w:t>but if web services are used then</w:t>
+      </w:r>
+      <w:r>
+        <w:rPr>
+          <w:rFonts w:cs="Times New Roman"/>
+          <w:color w:val="auto"/>
+          <w:lang w:val="en-US"/>
+        </w:rPr>
+        <w:t xml:space="preserve"> it is required to learn how to use those services</w:t>
       </w:r>
       <w:r>
         <w:rPr>
@@ -8968,6 +9041,98 @@
           <w:lang w:val="en-US"/>
         </w:rPr>
         <w:t xml:space="preserve"> names, the parameters they need to execute, these parameters types and the data structures returned by these functions.</w:t>
+      </w:r>
+      <w:r>
+        <w:rPr>
+          <w:rFonts w:cs="Times New Roman"/>
+          <w:lang w:val="en-US"/>
+        </w:rPr>
+        <w:t xml:space="preserve"> </w:t>
+      </w:r>
+      <w:r>
+        <w:rPr>
+          <w:rFonts w:cs="Times New Roman"/>
+          <w:lang w:val="en-US"/>
+        </w:rPr>
+        <w:t>The wrong use of these functions will make that the Moodle service returns an error</w:t>
+      </w:r>
+      <w:r>
+        <w:rPr>
+          <w:rFonts w:cs="Times New Roman"/>
+          <w:lang w:val="en-US"/>
+        </w:rPr>
+        <w:t>.</w:t>
+      </w:r>
+      <w:r>
+        <w:rPr>
+          <w:rFonts w:cs="Times New Roman"/>
+          <w:lang w:val="en-US"/>
+        </w:rPr>
+        <w:br/>
+      </w:r>
+      <w:r>
+        <w:rPr>
+          <w:rFonts w:cs="Times New Roman"/>
+          <w:lang w:val="en-US"/>
+        </w:rPr>
+        <w:t>Once this API is studied a determined web service must be created and configured with desired functions to use them.</w:t>
+      </w:r>
+      <w:r>
+        <w:rPr>
+          <w:rFonts w:cs="Times New Roman"/>
+          <w:lang w:val="en-US"/>
+        </w:rPr>
+        <w:t xml:space="preserve"> </w:t>
+      </w:r>
+      <w:r>
+        <w:rPr>
+          <w:rFonts w:cs="Times New Roman"/>
+          <w:lang w:val="en-US"/>
+        </w:rPr>
+        <w:t>The available functions that this service could provide depend of the Moodle version installed and other external plugins which can add non-official functions</w:t>
+      </w:r>
+      <w:r>
+        <w:rPr>
+          <w:rFonts w:cs="Times New Roman"/>
+          <w:lang w:val="en-US"/>
+        </w:rPr>
+        <w:t>.</w:t>
+      </w:r>
+      <w:r>
+        <w:rPr>
+          <w:rFonts w:cs="Times New Roman"/>
+          <w:lang w:val="en-US"/>
+        </w:rPr>
+        <w:br/>
+        <w:t xml:space="preserve">These functions </w:t>
+      </w:r>
+      <w:r>
+        <w:rPr>
+          <w:rFonts w:cs="Times New Roman"/>
+          <w:lang w:val="en-US"/>
+        </w:rPr>
+        <w:t>can be used in an external program and will work in the same way in future versions</w:t>
+      </w:r>
+      <w:r>
+        <w:rPr>
+          <w:rFonts w:cs="Times New Roman"/>
+          <w:lang w:val="en-US"/>
+        </w:rPr>
+        <w:t>.</w:t>
+      </w:r>
+      <w:r>
+        <w:rPr>
+          <w:rFonts w:cs="Times New Roman"/>
+          <w:lang w:val="en-US"/>
+        </w:rPr>
+        <w:t xml:space="preserve"> </w:t>
+      </w:r>
+      <w:r>
+        <w:rPr>
+          <w:rFonts w:cs="Times New Roman"/>
+          <w:lang w:val="en-US"/>
+        </w:rPr>
+        <w:t>However, if web scraping is used the potential applications functions will not depend of the web services plugin, it depends of what can be done with the scrapping process.</w:t>
       </w:r>
     </w:p>
     <w:p>
@@ -9015,33 +9180,6 @@
     <w:p>
       <w:pPr>
         <w:pStyle w:val="Predeterminado"/>
-        <w:rPr>
-          <w:rFonts w:cs="Times New Roman"/>
-          <w:lang w:val="en-US"/>
-        </w:rPr>
-      </w:pPr>
-    </w:p>
-    <w:p>
-      <w:pPr>
-        <w:pStyle w:val="Predeterminado"/>
-        <w:rPr>
-          <w:rFonts w:cs="Times New Roman"/>
-          <w:lang w:val="en-US"/>
-        </w:rPr>
-      </w:pPr>
-    </w:p>
-    <w:p>
-      <w:pPr>
-        <w:pStyle w:val="Predeterminado"/>
-        <w:rPr>
-          <w:rFonts w:cs="Times New Roman"/>
-          <w:lang w:val="en-US"/>
-        </w:rPr>
-      </w:pPr>
-    </w:p>
-    <w:p>
-      <w:pPr>
-        <w:pStyle w:val="Predeterminado"/>
         <w:ind w:left="709" w:hanging="709"/>
         <w:rPr>
           <w:rFonts w:cs="Times New Roman"/>
@@ -9078,24 +9216,84 @@
       <w:pPr>
         <w:pStyle w:val="Predeterminado"/>
         <w:rPr>
-          <w:rFonts w:cs="Times New Roman"/>
-          <w:lang w:val="en-US"/>
-        </w:rPr>
-      </w:pPr>
-      <w:r>
-        <w:rPr>
-          <w:lang w:val="en-US"/>
-        </w:rPr>
-        <w:t>Estructura de la libreria</w:t>
-      </w:r>
-    </w:p>
-    <w:p>
-      <w:pPr>
-        <w:pStyle w:val="Predeterminado"/>
-        <w:rPr>
-          <w:lang w:val="en-US"/>
-        </w:rPr>
-      </w:pPr>
+          <w:lang w:val="en-US"/>
+        </w:rPr>
+      </w:pPr>
+      <w:r>
+        <w:rPr>
+          <w:lang w:val="en-US"/>
+        </w:rPr>
+        <w:t>Looking the Moodle web services API it can be seen that its functions are separated in modules depending on the Moodle parts affected. Functions which change or take courses information are defined in the Moodle core module for courses.</w:t>
+      </w:r>
+      <w:r>
+        <w:rPr>
+          <w:lang w:val="en-US"/>
+        </w:rPr>
+        <w:t xml:space="preserve"> This can be detected looking the functions names. So in order to develop this library it has been decide to follow the same schema, keeping this modules structure. All functions have some common code, so this code is defined in a special module which can be used by all modules and it is called Mood</w:t>
+      </w:r>
+      <w:r>
+        <w:rPr>
+          <w:lang w:val="en-US"/>
+        </w:rPr>
+        <w:t>Class</w:t>
+      </w:r>
+      <w:r>
+        <w:rPr>
+          <w:lang w:val="en-US"/>
+        </w:rPr>
+        <w:t>.</w:t>
+      </w:r>
+    </w:p>
+    <w:p>
+      <w:pPr>
+        <w:pStyle w:val="Predeterminado"/>
+        <w:rPr>
+          <w:lang w:val="en-US"/>
+        </w:rPr>
+      </w:pPr>
+      <w:r>
+        <w:rPr>
+          <w:lang w:val="en-US"/>
+        </w:rPr>
+        <w:lastRenderedPageBreak/>
+        <w:t>Also it is defined a module which can access to all modules so it can use all defined functions. With this module called MoodLi</w:t>
+      </w:r>
+      <w:r>
+        <w:rPr>
+          <w:lang w:val="en-US"/>
+        </w:rPr>
+        <w:t>b it is not necessary to call a specific module to use a</w:t>
+      </w:r>
+      <w:r>
+        <w:rPr>
+          <w:lang w:val="en-US"/>
+        </w:rPr>
+        <w:t xml:space="preserve"> </w:t>
+      </w:r>
+      <w:r>
+        <w:rPr>
+          <w:lang w:val="en-US"/>
+        </w:rPr>
+        <w:t>s</w:t>
+      </w:r>
+      <w:r>
+        <w:rPr>
+          <w:lang w:val="en-US"/>
+        </w:rPr>
+        <w:t>pecific</w:t>
+      </w:r>
+      <w:r>
+        <w:rPr>
+          <w:lang w:val="en-US"/>
+        </w:rPr>
+        <w:t xml:space="preserve"> function</w:t>
+      </w:r>
+      <w:r>
+        <w:rPr>
+          <w:lang w:val="en-US"/>
+        </w:rPr>
+        <w:t>.</w:t>
+      </w:r>
     </w:p>
     <w:p>
       <w:pPr>
@@ -9163,7 +9361,6 @@
         <w:rPr>
           <w:lang w:val="en-US"/>
         </w:rPr>
-        <w:lastRenderedPageBreak/>
         <w:t>Determinar objetivos</w:t>
       </w:r>
     </w:p>
@@ -9397,6 +9594,7 @@
         <w:rPr>
           <w:lang w:val="en-US"/>
         </w:rPr>
+        <w:lastRenderedPageBreak/>
         <w:t>Install pydev on eclipse</w:t>
       </w:r>
       <w:r>
@@ -9496,7 +9694,6 @@
           <w:rFonts w:cs="Times New Roman"/>
           <w:lang w:val="en-US"/>
         </w:rPr>
-        <w:lastRenderedPageBreak/>
         <w:t xml:space="preserve">Using web services: </w:t>
       </w:r>
       <w:hyperlink r:id="rId23">
@@ -9892,6 +10089,7 @@
           <w:rFonts w:cs="Times New Roman"/>
           <w:lang w:val="en-US"/>
         </w:rPr>
+        <w:lastRenderedPageBreak/>
         <w:t xml:space="preserve">Service short name info: </w:t>
       </w:r>
       <w:hyperlink r:id="rId27">
@@ -9993,7 +10191,6 @@
           <w:rFonts w:cs="Times New Roman"/>
           <w:lang w:val="en-US"/>
         </w:rPr>
-        <w:lastRenderedPageBreak/>
         <w:t xml:space="preserve">All information about Moodle web services is available in </w:t>
       </w:r>
       <w:r>
@@ -10206,6 +10403,7 @@
           <w:rFonts w:cs="Times New Roman"/>
           <w:lang w:val="en-US"/>
         </w:rPr>
+        <w:lastRenderedPageBreak/>
         <w:t>Moodle exceptions: once the library has processed the data provided to use a function, the request to Moodle site is done. However, you still can get an error by many reasons: the data requested doesn’t exist on this Moodle site, the requested parameters have wrong data types, are missing required parameters, etc. On this situation, Moodle will get an error message, and the library will throw a ValueError python exception specifying found problems.</w:t>
       </w:r>
     </w:p>
@@ -10256,7 +10454,6 @@
           <w:rFonts w:cs="Times New Roman"/>
           <w:lang w:val="en-US"/>
         </w:rPr>
-        <w:lastRenderedPageBreak/>
         <w:t>Function: get_calendar_events.</w:t>
       </w:r>
     </w:p>
@@ -10462,7 +10659,6 @@
         <w:rPr>
           <w:lang w:val="en-US"/>
         </w:rPr>
-        <w:lastRenderedPageBreak/>
         <w:t>Appendix</w:t>
       </w:r>
       <w:bookmarkEnd w:id="24"/>
@@ -10661,7 +10857,7 @@
       <w:rPr>
         <w:noProof/>
       </w:rPr>
-      <w:t>27</w:t>
+      <w:t>24</w:t>
     </w:r>
     <w:r>
       <w:fldChar w:fldCharType="end"/>

</xml_diff>

<commit_message>
Memory: Implementation section updated.
</commit_message>
<xml_diff>
--- a/Documentation/Memory.docx
+++ b/Documentation/Memory.docx
@@ -10590,7 +10590,19 @@
         <w:rPr>
           <w:lang w:val="en-US"/>
         </w:rPr>
-        <w:t xml:space="preserve">Install Moodle and work with </w:t>
+        <w:t xml:space="preserve">Install Moodle and </w:t>
+      </w:r>
+      <w:r>
+        <w:rPr>
+          <w:lang w:val="en-US"/>
+        </w:rPr>
+        <w:t xml:space="preserve">access </w:t>
+      </w:r>
+      <w:r>
+        <w:rPr>
+          <w:lang w:val="en-US"/>
+        </w:rPr>
+        <w:t xml:space="preserve">to </w:t>
       </w:r>
       <w:r>
         <w:rPr>
@@ -10960,7 +10972,21 @@
           <w:rFonts w:eastAsia="Times New Roman" w:cs="Times New Roman"/>
           <w:lang w:val="en-US"/>
         </w:rPr>
-        <w:t xml:space="preserve">A last additional system that Moodle needs its a web server. This is the system part that will take over the communication between Moodle and its users, with the web </w:t>
+        <w:t xml:space="preserve">A last additional system that Moodle needs </w:t>
+      </w:r>
+      <w:r>
+        <w:rPr>
+          <w:rFonts w:eastAsia="Times New Roman" w:cs="Times New Roman"/>
+          <w:lang w:val="en-US"/>
+        </w:rPr>
+        <w:t>i</w:t>
+      </w:r>
+      <w:r>
+        <w:rPr>
+          <w:rFonts w:eastAsia="Times New Roman" w:cs="Times New Roman"/>
+          <w:lang w:val="en-US"/>
+        </w:rPr>
+        <w:t xml:space="preserve">s a web server. This is the system part that will take over the communication between Moodle and its users, with the web </w:t>
       </w:r>
       <w:r>
         <w:rPr>
@@ -11372,7 +11398,29 @@
           <w:rFonts w:cs="Times New Roman"/>
           <w:lang w:val="en-US"/>
         </w:rPr>
-        <w:br/>
+        <w:t xml:space="preserve">The URL to access at the Moodle web page has two parts. The first is the web server URL, and the second the relative path where the Moodle is placed in the web server. </w:t>
+      </w:r>
+      <w:r>
+        <w:rPr>
+          <w:rFonts w:cs="Times New Roman"/>
+          <w:lang w:val="en-US"/>
+        </w:rPr>
+        <w:lastRenderedPageBreak/>
+        <w:t xml:space="preserve">Following the standard Moodle installation guide, the URL to enter in Moodle main page </w:t>
+      </w:r>
+      <w:r>
+        <w:rPr>
+          <w:rFonts w:cs="Times New Roman"/>
+          <w:lang w:val="en-US"/>
+        </w:rPr>
+        <w:t>should</w:t>
+      </w:r>
+      <w:r>
+        <w:rPr>
+          <w:rFonts w:cs="Times New Roman"/>
+          <w:lang w:val="en-US"/>
+        </w:rPr>
+        <w:t xml:space="preserve"> be something like:</w:t>
       </w:r>
     </w:p>
     <w:p>
@@ -11380,15 +11428,56 @@
         <w:pStyle w:val="Predeterminado"/>
         <w:ind w:left="360"/>
         <w:rPr>
-          <w:lang w:val="en-US"/>
-        </w:rPr>
-      </w:pPr>
-      <w:r>
-        <w:rPr>
-          <w:rFonts w:cs="Times New Roman"/>
-          <w:lang w:val="en-US"/>
-        </w:rPr>
-        <w:lastRenderedPageBreak/>
+          <w:rFonts w:cs="Times New Roman"/>
+          <w:lang w:val="en-US"/>
+        </w:rPr>
+      </w:pPr>
+      <w:r>
+        <w:t>http</w:t>
+      </w:r>
+      <w:r>
+        <w:t>://webserverurl</w:t>
+      </w:r>
+      <w:r>
+        <w:t>.</w:t>
+      </w:r>
+      <w:r>
+        <w:t>com/moodle</w:t>
+      </w:r>
+      <w:r>
+        <w:t>/</w:t>
+      </w:r>
+      <w:r>
+        <w:rPr>
+          <w:rFonts w:cs="Times New Roman"/>
+          <w:lang w:val="en-US"/>
+        </w:rPr>
+        <w:t xml:space="preserve"> </w:t>
+      </w:r>
+    </w:p>
+    <w:p>
+      <w:pPr>
+        <w:pStyle w:val="Predeterminado"/>
+        <w:ind w:left="360"/>
+        <w:rPr>
+          <w:rFonts w:cs="Times New Roman"/>
+          <w:lang w:val="en-US"/>
+        </w:rPr>
+      </w:pPr>
+    </w:p>
+    <w:p>
+      <w:pPr>
+        <w:pStyle w:val="Predeterminado"/>
+        <w:ind w:left="360"/>
+        <w:rPr>
+          <w:lang w:val="en-US"/>
+        </w:rPr>
+      </w:pPr>
+      <w:r>
+        <w:rPr>
+          <w:rFonts w:cs="Times New Roman"/>
+          <w:lang w:val="en-US"/>
+        </w:rPr>
         <w:t>All images and references to Moodle parts will be done with the standard installation of Moodle version 2.5.</w:t>
       </w:r>
       <w:r>
@@ -11454,7 +11543,43 @@
         <w:rPr>
           <w:lang w:val="en-US"/>
         </w:rPr>
-        <w:t>to database.</w:t>
+        <w:t>to database</w:t>
+      </w:r>
+      <w:r>
+        <w:rPr>
+          <w:lang w:val="en-US"/>
+        </w:rPr>
+        <w:t xml:space="preserve">, </w:t>
+      </w:r>
+      <w:r>
+        <w:rPr>
+          <w:lang w:val="en-US"/>
+        </w:rPr>
+        <w:t>change</w:t>
+      </w:r>
+      <w:r>
+        <w:rPr>
+          <w:lang w:val="en-US"/>
+        </w:rPr>
+        <w:t xml:space="preserve"> </w:t>
+      </w:r>
+      <w:r>
+        <w:rPr>
+          <w:lang w:val="en-US"/>
+        </w:rPr>
+        <w:t>users’</w:t>
+      </w:r>
+      <w:r>
+        <w:rPr>
+          <w:lang w:val="en-US"/>
+        </w:rPr>
+        <w:t xml:space="preserve"> capabilities</w:t>
+      </w:r>
+      <w:r>
+        <w:rPr>
+          <w:lang w:val="en-US"/>
+        </w:rPr>
+        <w:t>.</w:t>
       </w:r>
       <w:bookmarkEnd w:id="25"/>
     </w:p>
@@ -11572,7 +11697,16 @@
           <w:color w:val="000000"/>
           <w:lang w:val="en-US"/>
         </w:rPr>
-        <w:t>If a user does not have the required capabilities to use a function, it will not appear in his documentation page</w:t>
+        <w:t xml:space="preserve">If a user does not have </w:t>
+      </w:r>
+      <w:r>
+        <w:rPr>
+          <w:rFonts w:cs="Times New Roman"/>
+          <w:color w:val="000000"/>
+          <w:lang w:val="en-US"/>
+        </w:rPr>
+        <w:lastRenderedPageBreak/>
+        <w:t>the required capabilities to use a function, it will not appear in his documentation page</w:t>
       </w:r>
       <w:r>
         <w:rPr>
@@ -11682,8 +11816,281 @@
         <w:rPr>
           <w:lang w:val="en-US"/>
         </w:rPr>
+        <w:t>“Can download files” option must be checked if it is wanted that users could download files with web services</w:t>
+      </w:r>
+      <w:r>
+        <w:rPr>
+          <w:lang w:val="en-US"/>
+        </w:rPr>
+        <w:t xml:space="preserve">. </w:t>
+      </w:r>
+      <w:r>
+        <w:rPr>
+          <w:lang w:val="en-US"/>
+        </w:rPr>
+        <w:t>If this functionality is desired to be used with the library, this option must be selected.</w:t>
+      </w:r>
+      <w:r>
+        <w:rPr>
+          <w:lang w:val="en-US"/>
+        </w:rPr>
+        <w:br/>
+      </w:r>
+      <w:r>
+        <w:rPr>
+          <w:lang w:val="en-US"/>
+        </w:rPr>
+        <w:t>If the web services use want to be restricted to a group of users the "Authorised users only" option must be set and only the users with the capability selected in the "Required capability" list will be able to use this web service</w:t>
+      </w:r>
+      <w:r>
+        <w:rPr>
+          <w:lang w:val="en-US"/>
+        </w:rPr>
+        <w:t>.</w:t>
+      </w:r>
+      <w:r>
+        <w:rPr>
+          <w:lang w:val="en-US"/>
+        </w:rPr>
+        <w:t xml:space="preserve"> </w:t>
+      </w:r>
+    </w:p>
+    <w:p>
+      <w:pPr>
+        <w:pStyle w:val="Subttulo"/>
+        <w:rPr>
+          <w:lang w:val="en-US"/>
+        </w:rPr>
+      </w:pPr>
+      <w:r>
+        <w:rPr>
+          <w:lang w:val="en-US"/>
+        </w:rPr>
+        <w:t xml:space="preserve">Adding functions to the </w:t>
+      </w:r>
+      <w:r>
+        <w:rPr>
+          <w:lang w:val="en-US"/>
+        </w:rPr>
+        <w:t>web service</w:t>
+      </w:r>
+    </w:p>
+    <w:p>
+      <w:pPr>
+        <w:pStyle w:val="Predeterminado"/>
+        <w:ind w:left="363"/>
+        <w:rPr>
+          <w:lang w:val="en-US"/>
+        </w:rPr>
+      </w:pPr>
+      <w:r>
+        <w:rPr>
+          <w:lang w:val="en-US"/>
+        </w:rPr>
+        <w:t>Once the web service is created it can be seen in the External services section but it has no functions. So they are added with the functions link for the corresponding web service</w:t>
+      </w:r>
+      <w:r>
+        <w:rPr>
+          <w:lang w:val="en-US"/>
+        </w:rPr>
+        <w:t xml:space="preserve">. </w:t>
+      </w:r>
+      <w:r>
+        <w:rPr>
+          <w:lang w:val="en-US"/>
+        </w:rPr>
+        <w:t>Here there must be added all functions that want to be used. This library works wit</w:t>
+      </w:r>
+      <w:r>
+        <w:rPr>
+          <w:lang w:val="en-US"/>
+        </w:rPr>
+        <w:t>h all non-deprecated</w:t>
+      </w:r>
+      <w:r>
+        <w:rPr>
+          <w:lang w:val="en-US"/>
+        </w:rPr>
+        <w:t xml:space="preserve"> standard</w:t>
+      </w:r>
+      <w:r>
+        <w:rPr>
+          <w:lang w:val="en-US"/>
+        </w:rPr>
+        <w:t xml:space="preserve"> functions</w:t>
+      </w:r>
+      <w:r>
+        <w:rPr>
+          <w:lang w:val="en-US"/>
+        </w:rPr>
+        <w:t xml:space="preserve"> for this Moodle version. To see the functions list suppo</w:t>
+      </w:r>
+      <w:r>
+        <w:rPr>
+          <w:lang w:val="en-US"/>
+        </w:rPr>
+        <w:t xml:space="preserve">rted by this library see </w:t>
+      </w:r>
+      <w:r>
+        <w:rPr>
+          <w:lang w:val="en-US"/>
+        </w:rPr>
+        <w:t>A</w:t>
+      </w:r>
+      <w:r>
+        <w:rPr>
+          <w:lang w:val="en-US"/>
+        </w:rPr>
+        <w:t>ppen</w:t>
+      </w:r>
+      <w:r>
+        <w:rPr>
+          <w:lang w:val="en-US"/>
+        </w:rPr>
+        <w:t>dix 1</w:t>
+      </w:r>
+      <w:r>
+        <w:rPr>
+          <w:lang w:val="en-US"/>
+        </w:rPr>
+        <w:t>.</w:t>
+      </w:r>
+      <w:r>
+        <w:rPr>
+          <w:lang w:val="en-US"/>
+        </w:rPr>
+        <w:t xml:space="preserve"> </w:t>
+      </w:r>
+      <w:r>
+        <w:rPr>
+          <w:lang w:val="en-US"/>
+        </w:rPr>
+        <w:t>When all functions that will be used have been added to the web service each one of them can be seen in a list with a short description and the required capabilities that a user must have to use that function</w:t>
+      </w:r>
+      <w:r>
+        <w:rPr>
+          <w:lang w:val="en-US"/>
+        </w:rPr>
+        <w:t>.</w:t>
+      </w:r>
+    </w:p>
+    <w:p>
+      <w:pPr>
+        <w:pStyle w:val="Subttulo"/>
+        <w:rPr>
+          <w:lang w:val="en-US"/>
+        </w:rPr>
+      </w:pPr>
+      <w:r>
+        <w:rPr>
+          <w:lang w:val="en-US"/>
+        </w:rPr>
+        <w:t>Set</w:t>
+      </w:r>
+      <w:r>
+        <w:rPr>
+          <w:lang w:val="en-US"/>
+        </w:rPr>
+        <w:t xml:space="preserve"> a service short name</w:t>
+      </w:r>
+    </w:p>
+    <w:p>
+      <w:pPr>
+        <w:pStyle w:val="Predeterminado"/>
+        <w:ind w:left="363"/>
+        <w:rPr>
+          <w:lang w:val="en-US"/>
+        </w:rPr>
+      </w:pPr>
+      <w:r>
+        <w:rPr>
+          <w:lang w:val="en-US"/>
+        </w:rPr>
+        <w:t>With the Moodle web service created on the website, it is necessary to access the database system and do some modifications. How to enter in the database depends of the database system installed before the Moodle installation but the necessary changes can be done with the same account that Moodle uses to access the system (and which was provided in Moodle installation process)</w:t>
+      </w:r>
+      <w:r>
+        <w:rPr>
+          <w:lang w:val="en-US"/>
+        </w:rPr>
+        <w:t xml:space="preserve">. </w:t>
+      </w:r>
+      <w:r>
+        <w:rPr>
+          <w:lang w:val="en-US"/>
+        </w:rPr>
+        <w:t xml:space="preserve">Once inside the database system, the "external_services" table must be found in the database used by Moodle. In this table it can be found information </w:t>
+      </w:r>
+      <w:r>
+        <w:rPr>
+          <w:lang w:val="en-US"/>
+        </w:rPr>
         <w:lastRenderedPageBreak/>
-        <w:t>“Can download files” option must be checked if it is wanted that users could download files with web services</w:t>
+        <w:t xml:space="preserve">about the existing web services in the Moodle site and one of them </w:t>
+      </w:r>
+      <w:r>
+        <w:rPr>
+          <w:lang w:val="en-US"/>
+        </w:rPr>
+        <w:t>should</w:t>
+      </w:r>
+      <w:r>
+        <w:rPr>
+          <w:lang w:val="en-US"/>
+        </w:rPr>
+        <w:t xml:space="preserve"> be the service created before.</w:t>
+      </w:r>
+      <w:r>
+        <w:rPr>
+          <w:lang w:val="en-US"/>
+        </w:rPr>
+        <w:t xml:space="preserve"> </w:t>
+      </w:r>
+      <w:r>
+        <w:rPr>
+          <w:lang w:val="en-US"/>
+        </w:rPr>
+        <w:t>One of the parameters that can be found in this table is the “shortname”, and the new web service should have this field empty. If it is desired that users can obtain their token (string used for authentication in web services) using their username and password with the web services, a shortname must be provided to the web service</w:t>
+      </w:r>
+      <w:r>
+        <w:rPr>
+          <w:lang w:val="en-US"/>
+        </w:rPr>
+        <w:t>.</w:t>
+      </w:r>
+    </w:p>
+    <w:p>
+      <w:pPr>
+        <w:pStyle w:val="Subttulo"/>
+        <w:rPr>
+          <w:lang w:val="en-US"/>
+        </w:rPr>
+      </w:pPr>
+      <w:r>
+        <w:rPr>
+          <w:lang w:val="en-US"/>
+        </w:rPr>
+        <w:t xml:space="preserve">Checking </w:t>
+      </w:r>
+      <w:r>
+        <w:rPr>
+          <w:lang w:val="en-US"/>
+        </w:rPr>
+        <w:t>users capabilities</w:t>
+      </w:r>
+    </w:p>
+    <w:p>
+      <w:pPr>
+        <w:pStyle w:val="Predeterminado"/>
+        <w:ind w:left="363"/>
+        <w:rPr>
+          <w:lang w:val="en-US"/>
+        </w:rPr>
+      </w:pPr>
+      <w:r>
+        <w:rPr>
+          <w:lang w:val="en-US"/>
+        </w:rPr>
+        <w:t>Once the web service is ready, the user capabilities should be modified to let them use the web services. A user capability is a specific permission to do something, and what a user can do is limited by his user roles. A role is a list of allowed capabilities that can be assigned to a user, so the user can do everything that his roles allow him to do. There are several necessary capablities for using the web services and they are not provided by default to users except at the administrators</w:t>
       </w:r>
       <w:r>
         <w:rPr>
@@ -11691,23 +12098,74 @@
         </w:rPr>
         <w:t xml:space="preserve">. </w:t>
       </w:r>
-      <w:r>
-        <w:rPr>
-          <w:lang w:val="en-US"/>
-        </w:rPr>
-        <w:t>If this functionality is desired to be used with the library, this option must be selected.</w:t>
-      </w:r>
-      <w:r>
-        <w:rPr>
-          <w:lang w:val="en-US"/>
-        </w:rPr>
-        <w:br/>
-      </w:r>
-      <w:r>
-        <w:rPr>
-          <w:lang w:val="en-US"/>
-        </w:rPr>
-        <w:t>If the web services use want to be restricted to a group of users the "Authorised users only" option must be set and only the users with the capability selected in the "Required capability" list will be able to use this web service</w:t>
+    </w:p>
+    <w:p>
+      <w:pPr>
+        <w:pStyle w:val="Predeterminado"/>
+        <w:ind w:left="363"/>
+        <w:rPr>
+          <w:lang w:val="en-US"/>
+        </w:rPr>
+      </w:pPr>
+      <w:r>
+        <w:rPr>
+          <w:lang w:val="en-US"/>
+        </w:rPr>
+        <w:t>The first required capability depends of the protocol used for the web service. In this ca</w:t>
+      </w:r>
+      <w:r>
+        <w:rPr>
+          <w:lang w:val="en-US"/>
+        </w:rPr>
+        <w:t>se it is used the REST protocol</w:t>
+      </w:r>
+      <w:r>
+        <w:rPr>
+          <w:lang w:val="en-US"/>
+        </w:rPr>
+        <w:t xml:space="preserve"> so users must have the capability to use that protocol with the Moodle site</w:t>
+      </w:r>
+      <w:r>
+        <w:rPr>
+          <w:lang w:val="en-US"/>
+        </w:rPr>
+        <w:t xml:space="preserve"> and </w:t>
+      </w:r>
+      <w:r>
+        <w:rPr>
+          <w:lang w:val="en-US"/>
+        </w:rPr>
+        <w:t>the</w:t>
+      </w:r>
+      <w:r>
+        <w:rPr>
+          <w:lang w:val="en-US"/>
+        </w:rPr>
+        <w:t xml:space="preserve"> name </w:t>
+      </w:r>
+      <w:r>
+        <w:rPr>
+          <w:lang w:val="en-US"/>
+        </w:rPr>
+        <w:t xml:space="preserve">of this capability </w:t>
+      </w:r>
+      <w:r>
+        <w:rPr>
+          <w:lang w:val="en-US"/>
+        </w:rPr>
+        <w:t>is “</w:t>
+      </w:r>
+      <w:r>
+        <w:rPr>
+          <w:lang w:val="en-US"/>
+        </w:rPr>
+        <w:t>webservice/rest:use</w:t>
+      </w:r>
+      <w:r>
+        <w:rPr>
+          <w:lang w:val="en-US"/>
+        </w:rPr>
+        <w:t>”</w:t>
       </w:r>
       <w:r>
         <w:rPr>
@@ -11715,17 +12173,59 @@
         </w:rPr>
         <w:t>.</w:t>
       </w:r>
-      <w:r>
-        <w:rPr>
-          <w:lang w:val="en-US"/>
-        </w:rPr>
-        <w:br/>
-      </w:r>
-      <w:r>
-        <w:rPr>
-          <w:lang w:val="en-US"/>
-        </w:rPr>
-        <w:t>Once the web service is created it can be seen in the External services section but it has no functions. So they are added with the functions link for the corresponding web service</w:t>
+    </w:p>
+    <w:p>
+      <w:pPr>
+        <w:pStyle w:val="Predeterminado"/>
+        <w:tabs>
+          <w:tab w:val="left" w:pos="6426"/>
+        </w:tabs>
+        <w:ind w:left="363"/>
+        <w:rPr>
+          <w:lang w:val="en-US"/>
+        </w:rPr>
+      </w:pPr>
+      <w:r>
+        <w:rPr>
+          <w:lang w:val="en-US"/>
+        </w:rPr>
+        <w:t>The other required capability is necessary in case that is desired that users can see their web services tokens, manage them and see the documentation about the availab</w:t>
+      </w:r>
+      <w:r>
+        <w:rPr>
+          <w:lang w:val="en-US"/>
+        </w:rPr>
+        <w:t>le</w:t>
+      </w:r>
+      <w:r>
+        <w:rPr>
+          <w:lang w:val="en-US"/>
+        </w:rPr>
+        <w:t xml:space="preserve"> web services functions (if the "Web services documentation" was activated in the "Ma</w:t>
+      </w:r>
+      <w:r>
+        <w:rPr>
+          <w:lang w:val="en-US"/>
+        </w:rPr>
+        <w:t>nage Protoc</w:t>
+      </w:r>
+      <w:r>
+        <w:rPr>
+          <w:lang w:val="en-US"/>
+        </w:rPr>
+        <w:t>o</w:t>
+      </w:r>
+      <w:r>
+        <w:rPr>
+          <w:lang w:val="en-US"/>
+        </w:rPr>
+        <w:t>l</w:t>
+      </w:r>
+      <w:r>
+        <w:rPr>
+          <w:lang w:val="en-US"/>
+        </w:rPr>
+        <w:t>s" section in the administration panel)</w:t>
       </w:r>
       <w:r>
         <w:rPr>
@@ -11737,55 +12237,74 @@
         <w:rPr>
           <w:lang w:val="en-US"/>
         </w:rPr>
-        <w:t>Here there must be added all functions that want to be used. This library works wit</w:t>
-      </w:r>
-      <w:r>
-        <w:rPr>
-          <w:lang w:val="en-US"/>
-        </w:rPr>
-        <w:t>h all non-deprecated</w:t>
-      </w:r>
-      <w:r>
-        <w:rPr>
-          <w:lang w:val="en-US"/>
-        </w:rPr>
-        <w:t xml:space="preserve"> standard</w:t>
-      </w:r>
-      <w:r>
-        <w:rPr>
-          <w:lang w:val="en-US"/>
-        </w:rPr>
-        <w:t xml:space="preserve"> functions</w:t>
-      </w:r>
-      <w:r>
-        <w:rPr>
-          <w:lang w:val="en-US"/>
-        </w:rPr>
-        <w:t xml:space="preserve"> for this Moodle version. To see the functions list suppo</w:t>
-      </w:r>
-      <w:r>
-        <w:rPr>
-          <w:lang w:val="en-US"/>
-        </w:rPr>
-        <w:t xml:space="preserve">rted by this library see </w:t>
-      </w:r>
-      <w:r>
-        <w:rPr>
-          <w:lang w:val="en-US"/>
-        </w:rPr>
-        <w:t>A</w:t>
-      </w:r>
-      <w:r>
-        <w:rPr>
-          <w:lang w:val="en-US"/>
-        </w:rPr>
-        <w:t>ppen</w:t>
-      </w:r>
-      <w:r>
-        <w:rPr>
-          <w:lang w:val="en-US"/>
-        </w:rPr>
-        <w:t>dix 1</w:t>
+        <w:t>All this things can be done by the users if they have the "moodle/webservice:createtoken" capability and they use their "Security Keys" section available in their profile administration panel.</w:t>
+      </w:r>
+    </w:p>
+    <w:p>
+      <w:pPr>
+        <w:pStyle w:val="Predeterminado"/>
+        <w:tabs>
+          <w:tab w:val="left" w:pos="6426"/>
+        </w:tabs>
+        <w:ind w:left="363"/>
+        <w:rPr>
+          <w:lang w:val="en-US"/>
+        </w:rPr>
+      </w:pPr>
+      <w:r>
+        <w:rPr>
+          <w:lang w:val="en-US"/>
+        </w:rPr>
+        <w:t>Also users must have the required capability to use each function because some functions require special capabilities for security reasons. Therefore the list of available functions for a user depends of his capabilities.</w:t>
+      </w:r>
+    </w:p>
+    <w:p>
+      <w:pPr>
+        <w:pStyle w:val="Predeterminado"/>
+        <w:tabs>
+          <w:tab w:val="left" w:pos="6426"/>
+        </w:tabs>
+        <w:ind w:left="363"/>
+        <w:rPr>
+          <w:lang w:val="en-US"/>
+        </w:rPr>
+      </w:pPr>
+      <w:r>
+        <w:rPr>
+          <w:lang w:val="en-US"/>
+        </w:rPr>
+        <w:t xml:space="preserve">There are two ways to assign those capabilities to users. </w:t>
+      </w:r>
+      <w:r>
+        <w:rPr>
+          <w:lang w:val="en-US"/>
+        </w:rPr>
+        <w:t>One is modify the existing default roles in order to that every user created with that role can use the web services. The other one is create a specific role with those two capabilities and assign it to users that will be allowed to use the web services</w:t>
+      </w:r>
+      <w:r>
+        <w:rPr>
+          <w:lang w:val="en-US"/>
+        </w:rPr>
+        <w:t xml:space="preserve">. </w:t>
+      </w:r>
+      <w:r>
+        <w:rPr>
+          <w:lang w:val="en-US"/>
+        </w:rPr>
+        <w:t xml:space="preserve">However, this second option is recommended because those </w:t>
+      </w:r>
+      <w:r>
+        <w:rPr>
+          <w:lang w:val="en-US"/>
+        </w:rPr>
+        <w:lastRenderedPageBreak/>
+        <w:t>capabilities have to be assigned in the system context</w:t>
+      </w:r>
+      <w:r>
+        <w:rPr>
+          <w:lang w:val="en-US"/>
+        </w:rPr>
+        <w:t xml:space="preserve"> (see Appendix 2)</w:t>
       </w:r>
       <w:r>
         <w:rPr>
@@ -11803,52 +12322,7 @@
         <w:rPr>
           <w:lang w:val="en-US"/>
         </w:rPr>
-        <w:t>When all functions that will be used have been added to the web service each one of them can be seen in a list with a short description and the required capabilities that a user must have to use that function</w:t>
-      </w:r>
-      <w:r>
-        <w:rPr>
-          <w:lang w:val="en-US"/>
-        </w:rPr>
-        <w:t>.</w:t>
-      </w:r>
-    </w:p>
-    <w:p>
-      <w:pPr>
-        <w:pStyle w:val="Predeterminado"/>
-        <w:ind w:left="363"/>
-        <w:rPr>
-          <w:lang w:val="en-US"/>
-        </w:rPr>
-      </w:pPr>
-      <w:r>
-        <w:rPr>
-          <w:lang w:val="en-US"/>
-        </w:rPr>
-        <w:t>With the Moodle web service created on the website, it is necessary to access the database system and do some modifications. How to enter in the database depends of the database system installed before the Moodle installation but the necessary changes can be done with the same account that Moodle uses to access the system (and which was provided in Moodle installation process)</w:t>
-      </w:r>
-      <w:r>
-        <w:rPr>
-          <w:lang w:val="en-US"/>
-        </w:rPr>
-        <w:t xml:space="preserve">. </w:t>
-      </w:r>
-      <w:r>
-        <w:rPr>
-          <w:lang w:val="en-US"/>
-        </w:rPr>
-        <w:t xml:space="preserve">Once inside the database system, the "external_services" table must be found in the database used by Moodle. In this table it can be found information about the existing web services in the Moodle site and one of them </w:t>
-      </w:r>
-      <w:r>
-        <w:rPr>
-          <w:lang w:val="en-US"/>
-        </w:rPr>
-        <w:t>should</w:t>
-      </w:r>
-      <w:r>
-        <w:rPr>
-          <w:lang w:val="en-US"/>
-        </w:rPr>
-        <w:t xml:space="preserve"> be the service created before.</w:t>
+        <w:t>A role with a system context means that a user which has that role will have the capabilities assigned to that role independently of the user’s location at the Moodle site.</w:t>
       </w:r>
       <w:r>
         <w:rPr>
@@ -11860,28 +12334,7 @@
         <w:rPr>
           <w:lang w:val="en-US"/>
         </w:rPr>
-        <w:t>One of the parameters that can be found in this table is the “shortname”, and the new web service should have this field empty. If it is desired that users can obtain their token (string used for authentication in web services) using their username and password with the web services, a shortname must be provided to the web service</w:t>
-      </w:r>
-      <w:r>
-        <w:rPr>
-          <w:lang w:val="en-US"/>
-        </w:rPr>
-        <w:t>.</w:t>
-      </w:r>
-    </w:p>
-    <w:p>
-      <w:pPr>
-        <w:pStyle w:val="Predeterminado"/>
-        <w:ind w:left="363"/>
-        <w:rPr>
-          <w:lang w:val="en-US"/>
-        </w:rPr>
-      </w:pPr>
-      <w:r>
-        <w:rPr>
-          <w:lang w:val="en-US"/>
-        </w:rPr>
-        <w:t>User capabilities</w:t>
+        <w:t>The other role contexts limit the capabilities assigned to the Moodle parts that they specify.</w:t>
       </w:r>
     </w:p>
     <w:p>
@@ -11935,6 +12388,425 @@
       <w:pPr>
         <w:pStyle w:val="Predeterminado"/>
         <w:ind w:left="363"/>
+        <w:rPr>
+          <w:lang w:val="en-US"/>
+        </w:rPr>
+      </w:pPr>
+      <w:r>
+        <w:rPr>
+          <w:lang w:val="en-US"/>
+        </w:rPr>
+        <w:t xml:space="preserve">A token is a personal key generated for user authentication using web services. </w:t>
+      </w:r>
+      <w:r>
+        <w:rPr>
+          <w:lang w:val="en-US"/>
+        </w:rPr>
+        <w:t xml:space="preserve">A token is composed by a random </w:t>
+      </w:r>
+      <w:r>
+        <w:rPr>
+          <w:lang w:val="en-US"/>
+        </w:rPr>
+        <w:t>sequence</w:t>
+      </w:r>
+      <w:r>
+        <w:rPr>
+          <w:lang w:val="en-US"/>
+        </w:rPr>
+        <w:t xml:space="preserve"> of numbers and letters like this: "77246fc16e1198dbd171e7f467dfa906"</w:t>
+      </w:r>
+    </w:p>
+    <w:p>
+      <w:pPr>
+        <w:pStyle w:val="Predeterminado"/>
+        <w:ind w:left="363"/>
+        <w:rPr>
+          <w:lang w:val="en-US"/>
+        </w:rPr>
+      </w:pPr>
+      <w:r>
+        <w:rPr>
+          <w:lang w:val="en-US"/>
+        </w:rPr>
+        <w:t>This key is generated by the system and can be obtained in different ways</w:t>
+      </w:r>
+      <w:r>
+        <w:rPr>
+          <w:lang w:val="en-US"/>
+        </w:rPr>
+        <w:t xml:space="preserve">. </w:t>
+      </w:r>
+      <w:r>
+        <w:rPr>
+          <w:lang w:val="en-US"/>
+        </w:rPr>
+        <w:t xml:space="preserve">If a user has the createtoken capability, that user can see his tokens for the existing web services with a web browser in the Moodle page in his "Security Keys" section in the profile administration panel. </w:t>
+      </w:r>
+      <w:r>
+        <w:rPr>
+          <w:lang w:val="en-US"/>
+        </w:rPr>
+        <w:t>He also could generate a new token in this page if it is suspected that his token has been obtained by other persons.</w:t>
+      </w:r>
+      <w:r>
+        <w:t xml:space="preserve"> </w:t>
+      </w:r>
+      <w:r>
+        <w:rPr>
+          <w:lang w:val="en-US"/>
+        </w:rPr>
+        <w:t>If the web services documentation has been activated, in this section will be a "Documentation" link that let see the available functions in that service for that user.</w:t>
+      </w:r>
+      <w:r>
+        <w:rPr>
+          <w:lang w:val="en-US"/>
+        </w:rPr>
+        <w:t xml:space="preserve"> However, i</w:t>
+      </w:r>
+      <w:r>
+        <w:rPr>
+          <w:lang w:val="en-US"/>
+        </w:rPr>
+        <w:t xml:space="preserve">f </w:t>
+      </w:r>
+      <w:r>
+        <w:rPr>
+          <w:lang w:val="en-US"/>
+        </w:rPr>
+        <w:t>user do not has that capability</w:t>
+      </w:r>
+      <w:r>
+        <w:rPr>
+          <w:lang w:val="en-US"/>
+        </w:rPr>
+        <w:t xml:space="preserve"> </w:t>
+      </w:r>
+      <w:r>
+        <w:rPr>
+          <w:lang w:val="en-US"/>
+        </w:rPr>
+        <w:t>an administrator has</w:t>
+      </w:r>
+      <w:r>
+        <w:rPr>
+          <w:lang w:val="en-US"/>
+        </w:rPr>
+        <w:t xml:space="preserve"> to generate the token for every user that will use the web service</w:t>
+      </w:r>
+      <w:r>
+        <w:rPr>
+          <w:lang w:val="en-US"/>
+        </w:rPr>
+        <w:t>.</w:t>
+      </w:r>
+    </w:p>
+    <w:p>
+      <w:pPr>
+        <w:pStyle w:val="Predeterminado"/>
+        <w:ind w:left="363"/>
+        <w:rPr>
+          <w:lang w:val="en-US"/>
+        </w:rPr>
+      </w:pPr>
+      <w:r>
+        <w:rPr>
+          <w:lang w:val="en-US"/>
+        </w:rPr>
+        <w:t>The token also can be obtained without using the Moodle web interface</w:t>
+      </w:r>
+      <w:r>
+        <w:rPr>
+          <w:lang w:val="en-US"/>
+        </w:rPr>
+        <w:t xml:space="preserve"> if a service shortname was provided</w:t>
+      </w:r>
+      <w:r>
+        <w:rPr>
+          <w:lang w:val="en-US"/>
+        </w:rPr>
+        <w:t xml:space="preserve">. </w:t>
+      </w:r>
+      <w:r>
+        <w:rPr>
+          <w:lang w:val="en-US"/>
+        </w:rPr>
+        <w:t>The token can be got doing</w:t>
+      </w:r>
+      <w:r>
+        <w:rPr>
+          <w:lang w:val="en-US"/>
+        </w:rPr>
+        <w:t xml:space="preserve"> a request to the URL</w:t>
+      </w:r>
+    </w:p>
+    <w:p>
+      <w:pPr>
+        <w:pStyle w:val="Predeterminado"/>
+        <w:ind w:left="363"/>
+        <w:rPr>
+          <w:lang w:val="en-US"/>
+        </w:rPr>
+      </w:pPr>
+      <w:r>
+        <w:rPr>
+          <w:lang w:val="en-US"/>
+        </w:rPr>
+        <w:t>http://www.yourmoodle.com/login/token.php</w:t>
+      </w:r>
+    </w:p>
+    <w:p>
+      <w:pPr>
+        <w:pStyle w:val="Predeterminado"/>
+        <w:ind w:left="360"/>
+        <w:rPr>
+          <w:rFonts w:cs="Times New Roman"/>
+          <w:lang w:val="en-US"/>
+        </w:rPr>
+      </w:pPr>
+      <w:r>
+        <w:rPr>
+          <w:lang w:val="en-US"/>
+        </w:rPr>
+        <w:t>This request needs</w:t>
+      </w:r>
+      <w:r>
+        <w:rPr>
+          <w:lang w:val="en-US"/>
+        </w:rPr>
+        <w:t xml:space="preserve"> the following parameters to return the user’s token:</w:t>
+      </w:r>
+      <w:r>
+        <w:rPr>
+          <w:rFonts w:cs="Times New Roman"/>
+          <w:lang w:val="en-US"/>
+        </w:rPr>
+        <w:t xml:space="preserve"> </w:t>
+      </w:r>
+    </w:p>
+    <w:p>
+      <w:pPr>
+        <w:pStyle w:val="Predeterminado"/>
+        <w:numPr>
+          <w:ilvl w:val="0"/>
+          <w:numId w:val="5"/>
+        </w:numPr>
+        <w:shd w:val="clear" w:color="auto" w:fill="FFFFFF"/>
+        <w:spacing w:before="100" w:after="24"/>
+        <w:rPr>
+          <w:rFonts w:cs="Times New Roman"/>
+          <w:lang w:val="en-US"/>
+        </w:rPr>
+      </w:pPr>
+      <w:r>
+        <w:rPr>
+          <w:lang w:val="en-US"/>
+        </w:rPr>
+        <w:t xml:space="preserve">username: </w:t>
+      </w:r>
+      <w:r>
+        <w:rPr>
+          <w:color w:val="FF0000"/>
+          <w:lang w:val="en-US"/>
+        </w:rPr>
+        <w:t xml:space="preserve">the user’s name </w:t>
+      </w:r>
+      <w:r>
+        <w:rPr>
+          <w:color w:val="FF0000"/>
+          <w:lang w:val="en-US"/>
+        </w:rPr>
+        <w:t>which is</w:t>
+      </w:r>
+      <w:r>
+        <w:rPr>
+          <w:color w:val="FF0000"/>
+          <w:lang w:val="en-US"/>
+        </w:rPr>
+        <w:t xml:space="preserve"> </w:t>
+      </w:r>
+      <w:r>
+        <w:rPr>
+          <w:color w:val="FF0000"/>
+          <w:lang w:val="en-US"/>
+        </w:rPr>
+        <w:t xml:space="preserve">normally used </w:t>
+      </w:r>
+      <w:r>
+        <w:rPr>
+          <w:color w:val="FF0000"/>
+          <w:lang w:val="en-US"/>
+        </w:rPr>
+        <w:t xml:space="preserve">for login </w:t>
+      </w:r>
+      <w:r>
+        <w:rPr>
+          <w:color w:val="FF0000"/>
+          <w:lang w:val="en-US"/>
+        </w:rPr>
+        <w:t xml:space="preserve">in </w:t>
+      </w:r>
+      <w:r>
+        <w:rPr>
+          <w:color w:val="FF0000"/>
+          <w:lang w:val="en-US"/>
+        </w:rPr>
+        <w:t>Moodle</w:t>
+      </w:r>
+      <w:r>
+        <w:rPr>
+          <w:lang w:val="en-US"/>
+        </w:rPr>
+        <w:t>.</w:t>
+      </w:r>
+    </w:p>
+    <w:p>
+      <w:pPr>
+        <w:pStyle w:val="Predeterminado"/>
+        <w:numPr>
+          <w:ilvl w:val="0"/>
+          <w:numId w:val="5"/>
+        </w:numPr>
+        <w:shd w:val="clear" w:color="auto" w:fill="FFFFFF"/>
+        <w:spacing w:before="100" w:after="24"/>
+        <w:rPr>
+          <w:rFonts w:cs="Times New Roman"/>
+          <w:lang w:val="en-US"/>
+        </w:rPr>
+      </w:pPr>
+      <w:r>
+        <w:rPr>
+          <w:lang w:val="en-US"/>
+        </w:rPr>
+        <w:t xml:space="preserve">password: </w:t>
+      </w:r>
+      <w:r>
+        <w:rPr>
+          <w:lang w:val="en-US"/>
+        </w:rPr>
+        <w:t xml:space="preserve">the password </w:t>
+      </w:r>
+      <w:r>
+        <w:rPr>
+          <w:lang w:val="en-US"/>
+        </w:rPr>
+        <w:t>for that user</w:t>
+      </w:r>
+    </w:p>
+    <w:p>
+      <w:pPr>
+        <w:pStyle w:val="Predeterminado"/>
+        <w:numPr>
+          <w:ilvl w:val="0"/>
+          <w:numId w:val="5"/>
+        </w:numPr>
+        <w:shd w:val="clear" w:color="auto" w:fill="FFFFFF"/>
+        <w:spacing w:before="100" w:after="24"/>
+        <w:rPr>
+          <w:rFonts w:cs="Times New Roman"/>
+          <w:lang w:val="en-US"/>
+        </w:rPr>
+      </w:pPr>
+      <w:r>
+        <w:rPr>
+          <w:lang w:val="en-US"/>
+        </w:rPr>
+        <w:t>service</w:t>
+      </w:r>
+      <w:r>
+        <w:rPr>
+          <w:lang w:val="en-US"/>
+        </w:rPr>
+        <w:t xml:space="preserve">: </w:t>
+      </w:r>
+      <w:r>
+        <w:rPr>
+          <w:lang w:val="en-US"/>
+        </w:rPr>
+        <w:t>the service shortname for the wanted web service. This name must be provided by the Moodle database administrator</w:t>
+      </w:r>
+      <w:r>
+        <w:rPr>
+          <w:lang w:val="en-US"/>
+        </w:rPr>
+        <w:t>.</w:t>
+      </w:r>
+    </w:p>
+    <w:p>
+      <w:pPr>
+        <w:pStyle w:val="Predeterminado"/>
+        <w:tabs>
+          <w:tab w:val="left" w:pos="5998"/>
+        </w:tabs>
+        <w:ind w:left="363"/>
+        <w:rPr>
+          <w:lang w:val="en-US"/>
+        </w:rPr>
+      </w:pPr>
+      <w:r>
+        <w:rPr>
+          <w:color w:val="FF0000"/>
+          <w:lang w:val="en-US"/>
+        </w:rPr>
+        <w:lastRenderedPageBreak/>
+        <w:t>If those parameters are added to the URL it will look like this</w:t>
+      </w:r>
+      <w:r>
+        <w:rPr>
+          <w:lang w:val="en-US"/>
+        </w:rPr>
+        <w:t xml:space="preserve">: </w:t>
+      </w:r>
+      <w:r>
+        <w:rPr>
+          <w:lang w:val="en-US"/>
+        </w:rPr>
+        <w:br/>
+      </w:r>
+      <w:r>
+        <w:t>http://webserverurl</w:t>
+      </w:r>
+      <w:r>
+        <w:t>.</w:t>
+      </w:r>
+      <w:r>
+        <w:t>com/moodle</w:t>
+      </w:r>
+      <w:r>
+        <w:t>/login/token.php?username=USERNAME&amp;password=PASSWORD&amp;service=SERVICESHORTNAME</w:t>
+      </w:r>
+      <w:r>
+        <w:rPr>
+          <w:lang w:val="en-US"/>
+        </w:rPr>
+        <w:t xml:space="preserve"> </w:t>
+      </w:r>
+    </w:p>
+    <w:p>
+      <w:pPr>
+        <w:pStyle w:val="Predeterminado"/>
+        <w:ind w:left="363"/>
+        <w:rPr>
+          <w:lang w:val="en-US"/>
+        </w:rPr>
+      </w:pPr>
+    </w:p>
+    <w:p>
+      <w:pPr>
+        <w:pStyle w:val="Predeterminado"/>
+        <w:ind w:left="363"/>
+        <w:rPr>
+          <w:lang w:val="en-US"/>
+        </w:rPr>
+      </w:pPr>
+    </w:p>
+    <w:p>
+      <w:pPr>
+        <w:pStyle w:val="Predeterminado"/>
+        <w:ind w:left="363"/>
+        <w:rPr>
+          <w:lang w:val="en-US"/>
+        </w:rPr>
       </w:pPr>
     </w:p>
     <w:p>
@@ -11962,7 +12834,6 @@
         <w:rPr>
           <w:lang w:val="en-US"/>
         </w:rPr>
-        <w:lastRenderedPageBreak/>
         <w:t>Use some functions: test with courses functions</w:t>
       </w:r>
       <w:bookmarkEnd w:id="27"/>
@@ -12003,20 +12874,20 @@
         <w:t>Plan library structure, study API structure, start library documentation</w:t>
       </w:r>
       <w:bookmarkEnd w:id="28"/>
-      <w:r>
-        <w:rPr>
-          <w:lang w:val="en-US"/>
-        </w:rPr>
-        <w:t xml:space="preserve"> </w:t>
-      </w:r>
-    </w:p>
-    <w:p>
-      <w:pPr>
-        <w:pStyle w:val="Predeterminado"/>
-        <w:ind w:left="720"/>
-        <w:rPr>
-          <w:lang w:val="en-US"/>
-        </w:rPr>
+    </w:p>
+    <w:p>
+      <w:pPr>
+        <w:pStyle w:val="Predeterminado"/>
+        <w:ind w:left="360"/>
+        <w:rPr>
+          <w:lang w:val="en-US"/>
+        </w:rPr>
+      </w:pPr>
+    </w:p>
+    <w:p>
+      <w:pPr>
+        <w:pStyle w:val="Predeterminado"/>
+        <w:ind w:left="360"/>
       </w:pPr>
       <w:r>
         <w:rPr>
@@ -12039,6 +12910,275 @@
         </w:rPr>
         <w:t xml:space="preserve">  y no mipaginaweb</w:t>
       </w:r>
+    </w:p>
+    <w:p>
+      <w:pPr>
+        <w:pStyle w:val="Predeterminado"/>
+        <w:ind w:left="360"/>
+      </w:pPr>
+      <w:r>
+        <w:t>CLASS CONSTRUCTOR</w:t>
+      </w:r>
+    </w:p>
+    <w:p>
+      <w:pPr>
+        <w:pStyle w:val="Predeterminado"/>
+        <w:tabs>
+          <w:tab w:val="left" w:pos="5998"/>
+        </w:tabs>
+        <w:ind w:left="363"/>
+        <w:rPr>
+          <w:rFonts w:cs="Times New Roman"/>
+          <w:lang w:val="en-US"/>
+        </w:rPr>
+      </w:pPr>
+      <w:r>
+        <w:rPr>
+          <w:rFonts w:cs="Times New Roman"/>
+          <w:lang w:val="en-US"/>
+        </w:rPr>
+        <w:t>The Moodle URL</w:t>
+      </w:r>
+      <w:r>
+        <w:rPr>
+          <w:rFonts w:cs="Times New Roman"/>
+          <w:lang w:val="en-US"/>
+        </w:rPr>
+        <w:t xml:space="preserve"> (explained in section 4.1)</w:t>
+      </w:r>
+      <w:r>
+        <w:rPr>
+          <w:rFonts w:cs="Times New Roman"/>
+          <w:lang w:val="en-US"/>
+        </w:rPr>
+        <w:t xml:space="preserve"> is required to use the Moodle Python Library, given as a parameter to the library class constructor</w:t>
+      </w:r>
+      <w:r>
+        <w:rPr>
+          <w:rFonts w:cs="Times New Roman"/>
+          <w:lang w:val="en-US"/>
+        </w:rPr>
+        <w:t>.</w:t>
+      </w:r>
+      <w:r>
+        <w:rPr>
+          <w:rFonts w:cs="Times New Roman"/>
+          <w:lang w:val="en-US"/>
+        </w:rPr>
+        <w:t xml:space="preserve"> </w:t>
+      </w:r>
+      <w:r>
+        <w:rPr>
+          <w:rFonts w:cs="Times New Roman"/>
+          <w:lang w:val="en-US"/>
+        </w:rPr>
+        <w:t>It must be specified the entire URL, including the "http://" string and the Moodle relative location in the web server for that the class can sent requests to the Moodle site.</w:t>
+      </w:r>
+    </w:p>
+    <w:p>
+      <w:pPr>
+        <w:pStyle w:val="Predeterminado"/>
+        <w:tabs>
+          <w:tab w:val="left" w:pos="5998"/>
+        </w:tabs>
+        <w:ind w:left="363"/>
+        <w:rPr>
+          <w:lang w:val="en-US"/>
+        </w:rPr>
+      </w:pPr>
+      <w:r>
+        <w:rPr>
+          <w:lang w:val="en-US"/>
+        </w:rPr>
+        <w:t>The</w:t>
+      </w:r>
+      <w:r>
+        <w:rPr>
+          <w:lang w:val="en-US"/>
+        </w:rPr>
+        <w:t xml:space="preserve"> </w:t>
+      </w:r>
+      <w:r>
+        <w:rPr>
+          <w:lang w:val="en-US"/>
+        </w:rPr>
+        <w:t xml:space="preserve">user’s </w:t>
+      </w:r>
+      <w:r>
+        <w:rPr>
+          <w:lang w:val="en-US"/>
+        </w:rPr>
+        <w:t xml:space="preserve">token is </w:t>
+      </w:r>
+      <w:r>
+        <w:rPr>
+          <w:lang w:val="en-US"/>
+        </w:rPr>
+        <w:t>the other parameter</w:t>
+      </w:r>
+      <w:r>
+        <w:rPr>
+          <w:lang w:val="en-US"/>
+        </w:rPr>
+        <w:t xml:space="preserve"> necessary to call the class constructor of the library because is used to authenticate at the user on every executed function.</w:t>
+      </w:r>
+      <w:r>
+        <w:rPr>
+          <w:lang w:val="en-US"/>
+        </w:rPr>
+        <w:br/>
+      </w:r>
+      <w:r>
+        <w:rPr>
+          <w:lang w:val="en-US"/>
+        </w:rPr>
+        <w:t>It can be given directly with the constructor's token parameter or it can be requested to Moodle as explained in section 4.3.</w:t>
+      </w:r>
+      <w:r>
+        <w:rPr>
+          <w:lang w:val="en-US"/>
+        </w:rPr>
+        <w:t xml:space="preserve"> </w:t>
+      </w:r>
+      <w:r>
+        <w:rPr>
+          <w:lang w:val="en-US"/>
+        </w:rPr>
+        <w:t xml:space="preserve">This request is made automatically by the library when the token is not provided to the class constructor. </w:t>
+      </w:r>
+      <w:r>
+        <w:rPr>
+          <w:lang w:val="en-US"/>
+        </w:rPr>
+        <w:t>If the user</w:t>
+      </w:r>
+      <w:r>
+        <w:rPr>
+          <w:lang w:val="en-US"/>
+        </w:rPr>
+        <w:t>’s</w:t>
+      </w:r>
+      <w:r>
+        <w:rPr>
+          <w:lang w:val="en-US"/>
+        </w:rPr>
+        <w:t xml:space="preserve"> name, password or service short</w:t>
+      </w:r>
+      <w:r>
+        <w:rPr>
+          <w:lang w:val="en-US"/>
+        </w:rPr>
+        <w:t xml:space="preserve"> </w:t>
+      </w:r>
+      <w:r>
+        <w:rPr>
+          <w:lang w:val="en-US"/>
+        </w:rPr>
+        <w:t>name are not provided or are wrong</w:t>
+      </w:r>
+      <w:r>
+        <w:rPr>
+          <w:lang w:val="en-US"/>
+        </w:rPr>
+        <w:t>,</w:t>
+      </w:r>
+      <w:r>
+        <w:rPr>
+          <w:lang w:val="en-US"/>
+        </w:rPr>
+        <w:t xml:space="preserve"> a ValueError exception will be thrown specifying </w:t>
+      </w:r>
+      <w:r>
+        <w:rPr>
+          <w:lang w:val="en-US"/>
+        </w:rPr>
+        <w:lastRenderedPageBreak/>
+        <w:t>the problem</w:t>
+      </w:r>
+      <w:r>
+        <w:rPr>
+          <w:lang w:val="en-US"/>
+        </w:rPr>
+        <w:t>.</w:t>
+      </w:r>
+      <w:r>
+        <w:rPr>
+          <w:lang w:val="en-US"/>
+        </w:rPr>
+        <w:t xml:space="preserve"> </w:t>
+      </w:r>
+      <w:r>
+        <w:rPr>
+          <w:lang w:val="en-US"/>
+        </w:rPr>
+        <w:t xml:space="preserve">If the token parameter is provided, this request will not be made even if the user name, password and </w:t>
+      </w:r>
+      <w:r>
+        <w:rPr>
+          <w:lang w:val="en-US"/>
+        </w:rPr>
+        <w:t xml:space="preserve">the service </w:t>
+      </w:r>
+      <w:r>
+        <w:rPr>
+          <w:lang w:val="en-US"/>
+        </w:rPr>
+        <w:t>short name are indicated</w:t>
+      </w:r>
+      <w:r>
+        <w:rPr>
+          <w:lang w:val="en-US"/>
+        </w:rPr>
+        <w:t>.</w:t>
+      </w:r>
+    </w:p>
+    <w:p>
+      <w:pPr>
+        <w:pStyle w:val="Predeterminado"/>
+        <w:tabs>
+          <w:tab w:val="left" w:pos="5998"/>
+        </w:tabs>
+        <w:ind w:left="363"/>
+        <w:rPr>
+          <w:color w:val="FF0000"/>
+          <w:lang w:val="en-US"/>
+        </w:rPr>
+      </w:pPr>
+      <w:r>
+        <w:rPr>
+          <w:color w:val="FF0000"/>
+          <w:lang w:val="en-US"/>
+        </w:rPr>
+        <w:t>If the provided token is invalid there will be an error at using any Moodle function</w:t>
+      </w:r>
+      <w:r>
+        <w:rPr>
+          <w:color w:val="FF0000"/>
+          <w:lang w:val="en-US"/>
+        </w:rPr>
+        <w:t>.</w:t>
+      </w:r>
+    </w:p>
+    <w:p>
+      <w:pPr>
+        <w:pStyle w:val="Predeterminado"/>
+        <w:tabs>
+          <w:tab w:val="left" w:pos="5998"/>
+        </w:tabs>
+        <w:ind w:left="363"/>
+        <w:rPr>
+          <w:lang w:val="en-US"/>
+        </w:rPr>
+      </w:pPr>
+    </w:p>
+    <w:p>
+      <w:pPr>
+        <w:pStyle w:val="Predeterminado"/>
+        <w:ind w:left="720"/>
+        <w:rPr>
+          <w:lang w:val="en-US"/>
+        </w:rPr>
+      </w:pPr>
       <w:r>
         <w:rPr>
           <w:lang w:val="en-US"/>
@@ -13219,11 +14359,11 @@
       </w:tblGrid>
       <w:tr>
         <w:trPr>
-          <w:trHeight w:val="20"/>
+          <w:trHeight w:val="26"/>
         </w:trPr>
         <w:tc>
           <w:tcPr>
-            <w:tcW w:w="0" w:type="auto"/>
+            <w:tcW w:w="4812" w:type="dxa"/>
             <w:tcBorders>
               <w:top w:val="single" w:sz="4" w:space="0" w:color="EEEEEE"/>
               <w:left w:val="single" w:sz="4" w:space="0" w:color="EEEEEE"/>
@@ -13241,8 +14381,7 @@
           </w:tcPr>
           <w:p>
             <w:pPr>
-              <w:pStyle w:val="Cuerpodetexto"/>
-              <w:spacing w:after="0"/>
+              <w:pStyle w:val="Lista"/>
             </w:pPr>
             <w:r>
               <w:t>core_calendar_create_calendar_events</w:t>
@@ -13256,7 +14395,7 @@
         </w:trPr>
         <w:tc>
           <w:tcPr>
-            <w:tcW w:w="0" w:type="auto"/>
+            <w:tcW w:w="4812" w:type="dxa"/>
             <w:tcBorders>
               <w:top w:val="single" w:sz="4" w:space="0" w:color="EEEEEE"/>
               <w:left w:val="single" w:sz="4" w:space="0" w:color="EEEEEE"/>
@@ -13274,8 +14413,7 @@
           </w:tcPr>
           <w:p>
             <w:pPr>
-              <w:pStyle w:val="Cuerpodetexto"/>
-              <w:spacing w:after="0"/>
+              <w:pStyle w:val="Lista"/>
             </w:pPr>
             <w:r>
               <w:lastRenderedPageBreak/>
@@ -13290,7 +14428,7 @@
         </w:trPr>
         <w:tc>
           <w:tcPr>
-            <w:tcW w:w="0" w:type="auto"/>
+            <w:tcW w:w="4812" w:type="dxa"/>
             <w:tcBorders>
               <w:top w:val="single" w:sz="4" w:space="0" w:color="EEEEEE"/>
               <w:left w:val="single" w:sz="4" w:space="0" w:color="EEEEEE"/>
@@ -13308,8 +14446,7 @@
           </w:tcPr>
           <w:p>
             <w:pPr>
-              <w:pStyle w:val="Cuerpodetexto"/>
-              <w:spacing w:after="0"/>
+              <w:pStyle w:val="Lista"/>
             </w:pPr>
             <w:r>
               <w:t>core_calendar_get_calendar_events</w:t>
@@ -13323,7 +14460,7 @@
         </w:trPr>
         <w:tc>
           <w:tcPr>
-            <w:tcW w:w="0" w:type="auto"/>
+            <w:tcW w:w="4812" w:type="dxa"/>
             <w:tcBorders>
               <w:top w:val="single" w:sz="4" w:space="0" w:color="EEEEEE"/>
               <w:left w:val="single" w:sz="4" w:space="0" w:color="EEEEEE"/>
@@ -13341,8 +14478,7 @@
           </w:tcPr>
           <w:p>
             <w:pPr>
-              <w:pStyle w:val="Cuerpodetexto"/>
-              <w:spacing w:after="0"/>
+              <w:pStyle w:val="Lista"/>
             </w:pPr>
             <w:r>
               <w:t>core_cohort_add_cohort_members</w:t>
@@ -13356,7 +14492,7 @@
         </w:trPr>
         <w:tc>
           <w:tcPr>
-            <w:tcW w:w="0" w:type="auto"/>
+            <w:tcW w:w="4812" w:type="dxa"/>
             <w:tcBorders>
               <w:top w:val="single" w:sz="4" w:space="0" w:color="EEEEEE"/>
               <w:left w:val="single" w:sz="4" w:space="0" w:color="EEEEEE"/>
@@ -13374,8 +14510,7 @@
           </w:tcPr>
           <w:p>
             <w:pPr>
-              <w:pStyle w:val="Cuerpodetexto"/>
-              <w:spacing w:after="0"/>
+              <w:pStyle w:val="Lista"/>
             </w:pPr>
             <w:r>
               <w:t>core_cohort_create_cohorts</w:t>
@@ -13389,7 +14524,7 @@
         </w:trPr>
         <w:tc>
           <w:tcPr>
-            <w:tcW w:w="0" w:type="auto"/>
+            <w:tcW w:w="4812" w:type="dxa"/>
             <w:tcBorders>
               <w:top w:val="single" w:sz="4" w:space="0" w:color="EEEEEE"/>
               <w:left w:val="single" w:sz="4" w:space="0" w:color="EEEEEE"/>
@@ -13407,8 +14542,7 @@
           </w:tcPr>
           <w:p>
             <w:pPr>
-              <w:pStyle w:val="Cuerpodetexto"/>
-              <w:spacing w:after="0"/>
+              <w:pStyle w:val="Lista"/>
             </w:pPr>
             <w:r>
               <w:t>core_cohort_delete_cohort_members</w:t>
@@ -13422,7 +14556,7 @@
         </w:trPr>
         <w:tc>
           <w:tcPr>
-            <w:tcW w:w="0" w:type="auto"/>
+            <w:tcW w:w="4812" w:type="dxa"/>
             <w:tcBorders>
               <w:top w:val="single" w:sz="4" w:space="0" w:color="EEEEEE"/>
               <w:left w:val="single" w:sz="4" w:space="0" w:color="EEEEEE"/>
@@ -13440,8 +14574,7 @@
           </w:tcPr>
           <w:p>
             <w:pPr>
-              <w:pStyle w:val="Cuerpodetexto"/>
-              <w:spacing w:after="0"/>
+              <w:pStyle w:val="Lista"/>
             </w:pPr>
             <w:r>
               <w:t>core_cohort_delete_cohorts</w:t>
@@ -13455,7 +14588,7 @@
         </w:trPr>
         <w:tc>
           <w:tcPr>
-            <w:tcW w:w="0" w:type="auto"/>
+            <w:tcW w:w="4812" w:type="dxa"/>
             <w:tcBorders>
               <w:top w:val="single" w:sz="4" w:space="0" w:color="EEEEEE"/>
               <w:left w:val="single" w:sz="4" w:space="0" w:color="EEEEEE"/>
@@ -13473,8 +14606,7 @@
           </w:tcPr>
           <w:p>
             <w:pPr>
-              <w:pStyle w:val="Cuerpodetexto"/>
-              <w:spacing w:after="0"/>
+              <w:pStyle w:val="Lista"/>
             </w:pPr>
             <w:r>
               <w:t>core_cohort_get_cohort_members</w:t>
@@ -13488,7 +14620,7 @@
         </w:trPr>
         <w:tc>
           <w:tcPr>
-            <w:tcW w:w="0" w:type="auto"/>
+            <w:tcW w:w="4812" w:type="dxa"/>
             <w:tcBorders>
               <w:top w:val="single" w:sz="4" w:space="0" w:color="EEEEEE"/>
               <w:left w:val="single" w:sz="4" w:space="0" w:color="EEEEEE"/>
@@ -13506,8 +14638,7 @@
           </w:tcPr>
           <w:p>
             <w:pPr>
-              <w:pStyle w:val="Cuerpodetexto"/>
-              <w:spacing w:after="0"/>
+              <w:pStyle w:val="Lista"/>
             </w:pPr>
             <w:r>
               <w:t>core_cohort_get_cohorts</w:t>
@@ -13521,7 +14652,7 @@
         </w:trPr>
         <w:tc>
           <w:tcPr>
-            <w:tcW w:w="0" w:type="auto"/>
+            <w:tcW w:w="4812" w:type="dxa"/>
             <w:tcBorders>
               <w:top w:val="single" w:sz="4" w:space="0" w:color="EEEEEE"/>
               <w:left w:val="single" w:sz="4" w:space="0" w:color="EEEEEE"/>
@@ -13539,8 +14670,7 @@
           </w:tcPr>
           <w:p>
             <w:pPr>
-              <w:pStyle w:val="Cuerpodetexto"/>
-              <w:spacing w:after="0"/>
+              <w:pStyle w:val="Lista"/>
             </w:pPr>
             <w:r>
               <w:t>core_cohort_update_cohorts</w:t>
@@ -13554,7 +14684,7 @@
         </w:trPr>
         <w:tc>
           <w:tcPr>
-            <w:tcW w:w="0" w:type="auto"/>
+            <w:tcW w:w="4812" w:type="dxa"/>
             <w:tcBorders>
               <w:top w:val="single" w:sz="4" w:space="0" w:color="EEEEEE"/>
               <w:left w:val="single" w:sz="4" w:space="0" w:color="EEEEEE"/>
@@ -13572,8 +14702,7 @@
           </w:tcPr>
           <w:p>
             <w:pPr>
-              <w:pStyle w:val="Cuerpodetexto"/>
-              <w:spacing w:after="0"/>
+              <w:pStyle w:val="Lista"/>
             </w:pPr>
             <w:r>
               <w:t>core_course_create_categories</w:t>
@@ -13587,7 +14716,7 @@
         </w:trPr>
         <w:tc>
           <w:tcPr>
-            <w:tcW w:w="0" w:type="auto"/>
+            <w:tcW w:w="4812" w:type="dxa"/>
             <w:tcBorders>
               <w:top w:val="single" w:sz="4" w:space="0" w:color="EEEEEE"/>
               <w:left w:val="single" w:sz="4" w:space="0" w:color="EEEEEE"/>
@@ -13605,8 +14734,7 @@
           </w:tcPr>
           <w:p>
             <w:pPr>
-              <w:pStyle w:val="Cuerpodetexto"/>
-              <w:spacing w:after="0"/>
+              <w:pStyle w:val="Lista"/>
             </w:pPr>
             <w:r>
               <w:t>core_course_create_courses</w:t>
@@ -13620,7 +14748,7 @@
         </w:trPr>
         <w:tc>
           <w:tcPr>
-            <w:tcW w:w="0" w:type="auto"/>
+            <w:tcW w:w="4812" w:type="dxa"/>
             <w:tcBorders>
               <w:top w:val="single" w:sz="4" w:space="0" w:color="EEEEEE"/>
               <w:left w:val="single" w:sz="4" w:space="0" w:color="EEEEEE"/>
@@ -13638,8 +14766,7 @@
           </w:tcPr>
           <w:p>
             <w:pPr>
-              <w:pStyle w:val="Cuerpodetexto"/>
-              <w:spacing w:after="0"/>
+              <w:pStyle w:val="Lista"/>
             </w:pPr>
             <w:r>
               <w:t>core_course_delete_categories</w:t>
@@ -13653,7 +14780,7 @@
         </w:trPr>
         <w:tc>
           <w:tcPr>
-            <w:tcW w:w="0" w:type="auto"/>
+            <w:tcW w:w="4812" w:type="dxa"/>
             <w:tcBorders>
               <w:top w:val="single" w:sz="4" w:space="0" w:color="EEEEEE"/>
               <w:left w:val="single" w:sz="4" w:space="0" w:color="EEEEEE"/>
@@ -13671,8 +14798,7 @@
           </w:tcPr>
           <w:p>
             <w:pPr>
-              <w:pStyle w:val="Cuerpodetexto"/>
-              <w:spacing w:after="0"/>
+              <w:pStyle w:val="Lista"/>
             </w:pPr>
             <w:r>
               <w:t>core_course_delete_courses</w:t>
@@ -13686,7 +14812,7 @@
         </w:trPr>
         <w:tc>
           <w:tcPr>
-            <w:tcW w:w="0" w:type="auto"/>
+            <w:tcW w:w="4812" w:type="dxa"/>
             <w:tcBorders>
               <w:top w:val="single" w:sz="4" w:space="0" w:color="EEEEEE"/>
               <w:left w:val="single" w:sz="4" w:space="0" w:color="EEEEEE"/>
@@ -13704,8 +14830,7 @@
           </w:tcPr>
           <w:p>
             <w:pPr>
-              <w:pStyle w:val="Cuerpodetexto"/>
-              <w:spacing w:after="0"/>
+              <w:pStyle w:val="Lista"/>
             </w:pPr>
             <w:r>
               <w:t>core_course_delete_modules</w:t>
@@ -13719,7 +14844,7 @@
         </w:trPr>
         <w:tc>
           <w:tcPr>
-            <w:tcW w:w="0" w:type="auto"/>
+            <w:tcW w:w="4812" w:type="dxa"/>
             <w:tcBorders>
               <w:top w:val="single" w:sz="4" w:space="0" w:color="EEEEEE"/>
               <w:left w:val="single" w:sz="4" w:space="0" w:color="EEEEEE"/>
@@ -13737,8 +14862,7 @@
           </w:tcPr>
           <w:p>
             <w:pPr>
-              <w:pStyle w:val="Cuerpodetexto"/>
-              <w:spacing w:after="0"/>
+              <w:pStyle w:val="Lista"/>
             </w:pPr>
             <w:r>
               <w:t>core_course_duplicate_course</w:t>
@@ -13752,7 +14876,7 @@
         </w:trPr>
         <w:tc>
           <w:tcPr>
-            <w:tcW w:w="0" w:type="auto"/>
+            <w:tcW w:w="4812" w:type="dxa"/>
             <w:tcBorders>
               <w:top w:val="single" w:sz="4" w:space="0" w:color="EEEEEE"/>
               <w:left w:val="single" w:sz="4" w:space="0" w:color="EEEEEE"/>
@@ -13770,8 +14894,7 @@
           </w:tcPr>
           <w:p>
             <w:pPr>
-              <w:pStyle w:val="Cuerpodetexto"/>
-              <w:spacing w:after="0"/>
+              <w:pStyle w:val="Lista"/>
             </w:pPr>
             <w:r>
               <w:t>core_course_get_categories</w:t>
@@ -13785,7 +14908,7 @@
         </w:trPr>
         <w:tc>
           <w:tcPr>
-            <w:tcW w:w="0" w:type="auto"/>
+            <w:tcW w:w="4812" w:type="dxa"/>
             <w:tcBorders>
               <w:top w:val="single" w:sz="4" w:space="0" w:color="EEEEEE"/>
               <w:left w:val="single" w:sz="4" w:space="0" w:color="EEEEEE"/>
@@ -13803,8 +14926,7 @@
           </w:tcPr>
           <w:p>
             <w:pPr>
-              <w:pStyle w:val="Cuerpodetexto"/>
-              <w:spacing w:after="0"/>
+              <w:pStyle w:val="Lista"/>
             </w:pPr>
             <w:r>
               <w:t>core_course_get_contents</w:t>
@@ -13818,7 +14940,7 @@
         </w:trPr>
         <w:tc>
           <w:tcPr>
-            <w:tcW w:w="0" w:type="auto"/>
+            <w:tcW w:w="4812" w:type="dxa"/>
             <w:tcBorders>
               <w:top w:val="single" w:sz="4" w:space="0" w:color="EEEEEE"/>
               <w:left w:val="single" w:sz="4" w:space="0" w:color="EEEEEE"/>
@@ -13836,8 +14958,7 @@
           </w:tcPr>
           <w:p>
             <w:pPr>
-              <w:pStyle w:val="Cuerpodetexto"/>
-              <w:spacing w:after="0"/>
+              <w:pStyle w:val="Lista"/>
             </w:pPr>
             <w:r>
               <w:t>core_course_get_courses</w:t>
@@ -13851,7 +14972,7 @@
         </w:trPr>
         <w:tc>
           <w:tcPr>
-            <w:tcW w:w="0" w:type="auto"/>
+            <w:tcW w:w="4812" w:type="dxa"/>
             <w:tcBorders>
               <w:top w:val="single" w:sz="4" w:space="0" w:color="EEEEEE"/>
               <w:left w:val="single" w:sz="4" w:space="0" w:color="EEEEEE"/>
@@ -13869,8 +14990,7 @@
           </w:tcPr>
           <w:p>
             <w:pPr>
-              <w:pStyle w:val="Cuerpodetexto"/>
-              <w:spacing w:after="0"/>
+              <w:pStyle w:val="Lista"/>
             </w:pPr>
             <w:r>
               <w:t>core_course_import_course</w:t>
@@ -13884,7 +15004,7 @@
         </w:trPr>
         <w:tc>
           <w:tcPr>
-            <w:tcW w:w="0" w:type="auto"/>
+            <w:tcW w:w="4812" w:type="dxa"/>
             <w:tcBorders>
               <w:top w:val="single" w:sz="4" w:space="0" w:color="EEEEEE"/>
               <w:left w:val="single" w:sz="4" w:space="0" w:color="EEEEEE"/>
@@ -13902,11 +15022,9 @@
           </w:tcPr>
           <w:p>
             <w:pPr>
-              <w:pStyle w:val="Cuerpodetexto"/>
-              <w:spacing w:after="0"/>
+              <w:pStyle w:val="Lista"/>
             </w:pPr>
             <w:r>
-              <w:lastRenderedPageBreak/>
               <w:t>core_course_update_categories</w:t>
             </w:r>
           </w:p>
@@ -13918,7 +15036,7 @@
         </w:trPr>
         <w:tc>
           <w:tcPr>
-            <w:tcW w:w="0" w:type="auto"/>
+            <w:tcW w:w="4812" w:type="dxa"/>
             <w:tcBorders>
               <w:top w:val="single" w:sz="4" w:space="0" w:color="EEEEEE"/>
               <w:left w:val="single" w:sz="4" w:space="0" w:color="EEEEEE"/>
@@ -13936,8 +15054,7 @@
           </w:tcPr>
           <w:p>
             <w:pPr>
-              <w:pStyle w:val="Cuerpodetexto"/>
-              <w:spacing w:after="0"/>
+              <w:pStyle w:val="Lista"/>
             </w:pPr>
             <w:r>
               <w:t>core_course_update_courses</w:t>
@@ -13951,7 +15068,7 @@
         </w:trPr>
         <w:tc>
           <w:tcPr>
-            <w:tcW w:w="0" w:type="auto"/>
+            <w:tcW w:w="4812" w:type="dxa"/>
             <w:tcBorders>
               <w:top w:val="single" w:sz="4" w:space="0" w:color="EEEEEE"/>
               <w:left w:val="single" w:sz="4" w:space="0" w:color="EEEEEE"/>
@@ -13969,8 +15086,7 @@
           </w:tcPr>
           <w:p>
             <w:pPr>
-              <w:pStyle w:val="Cuerpodetexto"/>
-              <w:spacing w:after="0"/>
+              <w:pStyle w:val="Lista"/>
             </w:pPr>
             <w:r>
               <w:t>core_enrol_get_enrolled_users</w:t>
@@ -13984,7 +15100,7 @@
         </w:trPr>
         <w:tc>
           <w:tcPr>
-            <w:tcW w:w="0" w:type="auto"/>
+            <w:tcW w:w="4812" w:type="dxa"/>
             <w:tcBorders>
               <w:top w:val="single" w:sz="4" w:space="0" w:color="EEEEEE"/>
               <w:left w:val="single" w:sz="4" w:space="0" w:color="EEEEEE"/>
@@ -14002,8 +15118,7 @@
           </w:tcPr>
           <w:p>
             <w:pPr>
-              <w:pStyle w:val="Cuerpodetexto"/>
-              <w:spacing w:after="0"/>
+              <w:pStyle w:val="Lista"/>
             </w:pPr>
             <w:r>
               <w:t>core_enrol_get_enrolled_users_with_capability</w:t>
@@ -14017,7 +15132,7 @@
         </w:trPr>
         <w:tc>
           <w:tcPr>
-            <w:tcW w:w="0" w:type="auto"/>
+            <w:tcW w:w="4812" w:type="dxa"/>
             <w:tcBorders>
               <w:top w:val="single" w:sz="4" w:space="0" w:color="EEEEEE"/>
               <w:left w:val="single" w:sz="4" w:space="0" w:color="EEEEEE"/>
@@ -14035,8 +15150,7 @@
           </w:tcPr>
           <w:p>
             <w:pPr>
-              <w:pStyle w:val="Cuerpodetexto"/>
-              <w:spacing w:after="0"/>
+              <w:pStyle w:val="Lista"/>
             </w:pPr>
             <w:r>
               <w:t>core_enrol_get_users_courses</w:t>
@@ -14050,7 +15164,7 @@
         </w:trPr>
         <w:tc>
           <w:tcPr>
-            <w:tcW w:w="0" w:type="auto"/>
+            <w:tcW w:w="4812" w:type="dxa"/>
             <w:tcBorders>
               <w:top w:val="single" w:sz="4" w:space="0" w:color="EEEEEE"/>
               <w:left w:val="single" w:sz="4" w:space="0" w:color="EEEEEE"/>
@@ -14068,10 +15182,10 @@
           </w:tcPr>
           <w:p>
             <w:pPr>
-              <w:pStyle w:val="Cuerpodetexto"/>
-              <w:spacing w:after="0"/>
+              <w:pStyle w:val="Lista"/>
             </w:pPr>
             <w:r>
+              <w:lastRenderedPageBreak/>
               <w:t>core_files_get_files</w:t>
             </w:r>
           </w:p>
@@ -14083,7 +15197,7 @@
         </w:trPr>
         <w:tc>
           <w:tcPr>
-            <w:tcW w:w="0" w:type="auto"/>
+            <w:tcW w:w="4812" w:type="dxa"/>
             <w:tcBorders>
               <w:top w:val="single" w:sz="4" w:space="0" w:color="EEEEEE"/>
               <w:left w:val="single" w:sz="4" w:space="0" w:color="EEEEEE"/>
@@ -14101,8 +15215,7 @@
           </w:tcPr>
           <w:p>
             <w:pPr>
-              <w:pStyle w:val="Cuerpodetexto"/>
-              <w:spacing w:after="0"/>
+              <w:pStyle w:val="Lista"/>
             </w:pPr>
             <w:r>
               <w:t>core_files_upload</w:t>
@@ -14116,7 +15229,7 @@
         </w:trPr>
         <w:tc>
           <w:tcPr>
-            <w:tcW w:w="0" w:type="auto"/>
+            <w:tcW w:w="4812" w:type="dxa"/>
             <w:tcBorders>
               <w:top w:val="single" w:sz="4" w:space="0" w:color="EEEEEE"/>
               <w:left w:val="single" w:sz="4" w:space="0" w:color="EEEEEE"/>
@@ -14134,8 +15247,7 @@
           </w:tcPr>
           <w:p>
             <w:pPr>
-              <w:pStyle w:val="Cuerpodetexto"/>
-              <w:spacing w:after="0"/>
+              <w:pStyle w:val="Lista"/>
             </w:pPr>
             <w:r>
               <w:t>core_get_component_strings</w:t>
@@ -14149,7 +15261,7 @@
         </w:trPr>
         <w:tc>
           <w:tcPr>
-            <w:tcW w:w="0" w:type="auto"/>
+            <w:tcW w:w="4812" w:type="dxa"/>
             <w:tcBorders>
               <w:top w:val="single" w:sz="4" w:space="0" w:color="EEEEEE"/>
               <w:left w:val="single" w:sz="4" w:space="0" w:color="EEEEEE"/>
@@ -14167,8 +15279,7 @@
           </w:tcPr>
           <w:p>
             <w:pPr>
-              <w:pStyle w:val="Cuerpodetexto"/>
-              <w:spacing w:after="0"/>
+              <w:pStyle w:val="Lista"/>
             </w:pPr>
             <w:r>
               <w:t>core_get_string</w:t>
@@ -14182,7 +15293,7 @@
         </w:trPr>
         <w:tc>
           <w:tcPr>
-            <w:tcW w:w="0" w:type="auto"/>
+            <w:tcW w:w="4812" w:type="dxa"/>
             <w:tcBorders>
               <w:top w:val="single" w:sz="4" w:space="0" w:color="EEEEEE"/>
               <w:left w:val="single" w:sz="4" w:space="0" w:color="EEEEEE"/>
@@ -14200,8 +15311,7 @@
           </w:tcPr>
           <w:p>
             <w:pPr>
-              <w:pStyle w:val="Cuerpodetexto"/>
-              <w:spacing w:after="0"/>
+              <w:pStyle w:val="Lista"/>
             </w:pPr>
             <w:r>
               <w:t>core_get_strings</w:t>
@@ -14215,7 +15325,7 @@
         </w:trPr>
         <w:tc>
           <w:tcPr>
-            <w:tcW w:w="0" w:type="auto"/>
+            <w:tcW w:w="4812" w:type="dxa"/>
             <w:tcBorders>
               <w:top w:val="single" w:sz="4" w:space="0" w:color="EEEEEE"/>
               <w:left w:val="single" w:sz="4" w:space="0" w:color="EEEEEE"/>
@@ -14233,8 +15343,7 @@
           </w:tcPr>
           <w:p>
             <w:pPr>
-              <w:pStyle w:val="Cuerpodetexto"/>
-              <w:spacing w:after="0"/>
+              <w:pStyle w:val="Lista"/>
             </w:pPr>
             <w:r>
               <w:t>core_grade_get_definitions</w:t>
@@ -14248,7 +15357,7 @@
         </w:trPr>
         <w:tc>
           <w:tcPr>
-            <w:tcW w:w="0" w:type="auto"/>
+            <w:tcW w:w="4812" w:type="dxa"/>
             <w:tcBorders>
               <w:top w:val="single" w:sz="4" w:space="0" w:color="EEEEEE"/>
               <w:left w:val="single" w:sz="4" w:space="0" w:color="EEEEEE"/>
@@ -14266,8 +15375,7 @@
           </w:tcPr>
           <w:p>
             <w:pPr>
-              <w:pStyle w:val="Cuerpodetexto"/>
-              <w:spacing w:after="0"/>
+              <w:pStyle w:val="Lista"/>
             </w:pPr>
             <w:r>
               <w:t>core_group_add_group_members</w:t>
@@ -14281,7 +15389,7 @@
         </w:trPr>
         <w:tc>
           <w:tcPr>
-            <w:tcW w:w="0" w:type="auto"/>
+            <w:tcW w:w="4812" w:type="dxa"/>
             <w:tcBorders>
               <w:top w:val="single" w:sz="4" w:space="0" w:color="EEEEEE"/>
               <w:left w:val="single" w:sz="4" w:space="0" w:color="EEEEEE"/>
@@ -14299,8 +15407,7 @@
           </w:tcPr>
           <w:p>
             <w:pPr>
-              <w:pStyle w:val="Cuerpodetexto"/>
-              <w:spacing w:after="0"/>
+              <w:pStyle w:val="Lista"/>
             </w:pPr>
             <w:r>
               <w:t>core_group_assign_grouping</w:t>
@@ -14314,7 +15421,7 @@
         </w:trPr>
         <w:tc>
           <w:tcPr>
-            <w:tcW w:w="0" w:type="auto"/>
+            <w:tcW w:w="4812" w:type="dxa"/>
             <w:tcBorders>
               <w:top w:val="single" w:sz="4" w:space="0" w:color="EEEEEE"/>
               <w:left w:val="single" w:sz="4" w:space="0" w:color="EEEEEE"/>
@@ -14332,8 +15439,7 @@
           </w:tcPr>
           <w:p>
             <w:pPr>
-              <w:pStyle w:val="Cuerpodetexto"/>
-              <w:spacing w:after="0"/>
+              <w:pStyle w:val="Lista"/>
             </w:pPr>
             <w:r>
               <w:t>core_group_create_groupings</w:t>
@@ -14347,7 +15453,7 @@
         </w:trPr>
         <w:tc>
           <w:tcPr>
-            <w:tcW w:w="0" w:type="auto"/>
+            <w:tcW w:w="4812" w:type="dxa"/>
             <w:tcBorders>
               <w:top w:val="single" w:sz="4" w:space="0" w:color="EEEEEE"/>
               <w:left w:val="single" w:sz="4" w:space="0" w:color="EEEEEE"/>
@@ -14365,8 +15471,7 @@
           </w:tcPr>
           <w:p>
             <w:pPr>
-              <w:pStyle w:val="Cuerpodetexto"/>
-              <w:spacing w:after="0"/>
+              <w:pStyle w:val="Lista"/>
             </w:pPr>
             <w:r>
               <w:t>core_group_create_groups</w:t>
@@ -14380,7 +15485,7 @@
         </w:trPr>
         <w:tc>
           <w:tcPr>
-            <w:tcW w:w="0" w:type="auto"/>
+            <w:tcW w:w="4812" w:type="dxa"/>
             <w:tcBorders>
               <w:top w:val="single" w:sz="4" w:space="0" w:color="EEEEEE"/>
               <w:left w:val="single" w:sz="4" w:space="0" w:color="EEEEEE"/>
@@ -14398,8 +15503,7 @@
           </w:tcPr>
           <w:p>
             <w:pPr>
-              <w:pStyle w:val="Cuerpodetexto"/>
-              <w:spacing w:after="0"/>
+              <w:pStyle w:val="Lista"/>
             </w:pPr>
             <w:r>
               <w:t>core_group_delete_group_members</w:t>
@@ -14413,7 +15517,7 @@
         </w:trPr>
         <w:tc>
           <w:tcPr>
-            <w:tcW w:w="0" w:type="auto"/>
+            <w:tcW w:w="4812" w:type="dxa"/>
             <w:tcBorders>
               <w:top w:val="single" w:sz="4" w:space="0" w:color="EEEEEE"/>
               <w:left w:val="single" w:sz="4" w:space="0" w:color="EEEEEE"/>
@@ -14431,8 +15535,7 @@
           </w:tcPr>
           <w:p>
             <w:pPr>
-              <w:pStyle w:val="Cuerpodetexto"/>
-              <w:spacing w:after="0"/>
+              <w:pStyle w:val="Lista"/>
             </w:pPr>
             <w:r>
               <w:t>core_group_delete_groupings</w:t>
@@ -14446,7 +15549,7 @@
         </w:trPr>
         <w:tc>
           <w:tcPr>
-            <w:tcW w:w="0" w:type="auto"/>
+            <w:tcW w:w="4812" w:type="dxa"/>
             <w:tcBorders>
               <w:top w:val="single" w:sz="4" w:space="0" w:color="EEEEEE"/>
               <w:left w:val="single" w:sz="4" w:space="0" w:color="EEEEEE"/>
@@ -14464,8 +15567,7 @@
           </w:tcPr>
           <w:p>
             <w:pPr>
-              <w:pStyle w:val="Cuerpodetexto"/>
-              <w:spacing w:after="0"/>
+              <w:pStyle w:val="Lista"/>
             </w:pPr>
             <w:r>
               <w:t>core_group_delete_groups</w:t>
@@ -14479,7 +15581,7 @@
         </w:trPr>
         <w:tc>
           <w:tcPr>
-            <w:tcW w:w="0" w:type="auto"/>
+            <w:tcW w:w="4812" w:type="dxa"/>
             <w:tcBorders>
               <w:top w:val="single" w:sz="4" w:space="0" w:color="EEEEEE"/>
               <w:left w:val="single" w:sz="4" w:space="0" w:color="EEEEEE"/>
@@ -14497,11 +15599,9 @@
           </w:tcPr>
           <w:p>
             <w:pPr>
-              <w:pStyle w:val="Cuerpodetexto"/>
-              <w:spacing w:after="0"/>
+              <w:pStyle w:val="Lista"/>
             </w:pPr>
             <w:r>
-              <w:lastRenderedPageBreak/>
               <w:t>core_group_get_course_groupings</w:t>
             </w:r>
           </w:p>
@@ -14513,7 +15613,7 @@
         </w:trPr>
         <w:tc>
           <w:tcPr>
-            <w:tcW w:w="0" w:type="auto"/>
+            <w:tcW w:w="4812" w:type="dxa"/>
             <w:tcBorders>
               <w:top w:val="single" w:sz="4" w:space="0" w:color="EEEEEE"/>
               <w:left w:val="single" w:sz="4" w:space="0" w:color="EEEEEE"/>
@@ -14531,8 +15631,7 @@
           </w:tcPr>
           <w:p>
             <w:pPr>
-              <w:pStyle w:val="Cuerpodetexto"/>
-              <w:spacing w:after="0"/>
+              <w:pStyle w:val="Lista"/>
             </w:pPr>
             <w:r>
               <w:t>core_group_get_course_groups</w:t>
@@ -14546,7 +15645,7 @@
         </w:trPr>
         <w:tc>
           <w:tcPr>
-            <w:tcW w:w="0" w:type="auto"/>
+            <w:tcW w:w="4812" w:type="dxa"/>
             <w:tcBorders>
               <w:top w:val="single" w:sz="4" w:space="0" w:color="EEEEEE"/>
               <w:left w:val="single" w:sz="4" w:space="0" w:color="EEEEEE"/>
@@ -14564,8 +15663,7 @@
           </w:tcPr>
           <w:p>
             <w:pPr>
-              <w:pStyle w:val="Cuerpodetexto"/>
-              <w:spacing w:after="0"/>
+              <w:pStyle w:val="Lista"/>
             </w:pPr>
             <w:r>
               <w:t>core_group_get_group_members</w:t>
@@ -14579,7 +15677,7 @@
         </w:trPr>
         <w:tc>
           <w:tcPr>
-            <w:tcW w:w="0" w:type="auto"/>
+            <w:tcW w:w="4812" w:type="dxa"/>
             <w:tcBorders>
               <w:top w:val="single" w:sz="4" w:space="0" w:color="EEEEEE"/>
               <w:left w:val="single" w:sz="4" w:space="0" w:color="EEEEEE"/>
@@ -14597,8 +15695,7 @@
           </w:tcPr>
           <w:p>
             <w:pPr>
-              <w:pStyle w:val="Cuerpodetexto"/>
-              <w:spacing w:after="0"/>
+              <w:pStyle w:val="Lista"/>
             </w:pPr>
             <w:r>
               <w:t>core_group_get_groupings</w:t>
@@ -14612,7 +15709,7 @@
         </w:trPr>
         <w:tc>
           <w:tcPr>
-            <w:tcW w:w="0" w:type="auto"/>
+            <w:tcW w:w="4812" w:type="dxa"/>
             <w:tcBorders>
               <w:top w:val="single" w:sz="4" w:space="0" w:color="EEEEEE"/>
               <w:left w:val="single" w:sz="4" w:space="0" w:color="EEEEEE"/>
@@ -14630,8 +15727,7 @@
           </w:tcPr>
           <w:p>
             <w:pPr>
-              <w:pStyle w:val="Cuerpodetexto"/>
-              <w:spacing w:after="0"/>
+              <w:pStyle w:val="Lista"/>
             </w:pPr>
             <w:r>
               <w:t>core_group_get_groups</w:t>
@@ -14645,7 +15741,7 @@
         </w:trPr>
         <w:tc>
           <w:tcPr>
-            <w:tcW w:w="0" w:type="auto"/>
+            <w:tcW w:w="4812" w:type="dxa"/>
             <w:tcBorders>
               <w:top w:val="single" w:sz="4" w:space="0" w:color="EEEEEE"/>
               <w:left w:val="single" w:sz="4" w:space="0" w:color="EEEEEE"/>
@@ -14663,8 +15759,7 @@
           </w:tcPr>
           <w:p>
             <w:pPr>
-              <w:pStyle w:val="Cuerpodetexto"/>
-              <w:spacing w:after="0"/>
+              <w:pStyle w:val="Lista"/>
             </w:pPr>
             <w:r>
               <w:t>core_group_unassign_grouping</w:t>
@@ -14678,7 +15773,7 @@
         </w:trPr>
         <w:tc>
           <w:tcPr>
-            <w:tcW w:w="0" w:type="auto"/>
+            <w:tcW w:w="4812" w:type="dxa"/>
             <w:tcBorders>
               <w:top w:val="single" w:sz="4" w:space="0" w:color="EEEEEE"/>
               <w:left w:val="single" w:sz="4" w:space="0" w:color="EEEEEE"/>
@@ -14696,8 +15791,7 @@
           </w:tcPr>
           <w:p>
             <w:pPr>
-              <w:pStyle w:val="Cuerpodetexto"/>
-              <w:spacing w:after="0"/>
+              <w:pStyle w:val="Lista"/>
             </w:pPr>
             <w:r>
               <w:t>core_group_update_groupings</w:t>
@@ -14711,7 +15805,7 @@
         </w:trPr>
         <w:tc>
           <w:tcPr>
-            <w:tcW w:w="0" w:type="auto"/>
+            <w:tcW w:w="4812" w:type="dxa"/>
             <w:tcBorders>
               <w:top w:val="single" w:sz="4" w:space="0" w:color="EEEEEE"/>
               <w:left w:val="single" w:sz="4" w:space="0" w:color="EEEEEE"/>
@@ -14729,8 +15823,7 @@
           </w:tcPr>
           <w:p>
             <w:pPr>
-              <w:pStyle w:val="Cuerpodetexto"/>
-              <w:spacing w:after="0"/>
+              <w:pStyle w:val="Lista"/>
             </w:pPr>
             <w:r>
               <w:t>core_message_block_contacts</w:t>
@@ -14744,7 +15837,7 @@
         </w:trPr>
         <w:tc>
           <w:tcPr>
-            <w:tcW w:w="0" w:type="auto"/>
+            <w:tcW w:w="4812" w:type="dxa"/>
             <w:tcBorders>
               <w:top w:val="single" w:sz="4" w:space="0" w:color="EEEEEE"/>
               <w:left w:val="single" w:sz="4" w:space="0" w:color="EEEEEE"/>
@@ -14762,8 +15855,7 @@
           </w:tcPr>
           <w:p>
             <w:pPr>
-              <w:pStyle w:val="Cuerpodetexto"/>
-              <w:spacing w:after="0"/>
+              <w:pStyle w:val="Lista"/>
             </w:pPr>
             <w:r>
               <w:t>core_message_create_contacts</w:t>
@@ -14777,7 +15869,7 @@
         </w:trPr>
         <w:tc>
           <w:tcPr>
-            <w:tcW w:w="0" w:type="auto"/>
+            <w:tcW w:w="4812" w:type="dxa"/>
             <w:tcBorders>
               <w:top w:val="single" w:sz="4" w:space="0" w:color="EEEEEE"/>
               <w:left w:val="single" w:sz="4" w:space="0" w:color="EEEEEE"/>
@@ -14795,8 +15887,7 @@
           </w:tcPr>
           <w:p>
             <w:pPr>
-              <w:pStyle w:val="Cuerpodetexto"/>
-              <w:spacing w:after="0"/>
+              <w:pStyle w:val="Lista"/>
             </w:pPr>
             <w:r>
               <w:t>core_message_delete_contacts</w:t>
@@ -14810,7 +15901,7 @@
         </w:trPr>
         <w:tc>
           <w:tcPr>
-            <w:tcW w:w="0" w:type="auto"/>
+            <w:tcW w:w="4812" w:type="dxa"/>
             <w:tcBorders>
               <w:top w:val="single" w:sz="4" w:space="0" w:color="EEEEEE"/>
               <w:left w:val="single" w:sz="4" w:space="0" w:color="EEEEEE"/>
@@ -14828,8 +15919,7 @@
           </w:tcPr>
           <w:p>
             <w:pPr>
-              <w:pStyle w:val="Cuerpodetexto"/>
-              <w:spacing w:after="0"/>
+              <w:pStyle w:val="Lista"/>
             </w:pPr>
             <w:r>
               <w:t>core_message_get_contacts</w:t>
@@ -14843,7 +15933,7 @@
         </w:trPr>
         <w:tc>
           <w:tcPr>
-            <w:tcW w:w="0" w:type="auto"/>
+            <w:tcW w:w="4812" w:type="dxa"/>
             <w:tcBorders>
               <w:top w:val="single" w:sz="4" w:space="0" w:color="EEEEEE"/>
               <w:left w:val="single" w:sz="4" w:space="0" w:color="EEEEEE"/>
@@ -14861,10 +15951,10 @@
           </w:tcPr>
           <w:p>
             <w:pPr>
-              <w:pStyle w:val="Cuerpodetexto"/>
-              <w:spacing w:after="0"/>
+              <w:pStyle w:val="Lista"/>
             </w:pPr>
             <w:r>
+              <w:lastRenderedPageBreak/>
               <w:t>core_message_search_contacts</w:t>
             </w:r>
           </w:p>
@@ -14876,7 +15966,7 @@
         </w:trPr>
         <w:tc>
           <w:tcPr>
-            <w:tcW w:w="0" w:type="auto"/>
+            <w:tcW w:w="4812" w:type="dxa"/>
             <w:tcBorders>
               <w:top w:val="single" w:sz="4" w:space="0" w:color="EEEEEE"/>
               <w:left w:val="single" w:sz="4" w:space="0" w:color="EEEEEE"/>
@@ -14894,8 +15984,7 @@
           </w:tcPr>
           <w:p>
             <w:pPr>
-              <w:pStyle w:val="Cuerpodetexto"/>
-              <w:spacing w:after="0"/>
+              <w:pStyle w:val="Lista"/>
             </w:pPr>
             <w:r>
               <w:t>core_message_send_instant_messages</w:t>
@@ -14909,7 +15998,7 @@
         </w:trPr>
         <w:tc>
           <w:tcPr>
-            <w:tcW w:w="0" w:type="auto"/>
+            <w:tcW w:w="4812" w:type="dxa"/>
             <w:tcBorders>
               <w:top w:val="single" w:sz="4" w:space="0" w:color="EEEEEE"/>
               <w:left w:val="single" w:sz="4" w:space="0" w:color="EEEEEE"/>
@@ -14927,8 +16016,7 @@
           </w:tcPr>
           <w:p>
             <w:pPr>
-              <w:pStyle w:val="Cuerpodetexto"/>
-              <w:spacing w:after="0"/>
+              <w:pStyle w:val="Lista"/>
             </w:pPr>
             <w:r>
               <w:t>core_message_unblock_contacts</w:t>
@@ -14942,7 +16030,7 @@
         </w:trPr>
         <w:tc>
           <w:tcPr>
-            <w:tcW w:w="0" w:type="auto"/>
+            <w:tcW w:w="4812" w:type="dxa"/>
             <w:tcBorders>
               <w:top w:val="single" w:sz="4" w:space="0" w:color="EEEEEE"/>
               <w:left w:val="single" w:sz="4" w:space="0" w:color="EEEEEE"/>
@@ -14960,8 +16048,7 @@
           </w:tcPr>
           <w:p>
             <w:pPr>
-              <w:pStyle w:val="Cuerpodetexto"/>
-              <w:spacing w:after="0"/>
+              <w:pStyle w:val="Lista"/>
             </w:pPr>
             <w:r>
               <w:t>core_notes_create_notes</w:t>
@@ -14975,7 +16062,7 @@
         </w:trPr>
         <w:tc>
           <w:tcPr>
-            <w:tcW w:w="0" w:type="auto"/>
+            <w:tcW w:w="4812" w:type="dxa"/>
             <w:tcBorders>
               <w:top w:val="single" w:sz="4" w:space="0" w:color="EEEEEE"/>
               <w:left w:val="single" w:sz="4" w:space="0" w:color="EEEEEE"/>
@@ -14993,8 +16080,7 @@
           </w:tcPr>
           <w:p>
             <w:pPr>
-              <w:pStyle w:val="Cuerpodetexto"/>
-              <w:spacing w:after="0"/>
+              <w:pStyle w:val="Lista"/>
             </w:pPr>
             <w:r>
               <w:t>core_notes_delete_notes</w:t>
@@ -15008,7 +16094,7 @@
         </w:trPr>
         <w:tc>
           <w:tcPr>
-            <w:tcW w:w="0" w:type="auto"/>
+            <w:tcW w:w="4812" w:type="dxa"/>
             <w:tcBorders>
               <w:top w:val="single" w:sz="4" w:space="0" w:color="EEEEEE"/>
               <w:left w:val="single" w:sz="4" w:space="0" w:color="EEEEEE"/>
@@ -15026,8 +16112,7 @@
           </w:tcPr>
           <w:p>
             <w:pPr>
-              <w:pStyle w:val="Cuerpodetexto"/>
-              <w:spacing w:after="0"/>
+              <w:pStyle w:val="Lista"/>
             </w:pPr>
             <w:r>
               <w:t>core_notes_get_notes</w:t>
@@ -15041,7 +16126,7 @@
         </w:trPr>
         <w:tc>
           <w:tcPr>
-            <w:tcW w:w="0" w:type="auto"/>
+            <w:tcW w:w="4812" w:type="dxa"/>
             <w:tcBorders>
               <w:top w:val="single" w:sz="4" w:space="0" w:color="EEEEEE"/>
               <w:left w:val="single" w:sz="4" w:space="0" w:color="EEEEEE"/>
@@ -15059,8 +16144,7 @@
           </w:tcPr>
           <w:p>
             <w:pPr>
-              <w:pStyle w:val="Cuerpodetexto"/>
-              <w:spacing w:after="0"/>
+              <w:pStyle w:val="Lista"/>
             </w:pPr>
             <w:r>
               <w:t>core_notes_update_notes</w:t>
@@ -15074,7 +16158,7 @@
         </w:trPr>
         <w:tc>
           <w:tcPr>
-            <w:tcW w:w="0" w:type="auto"/>
+            <w:tcW w:w="4812" w:type="dxa"/>
             <w:tcBorders>
               <w:top w:val="single" w:sz="4" w:space="0" w:color="EEEEEE"/>
               <w:left w:val="single" w:sz="4" w:space="0" w:color="EEEEEE"/>
@@ -15092,8 +16176,7 @@
           </w:tcPr>
           <w:p>
             <w:pPr>
-              <w:pStyle w:val="Cuerpodetexto"/>
-              <w:spacing w:after="0"/>
+              <w:pStyle w:val="Lista"/>
             </w:pPr>
             <w:r>
               <w:t>core_role_assign_roles</w:t>
@@ -15107,7 +16190,7 @@
         </w:trPr>
         <w:tc>
           <w:tcPr>
-            <w:tcW w:w="0" w:type="auto"/>
+            <w:tcW w:w="4812" w:type="dxa"/>
             <w:tcBorders>
               <w:top w:val="single" w:sz="4" w:space="0" w:color="EEEEEE"/>
               <w:left w:val="single" w:sz="4" w:space="0" w:color="EEEEEE"/>
@@ -15125,11 +16208,9 @@
           </w:tcPr>
           <w:p>
             <w:pPr>
-              <w:pStyle w:val="Cuerpodetexto"/>
-              <w:spacing w:after="0"/>
+              <w:pStyle w:val="Lista"/>
             </w:pPr>
             <w:r>
-              <w:lastRenderedPageBreak/>
               <w:t>core_role_unassign_roles</w:t>
             </w:r>
           </w:p>
@@ -15141,7 +16222,7 @@
         </w:trPr>
         <w:tc>
           <w:tcPr>
-            <w:tcW w:w="0" w:type="auto"/>
+            <w:tcW w:w="4812" w:type="dxa"/>
             <w:tcBorders>
               <w:top w:val="single" w:sz="4" w:space="0" w:color="EEEEEE"/>
               <w:left w:val="single" w:sz="4" w:space="0" w:color="EEEEEE"/>
@@ -15159,8 +16240,7 @@
           </w:tcPr>
           <w:p>
             <w:pPr>
-              <w:pStyle w:val="Cuerpodetexto"/>
-              <w:spacing w:after="0"/>
+              <w:pStyle w:val="Lista"/>
             </w:pPr>
             <w:r>
               <w:t>core_user_create_users</w:t>
@@ -15174,7 +16254,7 @@
         </w:trPr>
         <w:tc>
           <w:tcPr>
-            <w:tcW w:w="0" w:type="auto"/>
+            <w:tcW w:w="4812" w:type="dxa"/>
             <w:tcBorders>
               <w:top w:val="single" w:sz="4" w:space="0" w:color="EEEEEE"/>
               <w:left w:val="single" w:sz="4" w:space="0" w:color="EEEEEE"/>
@@ -15192,8 +16272,7 @@
           </w:tcPr>
           <w:p>
             <w:pPr>
-              <w:pStyle w:val="Cuerpodetexto"/>
-              <w:spacing w:after="0"/>
+              <w:pStyle w:val="Lista"/>
             </w:pPr>
             <w:r>
               <w:t>core_user_delete_users</w:t>
@@ -15207,7 +16286,7 @@
         </w:trPr>
         <w:tc>
           <w:tcPr>
-            <w:tcW w:w="0" w:type="auto"/>
+            <w:tcW w:w="4812" w:type="dxa"/>
             <w:tcBorders>
               <w:top w:val="single" w:sz="4" w:space="0" w:color="EEEEEE"/>
               <w:left w:val="single" w:sz="4" w:space="0" w:color="EEEEEE"/>
@@ -15225,8 +16304,7 @@
           </w:tcPr>
           <w:p>
             <w:pPr>
-              <w:pStyle w:val="Cuerpodetexto"/>
-              <w:spacing w:after="0"/>
+              <w:pStyle w:val="Lista"/>
             </w:pPr>
             <w:r>
               <w:t>core_user_get_course_user_profiles</w:t>
@@ -15240,7 +16318,7 @@
         </w:trPr>
         <w:tc>
           <w:tcPr>
-            <w:tcW w:w="0" w:type="auto"/>
+            <w:tcW w:w="4812" w:type="dxa"/>
             <w:tcBorders>
               <w:top w:val="single" w:sz="4" w:space="0" w:color="EEEEEE"/>
               <w:left w:val="single" w:sz="4" w:space="0" w:color="EEEEEE"/>
@@ -15258,8 +16336,7 @@
           </w:tcPr>
           <w:p>
             <w:pPr>
-              <w:pStyle w:val="Cuerpodetexto"/>
-              <w:spacing w:after="0"/>
+              <w:pStyle w:val="Lista"/>
             </w:pPr>
             <w:r>
               <w:t>core_user_get_users</w:t>
@@ -15273,7 +16350,7 @@
         </w:trPr>
         <w:tc>
           <w:tcPr>
-            <w:tcW w:w="0" w:type="auto"/>
+            <w:tcW w:w="4812" w:type="dxa"/>
             <w:tcBorders>
               <w:top w:val="single" w:sz="4" w:space="0" w:color="EEEEEE"/>
               <w:left w:val="single" w:sz="4" w:space="0" w:color="EEEEEE"/>
@@ -15291,8 +16368,7 @@
           </w:tcPr>
           <w:p>
             <w:pPr>
-              <w:pStyle w:val="Cuerpodetexto"/>
-              <w:spacing w:after="0"/>
+              <w:pStyle w:val="Lista"/>
             </w:pPr>
             <w:r>
               <w:t>core_user_get_users_by_field</w:t>
@@ -15306,7 +16382,7 @@
         </w:trPr>
         <w:tc>
           <w:tcPr>
-            <w:tcW w:w="0" w:type="auto"/>
+            <w:tcW w:w="4812" w:type="dxa"/>
             <w:tcBorders>
               <w:top w:val="single" w:sz="4" w:space="0" w:color="EEEEEE"/>
               <w:left w:val="single" w:sz="4" w:space="0" w:color="EEEEEE"/>
@@ -15324,8 +16400,7 @@
           </w:tcPr>
           <w:p>
             <w:pPr>
-              <w:pStyle w:val="Cuerpodetexto"/>
-              <w:spacing w:after="0"/>
+              <w:pStyle w:val="Lista"/>
             </w:pPr>
             <w:r>
               <w:t>core_user_update_users</w:t>
@@ -15339,7 +16414,7 @@
         </w:trPr>
         <w:tc>
           <w:tcPr>
-            <w:tcW w:w="0" w:type="auto"/>
+            <w:tcW w:w="4812" w:type="dxa"/>
             <w:tcBorders>
               <w:top w:val="single" w:sz="4" w:space="0" w:color="EEEEEE"/>
               <w:left w:val="single" w:sz="4" w:space="0" w:color="EEEEEE"/>
@@ -15357,8 +16432,7 @@
           </w:tcPr>
           <w:p>
             <w:pPr>
-              <w:pStyle w:val="Cuerpodetexto"/>
-              <w:spacing w:after="0"/>
+              <w:pStyle w:val="Lista"/>
             </w:pPr>
             <w:r>
               <w:t>core_webservice_get_site_info</w:t>
@@ -15372,7 +16446,7 @@
         </w:trPr>
         <w:tc>
           <w:tcPr>
-            <w:tcW w:w="0" w:type="auto"/>
+            <w:tcW w:w="4812" w:type="dxa"/>
             <w:tcBorders>
               <w:top w:val="single" w:sz="4" w:space="0" w:color="EEEEEE"/>
               <w:left w:val="single" w:sz="4" w:space="0" w:color="EEEEEE"/>
@@ -15390,8 +16464,7 @@
           </w:tcPr>
           <w:p>
             <w:pPr>
-              <w:pStyle w:val="Cuerpodetexto"/>
-              <w:spacing w:after="0"/>
+              <w:pStyle w:val="Lista"/>
             </w:pPr>
             <w:r>
               <w:t>enrol_manual_enrol_users</w:t>
@@ -15405,7 +16478,7 @@
         </w:trPr>
         <w:tc>
           <w:tcPr>
-            <w:tcW w:w="0" w:type="auto"/>
+            <w:tcW w:w="4812" w:type="dxa"/>
             <w:tcBorders>
               <w:top w:val="single" w:sz="4" w:space="0" w:color="EEEEEE"/>
               <w:left w:val="single" w:sz="4" w:space="0" w:color="EEEEEE"/>
@@ -15423,8 +16496,7 @@
           </w:tcPr>
           <w:p>
             <w:pPr>
-              <w:pStyle w:val="Cuerpodetexto"/>
-              <w:spacing w:after="0"/>
+              <w:pStyle w:val="Lista"/>
             </w:pPr>
             <w:r>
               <w:t>mod_assign_get_assignments</w:t>
@@ -15438,7 +16510,7 @@
         </w:trPr>
         <w:tc>
           <w:tcPr>
-            <w:tcW w:w="0" w:type="auto"/>
+            <w:tcW w:w="4812" w:type="dxa"/>
             <w:tcBorders>
               <w:top w:val="single" w:sz="4" w:space="0" w:color="EEEEEE"/>
               <w:left w:val="single" w:sz="4" w:space="0" w:color="EEEEEE"/>
@@ -15456,8 +16528,7 @@
           </w:tcPr>
           <w:p>
             <w:pPr>
-              <w:pStyle w:val="Cuerpodetexto"/>
-              <w:spacing w:after="0"/>
+              <w:pStyle w:val="Lista"/>
             </w:pPr>
             <w:r>
               <w:t>mod_assign_get_grades</w:t>
@@ -15471,7 +16542,7 @@
         </w:trPr>
         <w:tc>
           <w:tcPr>
-            <w:tcW w:w="0" w:type="auto"/>
+            <w:tcW w:w="4812" w:type="dxa"/>
             <w:tcBorders>
               <w:top w:val="single" w:sz="4" w:space="0" w:color="EEEEEE"/>
               <w:left w:val="single" w:sz="4" w:space="0" w:color="EEEEEE"/>
@@ -15489,8 +16560,7 @@
           </w:tcPr>
           <w:p>
             <w:pPr>
-              <w:pStyle w:val="Cuerpodetexto"/>
-              <w:spacing w:after="0"/>
+              <w:pStyle w:val="Lista"/>
             </w:pPr>
             <w:r>
               <w:t>mod_assign_get_submissions</w:t>
@@ -15504,7 +16574,7 @@
         </w:trPr>
         <w:tc>
           <w:tcPr>
-            <w:tcW w:w="0" w:type="auto"/>
+            <w:tcW w:w="4812" w:type="dxa"/>
             <w:tcBorders>
               <w:top w:val="single" w:sz="4" w:space="0" w:color="EEEEEE"/>
               <w:left w:val="single" w:sz="4" w:space="0" w:color="EEEEEE"/>
@@ -15522,8 +16592,7 @@
           </w:tcPr>
           <w:p>
             <w:pPr>
-              <w:pStyle w:val="Cuerpodetexto"/>
-              <w:spacing w:after="0"/>
+              <w:pStyle w:val="Lista"/>
             </w:pPr>
             <w:r>
               <w:t>mod_forum_get_forum_discussions</w:t>
@@ -15537,7 +16606,7 @@
         </w:trPr>
         <w:tc>
           <w:tcPr>
-            <w:tcW w:w="0" w:type="auto"/>
+            <w:tcW w:w="4812" w:type="dxa"/>
             <w:tcBorders>
               <w:top w:val="single" w:sz="4" w:space="0" w:color="EEEEEE"/>
               <w:left w:val="single" w:sz="4" w:space="0" w:color="EEEEEE"/>
@@ -15555,8 +16624,7 @@
           </w:tcPr>
           <w:p>
             <w:pPr>
-              <w:pStyle w:val="Cuerpodetexto"/>
-              <w:spacing w:after="0"/>
+              <w:pStyle w:val="Lista"/>
             </w:pPr>
             <w:r>
               <w:t>mod_forum_get_forums_by_courses</w:t>
@@ -15583,6 +16651,321 @@
     </w:p>
     <w:p>
       <w:pPr>
+        <w:pStyle w:val="Encabezado2"/>
+        <w:numPr>
+          <w:ilvl w:val="1"/>
+          <w:numId w:val="9"/>
+        </w:numPr>
+        <w:rPr>
+          <w:lang w:val="en-US"/>
+        </w:rPr>
+      </w:pPr>
+      <w:r>
+        <w:rPr>
+          <w:lang w:val="en-US"/>
+        </w:rPr>
+        <w:lastRenderedPageBreak/>
+        <w:t>Appendix 2</w:t>
+      </w:r>
+      <w:r>
+        <w:rPr>
+          <w:lang w:val="en-US"/>
+        </w:rPr>
+        <w:t xml:space="preserve"> </w:t>
+      </w:r>
+    </w:p>
+    <w:p>
+      <w:pPr>
+        <w:pStyle w:val="Predeterminado"/>
+        <w:ind w:left="363"/>
+        <w:rPr>
+          <w:lang w:val="en-US"/>
+        </w:rPr>
+      </w:pPr>
+      <w:r>
+        <w:rPr>
+          <w:lang w:val="en-US"/>
+        </w:rPr>
+        <w:t>Create a new role to use web services and assign it to users:</w:t>
+      </w:r>
+    </w:p>
+    <w:p>
+      <w:pPr>
+        <w:pStyle w:val="Predeterminado"/>
+        <w:ind w:left="363"/>
+        <w:rPr>
+          <w:lang w:val="en-US"/>
+        </w:rPr>
+      </w:pPr>
+      <w:r>
+        <w:rPr>
+          <w:lang w:val="en-US"/>
+        </w:rPr>
+        <w:t>To create a role an administrator must go to the "Site administration", "Users", "Permissions", "Define roles" section and press the "Add a new role" button.</w:t>
+      </w:r>
+      <w:r>
+        <w:rPr>
+          <w:lang w:val="en-US"/>
+        </w:rPr>
+        <w:br/>
+      </w:r>
+      <w:r>
+        <w:rPr>
+          <w:lang w:val="en-US"/>
+        </w:rPr>
+        <w:t>Then it must be set a shortname and a name to the role, set the system context for the role, select the “moodle/webservice:createtoken" and “webservice/rest:use" capabilities so they will be marked as allowed and pres</w:t>
+      </w:r>
+      <w:r>
+        <w:rPr>
+          <w:lang w:val="en-US"/>
+        </w:rPr>
+        <w:t>s the "Create this role" button.</w:t>
+      </w:r>
+    </w:p>
+    <w:p>
+      <w:pPr>
+        <w:pStyle w:val="Predeterminado"/>
+        <w:ind w:left="363"/>
+        <w:rPr>
+          <w:lang w:val="en-US"/>
+        </w:rPr>
+      </w:pPr>
+      <w:r>
+        <w:rPr>
+          <w:lang w:val="en-US"/>
+        </w:rPr>
+        <w:t>Once the role is created, it can be assigned to the chosen users in the "Site administration", "Users", "Permissions", "Assign system roles" section, choosing the role created in the list and moving the users fro</w:t>
+      </w:r>
+      <w:r>
+        <w:rPr>
+          <w:lang w:val="en-US"/>
+        </w:rPr>
+        <w:t>m the potential users list to the existing users list with the "Add" button.</w:t>
+      </w:r>
+    </w:p>
+    <w:p>
+      <w:pPr>
+        <w:pStyle w:val="Predeterminado"/>
+        <w:rPr>
+          <w:lang w:val="en-US"/>
+        </w:rPr>
+      </w:pPr>
+    </w:p>
+    <w:p>
+      <w:pPr>
+        <w:pStyle w:val="Cuerpodetexto"/>
+        <w:rPr>
+          <w:lang w:val="en-US" w:eastAsia="es-ES" w:bidi="ar-SA"/>
+        </w:rPr>
+      </w:pPr>
+    </w:p>
+    <w:p>
+      <w:pPr>
+        <w:pStyle w:val="Encabezado2"/>
+        <w:numPr>
+          <w:ilvl w:val="1"/>
+          <w:numId w:val="9"/>
+        </w:numPr>
+        <w:rPr>
+          <w:lang w:val="en-US"/>
+        </w:rPr>
+      </w:pPr>
+      <w:r>
+        <w:rPr>
+          <w:lang w:val="en-US"/>
+        </w:rPr>
+        <w:t>Errors Appendix</w:t>
+      </w:r>
+    </w:p>
+    <w:p>
+      <w:pPr>
+        <w:pStyle w:val="Cuerpodetexto"/>
+        <w:rPr>
+          <w:lang w:val="en-US" w:eastAsia="es-ES" w:bidi="ar-SA"/>
+        </w:rPr>
+      </w:pPr>
+      <w:r>
+        <w:rPr>
+          <w:lang w:val="en-US" w:eastAsia="es-ES" w:bidi="ar-SA"/>
+        </w:rPr>
+        <w:t>Constructor</w:t>
+      </w:r>
+    </w:p>
+    <w:p>
+      <w:pPr>
+        <w:pStyle w:val="Cuerpodetexto"/>
+        <w:rPr>
+          <w:rFonts w:ascii="Monospace" w:hAnsi="Monospace" w:cs="Monospace"/>
+          <w:color w:val="auto"/>
+          <w:sz w:val="20"/>
+          <w:szCs w:val="20"/>
+          <w:lang w:val="en-US"/>
+        </w:rPr>
+      </w:pPr>
+      <w:r>
+        <w:rPr>
+          <w:rFonts w:ascii="Monospace" w:hAnsi="Monospace" w:cs="Monospace"/>
+          <w:color w:val="FF0000"/>
+          <w:sz w:val="20"/>
+          <w:szCs w:val="20"/>
+          <w:lang w:val="en-US"/>
+        </w:rPr>
+        <w:t>ValueError: Login error: The username was not found in the database</w:t>
+      </w:r>
+      <w:r>
+        <w:rPr>
+          <w:rFonts w:ascii="Monospace" w:hAnsi="Monospace" w:cs="Monospace"/>
+          <w:color w:val="auto"/>
+          <w:sz w:val="20"/>
+          <w:szCs w:val="20"/>
+          <w:lang w:val="en-US"/>
+        </w:rPr>
+        <w:t xml:space="preserve"> </w:t>
+      </w:r>
+      <w:r>
+        <w:rPr>
+          <w:rFonts w:ascii="Monospace" w:hAnsi="Monospace" w:cs="Monospace"/>
+          <w:color w:val="auto"/>
+          <w:sz w:val="20"/>
+          <w:szCs w:val="20"/>
+          <w:lang w:val="en-US"/>
+        </w:rPr>
+        <w:sym w:font="Wingdings" w:char="F0E0"/>
+      </w:r>
+      <w:r>
+        <w:rPr>
+          <w:rFonts w:ascii="Monospace" w:hAnsi="Monospace" w:cs="Monospace"/>
+          <w:color w:val="FF0000"/>
+          <w:sz w:val="20"/>
+          <w:szCs w:val="20"/>
+          <w:lang w:val="en-US"/>
+        </w:rPr>
+        <w:t xml:space="preserve"> </w:t>
+      </w:r>
+      <w:r>
+        <w:rPr>
+          <w:rFonts w:ascii="Monospace" w:hAnsi="Monospace" w:cs="Monospace"/>
+          <w:color w:val="auto"/>
+          <w:sz w:val="20"/>
+          <w:szCs w:val="20"/>
+          <w:lang w:val="en-US"/>
+        </w:rPr>
+        <w:t>if the username do not exist</w:t>
+      </w:r>
+      <w:r>
+        <w:rPr>
+          <w:rFonts w:ascii="Monospace" w:hAnsi="Monospace" w:cs="Monospace"/>
+          <w:color w:val="auto"/>
+          <w:sz w:val="20"/>
+          <w:szCs w:val="20"/>
+          <w:lang w:val="en-US"/>
+        </w:rPr>
+        <w:t>s</w:t>
+      </w:r>
+      <w:r>
+        <w:rPr>
+          <w:rFonts w:ascii="Monospace" w:hAnsi="Monospace" w:cs="Monospace"/>
+          <w:color w:val="auto"/>
+          <w:sz w:val="20"/>
+          <w:szCs w:val="20"/>
+          <w:lang w:val="en-US"/>
+        </w:rPr>
+        <w:t xml:space="preserve"> or the password </w:t>
+      </w:r>
+      <w:r>
+        <w:rPr>
+          <w:rFonts w:ascii="Monospace" w:hAnsi="Monospace" w:cs="Monospace"/>
+          <w:color w:val="auto"/>
+          <w:sz w:val="20"/>
+          <w:szCs w:val="20"/>
+          <w:lang w:val="en-US"/>
+        </w:rPr>
+        <w:t>mis</w:t>
+      </w:r>
+      <w:r>
+        <w:rPr>
+          <w:rFonts w:ascii="Monospace" w:hAnsi="Monospace" w:cs="Monospace"/>
+          <w:color w:val="auto"/>
+          <w:sz w:val="20"/>
+          <w:szCs w:val="20"/>
+          <w:lang w:val="en-US"/>
+        </w:rPr>
+        <w:t>match</w:t>
+      </w:r>
+    </w:p>
+    <w:p>
+      <w:pPr>
+        <w:autoSpaceDE w:val="0"/>
+        <w:autoSpaceDN w:val="0"/>
+        <w:adjustRightInd w:val="0"/>
+        <w:spacing w:after="0" w:line="240" w:lineRule="auto"/>
+        <w:ind w:firstLine="0"/>
+        <w:rPr>
+          <w:rFonts w:ascii="Monospace" w:hAnsi="Monospace" w:cs="Monospace"/>
+          <w:sz w:val="20"/>
+          <w:szCs w:val="20"/>
+        </w:rPr>
+      </w:pPr>
+      <w:r>
+        <w:rPr>
+          <w:rFonts w:ascii="Monospace" w:hAnsi="Monospace" w:cs="Monospace"/>
+          <w:color w:val="FF0000"/>
+          <w:sz w:val="20"/>
+          <w:szCs w:val="20"/>
+        </w:rPr>
+        <w:t>ValueError: Login error: Web service is not available (it doesn't exist or might be disabled)</w:t>
+      </w:r>
+    </w:p>
+    <w:p>
+      <w:pPr>
+        <w:pStyle w:val="Cuerpodetexto"/>
+        <w:rPr>
+          <w:lang w:val="en-US" w:eastAsia="es-ES" w:bidi="ar-SA"/>
+        </w:rPr>
+      </w:pPr>
+      <w:r>
+        <w:rPr>
+          <w:rFonts w:ascii="Monospace" w:hAnsi="Monospace" w:cs="Monospace"/>
+          <w:color w:val="auto"/>
+          <w:sz w:val="20"/>
+          <w:szCs w:val="20"/>
+          <w:lang w:val="en-US"/>
+        </w:rPr>
+        <w:t xml:space="preserve"> </w:t>
+      </w:r>
+      <w:r>
+        <w:rPr>
+          <w:rFonts w:ascii="Monospace" w:hAnsi="Monospace" w:cs="Monospace"/>
+          <w:color w:val="auto"/>
+          <w:sz w:val="20"/>
+          <w:szCs w:val="20"/>
+          <w:lang w:val="en-US"/>
+        </w:rPr>
+        <w:sym w:font="Wingdings" w:char="F0E0"/>
+      </w:r>
+      <w:r>
+        <w:rPr>
+          <w:rFonts w:ascii="Monospace" w:hAnsi="Monospace" w:cs="Monospace"/>
+          <w:color w:val="FF0000"/>
+          <w:sz w:val="20"/>
+          <w:szCs w:val="20"/>
+          <w:lang w:val="en-US"/>
+        </w:rPr>
+        <w:t xml:space="preserve"> </w:t>
+      </w:r>
+      <w:r>
+        <w:rPr>
+          <w:rFonts w:ascii="Monospace" w:hAnsi="Monospace" w:cs="Monospace"/>
+          <w:color w:val="auto"/>
+          <w:sz w:val="20"/>
+          <w:szCs w:val="20"/>
+          <w:lang w:val="en-US"/>
+        </w:rPr>
+        <w:t>If the service short name mismatch with the short names of the existing services in the Moodle site</w:t>
+      </w:r>
+    </w:p>
+    <w:p>
+      <w:pPr>
         <w:pStyle w:val="Cuerpodetexto"/>
         <w:rPr>
           <w:lang w:val="en-US" w:eastAsia="es-ES" w:bidi="ar-SA"/>
@@ -15631,8 +17014,25 @@
         <w:rPr>
           <w:lang w:val="en-US" w:eastAsia="es-ES" w:bidi="ar-SA"/>
         </w:rPr>
-        <w:lastRenderedPageBreak/>
-        <w:t>State of the art: hasta que nivel de detalle hay que explicar (hay que explicar lo que es un navegador web, por ejemplo)?</w:t>
+        <w:t xml:space="preserve">State of the art: </w:t>
+      </w:r>
+    </w:p>
+    <w:p>
+      <w:pPr>
+        <w:pStyle w:val="Cuerpodetexto"/>
+        <w:numPr>
+          <w:ilvl w:val="0"/>
+          <w:numId w:val="5"/>
+        </w:numPr>
+        <w:rPr>
+          <w:lang w:val="en-US" w:eastAsia="es-ES" w:bidi="ar-SA"/>
+        </w:rPr>
+      </w:pPr>
+      <w:r>
+        <w:rPr>
+          <w:lang w:val="en-US" w:eastAsia="es-ES" w:bidi="ar-SA"/>
+        </w:rPr>
+        <w:t>hasta que nivel de detalle hay que explicar (hay que explicar lo que es un navegador web, por ejemplo)?</w:t>
       </w:r>
     </w:p>
     <w:p>
@@ -15649,51 +17049,100 @@
         <w:rPr>
           <w:lang w:val="en-US" w:eastAsia="es-ES" w:bidi="ar-SA"/>
         </w:rPr>
-        <w:t>Requirements: nose que más poner</w:t>
-      </w:r>
-      <w:r>
+        <w:lastRenderedPageBreak/>
+        <w:t>Requirements:</w:t>
+      </w:r>
+    </w:p>
+    <w:p>
+      <w:pPr>
+        <w:pStyle w:val="Cuerpodetexto"/>
+        <w:numPr>
+          <w:ilvl w:val="0"/>
+          <w:numId w:val="5"/>
+        </w:numPr>
+        <w:tabs>
+          <w:tab w:val="center" w:pos="4702"/>
+        </w:tabs>
         <w:rPr>
           <w:lang w:val="en-US" w:eastAsia="es-ES" w:bidi="ar-SA"/>
         </w:rPr>
+      </w:pPr>
+      <w:r>
+        <w:rPr>
+          <w:lang w:val="en-US" w:eastAsia="es-ES" w:bidi="ar-SA"/>
+        </w:rPr>
+        <w:t>nose que más poner</w:t>
+      </w:r>
+      <w:r>
+        <w:rPr>
+          <w:lang w:val="en-US" w:eastAsia="es-ES" w:bidi="ar-SA"/>
+        </w:rPr>
+        <w:t>, establecer requisites del proyecto</w:t>
+      </w:r>
+    </w:p>
+    <w:p>
+      <w:pPr>
+        <w:pStyle w:val="Cuerpodetexto"/>
+        <w:rPr>
+          <w:lang w:val="en-US" w:eastAsia="es-ES" w:bidi="ar-SA"/>
+        </w:rPr>
+      </w:pPr>
+      <w:r>
+        <w:rPr>
+          <w:lang w:val="en-US" w:eastAsia="es-ES" w:bidi="ar-SA"/>
+        </w:rPr>
+        <w:t>Design:</w:t>
+      </w:r>
+    </w:p>
+    <w:p>
+      <w:pPr>
+        <w:pStyle w:val="Cuerpodetexto"/>
+        <w:numPr>
+          <w:ilvl w:val="0"/>
+          <w:numId w:val="5"/>
+        </w:numPr>
+        <w:rPr>
+          <w:lang w:val="en-US" w:eastAsia="es-ES" w:bidi="ar-SA"/>
+        </w:rPr>
+      </w:pPr>
+      <w:r>
+        <w:rPr>
+          <w:lang w:val="en-US" w:eastAsia="es-ES" w:bidi="ar-SA"/>
+        </w:rPr>
+        <w:t>Contar la estructura de la libreria aquí?</w:t>
+      </w:r>
+    </w:p>
+    <w:p>
+      <w:pPr>
+        <w:pStyle w:val="Cuerpodetexto"/>
+        <w:numPr>
+          <w:ilvl w:val="0"/>
+          <w:numId w:val="5"/>
+        </w:numPr>
+        <w:rPr>
+          <w:lang w:val="en-US" w:eastAsia="es-ES" w:bidi="ar-SA"/>
+        </w:rPr>
+      </w:pPr>
+      <w:r>
+        <w:rPr>
+          <w:lang w:val="en-US" w:eastAsia="es-ES" w:bidi="ar-SA"/>
+        </w:rPr>
+        <w:t>Alternativas a todas las decisiones de diseño? Nombrarlas o detallarlas?</w:t>
+      </w:r>
+    </w:p>
+    <w:p>
+      <w:pPr>
+        <w:pStyle w:val="Cuerpodetexto"/>
+        <w:rPr>
+          <w:lang w:val="en-US" w:eastAsia="es-ES" w:bidi="ar-SA"/>
+        </w:rPr>
+      </w:pPr>
+      <w:r>
+        <w:rPr>
+          <w:lang w:val="en-US" w:eastAsia="es-ES" w:bidi="ar-SA"/>
+        </w:rPr>
         <w:tab/>
       </w:r>
-    </w:p>
-    <w:p>
-      <w:pPr>
-        <w:pStyle w:val="Cuerpodetexto"/>
-        <w:rPr>
-          <w:lang w:val="en-US" w:eastAsia="es-ES" w:bidi="ar-SA"/>
-        </w:rPr>
-      </w:pPr>
-      <w:r>
-        <w:rPr>
-          <w:lang w:val="en-US" w:eastAsia="es-ES" w:bidi="ar-SA"/>
-        </w:rPr>
-        <w:t>Design: Contar la estructura de la libreria aquí?</w:t>
-      </w:r>
-    </w:p>
-    <w:p>
-      <w:pPr>
-        <w:pStyle w:val="Cuerpodetexto"/>
-        <w:rPr>
-          <w:lang w:val="en-US" w:eastAsia="es-ES" w:bidi="ar-SA"/>
-        </w:rPr>
-      </w:pPr>
-      <w:r>
-        <w:rPr>
-          <w:lang w:val="en-US" w:eastAsia="es-ES" w:bidi="ar-SA"/>
-        </w:rPr>
-        <w:tab/>
-        <w:t>Alternativas a todas las decisiones de diseño? Nombrarlas o detallarlas?</w:t>
-      </w:r>
-    </w:p>
-    <w:p>
-      <w:pPr>
-        <w:pStyle w:val="Cuerpodetexto"/>
-        <w:rPr>
-          <w:lang w:val="en-US" w:eastAsia="es-ES" w:bidi="ar-SA"/>
-        </w:rPr>
-      </w:pPr>
       <w:r>
         <w:rPr>
           <w:lang w:val="en-US" w:eastAsia="es-ES" w:bidi="ar-SA"/>
@@ -15714,6 +17163,17 @@
           <w:lang w:val="en-US" w:eastAsia="es-ES" w:bidi="ar-SA"/>
         </w:rPr>
         <w:tab/>
+      </w:r>
+      <w:r>
+        <w:rPr>
+          <w:lang w:val="en-US" w:eastAsia="es-ES" w:bidi="ar-SA"/>
+        </w:rPr>
+        <w:tab/>
+      </w:r>
+      <w:r>
+        <w:rPr>
+          <w:lang w:val="en-US" w:eastAsia="es-ES" w:bidi="ar-SA"/>
+        </w:rPr>
         <w:t>Alternativa a REST = SOAP, XML-RPC, AMF</w:t>
       </w:r>
     </w:p>
@@ -15724,6 +17184,12 @@
           <w:lang w:val="en-US" w:eastAsia="es-ES" w:bidi="ar-SA"/>
         </w:rPr>
       </w:pPr>
+      <w:r>
+        <w:rPr>
+          <w:lang w:val="en-US" w:eastAsia="es-ES" w:bidi="ar-SA"/>
+        </w:rPr>
+        <w:tab/>
+      </w:r>
       <w:r>
         <w:rPr>
           <w:lang w:val="en-US" w:eastAsia="es-ES" w:bidi="ar-SA"/>
@@ -15749,6 +17215,10 @@
     <w:p>
       <w:pPr>
         <w:pStyle w:val="Cuerpodetexto"/>
+        <w:numPr>
+          <w:ilvl w:val="0"/>
+          <w:numId w:val="5"/>
+        </w:numPr>
         <w:rPr>
           <w:lang w:val="en-US" w:eastAsia="es-ES" w:bidi="ar-SA"/>
         </w:rPr>
@@ -15757,7 +17227,6 @@
         <w:rPr>
           <w:lang w:val="en-US" w:eastAsia="es-ES" w:bidi="ar-SA"/>
         </w:rPr>
-        <w:tab/>
         <w:t>Instalacion de Moodle: poner requisitos de hardware? Poner requisitos de navegador web?</w:t>
       </w:r>
     </w:p>
@@ -15772,8 +17241,147 @@
         <w:rPr>
           <w:lang w:val="en-US" w:eastAsia="es-ES" w:bidi="ar-SA"/>
         </w:rPr>
-        <w:t>Referencias: como poner referencias a paginas web: como una cita? En anexos?</w:t>
-      </w:r>
+        <w:t>Referencias:</w:t>
+      </w:r>
+    </w:p>
+    <w:p>
+      <w:pPr>
+        <w:pStyle w:val="Cuerpodetexto"/>
+        <w:numPr>
+          <w:ilvl w:val="0"/>
+          <w:numId w:val="5"/>
+        </w:numPr>
+        <w:rPr>
+          <w:lang w:val="en-US" w:eastAsia="es-ES" w:bidi="ar-SA"/>
+        </w:rPr>
+      </w:pPr>
+      <w:r>
+        <w:rPr>
+          <w:lang w:val="en-US" w:eastAsia="es-ES" w:bidi="ar-SA"/>
+        </w:rPr>
+        <w:t>Imagenes y referencias a otras partes del documento, tienen que tener enlaces?</w:t>
+      </w:r>
+    </w:p>
+    <w:p>
+      <w:pPr>
+        <w:pStyle w:val="Cuerpodetexto"/>
+        <w:rPr>
+          <w:lang w:val="en-US" w:eastAsia="es-ES" w:bidi="ar-SA"/>
+        </w:rPr>
+      </w:pPr>
+    </w:p>
+    <w:p>
+      <w:pPr>
+        <w:pStyle w:val="Cuerpodetexto"/>
+        <w:numPr>
+          <w:ilvl w:val="0"/>
+          <w:numId w:val="5"/>
+        </w:numPr>
+        <w:rPr>
+          <w:lang w:val="en-US" w:eastAsia="es-ES" w:bidi="ar-SA"/>
+        </w:rPr>
+      </w:pPr>
+      <w:r>
+        <w:rPr>
+          <w:lang w:val="en-US" w:eastAsia="es-ES" w:bidi="ar-SA"/>
+        </w:rPr>
+        <w:t>como poner referencias a paginas web: como una cita? En anexos?</w:t>
+      </w:r>
+    </w:p>
+    <w:p>
+      <w:pPr>
+        <w:pStyle w:val="Cuerpodetexto"/>
+        <w:rPr>
+          <w:lang w:val="en-US" w:eastAsia="es-ES" w:bidi="ar-SA"/>
+        </w:rPr>
+      </w:pPr>
+    </w:p>
+    <w:p>
+      <w:pPr>
+        <w:pStyle w:val="Cuerpodetexto"/>
+        <w:numPr>
+          <w:ilvl w:val="0"/>
+          <w:numId w:val="5"/>
+        </w:numPr>
+        <w:rPr>
+          <w:lang w:val="en-US" w:eastAsia="es-ES" w:bidi="ar-SA"/>
+        </w:rPr>
+      </w:pPr>
+      <w:r>
+        <w:rPr>
+          <w:lang w:val="en-US" w:eastAsia="es-ES" w:bidi="ar-SA"/>
+        </w:rPr>
+        <w:t>Hacer un listado de los posibles errores que puede dar la biblioteca o nombrarlos segun aparezcan en la memoria?</w:t>
+      </w:r>
+    </w:p>
+    <w:p>
+      <w:pPr>
+        <w:pStyle w:val="Prrafodelista"/>
+        <w:rPr>
+          <w:lang w:val="en-US"/>
+        </w:rPr>
+      </w:pPr>
+    </w:p>
+    <w:p>
+      <w:pPr>
+        <w:pStyle w:val="Cuerpodetexto"/>
+        <w:numPr>
+          <w:ilvl w:val="0"/>
+          <w:numId w:val="5"/>
+        </w:numPr>
+        <w:rPr>
+          <w:lang w:val="en-US" w:eastAsia="es-ES" w:bidi="ar-SA"/>
+        </w:rPr>
+      </w:pPr>
+      <w:r>
+        <w:rPr>
+          <w:lang w:val="en-US" w:eastAsia="es-ES" w:bidi="ar-SA"/>
+        </w:rPr>
+        <w:t>Que hacer con las funciones de Moodle arregladas?</w:t>
+      </w:r>
+    </w:p>
+    <w:p>
+      <w:pPr>
+        <w:pStyle w:val="Prrafodelista"/>
+        <w:rPr>
+          <w:lang w:val="en-US"/>
+        </w:rPr>
+      </w:pPr>
+    </w:p>
+    <w:p>
+      <w:pPr>
+        <w:pStyle w:val="Cuerpodetexto"/>
+        <w:numPr>
+          <w:ilvl w:val="0"/>
+          <w:numId w:val="5"/>
+        </w:numPr>
+        <w:rPr>
+          <w:lang w:val="en-US" w:eastAsia="es-ES" w:bidi="ar-SA"/>
+        </w:rPr>
+      </w:pPr>
+      <w:r>
+        <w:rPr>
+          <w:lang w:val="en-US" w:eastAsia="es-ES" w:bidi="ar-SA"/>
+        </w:rPr>
+        <w:t>Como poner licencia y cuál</w:t>
+      </w:r>
+    </w:p>
+    <w:p>
+      <w:pPr>
+        <w:pStyle w:val="Prrafodelista"/>
+        <w:rPr>
+          <w:lang w:val="en-US"/>
+        </w:rPr>
+      </w:pPr>
+    </w:p>
+    <w:p>
+      <w:pPr>
+        <w:pStyle w:val="Cuerpodetexto"/>
+        <w:ind w:left="1211" w:firstLine="0"/>
+        <w:rPr>
+          <w:lang w:val="en-US" w:eastAsia="es-ES" w:bidi="ar-SA"/>
+        </w:rPr>
+      </w:pPr>
     </w:p>
     <w:p>
       <w:pPr>
@@ -15787,6 +17395,7 @@
           <w:b/>
           <w:lang w:val="en-US" w:eastAsia="es-ES" w:bidi="ar-SA"/>
         </w:rPr>
+        <w:lastRenderedPageBreak/>
         <w:t>POR HACER</w:t>
       </w:r>
     </w:p>
@@ -15873,7 +17482,7 @@
         <w:rPr>
           <w:noProof/>
         </w:rPr>
-        <w:t>30</w:t>
+        <w:t>34</w:t>
       </w:r>
     </w:fldSimple>
   </w:p>
@@ -16719,7 +18328,7 @@
       <w:lvlText w:val="-"/>
       <w:lvlJc w:val="left"/>
       <w:pPr>
-        <w:ind w:left="720" w:hanging="360"/>
+        <w:ind w:left="1211" w:hanging="360"/>
       </w:pPr>
       <w:rPr>
         <w:rFonts w:ascii="Times New Roman" w:hAnsi="Times New Roman" w:cs="Times New Roman" w:hint="default"/>
@@ -17381,6 +18990,7 @@
   <w:style w:type="character" w:default="1" w:styleId="Fuentedeprrafopredeter">
     <w:name w:val="Default Paragraph Font"/>
     <w:uiPriority w:val="1"/>
+    <w:semiHidden/>
     <w:unhideWhenUsed/>
   </w:style>
   <w:style w:type="table" w:default="1" w:styleId="Tablanormal">
@@ -17731,7 +19341,11 @@
   <w:style w:type="paragraph" w:styleId="Lista">
     <w:name w:val="List"/>
     <w:basedOn w:val="Cuerpodetexto"/>
-    <w:rsid w:val="00291F11"/>
+    <w:rsid w:val="001F5C5B"/>
+    <w:pPr>
+      <w:spacing w:after="0" w:line="240" w:lineRule="auto"/>
+      <w:ind w:firstLine="0"/>
+    </w:pPr>
     <w:rPr>
       <w:rFonts w:cs="Lohit Hindi"/>
     </w:rPr>
@@ -18660,7 +20274,7 @@
 </file>
 
 <file path=customXml/itemProps1.xml><?xml version="1.0" encoding="utf-8"?>
-<ds:datastoreItem xmlns:ds="http://schemas.openxmlformats.org/officeDocument/2006/customXml" ds:itemID="{D3BBB4D9-CDFF-48F0-80CD-B93AC6EBA6D7}">
+<ds:datastoreItem xmlns:ds="http://schemas.openxmlformats.org/officeDocument/2006/customXml" ds:itemID="{CDCD7529-C215-42BA-9D84-5572432AB646}">
   <ds:schemaRefs>
     <ds:schemaRef ds:uri="http://schemas.openxmlformats.org/officeDocument/2006/bibliography"/>
   </ds:schemaRefs>

</xml_diff>